<commit_message>
some of task2 done
done some work on the outliers section for task2
</commit_message>
<xml_diff>
--- a/task2/Task2.docx
+++ b/task2/Task2.docx
@@ -5,19 +5,1063 @@
     <w:p>
       <w:pPr>
         <w:jc w:val="center"/>
+        <w:rPr>
+          <w:b/>
+          <w:u w:val="single"/>
+        </w:rPr>
       </w:pPr>
       <w:r>
-        <w:t>Task2</w:t>
+        <w:rPr>
+          <w:b/>
+          <w:u w:val="single"/>
+        </w:rPr>
+        <w:t>Outliers:</w:t>
+      </w:r>
+    </w:p>
+    <w:p>
+      <w:r>
+        <w:t>All code used is in the folder Task2 on GitHub</w:t>
       </w:r>
     </w:p>
     <w:p>
       <w:pPr>
-        <w:jc w:val="center"/>
+        <w:rPr>
+          <w:u w:val="single"/>
+        </w:rPr>
+      </w:pPr>
+      <w:r>
+        <w:rPr>
+          <w:u w:val="single"/>
+        </w:rPr>
+        <w:t>How do outliers affect the estimate of the coefficients?</w:t>
+      </w:r>
+    </w:p>
+    <w:p>
+      <w:r>
+        <w:t xml:space="preserve">Outliers can have an </w:t>
+      </w:r>
+      <w:r>
+        <w:t>effect</w:t>
+      </w:r>
+      <w:r>
+        <w:t xml:space="preserve"> on the linear regression in many way and one of the ways is that it can affect the outcome of the coefficients like the correlation coefficient and variance</w:t>
+      </w:r>
+      <w:r>
+        <w:t>.</w:t>
+      </w:r>
+    </w:p>
+    <w:p>
+      <w:r>
+        <w:t xml:space="preserve">The way it impacts the correlation coefficient is it can make the line steeper of less steep depending on where the outlier lies on the graph. For example if you have an outlier below the regression line it means that it has a negative residual so it brings the correlation coefficient down and therefore makes the </w:t>
+      </w:r>
+      <w:r>
+        <w:t>line less steep and vice versa for if the outlier is above the line it has a positive residual so makes the coefficient bigger and makes the line steeper.</w:t>
+      </w:r>
+    </w:p>
+    <w:p>
+      <w:r>
+        <w:t>Example:</w:t>
+      </w:r>
+    </w:p>
+    <w:p>
+      <w:r>
+        <w:t>I manually plotted some points here of a plot with no outliers</w:t>
+      </w:r>
+      <w:r>
+        <w:t xml:space="preserve"> and it look like the graph below</w:t>
+      </w:r>
+      <w:r>
+        <w:t xml:space="preserve"> and has a regression line as shown below. It has the regression coefficient of 1.1583 and intercept 0.825</w:t>
+      </w:r>
+    </w:p>
+    <w:p>
+      <w:r>
+        <w:drawing>
+          <wp:inline distT="0" distB="0" distL="0" distR="0" wp14:anchorId="12543E8A" wp14:editId="410B4F10">
+            <wp:extent cx="410079" cy="1192695"/>
+            <wp:effectExtent l="0" t="0" r="9525" b="7620"/>
+            <wp:docPr id="1" name="Picture 1"/>
+            <wp:cNvGraphicFramePr>
+              <a:graphicFrameLocks xmlns:a="http://schemas.openxmlformats.org/drawingml/2006/main" noChangeAspect="1"/>
+            </wp:cNvGraphicFramePr>
+            <a:graphic xmlns:a="http://schemas.openxmlformats.org/drawingml/2006/main">
+              <a:graphicData uri="http://schemas.openxmlformats.org/drawingml/2006/picture">
+                <pic:pic xmlns:pic="http://schemas.openxmlformats.org/drawingml/2006/picture">
+                  <pic:nvPicPr>
+                    <pic:cNvPr id="1" name=""/>
+                    <pic:cNvPicPr/>
+                  </pic:nvPicPr>
+                  <pic:blipFill>
+                    <a:blip r:embed="rId6"/>
+                    <a:stretch>
+                      <a:fillRect/>
+                    </a:stretch>
+                  </pic:blipFill>
+                  <pic:spPr>
+                    <a:xfrm>
+                      <a:off x="0" y="0"/>
+                      <a:ext cx="441621" cy="1284433"/>
+                    </a:xfrm>
+                    <a:prstGeom prst="rect">
+                      <a:avLst/>
+                    </a:prstGeom>
+                  </pic:spPr>
+                </pic:pic>
+              </a:graphicData>
+            </a:graphic>
+          </wp:inline>
+        </w:drawing>
+      </w:r>
+      <w:r>
+        <w:drawing>
+          <wp:inline distT="0" distB="0" distL="0" distR="0" wp14:anchorId="26DA223F" wp14:editId="28B3C6BD">
+            <wp:extent cx="1942110" cy="1258956"/>
+            <wp:effectExtent l="0" t="0" r="1270" b="0"/>
+            <wp:docPr id="2" name="Picture 2"/>
+            <wp:cNvGraphicFramePr>
+              <a:graphicFrameLocks xmlns:a="http://schemas.openxmlformats.org/drawingml/2006/main" noChangeAspect="1"/>
+            </wp:cNvGraphicFramePr>
+            <a:graphic xmlns:a="http://schemas.openxmlformats.org/drawingml/2006/main">
+              <a:graphicData uri="http://schemas.openxmlformats.org/drawingml/2006/picture">
+                <pic:pic xmlns:pic="http://schemas.openxmlformats.org/drawingml/2006/picture">
+                  <pic:nvPicPr>
+                    <pic:cNvPr id="1" name=""/>
+                    <pic:cNvPicPr/>
+                  </pic:nvPicPr>
+                  <pic:blipFill>
+                    <a:blip r:embed="rId7"/>
+                    <a:stretch>
+                      <a:fillRect/>
+                    </a:stretch>
+                  </pic:blipFill>
+                  <pic:spPr>
+                    <a:xfrm>
+                      <a:off x="0" y="0"/>
+                      <a:ext cx="1995823" cy="1293775"/>
+                    </a:xfrm>
+                    <a:prstGeom prst="rect">
+                      <a:avLst/>
+                    </a:prstGeom>
+                  </pic:spPr>
+                </pic:pic>
+              </a:graphicData>
+            </a:graphic>
+          </wp:inline>
+        </w:drawing>
+      </w:r>
+      <w:r>
+        <w:drawing>
+          <wp:inline distT="0" distB="0" distL="0" distR="0" wp14:anchorId="0C534BA9" wp14:editId="1ECBF139">
+            <wp:extent cx="1738450" cy="1166192"/>
+            <wp:effectExtent l="0" t="0" r="0" b="0"/>
+            <wp:docPr id="3" name="Picture 3"/>
+            <wp:cNvGraphicFramePr>
+              <a:graphicFrameLocks xmlns:a="http://schemas.openxmlformats.org/drawingml/2006/main" noChangeAspect="1"/>
+            </wp:cNvGraphicFramePr>
+            <a:graphic xmlns:a="http://schemas.openxmlformats.org/drawingml/2006/main">
+              <a:graphicData uri="http://schemas.openxmlformats.org/drawingml/2006/picture">
+                <pic:pic xmlns:pic="http://schemas.openxmlformats.org/drawingml/2006/picture">
+                  <pic:nvPicPr>
+                    <pic:cNvPr id="1" name=""/>
+                    <pic:cNvPicPr/>
+                  </pic:nvPicPr>
+                  <pic:blipFill>
+                    <a:blip r:embed="rId8"/>
+                    <a:stretch>
+                      <a:fillRect/>
+                    </a:stretch>
+                  </pic:blipFill>
+                  <pic:spPr>
+                    <a:xfrm>
+                      <a:off x="0" y="0"/>
+                      <a:ext cx="1772002" cy="1188699"/>
+                    </a:xfrm>
+                    <a:prstGeom prst="rect">
+                      <a:avLst/>
+                    </a:prstGeom>
+                  </pic:spPr>
+                </pic:pic>
+              </a:graphicData>
+            </a:graphic>
+          </wp:inline>
+        </w:drawing>
+      </w:r>
+    </w:p>
+    <w:p>
+      <w:r>
+        <w:t>Now when we add one outlier to this csv file and I will add it below the line first to see the impact it has.</w:t>
+      </w:r>
+      <w:r>
+        <w:t xml:space="preserve"> So for the first graph below you can see the outlier is below the line at the coordinates (19, 1) and in the second the outlier is above the line </w:t>
+      </w:r>
+      <w:r>
+        <w:t xml:space="preserve">with the coordinates (20, 50). In the first graph which the outlier has a negative residual the line becomes less steep and the regression coefficient became </w:t>
+      </w:r>
+      <w:r>
+        <w:t>0.229 from the 1.15 before the outlier and the intercept is 7.79 from 0.825. And for the outlier with a positive residual it became 2.276 and the intercept became -7.7 which is an increase also. This shows how much outliers can have an impact on the coefficients.</w:t>
+      </w:r>
+    </w:p>
+    <w:p>
+      <w:r>
+        <w:rPr>
+          <w:noProof/>
+          <w:lang w:eastAsia="en-GB"/>
+        </w:rPr>
+        <mc:AlternateContent>
+          <mc:Choice Requires="wps">
+            <w:drawing>
+              <wp:anchor distT="0" distB="0" distL="114300" distR="114300" simplePos="0" relativeHeight="251668480" behindDoc="0" locked="0" layoutInCell="1" allowOverlap="1">
+                <wp:simplePos x="0" y="0"/>
+                <wp:positionH relativeFrom="column">
+                  <wp:posOffset>360000</wp:posOffset>
+                </wp:positionH>
+                <wp:positionV relativeFrom="paragraph">
+                  <wp:posOffset>1154800</wp:posOffset>
+                </wp:positionV>
+                <wp:extent cx="0" cy="143785"/>
+                <wp:effectExtent l="0" t="0" r="19050" b="27940"/>
+                <wp:wrapNone/>
+                <wp:docPr id="20" name="Straight Connector 20"/>
+                <wp:cNvGraphicFramePr/>
+                <a:graphic xmlns:a="http://schemas.openxmlformats.org/drawingml/2006/main">
+                  <a:graphicData uri="http://schemas.microsoft.com/office/word/2010/wordprocessingShape">
+                    <wps:wsp>
+                      <wps:cNvCnPr/>
+                      <wps:spPr>
+                        <a:xfrm>
+                          <a:off x="0" y="0"/>
+                          <a:ext cx="0" cy="143785"/>
+                        </a:xfrm>
+                        <a:prstGeom prst="line">
+                          <a:avLst/>
+                        </a:prstGeom>
+                      </wps:spPr>
+                      <wps:style>
+                        <a:lnRef idx="1">
+                          <a:schemeClr val="accent1"/>
+                        </a:lnRef>
+                        <a:fillRef idx="0">
+                          <a:schemeClr val="accent1"/>
+                        </a:fillRef>
+                        <a:effectRef idx="0">
+                          <a:schemeClr val="accent1"/>
+                        </a:effectRef>
+                        <a:fontRef idx="minor">
+                          <a:schemeClr val="tx1"/>
+                        </a:fontRef>
+                      </wps:style>
+                      <wps:bodyPr/>
+                    </wps:wsp>
+                  </a:graphicData>
+                </a:graphic>
+              </wp:anchor>
+            </w:drawing>
+          </mc:Choice>
+          <mc:Fallback>
+            <w:pict>
+              <v:line w14:anchorId="6708EF7F" id="Straight Connector 20" o:spid="_x0000_s1026" style="position:absolute;z-index:251668480;visibility:visible;mso-wrap-style:square;mso-wrap-distance-left:9pt;mso-wrap-distance-top:0;mso-wrap-distance-right:9pt;mso-wrap-distance-bottom:0;mso-position-horizontal:absolute;mso-position-horizontal-relative:text;mso-position-vertical:absolute;mso-position-vertical-relative:text" from="28.35pt,90.95pt" to="28.35pt,102.25pt" o:gfxdata="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" strokecolor="#5b9bd5 [3204]" strokeweight=".5pt">
+                <v:stroke joinstyle="miter"/>
+              </v:line>
+            </w:pict>
+          </mc:Fallback>
+        </mc:AlternateContent>
+      </w:r>
+      <w:r>
+        <w:rPr>
+          <w:noProof/>
+          <w:lang w:eastAsia="en-GB"/>
+        </w:rPr>
+        <mc:AlternateContent>
+          <mc:Choice Requires="wps">
+            <w:drawing>
+              <wp:anchor distT="0" distB="0" distL="114300" distR="114300" simplePos="0" relativeHeight="251667456" behindDoc="0" locked="0" layoutInCell="1" allowOverlap="1">
+                <wp:simplePos x="0" y="0"/>
+                <wp:positionH relativeFrom="column">
+                  <wp:posOffset>7200</wp:posOffset>
+                </wp:positionH>
+                <wp:positionV relativeFrom="paragraph">
+                  <wp:posOffset>1291600</wp:posOffset>
+                </wp:positionV>
+                <wp:extent cx="345440" cy="7200"/>
+                <wp:effectExtent l="0" t="0" r="16510" b="31115"/>
+                <wp:wrapNone/>
+                <wp:docPr id="19" name="Straight Connector 19"/>
+                <wp:cNvGraphicFramePr/>
+                <a:graphic xmlns:a="http://schemas.openxmlformats.org/drawingml/2006/main">
+                  <a:graphicData uri="http://schemas.microsoft.com/office/word/2010/wordprocessingShape">
+                    <wps:wsp>
+                      <wps:cNvCnPr/>
+                      <wps:spPr>
+                        <a:xfrm flipH="1" flipV="1">
+                          <a:off x="0" y="0"/>
+                          <a:ext cx="345440" cy="7200"/>
+                        </a:xfrm>
+                        <a:prstGeom prst="line">
+                          <a:avLst/>
+                        </a:prstGeom>
+                      </wps:spPr>
+                      <wps:style>
+                        <a:lnRef idx="1">
+                          <a:schemeClr val="accent1"/>
+                        </a:lnRef>
+                        <a:fillRef idx="0">
+                          <a:schemeClr val="accent1"/>
+                        </a:fillRef>
+                        <a:effectRef idx="0">
+                          <a:schemeClr val="accent1"/>
+                        </a:effectRef>
+                        <a:fontRef idx="minor">
+                          <a:schemeClr val="tx1"/>
+                        </a:fontRef>
+                      </wps:style>
+                      <wps:bodyPr/>
+                    </wps:wsp>
+                  </a:graphicData>
+                </a:graphic>
+              </wp:anchor>
+            </w:drawing>
+          </mc:Choice>
+          <mc:Fallback>
+            <w:pict>
+              <v:line w14:anchorId="76631015" id="Straight Connector 19" o:spid="_x0000_s1026" style="position:absolute;flip:x y;z-index:251667456;visibility:visible;mso-wrap-style:square;mso-wrap-distance-left:9pt;mso-wrap-distance-top:0;mso-wrap-distance-right:9pt;mso-wrap-distance-bottom:0;mso-position-horizontal:absolute;mso-position-horizontal-relative:text;mso-position-vertical:absolute;mso-position-vertical-relative:text" from=".55pt,101.7pt" to="27.75pt,102.25pt" o:gfxdata="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" strokecolor="#5b9bd5 [3204]" strokeweight=".5pt">
+                <v:stroke joinstyle="miter"/>
+              </v:line>
+            </w:pict>
+          </mc:Fallback>
+        </mc:AlternateContent>
+      </w:r>
+      <w:r>
+        <w:rPr>
+          <w:noProof/>
+          <w:lang w:eastAsia="en-GB"/>
+        </w:rPr>
+        <mc:AlternateContent>
+          <mc:Choice Requires="wps">
+            <w:drawing>
+              <wp:anchor distT="0" distB="0" distL="114300" distR="114300" simplePos="0" relativeHeight="251666432" behindDoc="0" locked="0" layoutInCell="1" allowOverlap="1">
+                <wp:simplePos x="0" y="0"/>
+                <wp:positionH relativeFrom="column">
+                  <wp:posOffset>7200</wp:posOffset>
+                </wp:positionH>
+                <wp:positionV relativeFrom="paragraph">
+                  <wp:posOffset>1154800</wp:posOffset>
+                </wp:positionV>
+                <wp:extent cx="345600" cy="7200"/>
+                <wp:effectExtent l="0" t="0" r="16510" b="31115"/>
+                <wp:wrapNone/>
+                <wp:docPr id="18" name="Straight Connector 18"/>
+                <wp:cNvGraphicFramePr/>
+                <a:graphic xmlns:a="http://schemas.openxmlformats.org/drawingml/2006/main">
+                  <a:graphicData uri="http://schemas.microsoft.com/office/word/2010/wordprocessingShape">
+                    <wps:wsp>
+                      <wps:cNvCnPr/>
+                      <wps:spPr>
+                        <a:xfrm flipH="1">
+                          <a:off x="0" y="0"/>
+                          <a:ext cx="345600" cy="7200"/>
+                        </a:xfrm>
+                        <a:prstGeom prst="line">
+                          <a:avLst/>
+                        </a:prstGeom>
+                      </wps:spPr>
+                      <wps:style>
+                        <a:lnRef idx="1">
+                          <a:schemeClr val="accent1"/>
+                        </a:lnRef>
+                        <a:fillRef idx="0">
+                          <a:schemeClr val="accent1"/>
+                        </a:fillRef>
+                        <a:effectRef idx="0">
+                          <a:schemeClr val="accent1"/>
+                        </a:effectRef>
+                        <a:fontRef idx="minor">
+                          <a:schemeClr val="tx1"/>
+                        </a:fontRef>
+                      </wps:style>
+                      <wps:bodyPr/>
+                    </wps:wsp>
+                  </a:graphicData>
+                </a:graphic>
+              </wp:anchor>
+            </w:drawing>
+          </mc:Choice>
+          <mc:Fallback>
+            <w:pict>
+              <v:line w14:anchorId="6D273BFD" id="Straight Connector 18" o:spid="_x0000_s1026" style="position:absolute;flip:x;z-index:251666432;visibility:visible;mso-wrap-style:square;mso-wrap-distance-left:9pt;mso-wrap-distance-top:0;mso-wrap-distance-right:9pt;mso-wrap-distance-bottom:0;mso-position-horizontal:absolute;mso-position-horizontal-relative:text;mso-position-vertical:absolute;mso-position-vertical-relative:text" from=".55pt,90.95pt" to="27.75pt,91.5pt" o:gfxdata="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" strokecolor="#5b9bd5 [3204]" strokeweight=".5pt">
+                <v:stroke joinstyle="miter"/>
+              </v:line>
+            </w:pict>
+          </mc:Fallback>
+        </mc:AlternateContent>
+      </w:r>
+      <w:r>
+        <w:rPr>
+          <w:noProof/>
+          <w:lang w:eastAsia="en-GB"/>
+        </w:rPr>
+        <mc:AlternateContent>
+          <mc:Choice Requires="wps">
+            <w:drawing>
+              <wp:anchor distT="0" distB="0" distL="114300" distR="114300" simplePos="0" relativeHeight="251665408" behindDoc="0" locked="0" layoutInCell="1" allowOverlap="1">
+                <wp:simplePos x="0" y="0"/>
+                <wp:positionH relativeFrom="column">
+                  <wp:posOffset>7200</wp:posOffset>
+                </wp:positionH>
+                <wp:positionV relativeFrom="paragraph">
+                  <wp:posOffset>1154800</wp:posOffset>
+                </wp:positionV>
+                <wp:extent cx="7200" cy="126255"/>
+                <wp:effectExtent l="0" t="0" r="31115" b="26670"/>
+                <wp:wrapNone/>
+                <wp:docPr id="17" name="Straight Connector 17"/>
+                <wp:cNvGraphicFramePr/>
+                <a:graphic xmlns:a="http://schemas.openxmlformats.org/drawingml/2006/main">
+                  <a:graphicData uri="http://schemas.microsoft.com/office/word/2010/wordprocessingShape">
+                    <wps:wsp>
+                      <wps:cNvCnPr/>
+                      <wps:spPr>
+                        <a:xfrm flipH="1">
+                          <a:off x="0" y="0"/>
+                          <a:ext cx="7200" cy="126255"/>
+                        </a:xfrm>
+                        <a:prstGeom prst="line">
+                          <a:avLst/>
+                        </a:prstGeom>
+                      </wps:spPr>
+                      <wps:style>
+                        <a:lnRef idx="1">
+                          <a:schemeClr val="accent1"/>
+                        </a:lnRef>
+                        <a:fillRef idx="0">
+                          <a:schemeClr val="accent1"/>
+                        </a:fillRef>
+                        <a:effectRef idx="0">
+                          <a:schemeClr val="accent1"/>
+                        </a:effectRef>
+                        <a:fontRef idx="minor">
+                          <a:schemeClr val="tx1"/>
+                        </a:fontRef>
+                      </wps:style>
+                      <wps:bodyPr/>
+                    </wps:wsp>
+                  </a:graphicData>
+                </a:graphic>
+              </wp:anchor>
+            </w:drawing>
+          </mc:Choice>
+          <mc:Fallback>
+            <w:pict>
+              <v:line w14:anchorId="5D601992" id="Straight Connector 17" o:spid="_x0000_s1026" style="position:absolute;flip:x;z-index:251665408;visibility:visible;mso-wrap-style:square;mso-wrap-distance-left:9pt;mso-wrap-distance-top:0;mso-wrap-distance-right:9pt;mso-wrap-distance-bottom:0;mso-position-horizontal:absolute;mso-position-horizontal-relative:text;mso-position-vertical:absolute;mso-position-vertical-relative:text" from=".55pt,90.95pt" to="1.1pt,100.9pt" o:gfxdata="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" strokecolor="#5b9bd5 [3204]" strokeweight=".5pt">
+                <v:stroke joinstyle="miter"/>
+              </v:line>
+            </w:pict>
+          </mc:Fallback>
+        </mc:AlternateContent>
+      </w:r>
+      <w:r>
+        <w:rPr>
+          <w:noProof/>
+          <w:lang w:eastAsia="en-GB"/>
+        </w:rPr>
+        <mc:AlternateContent>
+          <mc:Choice Requires="wps">
+            <w:drawing>
+              <wp:anchor distT="0" distB="0" distL="114300" distR="114300" simplePos="0" relativeHeight="251664384" behindDoc="0" locked="0" layoutInCell="1" allowOverlap="1">
+                <wp:simplePos x="0" y="0"/>
+                <wp:positionH relativeFrom="column">
+                  <wp:posOffset>2567905</wp:posOffset>
+                </wp:positionH>
+                <wp:positionV relativeFrom="paragraph">
+                  <wp:posOffset>1140185</wp:posOffset>
+                </wp:positionV>
+                <wp:extent cx="0" cy="131505"/>
+                <wp:effectExtent l="0" t="0" r="19050" b="20955"/>
+                <wp:wrapNone/>
+                <wp:docPr id="16" name="Straight Connector 16"/>
+                <wp:cNvGraphicFramePr/>
+                <a:graphic xmlns:a="http://schemas.openxmlformats.org/drawingml/2006/main">
+                  <a:graphicData uri="http://schemas.microsoft.com/office/word/2010/wordprocessingShape">
+                    <wps:wsp>
+                      <wps:cNvCnPr/>
+                      <wps:spPr>
+                        <a:xfrm flipV="1">
+                          <a:off x="0" y="0"/>
+                          <a:ext cx="0" cy="131505"/>
+                        </a:xfrm>
+                        <a:prstGeom prst="line">
+                          <a:avLst/>
+                        </a:prstGeom>
+                      </wps:spPr>
+                      <wps:style>
+                        <a:lnRef idx="1">
+                          <a:schemeClr val="accent1"/>
+                        </a:lnRef>
+                        <a:fillRef idx="0">
+                          <a:schemeClr val="accent1"/>
+                        </a:fillRef>
+                        <a:effectRef idx="0">
+                          <a:schemeClr val="accent1"/>
+                        </a:effectRef>
+                        <a:fontRef idx="minor">
+                          <a:schemeClr val="tx1"/>
+                        </a:fontRef>
+                      </wps:style>
+                      <wps:bodyPr/>
+                    </wps:wsp>
+                  </a:graphicData>
+                </a:graphic>
+              </wp:anchor>
+            </w:drawing>
+          </mc:Choice>
+          <mc:Fallback>
+            <w:pict>
+              <v:line w14:anchorId="3C324865" id="Straight Connector 16" o:spid="_x0000_s1026" style="position:absolute;flip:y;z-index:251664384;visibility:visible;mso-wrap-style:square;mso-wrap-distance-left:9pt;mso-wrap-distance-top:0;mso-wrap-distance-right:9pt;mso-wrap-distance-bottom:0;mso-position-horizontal:absolute;mso-position-horizontal-relative:text;mso-position-vertical:absolute;mso-position-vertical-relative:text" from="202.2pt,89.8pt" to="202.2pt,100.15pt" o:gfxdata="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" strokecolor="#5b9bd5 [3204]" strokeweight=".5pt">
+                <v:stroke joinstyle="miter"/>
+              </v:line>
+            </w:pict>
+          </mc:Fallback>
+        </mc:AlternateContent>
+      </w:r>
+      <w:r>
+        <w:rPr>
+          <w:noProof/>
+          <w:lang w:eastAsia="en-GB"/>
+        </w:rPr>
+        <mc:AlternateContent>
+          <mc:Choice Requires="wps">
+            <w:drawing>
+              <wp:anchor distT="0" distB="0" distL="114300" distR="114300" simplePos="0" relativeHeight="251663360" behindDoc="0" locked="0" layoutInCell="1" allowOverlap="1">
+                <wp:simplePos x="0" y="0"/>
+                <wp:positionH relativeFrom="column">
+                  <wp:posOffset>2232000</wp:posOffset>
+                </wp:positionH>
+                <wp:positionV relativeFrom="paragraph">
+                  <wp:posOffset>1118800</wp:posOffset>
+                </wp:positionV>
+                <wp:extent cx="7200" cy="144000"/>
+                <wp:effectExtent l="0" t="0" r="31115" b="27940"/>
+                <wp:wrapNone/>
+                <wp:docPr id="15" name="Straight Connector 15"/>
+                <wp:cNvGraphicFramePr/>
+                <a:graphic xmlns:a="http://schemas.openxmlformats.org/drawingml/2006/main">
+                  <a:graphicData uri="http://schemas.microsoft.com/office/word/2010/wordprocessingShape">
+                    <wps:wsp>
+                      <wps:cNvCnPr/>
+                      <wps:spPr>
+                        <a:xfrm flipV="1">
+                          <a:off x="0" y="0"/>
+                          <a:ext cx="7200" cy="144000"/>
+                        </a:xfrm>
+                        <a:prstGeom prst="line">
+                          <a:avLst/>
+                        </a:prstGeom>
+                      </wps:spPr>
+                      <wps:style>
+                        <a:lnRef idx="1">
+                          <a:schemeClr val="accent1"/>
+                        </a:lnRef>
+                        <a:fillRef idx="0">
+                          <a:schemeClr val="accent1"/>
+                        </a:fillRef>
+                        <a:effectRef idx="0">
+                          <a:schemeClr val="accent1"/>
+                        </a:effectRef>
+                        <a:fontRef idx="minor">
+                          <a:schemeClr val="tx1"/>
+                        </a:fontRef>
+                      </wps:style>
+                      <wps:bodyPr/>
+                    </wps:wsp>
+                  </a:graphicData>
+                </a:graphic>
+              </wp:anchor>
+            </w:drawing>
+          </mc:Choice>
+          <mc:Fallback>
+            <w:pict>
+              <v:line w14:anchorId="4157D1D4" id="Straight Connector 15" o:spid="_x0000_s1026" style="position:absolute;flip:y;z-index:251663360;visibility:visible;mso-wrap-style:square;mso-wrap-distance-left:9pt;mso-wrap-distance-top:0;mso-wrap-distance-right:9pt;mso-wrap-distance-bottom:0;mso-position-horizontal:absolute;mso-position-horizontal-relative:text;mso-position-vertical:absolute;mso-position-vertical-relative:text" from="175.75pt,88.1pt" to="176.3pt,99.45pt" o:gfxdata="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" strokecolor="#5b9bd5 [3204]" strokeweight=".5pt">
+                <v:stroke joinstyle="miter"/>
+              </v:line>
+            </w:pict>
+          </mc:Fallback>
+        </mc:AlternateContent>
+      </w:r>
+      <w:r>
+        <w:rPr>
+          <w:noProof/>
+          <w:lang w:eastAsia="en-GB"/>
+        </w:rPr>
+        <mc:AlternateContent>
+          <mc:Choice Requires="wps">
+            <w:drawing>
+              <wp:anchor distT="0" distB="0" distL="114300" distR="114300" simplePos="0" relativeHeight="251662336" behindDoc="0" locked="0" layoutInCell="1" allowOverlap="1">
+                <wp:simplePos x="0" y="0"/>
+                <wp:positionH relativeFrom="column">
+                  <wp:posOffset>2239200</wp:posOffset>
+                </wp:positionH>
+                <wp:positionV relativeFrom="paragraph">
+                  <wp:posOffset>1133200</wp:posOffset>
+                </wp:positionV>
+                <wp:extent cx="302400" cy="7200"/>
+                <wp:effectExtent l="0" t="0" r="21590" b="31115"/>
+                <wp:wrapNone/>
+                <wp:docPr id="14" name="Straight Connector 14"/>
+                <wp:cNvGraphicFramePr/>
+                <a:graphic xmlns:a="http://schemas.openxmlformats.org/drawingml/2006/main">
+                  <a:graphicData uri="http://schemas.microsoft.com/office/word/2010/wordprocessingShape">
+                    <wps:wsp>
+                      <wps:cNvCnPr/>
+                      <wps:spPr>
+                        <a:xfrm>
+                          <a:off x="0" y="0"/>
+                          <a:ext cx="302400" cy="7200"/>
+                        </a:xfrm>
+                        <a:prstGeom prst="line">
+                          <a:avLst/>
+                        </a:prstGeom>
+                      </wps:spPr>
+                      <wps:style>
+                        <a:lnRef idx="1">
+                          <a:schemeClr val="accent1"/>
+                        </a:lnRef>
+                        <a:fillRef idx="0">
+                          <a:schemeClr val="accent1"/>
+                        </a:fillRef>
+                        <a:effectRef idx="0">
+                          <a:schemeClr val="accent1"/>
+                        </a:effectRef>
+                        <a:fontRef idx="minor">
+                          <a:schemeClr val="tx1"/>
+                        </a:fontRef>
+                      </wps:style>
+                      <wps:bodyPr/>
+                    </wps:wsp>
+                  </a:graphicData>
+                </a:graphic>
+              </wp:anchor>
+            </w:drawing>
+          </mc:Choice>
+          <mc:Fallback>
+            <w:pict>
+              <v:line w14:anchorId="152D1A27" id="Straight Connector 14" o:spid="_x0000_s1026" style="position:absolute;z-index:251662336;visibility:visible;mso-wrap-style:square;mso-wrap-distance-left:9pt;mso-wrap-distance-top:0;mso-wrap-distance-right:9pt;mso-wrap-distance-bottom:0;mso-position-horizontal:absolute;mso-position-horizontal-relative:text;mso-position-vertical:absolute;mso-position-vertical-relative:text" from="176.3pt,89.25pt" to="200.1pt,89.8pt" o:gfxdata="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" strokecolor="#5b9bd5 [3204]" strokeweight=".5pt">
+                <v:stroke joinstyle="miter"/>
+              </v:line>
+            </w:pict>
+          </mc:Fallback>
+        </mc:AlternateContent>
+      </w:r>
+      <w:r>
+        <w:rPr>
+          <w:noProof/>
+          <w:lang w:eastAsia="en-GB"/>
+        </w:rPr>
+        <mc:AlternateContent>
+          <mc:Choice Requires="wps">
+            <w:drawing>
+              <wp:anchor distT="0" distB="0" distL="114300" distR="114300" simplePos="0" relativeHeight="251661312" behindDoc="0" locked="0" layoutInCell="1" allowOverlap="1">
+                <wp:simplePos x="0" y="0"/>
+                <wp:positionH relativeFrom="column">
+                  <wp:posOffset>2239200</wp:posOffset>
+                </wp:positionH>
+                <wp:positionV relativeFrom="paragraph">
+                  <wp:posOffset>1262800</wp:posOffset>
+                </wp:positionV>
+                <wp:extent cx="338400" cy="9180"/>
+                <wp:effectExtent l="0" t="0" r="24130" b="29210"/>
+                <wp:wrapNone/>
+                <wp:docPr id="13" name="Straight Connector 13"/>
+                <wp:cNvGraphicFramePr/>
+                <a:graphic xmlns:a="http://schemas.openxmlformats.org/drawingml/2006/main">
+                  <a:graphicData uri="http://schemas.microsoft.com/office/word/2010/wordprocessingShape">
+                    <wps:wsp>
+                      <wps:cNvCnPr/>
+                      <wps:spPr>
+                        <a:xfrm>
+                          <a:off x="0" y="0"/>
+                          <a:ext cx="338400" cy="9180"/>
+                        </a:xfrm>
+                        <a:prstGeom prst="line">
+                          <a:avLst/>
+                        </a:prstGeom>
+                      </wps:spPr>
+                      <wps:style>
+                        <a:lnRef idx="1">
+                          <a:schemeClr val="accent1"/>
+                        </a:lnRef>
+                        <a:fillRef idx="0">
+                          <a:schemeClr val="accent1"/>
+                        </a:fillRef>
+                        <a:effectRef idx="0">
+                          <a:schemeClr val="accent1"/>
+                        </a:effectRef>
+                        <a:fontRef idx="minor">
+                          <a:schemeClr val="tx1"/>
+                        </a:fontRef>
+                      </wps:style>
+                      <wps:bodyPr/>
+                    </wps:wsp>
+                  </a:graphicData>
+                </a:graphic>
+              </wp:anchor>
+            </w:drawing>
+          </mc:Choice>
+          <mc:Fallback>
+            <w:pict>
+              <v:line w14:anchorId="7B3E01D2" id="Straight Connector 13" o:spid="_x0000_s1026" style="position:absolute;z-index:251661312;visibility:visible;mso-wrap-style:square;mso-wrap-distance-left:9pt;mso-wrap-distance-top:0;mso-wrap-distance-right:9pt;mso-wrap-distance-bottom:0;mso-position-horizontal:absolute;mso-position-horizontal-relative:text;mso-position-vertical:absolute;mso-position-vertical-relative:text" from="176.3pt,99.45pt" to="202.95pt,100.15pt" o:gfxdata="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" strokecolor="#5b9bd5 [3204]" strokeweight=".5pt">
+                <v:stroke joinstyle="miter"/>
+              </v:line>
+            </w:pict>
+          </mc:Fallback>
+        </mc:AlternateContent>
+      </w:r>
+      <w:r>
+        <w:rPr>
+          <w:noProof/>
+          <w:lang w:eastAsia="en-GB"/>
+        </w:rPr>
+        <mc:AlternateContent>
+          <mc:Choice Requires="wps">
+            <w:drawing>
+              <wp:anchor distT="0" distB="0" distL="114300" distR="114300" simplePos="0" relativeHeight="251660288" behindDoc="0" locked="0" layoutInCell="1" allowOverlap="1">
+                <wp:simplePos x="0" y="0"/>
+                <wp:positionH relativeFrom="column">
+                  <wp:posOffset>4067780</wp:posOffset>
+                </wp:positionH>
+                <wp:positionV relativeFrom="paragraph">
+                  <wp:posOffset>88675</wp:posOffset>
+                </wp:positionV>
+                <wp:extent cx="230400" cy="237600"/>
+                <wp:effectExtent l="0" t="0" r="17780" b="10160"/>
+                <wp:wrapNone/>
+                <wp:docPr id="10" name="Donut 10"/>
+                <wp:cNvGraphicFramePr/>
+                <a:graphic xmlns:a="http://schemas.openxmlformats.org/drawingml/2006/main">
+                  <a:graphicData uri="http://schemas.microsoft.com/office/word/2010/wordprocessingShape">
+                    <wps:wsp>
+                      <wps:cNvSpPr/>
+                      <wps:spPr>
+                        <a:xfrm>
+                          <a:off x="0" y="0"/>
+                          <a:ext cx="230400" cy="237600"/>
+                        </a:xfrm>
+                        <a:prstGeom prst="donut">
+                          <a:avLst/>
+                        </a:prstGeom>
+                        <a:solidFill>
+                          <a:srgbClr val="FF0000"/>
+                        </a:solidFill>
+                      </wps:spPr>
+                      <wps:style>
+                        <a:lnRef idx="2">
+                          <a:schemeClr val="accent1">
+                            <a:shade val="50000"/>
+                          </a:schemeClr>
+                        </a:lnRef>
+                        <a:fillRef idx="1">
+                          <a:schemeClr val="accent1"/>
+                        </a:fillRef>
+                        <a:effectRef idx="0">
+                          <a:schemeClr val="accent1"/>
+                        </a:effectRef>
+                        <a:fontRef idx="minor">
+                          <a:schemeClr val="lt1"/>
+                        </a:fontRef>
+                      </wps:style>
+                      <wps:bodyPr rot="0" spcFirstLastPara="0" vertOverflow="overflow" horzOverflow="overflow" vert="horz" wrap="square" lIns="91440" tIns="45720" rIns="91440" bIns="45720" numCol="1" spcCol="0" rtlCol="0" fromWordArt="0" anchor="ctr" anchorCtr="0" forceAA="0" compatLnSpc="1">
+                        <a:prstTxWarp prst="textNoShape">
+                          <a:avLst/>
+                        </a:prstTxWarp>
+                        <a:noAutofit/>
+                      </wps:bodyPr>
+                    </wps:wsp>
+                  </a:graphicData>
+                </a:graphic>
+              </wp:anchor>
+            </w:drawing>
+          </mc:Choice>
+          <mc:Fallback>
+            <w:pict>
+              <v:shapetype w14:anchorId="39B5F715" id="_x0000_t23" coordsize="21600,21600" o:spt="23" adj="5400" path="m,10800qy10800,,21600,10800,10800,21600,,10800xm@0,10800qy10800@2@1,10800,10800@0@0,10800xe">
+                <v:formulas>
+                  <v:f eqn="val #0"/>
+                  <v:f eqn="sum width 0 #0"/>
+                  <v:f eqn="sum height 0 #0"/>
+                  <v:f eqn="prod @0 2929 10000"/>
+                  <v:f eqn="sum width 0 @3"/>
+                  <v:f eqn="sum height 0 @3"/>
+                </v:formulas>
+                <v:path o:connecttype="custom" o:connectlocs="10800,0;3163,3163;0,10800;3163,18437;10800,21600;18437,18437;21600,10800;18437,3163" textboxrect="3163,3163,18437,18437"/>
+                <v:handles>
+                  <v:h position="#0,center" xrange="0,10800"/>
+                </v:handles>
+              </v:shapetype>
+              <v:shape id="Donut 10" o:spid="_x0000_s1026" type="#_x0000_t23" style="position:absolute;margin-left:320.3pt;margin-top:7pt;width:18.15pt;height:18.7pt;z-index:251660288;visibility:visible;mso-wrap-style:square;mso-wrap-distance-left:9pt;mso-wrap-distance-top:0;mso-wrap-distance-right:9pt;mso-wrap-distance-bottom:0;mso-position-horizontal:absolute;mso-position-horizontal-relative:text;mso-position-vertical:absolute;mso-position-vertical-relative:text;v-text-anchor:middle" o:gfxdata="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" fillcolor="red" strokecolor="#1f4d78 [1604]" strokeweight="1pt">
+                <v:stroke joinstyle="miter"/>
+              </v:shape>
+            </w:pict>
+          </mc:Fallback>
+        </mc:AlternateContent>
+      </w:r>
+      <w:r>
+        <w:rPr>
+          <w:noProof/>
+          <w:lang w:eastAsia="en-GB"/>
+        </w:rPr>
+        <mc:AlternateContent>
+          <mc:Choice Requires="wps">
+            <w:drawing>
+              <wp:anchor distT="0" distB="0" distL="114300" distR="114300" simplePos="0" relativeHeight="251659264" behindDoc="0" locked="0" layoutInCell="1" allowOverlap="1">
+                <wp:simplePos x="0" y="0"/>
+                <wp:positionH relativeFrom="column">
+                  <wp:posOffset>2006895</wp:posOffset>
+                </wp:positionH>
+                <wp:positionV relativeFrom="paragraph">
+                  <wp:posOffset>967505</wp:posOffset>
+                </wp:positionV>
+                <wp:extent cx="194400" cy="223200"/>
+                <wp:effectExtent l="0" t="0" r="15240" b="24765"/>
+                <wp:wrapNone/>
+                <wp:docPr id="9" name="Donut 9"/>
+                <wp:cNvGraphicFramePr/>
+                <a:graphic xmlns:a="http://schemas.openxmlformats.org/drawingml/2006/main">
+                  <a:graphicData uri="http://schemas.microsoft.com/office/word/2010/wordprocessingShape">
+                    <wps:wsp>
+                      <wps:cNvSpPr/>
+                      <wps:spPr>
+                        <a:xfrm>
+                          <a:off x="0" y="0"/>
+                          <a:ext cx="194400" cy="223200"/>
+                        </a:xfrm>
+                        <a:prstGeom prst="donut">
+                          <a:avLst/>
+                        </a:prstGeom>
+                        <a:solidFill>
+                          <a:srgbClr val="FF0000"/>
+                        </a:solidFill>
+                      </wps:spPr>
+                      <wps:style>
+                        <a:lnRef idx="2">
+                          <a:schemeClr val="accent1">
+                            <a:shade val="50000"/>
+                          </a:schemeClr>
+                        </a:lnRef>
+                        <a:fillRef idx="1">
+                          <a:schemeClr val="accent1"/>
+                        </a:fillRef>
+                        <a:effectRef idx="0">
+                          <a:schemeClr val="accent1"/>
+                        </a:effectRef>
+                        <a:fontRef idx="minor">
+                          <a:schemeClr val="lt1"/>
+                        </a:fontRef>
+                      </wps:style>
+                      <wps:bodyPr rot="0" spcFirstLastPara="0" vertOverflow="overflow" horzOverflow="overflow" vert="horz" wrap="square" lIns="91440" tIns="45720" rIns="91440" bIns="45720" numCol="1" spcCol="0" rtlCol="0" fromWordArt="0" anchor="ctr" anchorCtr="0" forceAA="0" compatLnSpc="1">
+                        <a:prstTxWarp prst="textNoShape">
+                          <a:avLst/>
+                        </a:prstTxWarp>
+                        <a:noAutofit/>
+                      </wps:bodyPr>
+                    </wps:wsp>
+                  </a:graphicData>
+                </a:graphic>
+                <wp14:sizeRelH relativeFrom="margin">
+                  <wp14:pctWidth>0</wp14:pctWidth>
+                </wp14:sizeRelH>
+                <wp14:sizeRelV relativeFrom="margin">
+                  <wp14:pctHeight>0</wp14:pctHeight>
+                </wp14:sizeRelV>
+              </wp:anchor>
+            </w:drawing>
+          </mc:Choice>
+          <mc:Fallback>
+            <w:pict>
+              <v:shape w14:anchorId="529FE0A3" id="Donut 9" o:spid="_x0000_s1026" type="#_x0000_t23" style="position:absolute;margin-left:158pt;margin-top:76.2pt;width:15.3pt;height:17.55pt;z-index:251659264;visibility:visible;mso-wrap-style:square;mso-width-percent:0;mso-height-percent:0;mso-wrap-distance-left:9pt;mso-wrap-distance-top:0;mso-wrap-distance-right:9pt;mso-wrap-distance-bottom:0;mso-position-horizontal:absolute;mso-position-horizontal-relative:text;mso-position-vertical:absolute;mso-position-vertical-relative:text;mso-width-percent:0;mso-height-percent:0;mso-width-relative:margin;mso-height-relative:margin;v-text-anchor:middle" o:gfxdata="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" fillcolor="red" strokecolor="#1f4d78 [1604]" strokeweight="1pt">
+                <v:stroke joinstyle="miter"/>
+              </v:shape>
+            </w:pict>
+          </mc:Fallback>
+        </mc:AlternateContent>
+      </w:r>
+      <w:r>
+        <w:drawing>
+          <wp:inline distT="0" distB="0" distL="0" distR="0" wp14:anchorId="5EFB4574" wp14:editId="5AE9D767">
+            <wp:extent cx="376919" cy="1278466"/>
+            <wp:effectExtent l="0" t="0" r="4445" b="0"/>
+            <wp:docPr id="4" name="Picture 4"/>
+            <wp:cNvGraphicFramePr>
+              <a:graphicFrameLocks xmlns:a="http://schemas.openxmlformats.org/drawingml/2006/main" noChangeAspect="1"/>
+            </wp:cNvGraphicFramePr>
+            <a:graphic xmlns:a="http://schemas.openxmlformats.org/drawingml/2006/main">
+              <a:graphicData uri="http://schemas.openxmlformats.org/drawingml/2006/picture">
+                <pic:pic xmlns:pic="http://schemas.openxmlformats.org/drawingml/2006/picture">
+                  <pic:nvPicPr>
+                    <pic:cNvPr id="1" name=""/>
+                    <pic:cNvPicPr/>
+                  </pic:nvPicPr>
+                  <pic:blipFill>
+                    <a:blip r:embed="rId9"/>
+                    <a:stretch>
+                      <a:fillRect/>
+                    </a:stretch>
+                  </pic:blipFill>
+                  <pic:spPr>
+                    <a:xfrm>
+                      <a:off x="0" y="0"/>
+                      <a:ext cx="397586" cy="1348566"/>
+                    </a:xfrm>
+                    <a:prstGeom prst="rect">
+                      <a:avLst/>
+                    </a:prstGeom>
+                  </pic:spPr>
+                </pic:pic>
+              </a:graphicData>
+            </a:graphic>
+          </wp:inline>
+        </w:drawing>
+      </w:r>
+      <w:r>
+        <w:drawing>
+          <wp:inline distT="0" distB="0" distL="0" distR="0" wp14:anchorId="750F152D" wp14:editId="32282FFE">
+            <wp:extent cx="1820333" cy="1218118"/>
+            <wp:effectExtent l="0" t="0" r="8890" b="1270"/>
+            <wp:docPr id="6" name="Picture 6"/>
+            <wp:cNvGraphicFramePr>
+              <a:graphicFrameLocks xmlns:a="http://schemas.openxmlformats.org/drawingml/2006/main" noChangeAspect="1"/>
+            </wp:cNvGraphicFramePr>
+            <a:graphic xmlns:a="http://schemas.openxmlformats.org/drawingml/2006/main">
+              <a:graphicData uri="http://schemas.openxmlformats.org/drawingml/2006/picture">
+                <pic:pic xmlns:pic="http://schemas.openxmlformats.org/drawingml/2006/picture">
+                  <pic:nvPicPr>
+                    <pic:cNvPr id="1" name=""/>
+                    <pic:cNvPicPr/>
+                  </pic:nvPicPr>
+                  <pic:blipFill>
+                    <a:blip r:embed="rId10"/>
+                    <a:stretch>
+                      <a:fillRect/>
+                    </a:stretch>
+                  </pic:blipFill>
+                  <pic:spPr>
+                    <a:xfrm>
+                      <a:off x="0" y="0"/>
+                      <a:ext cx="1862647" cy="1246433"/>
+                    </a:xfrm>
+                    <a:prstGeom prst="rect">
+                      <a:avLst/>
+                    </a:prstGeom>
+                  </pic:spPr>
+                </pic:pic>
+              </a:graphicData>
+            </a:graphic>
+          </wp:inline>
+        </w:drawing>
+      </w:r>
+      <w:r>
+        <w:drawing>
+          <wp:inline distT="0" distB="0" distL="0" distR="0" wp14:anchorId="00344670" wp14:editId="707ED422">
+            <wp:extent cx="357809" cy="1211779"/>
+            <wp:effectExtent l="0" t="0" r="4445" b="7620"/>
+            <wp:docPr id="8" name="Picture 8"/>
+            <wp:cNvGraphicFramePr>
+              <a:graphicFrameLocks xmlns:a="http://schemas.openxmlformats.org/drawingml/2006/main" noChangeAspect="1"/>
+            </wp:cNvGraphicFramePr>
+            <a:graphic xmlns:a="http://schemas.openxmlformats.org/drawingml/2006/main">
+              <a:graphicData uri="http://schemas.openxmlformats.org/drawingml/2006/picture">
+                <pic:pic xmlns:pic="http://schemas.openxmlformats.org/drawingml/2006/picture">
+                  <pic:nvPicPr>
+                    <pic:cNvPr id="1" name=""/>
+                    <pic:cNvPicPr/>
+                  </pic:nvPicPr>
+                  <pic:blipFill>
+                    <a:blip r:embed="rId11"/>
+                    <a:stretch>
+                      <a:fillRect/>
+                    </a:stretch>
+                  </pic:blipFill>
+                  <pic:spPr>
+                    <a:xfrm>
+                      <a:off x="0" y="0"/>
+                      <a:ext cx="379208" cy="1284251"/>
+                    </a:xfrm>
+                    <a:prstGeom prst="rect">
+                      <a:avLst/>
+                    </a:prstGeom>
+                  </pic:spPr>
+                </pic:pic>
+              </a:graphicData>
+            </a:graphic>
+          </wp:inline>
+        </w:drawing>
+      </w:r>
+      <w:r>
+        <w:drawing>
+          <wp:inline distT="0" distB="0" distL="0" distR="0" wp14:anchorId="473CB652" wp14:editId="388D3A27">
+            <wp:extent cx="1709530" cy="1187298"/>
+            <wp:effectExtent l="0" t="0" r="5080" b="0"/>
+            <wp:docPr id="7" name="Picture 7"/>
+            <wp:cNvGraphicFramePr>
+              <a:graphicFrameLocks xmlns:a="http://schemas.openxmlformats.org/drawingml/2006/main" noChangeAspect="1"/>
+            </wp:cNvGraphicFramePr>
+            <a:graphic xmlns:a="http://schemas.openxmlformats.org/drawingml/2006/main">
+              <a:graphicData uri="http://schemas.openxmlformats.org/drawingml/2006/picture">
+                <pic:pic xmlns:pic="http://schemas.openxmlformats.org/drawingml/2006/picture">
+                  <pic:nvPicPr>
+                    <pic:cNvPr id="1" name=""/>
+                    <pic:cNvPicPr/>
+                  </pic:nvPicPr>
+                  <pic:blipFill>
+                    <a:blip r:embed="rId12"/>
+                    <a:stretch>
+                      <a:fillRect/>
+                    </a:stretch>
+                  </pic:blipFill>
+                  <pic:spPr>
+                    <a:xfrm>
+                      <a:off x="0" y="0"/>
+                      <a:ext cx="1733329" cy="1203827"/>
+                    </a:xfrm>
+                    <a:prstGeom prst="rect">
+                      <a:avLst/>
+                    </a:prstGeom>
+                  </pic:spPr>
+                </pic:pic>
+              </a:graphicData>
+            </a:graphic>
+          </wp:inline>
+        </w:drawing>
+      </w:r>
+    </w:p>
+    <w:p>
+      <w:pPr>
+        <w:rPr>
+          <w:u w:val="single"/>
+        </w:rPr>
+      </w:pPr>
+      <w:r>
+        <w:rPr>
+          <w:u w:val="single"/>
+        </w:rPr>
+        <w:t>How can we detect them and remove them?</w:t>
+      </w:r>
+    </w:p>
+    <w:p>
+      <w:pPr>
+        <w:rPr>
+          <w:u w:val="single"/>
+        </w:rPr>
       </w:pPr>
       <w:bookmarkStart w:id="0" w:name="_GoBack"/>
       <w:bookmarkEnd w:id="0"/>
     </w:p>
+    <w:p>
+      <w:pPr>
+        <w:rPr>
+          <w:u w:val="single"/>
+        </w:rPr>
+      </w:pPr>
+    </w:p>
     <w:sectPr>
+      <w:headerReference w:type="default" r:id="rId13"/>
       <w:pgSz w:w="11906" w:h="16838"/>
       <w:pgMar w:top="1440" w:right="1440" w:bottom="1440" w:left="1440" w:header="708" w:footer="708" w:gutter="0"/>
       <w:cols w:space="708"/>
@@ -25,6 +1069,81 @@
     </w:sectPr>
   </w:body>
 </w:document>
+</file>
+
+<file path=word/endnotes.xml><?xml version="1.0" encoding="utf-8"?>
+<w:endnotes xmlns:wpc="http://schemas.microsoft.com/office/word/2010/wordprocessingCanvas" xmlns:cx="http://schemas.microsoft.com/office/drawing/2014/chartex" xmlns:cx1="http://schemas.microsoft.com/office/drawing/2015/9/8/chartex" xmlns:mc="http://schemas.openxmlformats.org/markup-compatibility/2006" xmlns:o="urn:schemas-microsoft-com:office:office" xmlns:r="http://schemas.openxmlformats.org/officeDocument/2006/relationships" xmlns:m="http://schemas.openxmlformats.org/officeDocument/2006/math" xmlns:v="urn:schemas-microsoft-com:vml" xmlns:wp14="http://schemas.microsoft.com/office/word/2010/wordprocessingDrawing" xmlns:wp="http://schemas.openxmlformats.org/drawingml/2006/wordprocessingDrawing" xmlns:w10="urn:schemas-microsoft-com:office:word" xmlns:w="http://schemas.openxmlformats.org/wordprocessingml/2006/main" xmlns:w14="http://schemas.microsoft.com/office/word/2010/wordml" xmlns:w15="http://schemas.microsoft.com/office/word/2012/wordml" xmlns:w16se="http://schemas.microsoft.com/office/word/2015/wordml/symex" xmlns:wpg="http://schemas.microsoft.com/office/word/2010/wordprocessingGroup" xmlns:wpi="http://schemas.microsoft.com/office/word/2010/wordprocessingInk" xmlns:wne="http://schemas.microsoft.com/office/word/2006/wordml" xmlns:wps="http://schemas.microsoft.com/office/word/2010/wordprocessingShape" mc:Ignorable="w14 w15 w16se wp14">
+  <w:endnote w:type="separator" w:id="-1">
+    <w:p>
+      <w:pPr>
+        <w:spacing w:after="0" w:line="240" w:lineRule="auto"/>
+      </w:pPr>
+      <w:r>
+        <w:separator/>
+      </w:r>
+    </w:p>
+  </w:endnote>
+  <w:endnote w:type="continuationSeparator" w:id="0">
+    <w:p>
+      <w:pPr>
+        <w:spacing w:after="0" w:line="240" w:lineRule="auto"/>
+      </w:pPr>
+      <w:r>
+        <w:continuationSeparator/>
+      </w:r>
+    </w:p>
+  </w:endnote>
+</w:endnotes>
+</file>
+
+<file path=word/footnotes.xml><?xml version="1.0" encoding="utf-8"?>
+<w:footnotes xmlns:wpc="http://schemas.microsoft.com/office/word/2010/wordprocessingCanvas" xmlns:cx="http://schemas.microsoft.com/office/drawing/2014/chartex" xmlns:cx1="http://schemas.microsoft.com/office/drawing/2015/9/8/chartex" xmlns:mc="http://schemas.openxmlformats.org/markup-compatibility/2006" xmlns:o="urn:schemas-microsoft-com:office:office" xmlns:r="http://schemas.openxmlformats.org/officeDocument/2006/relationships" xmlns:m="http://schemas.openxmlformats.org/officeDocument/2006/math" xmlns:v="urn:schemas-microsoft-com:vml" xmlns:wp14="http://schemas.microsoft.com/office/word/2010/wordprocessingDrawing" xmlns:wp="http://schemas.openxmlformats.org/drawingml/2006/wordprocessingDrawing" xmlns:w10="urn:schemas-microsoft-com:office:word" xmlns:w="http://schemas.openxmlformats.org/wordprocessingml/2006/main" xmlns:w14="http://schemas.microsoft.com/office/word/2010/wordml" xmlns:w15="http://schemas.microsoft.com/office/word/2012/wordml" xmlns:w16se="http://schemas.microsoft.com/office/word/2015/wordml/symex" xmlns:wpg="http://schemas.microsoft.com/office/word/2010/wordprocessingGroup" xmlns:wpi="http://schemas.microsoft.com/office/word/2010/wordprocessingInk" xmlns:wne="http://schemas.microsoft.com/office/word/2006/wordml" xmlns:wps="http://schemas.microsoft.com/office/word/2010/wordprocessingShape" mc:Ignorable="w14 w15 w16se wp14">
+  <w:footnote w:type="separator" w:id="-1">
+    <w:p>
+      <w:pPr>
+        <w:spacing w:after="0" w:line="240" w:lineRule="auto"/>
+      </w:pPr>
+      <w:r>
+        <w:separator/>
+      </w:r>
+    </w:p>
+  </w:footnote>
+  <w:footnote w:type="continuationSeparator" w:id="0">
+    <w:p>
+      <w:pPr>
+        <w:spacing w:after="0" w:line="240" w:lineRule="auto"/>
+      </w:pPr>
+      <w:r>
+        <w:continuationSeparator/>
+      </w:r>
+    </w:p>
+  </w:footnote>
+</w:footnotes>
+</file>
+
+<file path=word/header1.xml><?xml version="1.0" encoding="utf-8"?>
+<w:hdr xmlns:wpc="http://schemas.microsoft.com/office/word/2010/wordprocessingCanvas" xmlns:cx="http://schemas.microsoft.com/office/drawing/2014/chartex" xmlns:cx1="http://schemas.microsoft.com/office/drawing/2015/9/8/chartex" xmlns:mc="http://schemas.openxmlformats.org/markup-compatibility/2006" xmlns:o="urn:schemas-microsoft-com:office:office" xmlns:r="http://schemas.openxmlformats.org/officeDocument/2006/relationships" xmlns:m="http://schemas.openxmlformats.org/officeDocument/2006/math" xmlns:v="urn:schemas-microsoft-com:vml" xmlns:wp14="http://schemas.microsoft.com/office/word/2010/wordprocessingDrawing" xmlns:wp="http://schemas.openxmlformats.org/drawingml/2006/wordprocessingDrawing" xmlns:w10="urn:schemas-microsoft-com:office:word" xmlns:w="http://schemas.openxmlformats.org/wordprocessingml/2006/main" xmlns:w14="http://schemas.microsoft.com/office/word/2010/wordml" xmlns:w15="http://schemas.microsoft.com/office/word/2012/wordml" xmlns:w16se="http://schemas.microsoft.com/office/word/2015/wordml/symex" xmlns:wpg="http://schemas.microsoft.com/office/word/2010/wordprocessingGroup" xmlns:wpi="http://schemas.microsoft.com/office/word/2010/wordprocessingInk" xmlns:wne="http://schemas.microsoft.com/office/word/2006/wordml" xmlns:wps="http://schemas.microsoft.com/office/word/2010/wordprocessingShape" mc:Ignorable="w14 w15 w16se wp14">
+  <w:p>
+    <w:pPr>
+      <w:pStyle w:val="Header"/>
+    </w:pPr>
+    <w:r>
+      <w:t>Dardan Gashi and Osman Murad</w:t>
+    </w:r>
+    <w:r>
+      <w:tab/>
+    </w:r>
+    <w:r>
+      <w:tab/>
+      <w:t>Task2</w:t>
+    </w:r>
+  </w:p>
+  <w:p>
+    <w:pPr>
+      <w:pStyle w:val="Header"/>
+    </w:pPr>
+  </w:p>
+</w:hdr>
 </file>
 
 <file path=word/styles.xml><?xml version="1.0" encoding="utf-8"?>
@@ -448,6 +1567,50 @@
     <w:semiHidden/>
     <w:unhideWhenUsed/>
   </w:style>
+  <w:style w:type="paragraph" w:styleId="Header">
+    <w:name w:val="header"/>
+    <w:basedOn w:val="Normal"/>
+    <w:link w:val="HeaderChar"/>
+    <w:uiPriority w:val="99"/>
+    <w:unhideWhenUsed/>
+    <w:rsid w:val="00A3667E"/>
+    <w:pPr>
+      <w:tabs>
+        <w:tab w:val="center" w:pos="4513"/>
+        <w:tab w:val="right" w:pos="9026"/>
+      </w:tabs>
+      <w:spacing w:after="0" w:line="240" w:lineRule="auto"/>
+    </w:pPr>
+  </w:style>
+  <w:style w:type="character" w:customStyle="1" w:styleId="HeaderChar">
+    <w:name w:val="Header Char"/>
+    <w:basedOn w:val="DefaultParagraphFont"/>
+    <w:link w:val="Header"/>
+    <w:uiPriority w:val="99"/>
+    <w:rsid w:val="00A3667E"/>
+  </w:style>
+  <w:style w:type="paragraph" w:styleId="Footer">
+    <w:name w:val="footer"/>
+    <w:basedOn w:val="Normal"/>
+    <w:link w:val="FooterChar"/>
+    <w:uiPriority w:val="99"/>
+    <w:unhideWhenUsed/>
+    <w:rsid w:val="00A3667E"/>
+    <w:pPr>
+      <w:tabs>
+        <w:tab w:val="center" w:pos="4513"/>
+        <w:tab w:val="right" w:pos="9026"/>
+      </w:tabs>
+      <w:spacing w:after="0" w:line="240" w:lineRule="auto"/>
+    </w:pPr>
+  </w:style>
+  <w:style w:type="character" w:customStyle="1" w:styleId="FooterChar">
+    <w:name w:val="Footer Char"/>
+    <w:basedOn w:val="DefaultParagraphFont"/>
+    <w:link w:val="Footer"/>
+    <w:uiPriority w:val="99"/>
+    <w:rsid w:val="00A3667E"/>
+  </w:style>
 </w:styles>
 </file>
 

</xml_diff>

<commit_message>
some of the outliers work done
I done some more of the outliers work for how to detect outliers
</commit_message>
<xml_diff>
--- a/task2/Task2.docx
+++ b/task2/Task2.docx
@@ -76,8 +76,124 @@
     </w:p>
     <w:p>
       <w:r>
+        <w:t>Now when we add one outlier to this csv file and I will add it below the line first to see the impact it has.</w:t>
+      </w:r>
+      <w:r>
+        <w:t xml:space="preserve"> So for the first graph below you can see the outlier is below the line at the coordinates (19, 1) and in the second the outlier is above the line </w:t>
+      </w:r>
+      <w:r>
+        <w:t xml:space="preserve">with the coordinates (20, 50). In the first graph which the outlier has a negative residual the line becomes less steep and the regression coefficient became </w:t>
+      </w:r>
+      <w:r>
+        <w:t>0.229 from the 1.15 before the outlier and the intercept is 7.79 from 0.825. And for the outlier with a positive residual it became 2.276 and the intercept became -7.7 which is an increase also. This shows how much outliers can have an impact on the coefficients.</w:t>
+      </w:r>
+    </w:p>
+    <w:p>
+      <w:pPr>
+        <w:rPr>
+          <w:u w:val="single"/>
+        </w:rPr>
+      </w:pPr>
+      <w:r>
+        <w:rPr>
+          <w:u w:val="single"/>
+        </w:rPr>
+        <w:t>How can we detect them and remove</w:t>
+      </w:r>
+      <w:r>
+        <w:rPr>
+          <w:u w:val="single"/>
+        </w:rPr>
+        <w:t xml:space="preserve"> outliers</w:t>
+      </w:r>
+      <w:r>
+        <w:rPr>
+          <w:u w:val="single"/>
+        </w:rPr>
+        <w:t>?</w:t>
+      </w:r>
+    </w:p>
+    <w:p>
+      <w:r>
+        <w:t>In the version we did above with graph and a regression line you can see that it is quite simple to spot an outlier as I have circled in the graphs because they do not fit a pattern however there are ways to find outliers if you don’t have a graph as well.</w:t>
+      </w:r>
+    </w:p>
+    <w:p>
+      <w:pPr>
+        <w:rPr>
+          <w:noProof/>
+          <w:lang w:eastAsia="en-GB"/>
+        </w:rPr>
+      </w:pPr>
+      <w:r>
+        <w:t>There are numerous ways to detect outliers could be with box plots, percentiles, z-score and standard deviation.</w:t>
+      </w:r>
+      <w:r>
+        <w:rPr>
+          <w:noProof/>
+          <w:lang w:eastAsia="en-GB"/>
+        </w:rPr>
+        <w:t xml:space="preserve"> </w:t>
+      </w:r>
+      <w:r>
+        <w:rPr>
+          <w:noProof/>
+          <w:lang w:eastAsia="en-GB"/>
+        </w:rPr>
+        <w:t>And for this I will use different data to demonstrate</w:t>
+      </w:r>
+      <w:r>
+        <w:rPr>
+          <w:noProof/>
+          <w:lang w:eastAsia="en-GB"/>
+        </w:rPr>
+        <w:t xml:space="preserve"> in the csv file outliers2.csv.</w:t>
+      </w:r>
+      <w:r>
+        <w:rPr>
+          <w:noProof/>
+          <w:lang w:eastAsia="en-GB"/>
+        </w:rPr>
+        <w:t xml:space="preserve"> I will demonstrate box plots and z-score.</w:t>
+      </w:r>
+    </w:p>
+    <w:p>
+      <w:pPr>
+        <w:rPr>
+          <w:noProof/>
+          <w:lang w:eastAsia="en-GB"/>
+        </w:rPr>
+      </w:pPr>
+      <w:bookmarkStart w:id="0" w:name="_GoBack"/>
+      <w:bookmarkEnd w:id="0"/>
+      <w:r>
+        <w:rPr>
+          <w:noProof/>
+          <w:lang w:eastAsia="en-GB"/>
+        </w:rPr>
+        <w:t xml:space="preserve"> </w:t>
+      </w:r>
+    </w:p>
+    <w:p/>
+    <w:p/>
+    <w:p/>
+    <w:p/>
+    <w:p/>
+    <w:p/>
+    <w:p>
+      <w:pPr>
+        <w:rPr>
+          <w:u w:val="single"/>
+        </w:rPr>
+      </w:pPr>
+      <w:r>
+        <w:rPr>
+          <w:noProof/>
+          <w:lang w:eastAsia="en-GB"/>
+        </w:rPr>
+        <w:lastRenderedPageBreak/>
         <w:drawing>
-          <wp:inline distT="0" distB="0" distL="0" distR="0" wp14:anchorId="12543E8A" wp14:editId="410B4F10">
+          <wp:inline distT="0" distB="0" distL="0" distR="0" wp14:anchorId="02EF9481" wp14:editId="3C20D7E1">
             <wp:extent cx="410079" cy="1192695"/>
             <wp:effectExtent l="0" t="0" r="9525" b="7620"/>
             <wp:docPr id="1" name="Picture 1"/>
@@ -100,7 +216,7 @@
                   <pic:spPr>
                     <a:xfrm>
                       <a:off x="0" y="0"/>
-                      <a:ext cx="441621" cy="1284433"/>
+                      <a:ext cx="410079" cy="1192695"/>
                     </a:xfrm>
                     <a:prstGeom prst="rect">
                       <a:avLst/>
@@ -113,8 +229,12 @@
         </w:drawing>
       </w:r>
       <w:r>
+        <w:rPr>
+          <w:noProof/>
+          <w:lang w:eastAsia="en-GB"/>
+        </w:rPr>
         <w:drawing>
-          <wp:inline distT="0" distB="0" distL="0" distR="0" wp14:anchorId="26DA223F" wp14:editId="28B3C6BD">
+          <wp:inline distT="0" distB="0" distL="0" distR="0" wp14:anchorId="0BB81EDC" wp14:editId="3184906D">
             <wp:extent cx="1942110" cy="1258956"/>
             <wp:effectExtent l="0" t="0" r="1270" b="0"/>
             <wp:docPr id="2" name="Picture 2"/>
@@ -137,7 +257,7 @@
                   <pic:spPr>
                     <a:xfrm>
                       <a:off x="0" y="0"/>
-                      <a:ext cx="1995823" cy="1293775"/>
+                      <a:ext cx="1942110" cy="1258956"/>
                     </a:xfrm>
                     <a:prstGeom prst="rect">
                       <a:avLst/>
@@ -150,8 +270,12 @@
         </w:drawing>
       </w:r>
       <w:r>
+        <w:rPr>
+          <w:noProof/>
+          <w:lang w:eastAsia="en-GB"/>
+        </w:rPr>
         <w:drawing>
-          <wp:inline distT="0" distB="0" distL="0" distR="0" wp14:anchorId="0C534BA9" wp14:editId="1ECBF139">
+          <wp:inline distT="0" distB="0" distL="0" distR="0" wp14:anchorId="6D2FDE23" wp14:editId="6069E6E7">
             <wp:extent cx="1738450" cy="1166192"/>
             <wp:effectExtent l="0" t="0" r="0" b="0"/>
             <wp:docPr id="3" name="Picture 3"/>
@@ -174,7 +298,7 @@
                   <pic:spPr>
                     <a:xfrm>
                       <a:off x="0" y="0"/>
-                      <a:ext cx="1772002" cy="1188699"/>
+                      <a:ext cx="1738450" cy="1166192"/>
                     </a:xfrm>
                     <a:prstGeom prst="rect">
                       <a:avLst/>
@@ -188,20 +312,332 @@
       </w:r>
     </w:p>
     <w:p>
-      <w:r>
-        <w:t>Now when we add one outlier to this csv file and I will add it below the line first to see the impact it has.</w:t>
-      </w:r>
-      <w:r>
-        <w:t xml:space="preserve"> So for the first graph below you can see the outlier is below the line at the coordinates (19, 1) and in the second the outlier is above the line </w:t>
-      </w:r>
-      <w:r>
-        <w:t xml:space="preserve">with the coordinates (20, 50). In the first graph which the outlier has a negative residual the line becomes less steep and the regression coefficient became </w:t>
-      </w:r>
-      <w:r>
-        <w:t>0.229 from the 1.15 before the outlier and the intercept is 7.79 from 0.825. And for the outlier with a positive residual it became 2.276 and the intercept became -7.7 which is an increase also. This shows how much outliers can have an impact on the coefficients.</w:t>
-      </w:r>
-    </w:p>
-    <w:p>
+      <w:pPr>
+        <w:rPr>
+          <w:u w:val="single"/>
+        </w:rPr>
+      </w:pPr>
+      <w:r>
+        <w:rPr>
+          <w:noProof/>
+          <w:lang w:eastAsia="en-GB"/>
+        </w:rPr>
+        <mc:AlternateContent>
+          <mc:Choice Requires="wps">
+            <w:drawing>
+              <wp:anchor distT="0" distB="0" distL="114300" distR="114300" simplePos="0" relativeHeight="251664384" behindDoc="0" locked="0" layoutInCell="1" allowOverlap="1">
+                <wp:simplePos x="0" y="0"/>
+                <wp:positionH relativeFrom="column">
+                  <wp:posOffset>2588905</wp:posOffset>
+                </wp:positionH>
+                <wp:positionV relativeFrom="paragraph">
+                  <wp:posOffset>1132530</wp:posOffset>
+                </wp:positionV>
+                <wp:extent cx="0" cy="131505"/>
+                <wp:effectExtent l="0" t="0" r="19050" b="20955"/>
+                <wp:wrapNone/>
+                <wp:docPr id="16" name="Straight Connector 16"/>
+                <wp:cNvGraphicFramePr/>
+                <a:graphic xmlns:a="http://schemas.openxmlformats.org/drawingml/2006/main">
+                  <a:graphicData uri="http://schemas.microsoft.com/office/word/2010/wordprocessingShape">
+                    <wps:wsp>
+                      <wps:cNvCnPr/>
+                      <wps:spPr>
+                        <a:xfrm flipV="1">
+                          <a:off x="0" y="0"/>
+                          <a:ext cx="0" cy="131505"/>
+                        </a:xfrm>
+                        <a:prstGeom prst="line">
+                          <a:avLst/>
+                        </a:prstGeom>
+                      </wps:spPr>
+                      <wps:style>
+                        <a:lnRef idx="1">
+                          <a:schemeClr val="accent1"/>
+                        </a:lnRef>
+                        <a:fillRef idx="0">
+                          <a:schemeClr val="accent1"/>
+                        </a:fillRef>
+                        <a:effectRef idx="0">
+                          <a:schemeClr val="accent1"/>
+                        </a:effectRef>
+                        <a:fontRef idx="minor">
+                          <a:schemeClr val="tx1"/>
+                        </a:fontRef>
+                      </wps:style>
+                      <wps:bodyPr/>
+                    </wps:wsp>
+                  </a:graphicData>
+                </a:graphic>
+              </wp:anchor>
+            </w:drawing>
+          </mc:Choice>
+          <mc:Fallback>
+            <w:pict>
+              <v:line w14:anchorId="05473598" id="Straight Connector 16" o:spid="_x0000_s1026" style="position:absolute;flip:y;z-index:251664384;visibility:visible;mso-wrap-style:square;mso-wrap-distance-left:9pt;mso-wrap-distance-top:0;mso-wrap-distance-right:9pt;mso-wrap-distance-bottom:0;mso-position-horizontal:absolute;mso-position-horizontal-relative:text;mso-position-vertical:absolute;mso-position-vertical-relative:text" from="203.85pt,89.2pt" to="203.85pt,99.55pt" o:gfxdata="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" strokecolor="#5b9bd5 [3204]" strokeweight=".5pt">
+                <v:stroke joinstyle="miter"/>
+              </v:line>
+            </w:pict>
+          </mc:Fallback>
+        </mc:AlternateContent>
+      </w:r>
+      <w:r>
+        <w:rPr>
+          <w:noProof/>
+          <w:lang w:eastAsia="en-GB"/>
+        </w:rPr>
+        <mc:AlternateContent>
+          <mc:Choice Requires="wps">
+            <w:drawing>
+              <wp:anchor distT="0" distB="0" distL="114300" distR="114300" simplePos="0" relativeHeight="251661312" behindDoc="0" locked="0" layoutInCell="1" allowOverlap="1">
+                <wp:simplePos x="0" y="0"/>
+                <wp:positionH relativeFrom="column">
+                  <wp:posOffset>2224610</wp:posOffset>
+                </wp:positionH>
+                <wp:positionV relativeFrom="paragraph">
+                  <wp:posOffset>1262285</wp:posOffset>
+                </wp:positionV>
+                <wp:extent cx="338400" cy="9180"/>
+                <wp:effectExtent l="0" t="0" r="24130" b="29210"/>
+                <wp:wrapNone/>
+                <wp:docPr id="13" name="Straight Connector 13"/>
+                <wp:cNvGraphicFramePr/>
+                <a:graphic xmlns:a="http://schemas.openxmlformats.org/drawingml/2006/main">
+                  <a:graphicData uri="http://schemas.microsoft.com/office/word/2010/wordprocessingShape">
+                    <wps:wsp>
+                      <wps:cNvCnPr/>
+                      <wps:spPr>
+                        <a:xfrm>
+                          <a:off x="0" y="0"/>
+                          <a:ext cx="338400" cy="9180"/>
+                        </a:xfrm>
+                        <a:prstGeom prst="line">
+                          <a:avLst/>
+                        </a:prstGeom>
+                      </wps:spPr>
+                      <wps:style>
+                        <a:lnRef idx="1">
+                          <a:schemeClr val="accent1"/>
+                        </a:lnRef>
+                        <a:fillRef idx="0">
+                          <a:schemeClr val="accent1"/>
+                        </a:fillRef>
+                        <a:effectRef idx="0">
+                          <a:schemeClr val="accent1"/>
+                        </a:effectRef>
+                        <a:fontRef idx="minor">
+                          <a:schemeClr val="tx1"/>
+                        </a:fontRef>
+                      </wps:style>
+                      <wps:bodyPr/>
+                    </wps:wsp>
+                  </a:graphicData>
+                </a:graphic>
+              </wp:anchor>
+            </w:drawing>
+          </mc:Choice>
+          <mc:Fallback>
+            <w:pict>
+              <v:line w14:anchorId="1AD324A7" id="Straight Connector 13" o:spid="_x0000_s1026" style="position:absolute;z-index:251661312;visibility:visible;mso-wrap-style:square;mso-wrap-distance-left:9pt;mso-wrap-distance-top:0;mso-wrap-distance-right:9pt;mso-wrap-distance-bottom:0;mso-position-horizontal:absolute;mso-position-horizontal-relative:text;mso-position-vertical:absolute;mso-position-vertical-relative:text" from="175.15pt,99.4pt" to="201.8pt,100.1pt" o:gfxdata="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" strokecolor="#5b9bd5 [3204]" strokeweight=".5pt">
+                <v:stroke joinstyle="miter"/>
+              </v:line>
+            </w:pict>
+          </mc:Fallback>
+        </mc:AlternateContent>
+      </w:r>
+      <w:r>
+        <w:rPr>
+          <w:noProof/>
+          <w:lang w:eastAsia="en-GB"/>
+        </w:rPr>
+        <mc:AlternateContent>
+          <mc:Choice Requires="wps">
+            <w:drawing>
+              <wp:anchor distT="0" distB="0" distL="114300" distR="114300" simplePos="0" relativeHeight="251662336" behindDoc="0" locked="0" layoutInCell="1" allowOverlap="1">
+                <wp:simplePos x="0" y="0"/>
+                <wp:positionH relativeFrom="column">
+                  <wp:posOffset>2253410</wp:posOffset>
+                </wp:positionH>
+                <wp:positionV relativeFrom="paragraph">
+                  <wp:posOffset>1139945</wp:posOffset>
+                </wp:positionV>
+                <wp:extent cx="302400" cy="7200"/>
+                <wp:effectExtent l="0" t="0" r="21590" b="31115"/>
+                <wp:wrapNone/>
+                <wp:docPr id="14" name="Straight Connector 14"/>
+                <wp:cNvGraphicFramePr/>
+                <a:graphic xmlns:a="http://schemas.openxmlformats.org/drawingml/2006/main">
+                  <a:graphicData uri="http://schemas.microsoft.com/office/word/2010/wordprocessingShape">
+                    <wps:wsp>
+                      <wps:cNvCnPr/>
+                      <wps:spPr>
+                        <a:xfrm>
+                          <a:off x="0" y="0"/>
+                          <a:ext cx="302400" cy="7200"/>
+                        </a:xfrm>
+                        <a:prstGeom prst="line">
+                          <a:avLst/>
+                        </a:prstGeom>
+                      </wps:spPr>
+                      <wps:style>
+                        <a:lnRef idx="1">
+                          <a:schemeClr val="accent1"/>
+                        </a:lnRef>
+                        <a:fillRef idx="0">
+                          <a:schemeClr val="accent1"/>
+                        </a:fillRef>
+                        <a:effectRef idx="0">
+                          <a:schemeClr val="accent1"/>
+                        </a:effectRef>
+                        <a:fontRef idx="minor">
+                          <a:schemeClr val="tx1"/>
+                        </a:fontRef>
+                      </wps:style>
+                      <wps:bodyPr/>
+                    </wps:wsp>
+                  </a:graphicData>
+                </a:graphic>
+              </wp:anchor>
+            </w:drawing>
+          </mc:Choice>
+          <mc:Fallback>
+            <w:pict>
+              <v:line w14:anchorId="77E02ECE" id="Straight Connector 14" o:spid="_x0000_s1026" style="position:absolute;z-index:251662336;visibility:visible;mso-wrap-style:square;mso-wrap-distance-left:9pt;mso-wrap-distance-top:0;mso-wrap-distance-right:9pt;mso-wrap-distance-bottom:0;mso-position-horizontal:absolute;mso-position-horizontal-relative:text;mso-position-vertical:absolute;mso-position-vertical-relative:text" from="177.45pt,89.75pt" to="201.25pt,90.3pt" o:gfxdata="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" strokecolor="#5b9bd5 [3204]" strokeweight=".5pt">
+                <v:stroke joinstyle="miter"/>
+              </v:line>
+            </w:pict>
+          </mc:Fallback>
+        </mc:AlternateContent>
+      </w:r>
+      <w:r>
+        <w:rPr>
+          <w:noProof/>
+          <w:lang w:eastAsia="en-GB"/>
+        </w:rPr>
+        <mc:AlternateContent>
+          <mc:Choice Requires="wps">
+            <w:drawing>
+              <wp:anchor distT="0" distB="0" distL="114300" distR="114300" simplePos="0" relativeHeight="251663360" behindDoc="0" locked="0" layoutInCell="1" allowOverlap="1">
+                <wp:simplePos x="0" y="0"/>
+                <wp:positionH relativeFrom="column">
+                  <wp:posOffset>2224405</wp:posOffset>
+                </wp:positionH>
+                <wp:positionV relativeFrom="paragraph">
+                  <wp:posOffset>1118140</wp:posOffset>
+                </wp:positionV>
+                <wp:extent cx="7200" cy="144000"/>
+                <wp:effectExtent l="0" t="0" r="31115" b="27940"/>
+                <wp:wrapNone/>
+                <wp:docPr id="15" name="Straight Connector 15"/>
+                <wp:cNvGraphicFramePr/>
+                <a:graphic xmlns:a="http://schemas.openxmlformats.org/drawingml/2006/main">
+                  <a:graphicData uri="http://schemas.microsoft.com/office/word/2010/wordprocessingShape">
+                    <wps:wsp>
+                      <wps:cNvCnPr/>
+                      <wps:spPr>
+                        <a:xfrm flipV="1">
+                          <a:off x="0" y="0"/>
+                          <a:ext cx="7200" cy="144000"/>
+                        </a:xfrm>
+                        <a:prstGeom prst="line">
+                          <a:avLst/>
+                        </a:prstGeom>
+                      </wps:spPr>
+                      <wps:style>
+                        <a:lnRef idx="1">
+                          <a:schemeClr val="accent1"/>
+                        </a:lnRef>
+                        <a:fillRef idx="0">
+                          <a:schemeClr val="accent1"/>
+                        </a:fillRef>
+                        <a:effectRef idx="0">
+                          <a:schemeClr val="accent1"/>
+                        </a:effectRef>
+                        <a:fontRef idx="minor">
+                          <a:schemeClr val="tx1"/>
+                        </a:fontRef>
+                      </wps:style>
+                      <wps:bodyPr/>
+                    </wps:wsp>
+                  </a:graphicData>
+                </a:graphic>
+              </wp:anchor>
+            </w:drawing>
+          </mc:Choice>
+          <mc:Fallback>
+            <w:pict>
+              <v:line w14:anchorId="10482191" id="Straight Connector 15" o:spid="_x0000_s1026" style="position:absolute;flip:y;z-index:251663360;visibility:visible;mso-wrap-style:square;mso-wrap-distance-left:9pt;mso-wrap-distance-top:0;mso-wrap-distance-right:9pt;mso-wrap-distance-bottom:0;mso-position-horizontal:absolute;mso-position-horizontal-relative:text;mso-position-vertical:absolute;mso-position-vertical-relative:text" from="175.15pt,88.05pt" to="175.7pt,99.4pt" o:gfxdata="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" strokecolor="#5b9bd5 [3204]" strokeweight=".5pt">
+                <v:stroke joinstyle="miter"/>
+              </v:line>
+            </w:pict>
+          </mc:Fallback>
+        </mc:AlternateContent>
+      </w:r>
+      <w:r>
+        <w:rPr>
+          <w:noProof/>
+          <w:lang w:eastAsia="en-GB"/>
+        </w:rPr>
+        <mc:AlternateContent>
+          <mc:Choice Requires="wps">
+            <w:drawing>
+              <wp:anchor distT="0" distB="0" distL="114300" distR="114300" simplePos="0" relativeHeight="251665408" behindDoc="0" locked="0" layoutInCell="1" allowOverlap="1">
+                <wp:simplePos x="0" y="0"/>
+                <wp:positionH relativeFrom="margin">
+                  <wp:align>left</wp:align>
+                </wp:positionH>
+                <wp:positionV relativeFrom="paragraph">
+                  <wp:posOffset>1118335</wp:posOffset>
+                </wp:positionV>
+                <wp:extent cx="7200" cy="126255"/>
+                <wp:effectExtent l="0" t="0" r="31115" b="26670"/>
+                <wp:wrapNone/>
+                <wp:docPr id="17" name="Straight Connector 17"/>
+                <wp:cNvGraphicFramePr/>
+                <a:graphic xmlns:a="http://schemas.openxmlformats.org/drawingml/2006/main">
+                  <a:graphicData uri="http://schemas.microsoft.com/office/word/2010/wordprocessingShape">
+                    <wps:wsp>
+                      <wps:cNvCnPr/>
+                      <wps:spPr>
+                        <a:xfrm flipH="1">
+                          <a:off x="0" y="0"/>
+                          <a:ext cx="7200" cy="126255"/>
+                        </a:xfrm>
+                        <a:prstGeom prst="line">
+                          <a:avLst/>
+                        </a:prstGeom>
+                      </wps:spPr>
+                      <wps:style>
+                        <a:lnRef idx="1">
+                          <a:schemeClr val="accent1"/>
+                        </a:lnRef>
+                        <a:fillRef idx="0">
+                          <a:schemeClr val="accent1"/>
+                        </a:fillRef>
+                        <a:effectRef idx="0">
+                          <a:schemeClr val="accent1"/>
+                        </a:effectRef>
+                        <a:fontRef idx="minor">
+                          <a:schemeClr val="tx1"/>
+                        </a:fontRef>
+                      </wps:style>
+                      <wps:bodyPr/>
+                    </wps:wsp>
+                  </a:graphicData>
+                </a:graphic>
+              </wp:anchor>
+            </w:drawing>
+          </mc:Choice>
+          <mc:Fallback>
+            <w:pict>
+              <v:line w14:anchorId="6BAF08B2" id="Straight Connector 17" o:spid="_x0000_s1026" style="position:absolute;flip:x;z-index:251665408;visibility:visible;mso-wrap-style:square;mso-wrap-distance-left:9pt;mso-wrap-distance-top:0;mso-wrap-distance-right:9pt;mso-wrap-distance-bottom:0;mso-position-horizontal:left;mso-position-horizontal-relative:margin;mso-position-vertical:absolute;mso-position-vertical-relative:text" from="0,88.05pt" to=".55pt,98pt" o:gfxdata="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" strokecolor="#5b9bd5 [3204]" strokeweight=".5pt">
+                <v:stroke joinstyle="miter"/>
+                <w10:wrap anchorx="margin"/>
+              </v:line>
+            </w:pict>
+          </mc:Fallback>
+        </mc:AlternateContent>
+      </w:r>
       <w:r>
         <w:rPr>
           <w:noProof/>
@@ -213,10 +649,10 @@
               <wp:anchor distT="0" distB="0" distL="114300" distR="114300" simplePos="0" relativeHeight="251668480" behindDoc="0" locked="0" layoutInCell="1" allowOverlap="1">
                 <wp:simplePos x="0" y="0"/>
                 <wp:positionH relativeFrom="column">
-                  <wp:posOffset>360000</wp:posOffset>
+                  <wp:posOffset>366610</wp:posOffset>
                 </wp:positionH>
                 <wp:positionV relativeFrom="paragraph">
-                  <wp:posOffset>1154800</wp:posOffset>
+                  <wp:posOffset>1132735</wp:posOffset>
                 </wp:positionV>
                 <wp:extent cx="0" cy="143785"/>
                 <wp:effectExtent l="0" t="0" r="19050" b="27940"/>
@@ -259,8 +695,73 @@
           </mc:Choice>
           <mc:Fallback>
             <w:pict>
-              <v:line w14:anchorId="6708EF7F" id="Straight Connector 20" o:spid="_x0000_s1026" style="position:absolute;z-index:251668480;visibility:visible;mso-wrap-style:square;mso-wrap-distance-left:9pt;mso-wrap-distance-top:0;mso-wrap-distance-right:9pt;mso-wrap-distance-bottom:0;mso-position-horizontal:absolute;mso-position-horizontal-relative:text;mso-position-vertical:absolute;mso-position-vertical-relative:text" from="28.35pt,90.95pt" to="28.35pt,102.25pt" o:gfxdata="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" strokecolor="#5b9bd5 [3204]" strokeweight=".5pt">
+              <v:line w14:anchorId="557C80CE" id="Straight Connector 20" o:spid="_x0000_s1026" style="position:absolute;z-index:251668480;visibility:visible;mso-wrap-style:square;mso-wrap-distance-left:9pt;mso-wrap-distance-top:0;mso-wrap-distance-right:9pt;mso-wrap-distance-bottom:0;mso-position-horizontal:absolute;mso-position-horizontal-relative:text;mso-position-vertical:absolute;mso-position-vertical-relative:text" from="28.85pt,89.2pt" to="28.85pt,100.5pt" o:gfxdata="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" strokecolor="#5b9bd5 [3204]" strokeweight=".5pt">
                 <v:stroke joinstyle="miter"/>
+              </v:line>
+            </w:pict>
+          </mc:Fallback>
+        </mc:AlternateContent>
+      </w:r>
+      <w:r>
+        <w:rPr>
+          <w:noProof/>
+          <w:lang w:eastAsia="en-GB"/>
+        </w:rPr>
+        <mc:AlternateContent>
+          <mc:Choice Requires="wps">
+            <w:drawing>
+              <wp:anchor distT="0" distB="0" distL="114300" distR="114300" simplePos="0" relativeHeight="251666432" behindDoc="0" locked="0" layoutInCell="1" allowOverlap="1">
+                <wp:simplePos x="0" y="0"/>
+                <wp:positionH relativeFrom="margin">
+                  <wp:align>left</wp:align>
+                </wp:positionH>
+                <wp:positionV relativeFrom="paragraph">
+                  <wp:posOffset>1262010</wp:posOffset>
+                </wp:positionV>
+                <wp:extent cx="345600" cy="7200"/>
+                <wp:effectExtent l="0" t="0" r="16510" b="31115"/>
+                <wp:wrapNone/>
+                <wp:docPr id="18" name="Straight Connector 18"/>
+                <wp:cNvGraphicFramePr/>
+                <a:graphic xmlns:a="http://schemas.openxmlformats.org/drawingml/2006/main">
+                  <a:graphicData uri="http://schemas.microsoft.com/office/word/2010/wordprocessingShape">
+                    <wps:wsp>
+                      <wps:cNvCnPr/>
+                      <wps:spPr>
+                        <a:xfrm flipH="1">
+                          <a:off x="0" y="0"/>
+                          <a:ext cx="345600" cy="7200"/>
+                        </a:xfrm>
+                        <a:prstGeom prst="line">
+                          <a:avLst/>
+                        </a:prstGeom>
+                      </wps:spPr>
+                      <wps:style>
+                        <a:lnRef idx="1">
+                          <a:schemeClr val="accent1"/>
+                        </a:lnRef>
+                        <a:fillRef idx="0">
+                          <a:schemeClr val="accent1"/>
+                        </a:fillRef>
+                        <a:effectRef idx="0">
+                          <a:schemeClr val="accent1"/>
+                        </a:effectRef>
+                        <a:fontRef idx="minor">
+                          <a:schemeClr val="tx1"/>
+                        </a:fontRef>
+                      </wps:style>
+                      <wps:bodyPr/>
+                    </wps:wsp>
+                  </a:graphicData>
+                </a:graphic>
+              </wp:anchor>
+            </w:drawing>
+          </mc:Choice>
+          <mc:Fallback>
+            <w:pict>
+              <v:line w14:anchorId="4958B4BE" id="Straight Connector 18" o:spid="_x0000_s1026" style="position:absolute;flip:x;z-index:251666432;visibility:visible;mso-wrap-style:square;mso-wrap-distance-left:9pt;mso-wrap-distance-top:0;mso-wrap-distance-right:9pt;mso-wrap-distance-bottom:0;mso-position-horizontal:left;mso-position-horizontal-relative:margin;mso-position-vertical:absolute;mso-position-vertical-relative:text" from="0,99.35pt" to="27.2pt,99.9pt" o:gfxdata="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" strokecolor="#5b9bd5 [3204]" strokeweight=".5pt">
+                <v:stroke joinstyle="miter"/>
+                <w10:wrap anchorx="margin"/>
               </v:line>
             </w:pict>
           </mc:Fallback>
@@ -277,10 +778,10 @@
               <wp:anchor distT="0" distB="0" distL="114300" distR="114300" simplePos="0" relativeHeight="251667456" behindDoc="0" locked="0" layoutInCell="1" allowOverlap="1">
                 <wp:simplePos x="0" y="0"/>
                 <wp:positionH relativeFrom="column">
-                  <wp:posOffset>7200</wp:posOffset>
+                  <wp:posOffset>42985</wp:posOffset>
                 </wp:positionH>
                 <wp:positionV relativeFrom="paragraph">
-                  <wp:posOffset>1291600</wp:posOffset>
+                  <wp:posOffset>1133095</wp:posOffset>
                 </wp:positionV>
                 <wp:extent cx="345440" cy="7200"/>
                 <wp:effectExtent l="0" t="0" r="16510" b="31115"/>
@@ -323,391 +824,7 @@
           </mc:Choice>
           <mc:Fallback>
             <w:pict>
-              <v:line w14:anchorId="76631015" id="Straight Connector 19" o:spid="_x0000_s1026" style="position:absolute;flip:x y;z-index:251667456;visibility:visible;mso-wrap-style:square;mso-wrap-distance-left:9pt;mso-wrap-distance-top:0;mso-wrap-distance-right:9pt;mso-wrap-distance-bottom:0;mso-position-horizontal:absolute;mso-position-horizontal-relative:text;mso-position-vertical:absolute;mso-position-vertical-relative:text" from=".55pt,101.7pt" to="27.75pt,102.25pt" o:gfxdata="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" strokecolor="#5b9bd5 [3204]" strokeweight=".5pt">
-                <v:stroke joinstyle="miter"/>
-              </v:line>
-            </w:pict>
-          </mc:Fallback>
-        </mc:AlternateContent>
-      </w:r>
-      <w:r>
-        <w:rPr>
-          <w:noProof/>
-          <w:lang w:eastAsia="en-GB"/>
-        </w:rPr>
-        <mc:AlternateContent>
-          <mc:Choice Requires="wps">
-            <w:drawing>
-              <wp:anchor distT="0" distB="0" distL="114300" distR="114300" simplePos="0" relativeHeight="251666432" behindDoc="0" locked="0" layoutInCell="1" allowOverlap="1">
-                <wp:simplePos x="0" y="0"/>
-                <wp:positionH relativeFrom="column">
-                  <wp:posOffset>7200</wp:posOffset>
-                </wp:positionH>
-                <wp:positionV relativeFrom="paragraph">
-                  <wp:posOffset>1154800</wp:posOffset>
-                </wp:positionV>
-                <wp:extent cx="345600" cy="7200"/>
-                <wp:effectExtent l="0" t="0" r="16510" b="31115"/>
-                <wp:wrapNone/>
-                <wp:docPr id="18" name="Straight Connector 18"/>
-                <wp:cNvGraphicFramePr/>
-                <a:graphic xmlns:a="http://schemas.openxmlformats.org/drawingml/2006/main">
-                  <a:graphicData uri="http://schemas.microsoft.com/office/word/2010/wordprocessingShape">
-                    <wps:wsp>
-                      <wps:cNvCnPr/>
-                      <wps:spPr>
-                        <a:xfrm flipH="1">
-                          <a:off x="0" y="0"/>
-                          <a:ext cx="345600" cy="7200"/>
-                        </a:xfrm>
-                        <a:prstGeom prst="line">
-                          <a:avLst/>
-                        </a:prstGeom>
-                      </wps:spPr>
-                      <wps:style>
-                        <a:lnRef idx="1">
-                          <a:schemeClr val="accent1"/>
-                        </a:lnRef>
-                        <a:fillRef idx="0">
-                          <a:schemeClr val="accent1"/>
-                        </a:fillRef>
-                        <a:effectRef idx="0">
-                          <a:schemeClr val="accent1"/>
-                        </a:effectRef>
-                        <a:fontRef idx="minor">
-                          <a:schemeClr val="tx1"/>
-                        </a:fontRef>
-                      </wps:style>
-                      <wps:bodyPr/>
-                    </wps:wsp>
-                  </a:graphicData>
-                </a:graphic>
-              </wp:anchor>
-            </w:drawing>
-          </mc:Choice>
-          <mc:Fallback>
-            <w:pict>
-              <v:line w14:anchorId="6D273BFD" id="Straight Connector 18" o:spid="_x0000_s1026" style="position:absolute;flip:x;z-index:251666432;visibility:visible;mso-wrap-style:square;mso-wrap-distance-left:9pt;mso-wrap-distance-top:0;mso-wrap-distance-right:9pt;mso-wrap-distance-bottom:0;mso-position-horizontal:absolute;mso-position-horizontal-relative:text;mso-position-vertical:absolute;mso-position-vertical-relative:text" from=".55pt,90.95pt" to="27.75pt,91.5pt" o:gfxdata="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" strokecolor="#5b9bd5 [3204]" strokeweight=".5pt">
-                <v:stroke joinstyle="miter"/>
-              </v:line>
-            </w:pict>
-          </mc:Fallback>
-        </mc:AlternateContent>
-      </w:r>
-      <w:r>
-        <w:rPr>
-          <w:noProof/>
-          <w:lang w:eastAsia="en-GB"/>
-        </w:rPr>
-        <mc:AlternateContent>
-          <mc:Choice Requires="wps">
-            <w:drawing>
-              <wp:anchor distT="0" distB="0" distL="114300" distR="114300" simplePos="0" relativeHeight="251665408" behindDoc="0" locked="0" layoutInCell="1" allowOverlap="1">
-                <wp:simplePos x="0" y="0"/>
-                <wp:positionH relativeFrom="column">
-                  <wp:posOffset>7200</wp:posOffset>
-                </wp:positionH>
-                <wp:positionV relativeFrom="paragraph">
-                  <wp:posOffset>1154800</wp:posOffset>
-                </wp:positionV>
-                <wp:extent cx="7200" cy="126255"/>
-                <wp:effectExtent l="0" t="0" r="31115" b="26670"/>
-                <wp:wrapNone/>
-                <wp:docPr id="17" name="Straight Connector 17"/>
-                <wp:cNvGraphicFramePr/>
-                <a:graphic xmlns:a="http://schemas.openxmlformats.org/drawingml/2006/main">
-                  <a:graphicData uri="http://schemas.microsoft.com/office/word/2010/wordprocessingShape">
-                    <wps:wsp>
-                      <wps:cNvCnPr/>
-                      <wps:spPr>
-                        <a:xfrm flipH="1">
-                          <a:off x="0" y="0"/>
-                          <a:ext cx="7200" cy="126255"/>
-                        </a:xfrm>
-                        <a:prstGeom prst="line">
-                          <a:avLst/>
-                        </a:prstGeom>
-                      </wps:spPr>
-                      <wps:style>
-                        <a:lnRef idx="1">
-                          <a:schemeClr val="accent1"/>
-                        </a:lnRef>
-                        <a:fillRef idx="0">
-                          <a:schemeClr val="accent1"/>
-                        </a:fillRef>
-                        <a:effectRef idx="0">
-                          <a:schemeClr val="accent1"/>
-                        </a:effectRef>
-                        <a:fontRef idx="minor">
-                          <a:schemeClr val="tx1"/>
-                        </a:fontRef>
-                      </wps:style>
-                      <wps:bodyPr/>
-                    </wps:wsp>
-                  </a:graphicData>
-                </a:graphic>
-              </wp:anchor>
-            </w:drawing>
-          </mc:Choice>
-          <mc:Fallback>
-            <w:pict>
-              <v:line w14:anchorId="5D601992" id="Straight Connector 17" o:spid="_x0000_s1026" style="position:absolute;flip:x;z-index:251665408;visibility:visible;mso-wrap-style:square;mso-wrap-distance-left:9pt;mso-wrap-distance-top:0;mso-wrap-distance-right:9pt;mso-wrap-distance-bottom:0;mso-position-horizontal:absolute;mso-position-horizontal-relative:text;mso-position-vertical:absolute;mso-position-vertical-relative:text" from=".55pt,90.95pt" to="1.1pt,100.9pt" o:gfxdata="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" strokecolor="#5b9bd5 [3204]" strokeweight=".5pt">
-                <v:stroke joinstyle="miter"/>
-              </v:line>
-            </w:pict>
-          </mc:Fallback>
-        </mc:AlternateContent>
-      </w:r>
-      <w:r>
-        <w:rPr>
-          <w:noProof/>
-          <w:lang w:eastAsia="en-GB"/>
-        </w:rPr>
-        <mc:AlternateContent>
-          <mc:Choice Requires="wps">
-            <w:drawing>
-              <wp:anchor distT="0" distB="0" distL="114300" distR="114300" simplePos="0" relativeHeight="251664384" behindDoc="0" locked="0" layoutInCell="1" allowOverlap="1">
-                <wp:simplePos x="0" y="0"/>
-                <wp:positionH relativeFrom="column">
-                  <wp:posOffset>2567905</wp:posOffset>
-                </wp:positionH>
-                <wp:positionV relativeFrom="paragraph">
-                  <wp:posOffset>1140185</wp:posOffset>
-                </wp:positionV>
-                <wp:extent cx="0" cy="131505"/>
-                <wp:effectExtent l="0" t="0" r="19050" b="20955"/>
-                <wp:wrapNone/>
-                <wp:docPr id="16" name="Straight Connector 16"/>
-                <wp:cNvGraphicFramePr/>
-                <a:graphic xmlns:a="http://schemas.openxmlformats.org/drawingml/2006/main">
-                  <a:graphicData uri="http://schemas.microsoft.com/office/word/2010/wordprocessingShape">
-                    <wps:wsp>
-                      <wps:cNvCnPr/>
-                      <wps:spPr>
-                        <a:xfrm flipV="1">
-                          <a:off x="0" y="0"/>
-                          <a:ext cx="0" cy="131505"/>
-                        </a:xfrm>
-                        <a:prstGeom prst="line">
-                          <a:avLst/>
-                        </a:prstGeom>
-                      </wps:spPr>
-                      <wps:style>
-                        <a:lnRef idx="1">
-                          <a:schemeClr val="accent1"/>
-                        </a:lnRef>
-                        <a:fillRef idx="0">
-                          <a:schemeClr val="accent1"/>
-                        </a:fillRef>
-                        <a:effectRef idx="0">
-                          <a:schemeClr val="accent1"/>
-                        </a:effectRef>
-                        <a:fontRef idx="minor">
-                          <a:schemeClr val="tx1"/>
-                        </a:fontRef>
-                      </wps:style>
-                      <wps:bodyPr/>
-                    </wps:wsp>
-                  </a:graphicData>
-                </a:graphic>
-              </wp:anchor>
-            </w:drawing>
-          </mc:Choice>
-          <mc:Fallback>
-            <w:pict>
-              <v:line w14:anchorId="3C324865" id="Straight Connector 16" o:spid="_x0000_s1026" style="position:absolute;flip:y;z-index:251664384;visibility:visible;mso-wrap-style:square;mso-wrap-distance-left:9pt;mso-wrap-distance-top:0;mso-wrap-distance-right:9pt;mso-wrap-distance-bottom:0;mso-position-horizontal:absolute;mso-position-horizontal-relative:text;mso-position-vertical:absolute;mso-position-vertical-relative:text" from="202.2pt,89.8pt" to="202.2pt,100.15pt" o:gfxdata="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" strokecolor="#5b9bd5 [3204]" strokeweight=".5pt">
-                <v:stroke joinstyle="miter"/>
-              </v:line>
-            </w:pict>
-          </mc:Fallback>
-        </mc:AlternateContent>
-      </w:r>
-      <w:r>
-        <w:rPr>
-          <w:noProof/>
-          <w:lang w:eastAsia="en-GB"/>
-        </w:rPr>
-        <mc:AlternateContent>
-          <mc:Choice Requires="wps">
-            <w:drawing>
-              <wp:anchor distT="0" distB="0" distL="114300" distR="114300" simplePos="0" relativeHeight="251663360" behindDoc="0" locked="0" layoutInCell="1" allowOverlap="1">
-                <wp:simplePos x="0" y="0"/>
-                <wp:positionH relativeFrom="column">
-                  <wp:posOffset>2232000</wp:posOffset>
-                </wp:positionH>
-                <wp:positionV relativeFrom="paragraph">
-                  <wp:posOffset>1118800</wp:posOffset>
-                </wp:positionV>
-                <wp:extent cx="7200" cy="144000"/>
-                <wp:effectExtent l="0" t="0" r="31115" b="27940"/>
-                <wp:wrapNone/>
-                <wp:docPr id="15" name="Straight Connector 15"/>
-                <wp:cNvGraphicFramePr/>
-                <a:graphic xmlns:a="http://schemas.openxmlformats.org/drawingml/2006/main">
-                  <a:graphicData uri="http://schemas.microsoft.com/office/word/2010/wordprocessingShape">
-                    <wps:wsp>
-                      <wps:cNvCnPr/>
-                      <wps:spPr>
-                        <a:xfrm flipV="1">
-                          <a:off x="0" y="0"/>
-                          <a:ext cx="7200" cy="144000"/>
-                        </a:xfrm>
-                        <a:prstGeom prst="line">
-                          <a:avLst/>
-                        </a:prstGeom>
-                      </wps:spPr>
-                      <wps:style>
-                        <a:lnRef idx="1">
-                          <a:schemeClr val="accent1"/>
-                        </a:lnRef>
-                        <a:fillRef idx="0">
-                          <a:schemeClr val="accent1"/>
-                        </a:fillRef>
-                        <a:effectRef idx="0">
-                          <a:schemeClr val="accent1"/>
-                        </a:effectRef>
-                        <a:fontRef idx="minor">
-                          <a:schemeClr val="tx1"/>
-                        </a:fontRef>
-                      </wps:style>
-                      <wps:bodyPr/>
-                    </wps:wsp>
-                  </a:graphicData>
-                </a:graphic>
-              </wp:anchor>
-            </w:drawing>
-          </mc:Choice>
-          <mc:Fallback>
-            <w:pict>
-              <v:line w14:anchorId="4157D1D4" id="Straight Connector 15" o:spid="_x0000_s1026" style="position:absolute;flip:y;z-index:251663360;visibility:visible;mso-wrap-style:square;mso-wrap-distance-left:9pt;mso-wrap-distance-top:0;mso-wrap-distance-right:9pt;mso-wrap-distance-bottom:0;mso-position-horizontal:absolute;mso-position-horizontal-relative:text;mso-position-vertical:absolute;mso-position-vertical-relative:text" from="175.75pt,88.1pt" to="176.3pt,99.45pt" o:gfxdata="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" strokecolor="#5b9bd5 [3204]" strokeweight=".5pt">
-                <v:stroke joinstyle="miter"/>
-              </v:line>
-            </w:pict>
-          </mc:Fallback>
-        </mc:AlternateContent>
-      </w:r>
-      <w:r>
-        <w:rPr>
-          <w:noProof/>
-          <w:lang w:eastAsia="en-GB"/>
-        </w:rPr>
-        <mc:AlternateContent>
-          <mc:Choice Requires="wps">
-            <w:drawing>
-              <wp:anchor distT="0" distB="0" distL="114300" distR="114300" simplePos="0" relativeHeight="251662336" behindDoc="0" locked="0" layoutInCell="1" allowOverlap="1">
-                <wp:simplePos x="0" y="0"/>
-                <wp:positionH relativeFrom="column">
-                  <wp:posOffset>2239200</wp:posOffset>
-                </wp:positionH>
-                <wp:positionV relativeFrom="paragraph">
-                  <wp:posOffset>1133200</wp:posOffset>
-                </wp:positionV>
-                <wp:extent cx="302400" cy="7200"/>
-                <wp:effectExtent l="0" t="0" r="21590" b="31115"/>
-                <wp:wrapNone/>
-                <wp:docPr id="14" name="Straight Connector 14"/>
-                <wp:cNvGraphicFramePr/>
-                <a:graphic xmlns:a="http://schemas.openxmlformats.org/drawingml/2006/main">
-                  <a:graphicData uri="http://schemas.microsoft.com/office/word/2010/wordprocessingShape">
-                    <wps:wsp>
-                      <wps:cNvCnPr/>
-                      <wps:spPr>
-                        <a:xfrm>
-                          <a:off x="0" y="0"/>
-                          <a:ext cx="302400" cy="7200"/>
-                        </a:xfrm>
-                        <a:prstGeom prst="line">
-                          <a:avLst/>
-                        </a:prstGeom>
-                      </wps:spPr>
-                      <wps:style>
-                        <a:lnRef idx="1">
-                          <a:schemeClr val="accent1"/>
-                        </a:lnRef>
-                        <a:fillRef idx="0">
-                          <a:schemeClr val="accent1"/>
-                        </a:fillRef>
-                        <a:effectRef idx="0">
-                          <a:schemeClr val="accent1"/>
-                        </a:effectRef>
-                        <a:fontRef idx="minor">
-                          <a:schemeClr val="tx1"/>
-                        </a:fontRef>
-                      </wps:style>
-                      <wps:bodyPr/>
-                    </wps:wsp>
-                  </a:graphicData>
-                </a:graphic>
-              </wp:anchor>
-            </w:drawing>
-          </mc:Choice>
-          <mc:Fallback>
-            <w:pict>
-              <v:line w14:anchorId="152D1A27" id="Straight Connector 14" o:spid="_x0000_s1026" style="position:absolute;z-index:251662336;visibility:visible;mso-wrap-style:square;mso-wrap-distance-left:9pt;mso-wrap-distance-top:0;mso-wrap-distance-right:9pt;mso-wrap-distance-bottom:0;mso-position-horizontal:absolute;mso-position-horizontal-relative:text;mso-position-vertical:absolute;mso-position-vertical-relative:text" from="176.3pt,89.25pt" to="200.1pt,89.8pt" o:gfxdata="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" strokecolor="#5b9bd5 [3204]" strokeweight=".5pt">
-                <v:stroke joinstyle="miter"/>
-              </v:line>
-            </w:pict>
-          </mc:Fallback>
-        </mc:AlternateContent>
-      </w:r>
-      <w:r>
-        <w:rPr>
-          <w:noProof/>
-          <w:lang w:eastAsia="en-GB"/>
-        </w:rPr>
-        <mc:AlternateContent>
-          <mc:Choice Requires="wps">
-            <w:drawing>
-              <wp:anchor distT="0" distB="0" distL="114300" distR="114300" simplePos="0" relativeHeight="251661312" behindDoc="0" locked="0" layoutInCell="1" allowOverlap="1">
-                <wp:simplePos x="0" y="0"/>
-                <wp:positionH relativeFrom="column">
-                  <wp:posOffset>2239200</wp:posOffset>
-                </wp:positionH>
-                <wp:positionV relativeFrom="paragraph">
-                  <wp:posOffset>1262800</wp:posOffset>
-                </wp:positionV>
-                <wp:extent cx="338400" cy="9180"/>
-                <wp:effectExtent l="0" t="0" r="24130" b="29210"/>
-                <wp:wrapNone/>
-                <wp:docPr id="13" name="Straight Connector 13"/>
-                <wp:cNvGraphicFramePr/>
-                <a:graphic xmlns:a="http://schemas.openxmlformats.org/drawingml/2006/main">
-                  <a:graphicData uri="http://schemas.microsoft.com/office/word/2010/wordprocessingShape">
-                    <wps:wsp>
-                      <wps:cNvCnPr/>
-                      <wps:spPr>
-                        <a:xfrm>
-                          <a:off x="0" y="0"/>
-                          <a:ext cx="338400" cy="9180"/>
-                        </a:xfrm>
-                        <a:prstGeom prst="line">
-                          <a:avLst/>
-                        </a:prstGeom>
-                      </wps:spPr>
-                      <wps:style>
-                        <a:lnRef idx="1">
-                          <a:schemeClr val="accent1"/>
-                        </a:lnRef>
-                        <a:fillRef idx="0">
-                          <a:schemeClr val="accent1"/>
-                        </a:fillRef>
-                        <a:effectRef idx="0">
-                          <a:schemeClr val="accent1"/>
-                        </a:effectRef>
-                        <a:fontRef idx="minor">
-                          <a:schemeClr val="tx1"/>
-                        </a:fontRef>
-                      </wps:style>
-                      <wps:bodyPr/>
-                    </wps:wsp>
-                  </a:graphicData>
-                </a:graphic>
-              </wp:anchor>
-            </w:drawing>
-          </mc:Choice>
-          <mc:Fallback>
-            <w:pict>
-              <v:line w14:anchorId="7B3E01D2" id="Straight Connector 13" o:spid="_x0000_s1026" style="position:absolute;z-index:251661312;visibility:visible;mso-wrap-style:square;mso-wrap-distance-left:9pt;mso-wrap-distance-top:0;mso-wrap-distance-right:9pt;mso-wrap-distance-bottom:0;mso-position-horizontal:absolute;mso-position-horizontal-relative:text;mso-position-vertical:absolute;mso-position-vertical-relative:text" from="176.3pt,99.45pt" to="202.95pt,100.15pt" o:gfxdata="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" strokecolor="#5b9bd5 [3204]" strokeweight=".5pt">
+              <v:line w14:anchorId="2D270AAA" id="Straight Connector 19" o:spid="_x0000_s1026" style="position:absolute;flip:x y;z-index:251667456;visibility:visible;mso-wrap-style:square;mso-wrap-distance-left:9pt;mso-wrap-distance-top:0;mso-wrap-distance-right:9pt;mso-wrap-distance-bottom:0;mso-position-horizontal:absolute;mso-position-horizontal-relative:text;mso-position-vertical:absolute;mso-position-vertical-relative:text" from="3.4pt,89.2pt" to="30.6pt,89.75pt" o:gfxdata="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" strokecolor="#5b9bd5 [3204]" strokeweight=".5pt">
                 <v:stroke joinstyle="miter"/>
               </v:line>
             </w:pict>
@@ -725,10 +842,10 @@
               <wp:anchor distT="0" distB="0" distL="114300" distR="114300" simplePos="0" relativeHeight="251660288" behindDoc="0" locked="0" layoutInCell="1" allowOverlap="1">
                 <wp:simplePos x="0" y="0"/>
                 <wp:positionH relativeFrom="column">
-                  <wp:posOffset>4067780</wp:posOffset>
+                  <wp:posOffset>4074375</wp:posOffset>
                 </wp:positionH>
                 <wp:positionV relativeFrom="paragraph">
-                  <wp:posOffset>88675</wp:posOffset>
+                  <wp:posOffset>108075</wp:posOffset>
                 </wp:positionV>
                 <wp:extent cx="230400" cy="237600"/>
                 <wp:effectExtent l="0" t="0" r="17780" b="10160"/>
@@ -781,7 +898,7 @@
           </mc:Choice>
           <mc:Fallback>
             <w:pict>
-              <v:shapetype w14:anchorId="39B5F715" id="_x0000_t23" coordsize="21600,21600" o:spt="23" adj="5400" path="m,10800qy10800,,21600,10800,10800,21600,,10800xm@0,10800qy10800@2@1,10800,10800@0@0,10800xe">
+              <v:shapetype w14:anchorId="62EDE2F3" id="_x0000_t23" coordsize="21600,21600" o:spt="23" adj="5400" path="m,10800qy10800,,21600,10800,10800,21600,,10800xm@0,10800qy10800@2@1,10800,10800@0@0,10800xe">
                 <v:formulas>
                   <v:f eqn="val #0"/>
                   <v:f eqn="sum width 0 #0"/>
@@ -795,7 +912,7 @@
                   <v:h position="#0,center" xrange="0,10800"/>
                 </v:handles>
               </v:shapetype>
-              <v:shape id="Donut 10" o:spid="_x0000_s1026" type="#_x0000_t23" style="position:absolute;margin-left:320.3pt;margin-top:7pt;width:18.15pt;height:18.7pt;z-index:251660288;visibility:visible;mso-wrap-style:square;mso-wrap-distance-left:9pt;mso-wrap-distance-top:0;mso-wrap-distance-right:9pt;mso-wrap-distance-bottom:0;mso-position-horizontal:absolute;mso-position-horizontal-relative:text;mso-position-vertical:absolute;mso-position-vertical-relative:text;v-text-anchor:middle" o:gfxdata="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" fillcolor="red" strokecolor="#1f4d78 [1604]" strokeweight="1pt">
+              <v:shape id="Donut 10" o:spid="_x0000_s1026" type="#_x0000_t23" style="position:absolute;margin-left:320.8pt;margin-top:8.5pt;width:18.15pt;height:18.7pt;z-index:251660288;visibility:visible;mso-wrap-style:square;mso-wrap-distance-left:9pt;mso-wrap-distance-top:0;mso-wrap-distance-right:9pt;mso-wrap-distance-bottom:0;mso-position-horizontal:absolute;mso-position-horizontal-relative:text;mso-position-vertical:absolute;mso-position-vertical-relative:text;v-text-anchor:middle" o:gfxdata="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" fillcolor="red" strokecolor="#1f4d78 [1604]" strokeweight="1pt">
                 <v:stroke joinstyle="miter"/>
               </v:shape>
             </w:pict>
@@ -813,10 +930,10 @@
               <wp:anchor distT="0" distB="0" distL="114300" distR="114300" simplePos="0" relativeHeight="251659264" behindDoc="0" locked="0" layoutInCell="1" allowOverlap="1">
                 <wp:simplePos x="0" y="0"/>
                 <wp:positionH relativeFrom="column">
-                  <wp:posOffset>2006895</wp:posOffset>
+                  <wp:posOffset>1999400</wp:posOffset>
                 </wp:positionH>
                 <wp:positionV relativeFrom="paragraph">
-                  <wp:posOffset>967505</wp:posOffset>
+                  <wp:posOffset>950915</wp:posOffset>
                 </wp:positionV>
                 <wp:extent cx="194400" cy="223200"/>
                 <wp:effectExtent l="0" t="0" r="15240" b="24765"/>
@@ -875,7 +992,7 @@
           </mc:Choice>
           <mc:Fallback>
             <w:pict>
-              <v:shape w14:anchorId="529FE0A3" id="Donut 9" o:spid="_x0000_s1026" type="#_x0000_t23" style="position:absolute;margin-left:158pt;margin-top:76.2pt;width:15.3pt;height:17.55pt;z-index:251659264;visibility:visible;mso-wrap-style:square;mso-width-percent:0;mso-height-percent:0;mso-wrap-distance-left:9pt;mso-wrap-distance-top:0;mso-wrap-distance-right:9pt;mso-wrap-distance-bottom:0;mso-position-horizontal:absolute;mso-position-horizontal-relative:text;mso-position-vertical:absolute;mso-position-vertical-relative:text;mso-width-percent:0;mso-height-percent:0;mso-width-relative:margin;mso-height-relative:margin;v-text-anchor:middle" o:gfxdata="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" fillcolor="red" strokecolor="#1f4d78 [1604]" strokeweight="1pt">
+              <v:shape w14:anchorId="6B1A8327" id="Donut 9" o:spid="_x0000_s1026" type="#_x0000_t23" style="position:absolute;margin-left:157.45pt;margin-top:74.9pt;width:15.3pt;height:17.55pt;z-index:251659264;visibility:visible;mso-wrap-style:square;mso-width-percent:0;mso-height-percent:0;mso-wrap-distance-left:9pt;mso-wrap-distance-top:0;mso-wrap-distance-right:9pt;mso-wrap-distance-bottom:0;mso-position-horizontal:absolute;mso-position-horizontal-relative:text;mso-position-vertical:absolute;mso-position-vertical-relative:text;mso-width-percent:0;mso-height-percent:0;mso-width-relative:margin;mso-height-relative:margin;v-text-anchor:middle" o:gfxdata="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" fillcolor="red" strokecolor="#1f4d78 [1604]" strokeweight="1pt">
                 <v:stroke joinstyle="miter"/>
               </v:shape>
             </w:pict>
@@ -883,8 +1000,12 @@
         </mc:AlternateContent>
       </w:r>
       <w:r>
+        <w:rPr>
+          <w:noProof/>
+          <w:lang w:eastAsia="en-GB"/>
+        </w:rPr>
         <w:drawing>
-          <wp:inline distT="0" distB="0" distL="0" distR="0" wp14:anchorId="5EFB4574" wp14:editId="5AE9D767">
+          <wp:inline distT="0" distB="0" distL="0" distR="0" wp14:anchorId="3700D8BD" wp14:editId="36878B06">
             <wp:extent cx="376919" cy="1278466"/>
             <wp:effectExtent l="0" t="0" r="4445" b="0"/>
             <wp:docPr id="4" name="Picture 4"/>
@@ -920,8 +1041,12 @@
         </w:drawing>
       </w:r>
       <w:r>
+        <w:rPr>
+          <w:noProof/>
+          <w:lang w:eastAsia="en-GB"/>
+        </w:rPr>
         <w:drawing>
-          <wp:inline distT="0" distB="0" distL="0" distR="0" wp14:anchorId="750F152D" wp14:editId="32282FFE">
+          <wp:inline distT="0" distB="0" distL="0" distR="0" wp14:anchorId="3E7523A9" wp14:editId="2EE5D88C">
             <wp:extent cx="1820333" cy="1218118"/>
             <wp:effectExtent l="0" t="0" r="8890" b="1270"/>
             <wp:docPr id="6" name="Picture 6"/>
@@ -957,8 +1082,12 @@
         </w:drawing>
       </w:r>
       <w:r>
+        <w:rPr>
+          <w:noProof/>
+          <w:lang w:eastAsia="en-GB"/>
+        </w:rPr>
         <w:drawing>
-          <wp:inline distT="0" distB="0" distL="0" distR="0" wp14:anchorId="00344670" wp14:editId="707ED422">
+          <wp:inline distT="0" distB="0" distL="0" distR="0" wp14:anchorId="08380317" wp14:editId="67DB4705">
             <wp:extent cx="357809" cy="1211779"/>
             <wp:effectExtent l="0" t="0" r="4445" b="7620"/>
             <wp:docPr id="8" name="Picture 8"/>
@@ -994,8 +1123,12 @@
         </w:drawing>
       </w:r>
       <w:r>
+        <w:rPr>
+          <w:noProof/>
+          <w:lang w:eastAsia="en-GB"/>
+        </w:rPr>
         <w:drawing>
-          <wp:inline distT="0" distB="0" distL="0" distR="0" wp14:anchorId="473CB652" wp14:editId="388D3A27">
+          <wp:inline distT="0" distB="0" distL="0" distR="0" wp14:anchorId="521A9701" wp14:editId="611FF247">
             <wp:extent cx="1709530" cy="1187298"/>
             <wp:effectExtent l="0" t="0" r="5080" b="0"/>
             <wp:docPr id="7" name="Picture 7"/>
@@ -1030,35 +1163,6 @@
           </wp:inline>
         </w:drawing>
       </w:r>
-    </w:p>
-    <w:p>
-      <w:pPr>
-        <w:rPr>
-          <w:u w:val="single"/>
-        </w:rPr>
-      </w:pPr>
-      <w:r>
-        <w:rPr>
-          <w:u w:val="single"/>
-        </w:rPr>
-        <w:t>How can we detect them and remove them?</w:t>
-      </w:r>
-    </w:p>
-    <w:p>
-      <w:pPr>
-        <w:rPr>
-          <w:u w:val="single"/>
-        </w:rPr>
-      </w:pPr>
-      <w:bookmarkStart w:id="0" w:name="_GoBack"/>
-      <w:bookmarkEnd w:id="0"/>
-    </w:p>
-    <w:p>
-      <w:pPr>
-        <w:rPr>
-          <w:u w:val="single"/>
-        </w:rPr>
-      </w:pPr>
     </w:p>
     <w:sectPr>
       <w:headerReference w:type="default" r:id="rId13"/>

</xml_diff>

<commit_message>
just some more work done
</commit_message>
<xml_diff>
--- a/task2/Task2.docx
+++ b/task2/Task2.docx
@@ -126,35 +126,91 @@
         </w:rPr>
       </w:pPr>
       <w:r>
-        <w:t>There are numerous ways to detect outliers could be with box plots, percentiles, z-score and standard deviation.</w:t>
+        <w:t>There are numerous ways to detect outliers could be with box plots, percentiles, z-score and standard deviation</w:t>
       </w:r>
       <w:r>
         <w:rPr>
           <w:noProof/>
           <w:lang w:eastAsia="en-GB"/>
         </w:rPr>
-        <w:t xml:space="preserve"> </w:t>
+        <w:t>.</w:t>
       </w:r>
       <w:r>
         <w:rPr>
           <w:noProof/>
           <w:lang w:eastAsia="en-GB"/>
         </w:rPr>
-        <w:t>And for this I will use different data to demonstrate</w:t>
+        <w:t xml:space="preserve"> </w:t>
       </w:r>
       <w:r>
         <w:rPr>
           <w:noProof/>
           <w:lang w:eastAsia="en-GB"/>
         </w:rPr>
-        <w:t xml:space="preserve"> in the csv file outliers2.csv.</w:t>
-      </w:r>
+        <w:t>I will be using standard deviation for my example.</w:t>
+      </w:r>
+    </w:p>
+    <w:p>
       <w:r>
         <w:rPr>
           <w:noProof/>
-          <w:lang w:eastAsia="en-GB"/>
-        </w:rPr>
-        <w:t xml:space="preserve"> I will demonstrate box plots and z-score.</w:t>
+        </w:rPr>
+        <w:t>So first thing we have to do is to first use the equation of the line to work out the predicted y value from x and in my case I will be us</w:t>
+      </w:r>
+      <w:r>
+        <w:rPr>
+          <w:noProof/>
+        </w:rPr>
+        <w:t xml:space="preserve">ing figure 2.1 and 2.2 for the outlier detection example. So with the prediction I have the equation of the line which I worked out from doing regression.coef_ and regression.intercept_ in python and it gave me the equation of the line of </w:t>
+      </w:r>
+      <w:r>
+        <w:rPr>
+          <w:color w:val="000000"/>
+        </w:rPr>
+        <w:t>y = 0.229x + 7.79</w:t>
+      </w:r>
+      <w:r>
+        <w:rPr>
+          <w:color w:val="000000"/>
+        </w:rPr>
+        <w:t>.</w:t>
+      </w:r>
+      <w:r>
+        <w:rPr>
+          <w:color w:val="000000"/>
+        </w:rPr>
+        <w:t xml:space="preserve"> And from this I</w:t>
+      </w:r>
+      <w:r>
+        <w:rPr>
+          <w:color w:val="000000"/>
+        </w:rPr>
+        <w:t xml:space="preserve"> </w:t>
+      </w:r>
+      <w:r>
+        <w:t>h</w:t>
+      </w:r>
+      <w:r>
+        <w:t xml:space="preserve">ave to make a new column called prediction of y so I substitute every value of x into the formula to work out the y value I did this and got something like figure 3.1. After this we can then work out the residuals of the points with accurate numbers we got from the table in the csv file and you do that by doing the y value subtract the y-predict and we get a table like </w:t>
+      </w:r>
+      <w:r>
+        <w:t>fig 3.2</w:t>
+      </w:r>
+      <w:r>
+        <w:t>.</w:t>
+      </w:r>
+      <w:r>
+        <w:t xml:space="preserve"> After you do this you can work out the standard deviation of the residuals and then do 2*standard deviation. This value will allow you to then look for values that have residual out of that range is therefore an outlier.</w:t>
+      </w:r>
+    </w:p>
+    <w:p>
+      <w:r>
+        <w:t>How to spot in covariate:</w:t>
+      </w:r>
+    </w:p>
+    <w:p>
+      <w:r>
+        <w:t xml:space="preserve">We can spot covariate variable outliers if the outcome is impossible </w:t>
       </w:r>
     </w:p>
     <w:p>
@@ -166,11 +222,20 @@
       </w:pPr>
       <w:bookmarkStart w:id="0" w:name="_GoBack"/>
       <w:bookmarkEnd w:id="0"/>
-      <w:r>
+    </w:p>
+    <w:p>
+      <w:pPr>
         <w:rPr>
           <w:noProof/>
           <w:lang w:eastAsia="en-GB"/>
         </w:rPr>
+      </w:pPr>
+      <w:r>
+        <w:rPr>
+          <w:noProof/>
+          <w:lang w:eastAsia="en-GB"/>
+        </w:rPr>
+        <w:lastRenderedPageBreak/>
         <w:t xml:space="preserve"> </w:t>
       </w:r>
     </w:p>
@@ -189,14 +254,153 @@
       <w:r>
         <w:rPr>
           <w:noProof/>
+          <w:u w:val="single"/>
           <w:lang w:eastAsia="en-GB"/>
         </w:rPr>
-        <w:lastRenderedPageBreak/>
+        <mc:AlternateContent>
+          <mc:Choice Requires="wps">
+            <w:drawing>
+              <wp:anchor distT="45720" distB="45720" distL="114300" distR="114300" simplePos="0" relativeHeight="251667454" behindDoc="0" locked="0" layoutInCell="1" allowOverlap="1" wp14:anchorId="56496F6A" wp14:editId="5A441D48">
+                <wp:simplePos x="0" y="0"/>
+                <wp:positionH relativeFrom="column">
+                  <wp:posOffset>3289935</wp:posOffset>
+                </wp:positionH>
+                <wp:positionV relativeFrom="paragraph">
+                  <wp:posOffset>0</wp:posOffset>
+                </wp:positionV>
+                <wp:extent cx="697865" cy="251460"/>
+                <wp:effectExtent l="0" t="0" r="26035" b="15240"/>
+                <wp:wrapSquare wrapText="bothSides"/>
+                <wp:docPr id="23" name="Text Box 2"/>
+                <wp:cNvGraphicFramePr>
+                  <a:graphicFrameLocks xmlns:a="http://schemas.openxmlformats.org/drawingml/2006/main"/>
+                </wp:cNvGraphicFramePr>
+                <a:graphic xmlns:a="http://schemas.openxmlformats.org/drawingml/2006/main">
+                  <a:graphicData uri="http://schemas.microsoft.com/office/word/2010/wordprocessingShape">
+                    <wps:wsp>
+                      <wps:cNvSpPr txBox="1">
+                        <a:spLocks noChangeArrowheads="1"/>
+                      </wps:cNvSpPr>
+                      <wps:spPr bwMode="auto">
+                        <a:xfrm>
+                          <a:off x="0" y="0"/>
+                          <a:ext cx="697865" cy="251460"/>
+                        </a:xfrm>
+                        <a:prstGeom prst="rect">
+                          <a:avLst/>
+                        </a:prstGeom>
+                        <a:solidFill>
+                          <a:srgbClr val="FFFFFF"/>
+                        </a:solidFill>
+                        <a:ln w="9525">
+                          <a:solidFill>
+                            <a:srgbClr val="000000"/>
+                          </a:solidFill>
+                          <a:miter lim="800000"/>
+                          <a:headEnd/>
+                          <a:tailEnd/>
+                        </a:ln>
+                      </wps:spPr>
+                      <wps:txbx>
+                        <w:txbxContent>
+                          <w:p>
+                            <w:pPr>
+                              <w:rPr>
+                                <w:sz w:val="14"/>
+                                <w:szCs w:val="14"/>
+                              </w:rPr>
+                            </w:pPr>
+                            <w:r>
+                              <w:rPr>
+                                <w:sz w:val="14"/>
+                                <w:szCs w:val="14"/>
+                              </w:rPr>
+                              <w:t>Fig1.3</w:t>
+                            </w:r>
+                          </w:p>
+                          <w:p>
+                            <w:pPr>
+                              <w:rPr>
+                                <w:sz w:val="14"/>
+                                <w:szCs w:val="14"/>
+                              </w:rPr>
+                            </w:pPr>
+                          </w:p>
+                        </w:txbxContent>
+                      </wps:txbx>
+                      <wps:bodyPr rot="0" vert="horz" wrap="square" lIns="91440" tIns="45720" rIns="91440" bIns="45720" anchor="t" anchorCtr="0">
+                        <a:noAutofit/>
+                      </wps:bodyPr>
+                    </wps:wsp>
+                  </a:graphicData>
+                </a:graphic>
+                <wp14:sizeRelH relativeFrom="margin">
+                  <wp14:pctWidth>0</wp14:pctWidth>
+                </wp14:sizeRelH>
+                <wp14:sizeRelV relativeFrom="margin">
+                  <wp14:pctHeight>0</wp14:pctHeight>
+                </wp14:sizeRelV>
+              </wp:anchor>
+            </w:drawing>
+          </mc:Choice>
+          <mc:Fallback>
+            <w:pict>
+              <v:shapetype w14:anchorId="56496F6A" id="_x0000_t202" coordsize="21600,21600" o:spt="202" path="m,l,21600r21600,l21600,xe">
+                <v:stroke joinstyle="miter"/>
+                <v:path gradientshapeok="t" o:connecttype="rect"/>
+              </v:shapetype>
+              <v:shape id="Text Box 2" o:spid="_x0000_s1026" type="#_x0000_t202" style="position:absolute;margin-left:259.05pt;margin-top:0;width:54.95pt;height:19.8pt;z-index:251667454;visibility:visible;mso-wrap-style:square;mso-width-percent:0;mso-height-percent:0;mso-wrap-distance-left:9pt;mso-wrap-distance-top:3.6pt;mso-wrap-distance-right:9pt;mso-wrap-distance-bottom:3.6pt;mso-position-horizontal:absolute;mso-position-horizontal-relative:text;mso-position-vertical:absolute;mso-position-vertical-relative:text;mso-width-percent:0;mso-height-percent:0;mso-width-relative:margin;mso-height-relative:margin;v-text-anchor:top" o:gfxdata="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">
+                <v:textbox>
+                  <w:txbxContent>
+                    <w:p>
+                      <w:pPr>
+                        <w:rPr>
+                          <w:sz w:val="14"/>
+                          <w:szCs w:val="14"/>
+                        </w:rPr>
+                      </w:pPr>
+                      <w:r>
+                        <w:rPr>
+                          <w:sz w:val="14"/>
+                          <w:szCs w:val="14"/>
+                        </w:rPr>
+                        <w:t>Fig1.3</w:t>
+                      </w:r>
+                    </w:p>
+                    <w:p>
+                      <w:pPr>
+                        <w:rPr>
+                          <w:sz w:val="14"/>
+                          <w:szCs w:val="14"/>
+                        </w:rPr>
+                      </w:pPr>
+                    </w:p>
+                  </w:txbxContent>
+                </v:textbox>
+                <w10:wrap type="square"/>
+              </v:shape>
+            </w:pict>
+          </mc:Fallback>
+        </mc:AlternateContent>
+      </w:r>
+      <w:r>
+        <w:rPr>
+          <w:noProof/>
+          <w:lang w:eastAsia="en-GB"/>
+        </w:rPr>
         <w:drawing>
-          <wp:inline distT="0" distB="0" distL="0" distR="0" wp14:anchorId="02EF9481" wp14:editId="3C20D7E1">
-            <wp:extent cx="410079" cy="1192695"/>
-            <wp:effectExtent l="0" t="0" r="9525" b="7620"/>
-            <wp:docPr id="1" name="Picture 1"/>
+          <wp:anchor distT="0" distB="0" distL="114300" distR="114300" simplePos="0" relativeHeight="251671552" behindDoc="0" locked="0" layoutInCell="1" allowOverlap="1">
+            <wp:simplePos x="0" y="0"/>
+            <wp:positionH relativeFrom="column">
+              <wp:posOffset>2652385</wp:posOffset>
+            </wp:positionH>
+            <wp:positionV relativeFrom="paragraph">
+              <wp:posOffset>187295</wp:posOffset>
+            </wp:positionV>
+            <wp:extent cx="1737995" cy="1165860"/>
+            <wp:effectExtent l="0" t="0" r="0" b="0"/>
+            <wp:wrapSquare wrapText="bothSides"/>
+            <wp:docPr id="3" name="Picture 3"/>
             <wp:cNvGraphicFramePr>
               <a:graphicFrameLocks xmlns:a="http://schemas.openxmlformats.org/drawingml/2006/main" noChangeAspect="1"/>
             </wp:cNvGraphicFramePr>
@@ -208,7 +412,13 @@
                     <pic:cNvPicPr/>
                   </pic:nvPicPr>
                   <pic:blipFill>
-                    <a:blip r:embed="rId6"/>
+                    <a:blip r:embed="rId7">
+                      <a:extLst>
+                        <a:ext uri="{28A0092B-C50C-407E-A947-70E740481C1C}">
+                          <a14:useLocalDpi xmlns:a14="http://schemas.microsoft.com/office/drawing/2010/main" val="0"/>
+                        </a:ext>
+                      </a:extLst>
+                    </a:blip>
                     <a:stretch>
                       <a:fillRect/>
                     </a:stretch>
@@ -216,7 +426,7 @@
                   <pic:spPr>
                     <a:xfrm>
                       <a:off x="0" y="0"/>
-                      <a:ext cx="410079" cy="1192695"/>
+                      <a:ext cx="1737995" cy="1165860"/>
                     </a:xfrm>
                     <a:prstGeom prst="rect">
                       <a:avLst/>
@@ -225,7 +435,7 @@
                 </pic:pic>
               </a:graphicData>
             </a:graphic>
-          </wp:inline>
+          </wp:anchor>
         </w:drawing>
       </w:r>
       <w:r>
@@ -234,9 +444,17 @@
           <w:lang w:eastAsia="en-GB"/>
         </w:rPr>
         <w:drawing>
-          <wp:inline distT="0" distB="0" distL="0" distR="0" wp14:anchorId="0BB81EDC" wp14:editId="3184906D">
-            <wp:extent cx="1942110" cy="1258956"/>
-            <wp:effectExtent l="0" t="0" r="1270" b="0"/>
+          <wp:anchor distT="0" distB="0" distL="114300" distR="114300" simplePos="0" relativeHeight="251670528" behindDoc="0" locked="0" layoutInCell="1" allowOverlap="1">
+            <wp:simplePos x="0" y="0"/>
+            <wp:positionH relativeFrom="column">
+              <wp:posOffset>949335</wp:posOffset>
+            </wp:positionH>
+            <wp:positionV relativeFrom="paragraph">
+              <wp:posOffset>167865</wp:posOffset>
+            </wp:positionV>
+            <wp:extent cx="1756410" cy="1138555"/>
+            <wp:effectExtent l="0" t="0" r="0" b="4445"/>
+            <wp:wrapSquare wrapText="bothSides"/>
             <wp:docPr id="2" name="Picture 2"/>
             <wp:cNvGraphicFramePr>
               <a:graphicFrameLocks xmlns:a="http://schemas.openxmlformats.org/drawingml/2006/main" noChangeAspect="1"/>
@@ -249,7 +467,13 @@
                     <pic:cNvPicPr/>
                   </pic:nvPicPr>
                   <pic:blipFill>
-                    <a:blip r:embed="rId7"/>
+                    <a:blip r:embed="rId8">
+                      <a:extLst>
+                        <a:ext uri="{28A0092B-C50C-407E-A947-70E740481C1C}">
+                          <a14:useLocalDpi xmlns:a14="http://schemas.microsoft.com/office/drawing/2010/main" val="0"/>
+                        </a:ext>
+                      </a:extLst>
+                    </a:blip>
                     <a:stretch>
                       <a:fillRect/>
                     </a:stretch>
@@ -257,7 +481,7 @@
                   <pic:spPr>
                     <a:xfrm>
                       <a:off x="0" y="0"/>
-                      <a:ext cx="1942110" cy="1258956"/>
+                      <a:ext cx="1756410" cy="1138555"/>
                     </a:xfrm>
                     <a:prstGeom prst="rect">
                       <a:avLst/>
@@ -266,19 +490,881 @@
                 </pic:pic>
               </a:graphicData>
             </a:graphic>
-          </wp:inline>
+            <wp14:sizeRelH relativeFrom="margin">
+              <wp14:pctWidth>0</wp14:pctWidth>
+            </wp14:sizeRelH>
+            <wp14:sizeRelV relativeFrom="margin">
+              <wp14:pctHeight>0</wp14:pctHeight>
+            </wp14:sizeRelV>
+          </wp:anchor>
         </w:drawing>
+      </w:r>
+      <w:r>
+        <w:rPr>
+          <w:noProof/>
+          <w:u w:val="single"/>
+          <w:lang w:eastAsia="en-GB"/>
+        </w:rPr>
+        <mc:AlternateContent>
+          <mc:Choice Requires="wps">
+            <w:drawing>
+              <wp:anchor distT="45720" distB="45720" distL="114300" distR="114300" simplePos="0" relativeHeight="251668479" behindDoc="0" locked="0" layoutInCell="1" allowOverlap="1" wp14:anchorId="56496F6A" wp14:editId="5A441D48">
+                <wp:simplePos x="0" y="0"/>
+                <wp:positionH relativeFrom="column">
+                  <wp:posOffset>1576705</wp:posOffset>
+                </wp:positionH>
+                <wp:positionV relativeFrom="paragraph">
+                  <wp:posOffset>0</wp:posOffset>
+                </wp:positionV>
+                <wp:extent cx="719455" cy="229870"/>
+                <wp:effectExtent l="0" t="0" r="23495" b="17780"/>
+                <wp:wrapSquare wrapText="bothSides"/>
+                <wp:docPr id="22" name="Text Box 2"/>
+                <wp:cNvGraphicFramePr>
+                  <a:graphicFrameLocks xmlns:a="http://schemas.openxmlformats.org/drawingml/2006/main"/>
+                </wp:cNvGraphicFramePr>
+                <a:graphic xmlns:a="http://schemas.openxmlformats.org/drawingml/2006/main">
+                  <a:graphicData uri="http://schemas.microsoft.com/office/word/2010/wordprocessingShape">
+                    <wps:wsp>
+                      <wps:cNvSpPr txBox="1">
+                        <a:spLocks noChangeArrowheads="1"/>
+                      </wps:cNvSpPr>
+                      <wps:spPr bwMode="auto">
+                        <a:xfrm>
+                          <a:off x="0" y="0"/>
+                          <a:ext cx="719455" cy="229870"/>
+                        </a:xfrm>
+                        <a:prstGeom prst="rect">
+                          <a:avLst/>
+                        </a:prstGeom>
+                        <a:solidFill>
+                          <a:srgbClr val="FFFFFF">
+                            <a:alpha val="0"/>
+                          </a:srgbClr>
+                        </a:solidFill>
+                        <a:ln w="9525">
+                          <a:solidFill>
+                            <a:srgbClr val="000000"/>
+                          </a:solidFill>
+                          <a:miter lim="800000"/>
+                          <a:headEnd/>
+                          <a:tailEnd/>
+                        </a:ln>
+                      </wps:spPr>
+                      <wps:txbx>
+                        <w:txbxContent>
+                          <w:p>
+                            <w:pPr>
+                              <w:rPr>
+                                <w:sz w:val="14"/>
+                                <w:szCs w:val="14"/>
+                              </w:rPr>
+                            </w:pPr>
+                            <w:r>
+                              <w:rPr>
+                                <w:sz w:val="14"/>
+                                <w:szCs w:val="14"/>
+                              </w:rPr>
+                              <w:t>Fig 1.2</w:t>
+                            </w:r>
+                          </w:p>
+                        </w:txbxContent>
+                      </wps:txbx>
+                      <wps:bodyPr rot="0" vert="horz" wrap="square" lIns="91440" tIns="45720" rIns="91440" bIns="45720" anchor="t" anchorCtr="0">
+                        <a:noAutofit/>
+                      </wps:bodyPr>
+                    </wps:wsp>
+                  </a:graphicData>
+                </a:graphic>
+                <wp14:sizeRelH relativeFrom="margin">
+                  <wp14:pctWidth>0</wp14:pctWidth>
+                </wp14:sizeRelH>
+                <wp14:sizeRelV relativeFrom="margin">
+                  <wp14:pctHeight>0</wp14:pctHeight>
+                </wp14:sizeRelV>
+              </wp:anchor>
+            </w:drawing>
+          </mc:Choice>
+          <mc:Fallback>
+            <w:pict>
+              <v:shape w14:anchorId="56496F6A" id="_x0000_s1027" type="#_x0000_t202" style="position:absolute;margin-left:124.15pt;margin-top:0;width:56.65pt;height:18.1pt;z-index:251668479;visibility:visible;mso-wrap-style:square;mso-width-percent:0;mso-height-percent:0;mso-wrap-distance-left:9pt;mso-wrap-distance-top:3.6pt;mso-wrap-distance-right:9pt;mso-wrap-distance-bottom:3.6pt;mso-position-horizontal:absolute;mso-position-horizontal-relative:text;mso-position-vertical:absolute;mso-position-vertical-relative:text;mso-width-percent:0;mso-height-percent:0;mso-width-relative:margin;mso-height-relative:margin;v-text-anchor:top" o:gfxdata="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">
+                <v:fill opacity="0"/>
+                <v:textbox>
+                  <w:txbxContent>
+                    <w:p>
+                      <w:pPr>
+                        <w:rPr>
+                          <w:sz w:val="14"/>
+                          <w:szCs w:val="14"/>
+                        </w:rPr>
+                      </w:pPr>
+                      <w:r>
+                        <w:rPr>
+                          <w:sz w:val="14"/>
+                          <w:szCs w:val="14"/>
+                        </w:rPr>
+                        <w:t>Fig 1.2</w:t>
+                      </w:r>
+                    </w:p>
+                  </w:txbxContent>
+                </v:textbox>
+                <w10:wrap type="square"/>
+              </v:shape>
+            </w:pict>
+          </mc:Fallback>
+        </mc:AlternateContent>
+      </w:r>
+      <w:r>
+        <w:rPr>
+          <w:noProof/>
+          <w:u w:val="single"/>
+          <w:lang w:eastAsia="en-GB"/>
+        </w:rPr>
+        <mc:AlternateContent>
+          <mc:Choice Requires="wps">
+            <w:drawing>
+              <wp:anchor distT="45720" distB="45720" distL="114300" distR="114300" simplePos="0" relativeHeight="251684864" behindDoc="0" locked="0" layoutInCell="1" allowOverlap="1" wp14:anchorId="56496F6A" wp14:editId="5A441D48">
+                <wp:simplePos x="0" y="0"/>
+                <wp:positionH relativeFrom="column">
+                  <wp:posOffset>251610</wp:posOffset>
+                </wp:positionH>
+                <wp:positionV relativeFrom="paragraph">
+                  <wp:posOffset>25</wp:posOffset>
+                </wp:positionV>
+                <wp:extent cx="460375" cy="215900"/>
+                <wp:effectExtent l="0" t="0" r="15875" b="12700"/>
+                <wp:wrapSquare wrapText="bothSides"/>
+                <wp:docPr id="21" name="Text Box 2"/>
+                <wp:cNvGraphicFramePr>
+                  <a:graphicFrameLocks xmlns:a="http://schemas.openxmlformats.org/drawingml/2006/main"/>
+                </wp:cNvGraphicFramePr>
+                <a:graphic xmlns:a="http://schemas.openxmlformats.org/drawingml/2006/main">
+                  <a:graphicData uri="http://schemas.microsoft.com/office/word/2010/wordprocessingShape">
+                    <wps:wsp>
+                      <wps:cNvSpPr txBox="1">
+                        <a:spLocks noChangeArrowheads="1"/>
+                      </wps:cNvSpPr>
+                      <wps:spPr bwMode="auto">
+                        <a:xfrm>
+                          <a:off x="0" y="0"/>
+                          <a:ext cx="460375" cy="215900"/>
+                        </a:xfrm>
+                        <a:prstGeom prst="rect">
+                          <a:avLst/>
+                        </a:prstGeom>
+                        <a:solidFill>
+                          <a:srgbClr val="FFFFFF"/>
+                        </a:solidFill>
+                        <a:ln w="9525">
+                          <a:solidFill>
+                            <a:srgbClr val="000000"/>
+                          </a:solidFill>
+                          <a:miter lim="800000"/>
+                          <a:headEnd/>
+                          <a:tailEnd/>
+                        </a:ln>
+                      </wps:spPr>
+                      <wps:txbx>
+                        <w:txbxContent>
+                          <w:p>
+                            <w:pPr>
+                              <w:rPr>
+                                <w:sz w:val="14"/>
+                                <w:szCs w:val="14"/>
+                              </w:rPr>
+                            </w:pPr>
+                            <w:r>
+                              <w:rPr>
+                                <w:sz w:val="14"/>
+                                <w:szCs w:val="14"/>
+                              </w:rPr>
+                              <w:t>Fig 1.1</w:t>
+                            </w:r>
+                          </w:p>
+                        </w:txbxContent>
+                      </wps:txbx>
+                      <wps:bodyPr rot="0" vert="horz" wrap="square" lIns="91440" tIns="45720" rIns="91440" bIns="45720" anchor="t" anchorCtr="0">
+                        <a:noAutofit/>
+                      </wps:bodyPr>
+                    </wps:wsp>
+                  </a:graphicData>
+                </a:graphic>
+                <wp14:sizeRelH relativeFrom="margin">
+                  <wp14:pctWidth>0</wp14:pctWidth>
+                </wp14:sizeRelH>
+                <wp14:sizeRelV relativeFrom="margin">
+                  <wp14:pctHeight>0</wp14:pctHeight>
+                </wp14:sizeRelV>
+              </wp:anchor>
+            </w:drawing>
+          </mc:Choice>
+          <mc:Fallback>
+            <w:pict>
+              <v:shape w14:anchorId="56496F6A" id="_x0000_s1028" type="#_x0000_t202" style="position:absolute;margin-left:19.8pt;margin-top:0;width:36.25pt;height:17pt;z-index:251684864;visibility:visible;mso-wrap-style:square;mso-width-percent:0;mso-height-percent:0;mso-wrap-distance-left:9pt;mso-wrap-distance-top:3.6pt;mso-wrap-distance-right:9pt;mso-wrap-distance-bottom:3.6pt;mso-position-horizontal:absolute;mso-position-horizontal-relative:text;mso-position-vertical:absolute;mso-position-vertical-relative:text;mso-width-percent:0;mso-height-percent:0;mso-width-relative:margin;mso-height-relative:margin;v-text-anchor:top" o:gfxdata="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">
+                <v:textbox>
+                  <w:txbxContent>
+                    <w:p>
+                      <w:pPr>
+                        <w:rPr>
+                          <w:sz w:val="14"/>
+                          <w:szCs w:val="14"/>
+                        </w:rPr>
+                      </w:pPr>
+                      <w:r>
+                        <w:rPr>
+                          <w:sz w:val="14"/>
+                          <w:szCs w:val="14"/>
+                        </w:rPr>
+                        <w:t>Fig 1.1</w:t>
+                      </w:r>
+                    </w:p>
+                  </w:txbxContent>
+                </v:textbox>
+                <w10:wrap type="square"/>
+              </v:shape>
+            </w:pict>
+          </mc:Fallback>
+        </mc:AlternateContent>
+      </w:r>
+    </w:p>
+    <w:p>
+      <w:pPr>
+        <w:rPr>
+          <w:u w:val="single"/>
+        </w:rPr>
+      </w:pPr>
+      <w:r>
+        <w:rPr>
+          <w:noProof/>
+          <w:u w:val="single"/>
+          <w:lang w:eastAsia="en-GB"/>
+        </w:rPr>
+        <mc:AlternateContent>
+          <mc:Choice Requires="wps">
+            <w:drawing>
+              <wp:anchor distT="45720" distB="45720" distL="114300" distR="114300" simplePos="0" relativeHeight="251663354" behindDoc="0" locked="0" layoutInCell="1" allowOverlap="1" wp14:anchorId="56496F6A" wp14:editId="5A441D48">
+                <wp:simplePos x="0" y="0"/>
+                <wp:positionH relativeFrom="column">
+                  <wp:posOffset>3995420</wp:posOffset>
+                </wp:positionH>
+                <wp:positionV relativeFrom="paragraph">
+                  <wp:posOffset>1405890</wp:posOffset>
+                </wp:positionV>
+                <wp:extent cx="755650" cy="287655"/>
+                <wp:effectExtent l="0" t="0" r="25400" b="17145"/>
+                <wp:wrapSquare wrapText="bothSides"/>
+                <wp:docPr id="26" name="Text Box 2"/>
+                <wp:cNvGraphicFramePr>
+                  <a:graphicFrameLocks xmlns:a="http://schemas.openxmlformats.org/drawingml/2006/main"/>
+                </wp:cNvGraphicFramePr>
+                <a:graphic xmlns:a="http://schemas.openxmlformats.org/drawingml/2006/main">
+                  <a:graphicData uri="http://schemas.microsoft.com/office/word/2010/wordprocessingShape">
+                    <wps:wsp>
+                      <wps:cNvSpPr txBox="1">
+                        <a:spLocks noChangeArrowheads="1"/>
+                      </wps:cNvSpPr>
+                      <wps:spPr bwMode="auto">
+                        <a:xfrm>
+                          <a:off x="0" y="0"/>
+                          <a:ext cx="755650" cy="287655"/>
+                        </a:xfrm>
+                        <a:prstGeom prst="rect">
+                          <a:avLst/>
+                        </a:prstGeom>
+                        <a:solidFill>
+                          <a:srgbClr val="FFFFFF"/>
+                        </a:solidFill>
+                        <a:ln w="9525">
+                          <a:solidFill>
+                            <a:srgbClr val="000000"/>
+                          </a:solidFill>
+                          <a:miter lim="800000"/>
+                          <a:headEnd/>
+                          <a:tailEnd/>
+                        </a:ln>
+                      </wps:spPr>
+                      <wps:txbx>
+                        <w:txbxContent>
+                          <w:p>
+                            <w:pPr>
+                              <w:rPr>
+                                <w:sz w:val="14"/>
+                                <w:szCs w:val="14"/>
+                              </w:rPr>
+                            </w:pPr>
+                            <w:r>
+                              <w:rPr>
+                                <w:sz w:val="14"/>
+                                <w:szCs w:val="14"/>
+                              </w:rPr>
+                              <w:t>Fig2.4</w:t>
+                            </w:r>
+                          </w:p>
+                        </w:txbxContent>
+                      </wps:txbx>
+                      <wps:bodyPr rot="0" vert="horz" wrap="square" lIns="91440" tIns="45720" rIns="91440" bIns="45720" anchor="t" anchorCtr="0">
+                        <a:noAutofit/>
+                      </wps:bodyPr>
+                    </wps:wsp>
+                  </a:graphicData>
+                </a:graphic>
+                <wp14:sizeRelH relativeFrom="margin">
+                  <wp14:pctWidth>0</wp14:pctWidth>
+                </wp14:sizeRelH>
+                <wp14:sizeRelV relativeFrom="margin">
+                  <wp14:pctHeight>0</wp14:pctHeight>
+                </wp14:sizeRelV>
+              </wp:anchor>
+            </w:drawing>
+          </mc:Choice>
+          <mc:Fallback>
+            <w:pict>
+              <v:shape w14:anchorId="56496F6A" id="_x0000_s1029" type="#_x0000_t202" style="position:absolute;margin-left:314.6pt;margin-top:110.7pt;width:59.5pt;height:22.65pt;z-index:251663354;visibility:visible;mso-wrap-style:square;mso-width-percent:0;mso-height-percent:0;mso-wrap-distance-left:9pt;mso-wrap-distance-top:3.6pt;mso-wrap-distance-right:9pt;mso-wrap-distance-bottom:3.6pt;mso-position-horizontal:absolute;mso-position-horizontal-relative:text;mso-position-vertical:absolute;mso-position-vertical-relative:text;mso-width-percent:0;mso-height-percent:0;mso-width-relative:margin;mso-height-relative:margin;v-text-anchor:top" o:gfxdata="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">
+                <v:textbox>
+                  <w:txbxContent>
+                    <w:p>
+                      <w:pPr>
+                        <w:rPr>
+                          <w:sz w:val="14"/>
+                          <w:szCs w:val="14"/>
+                        </w:rPr>
+                      </w:pPr>
+                      <w:r>
+                        <w:rPr>
+                          <w:sz w:val="14"/>
+                          <w:szCs w:val="14"/>
+                        </w:rPr>
+                        <w:t>Fig2.4</w:t>
+                      </w:r>
+                    </w:p>
+                  </w:txbxContent>
+                </v:textbox>
+                <w10:wrap type="square"/>
+              </v:shape>
+            </w:pict>
+          </mc:Fallback>
+        </mc:AlternateContent>
+      </w:r>
+      <w:r>
+        <w:rPr>
+          <w:noProof/>
+          <w:u w:val="single"/>
+          <w:lang w:eastAsia="en-GB"/>
+        </w:rPr>
+        <mc:AlternateContent>
+          <mc:Choice Requires="wps">
+            <w:drawing>
+              <wp:anchor distT="45720" distB="45720" distL="114300" distR="114300" simplePos="0" relativeHeight="251664379" behindDoc="0" locked="0" layoutInCell="1" allowOverlap="1">
+                <wp:simplePos x="0" y="0"/>
+                <wp:positionH relativeFrom="column">
+                  <wp:posOffset>2800350</wp:posOffset>
+                </wp:positionH>
+                <wp:positionV relativeFrom="paragraph">
+                  <wp:posOffset>1442085</wp:posOffset>
+                </wp:positionV>
+                <wp:extent cx="734060" cy="273050"/>
+                <wp:effectExtent l="0" t="0" r="27940" b="12700"/>
+                <wp:wrapSquare wrapText="bothSides"/>
+                <wp:docPr id="217" name="Text Box 2"/>
+                <wp:cNvGraphicFramePr>
+                  <a:graphicFrameLocks xmlns:a="http://schemas.openxmlformats.org/drawingml/2006/main"/>
+                </wp:cNvGraphicFramePr>
+                <a:graphic xmlns:a="http://schemas.openxmlformats.org/drawingml/2006/main">
+                  <a:graphicData uri="http://schemas.microsoft.com/office/word/2010/wordprocessingShape">
+                    <wps:wsp>
+                      <wps:cNvSpPr txBox="1">
+                        <a:spLocks noChangeArrowheads="1"/>
+                      </wps:cNvSpPr>
+                      <wps:spPr bwMode="auto">
+                        <a:xfrm>
+                          <a:off x="0" y="0"/>
+                          <a:ext cx="734060" cy="273050"/>
+                        </a:xfrm>
+                        <a:prstGeom prst="rect">
+                          <a:avLst/>
+                        </a:prstGeom>
+                        <a:solidFill>
+                          <a:srgbClr val="FFFFFF"/>
+                        </a:solidFill>
+                        <a:ln w="9525">
+                          <a:solidFill>
+                            <a:srgbClr val="000000"/>
+                          </a:solidFill>
+                          <a:miter lim="800000"/>
+                          <a:headEnd/>
+                          <a:tailEnd/>
+                        </a:ln>
+                      </wps:spPr>
+                      <wps:txbx>
+                        <w:txbxContent>
+                          <w:p>
+                            <w:pPr>
+                              <w:rPr>
+                                <w:sz w:val="14"/>
+                                <w:szCs w:val="14"/>
+                              </w:rPr>
+                            </w:pPr>
+                            <w:r>
+                              <w:rPr>
+                                <w:sz w:val="14"/>
+                                <w:szCs w:val="14"/>
+                              </w:rPr>
+                              <w:t>Fig2.3</w:t>
+                            </w:r>
+                          </w:p>
+                        </w:txbxContent>
+                      </wps:txbx>
+                      <wps:bodyPr rot="0" vert="horz" wrap="square" lIns="91440" tIns="45720" rIns="91440" bIns="45720" anchor="t" anchorCtr="0">
+                        <a:noAutofit/>
+                      </wps:bodyPr>
+                    </wps:wsp>
+                  </a:graphicData>
+                </a:graphic>
+                <wp14:sizeRelH relativeFrom="margin">
+                  <wp14:pctWidth>0</wp14:pctWidth>
+                </wp14:sizeRelH>
+                <wp14:sizeRelV relativeFrom="margin">
+                  <wp14:pctHeight>0</wp14:pctHeight>
+                </wp14:sizeRelV>
+              </wp:anchor>
+            </w:drawing>
+          </mc:Choice>
+          <mc:Fallback>
+            <w:pict>
+              <v:shape id="_x0000_s1030" type="#_x0000_t202" style="position:absolute;margin-left:220.5pt;margin-top:113.55pt;width:57.8pt;height:21.5pt;z-index:251664379;visibility:visible;mso-wrap-style:square;mso-width-percent:0;mso-height-percent:0;mso-wrap-distance-left:9pt;mso-wrap-distance-top:3.6pt;mso-wrap-distance-right:9pt;mso-wrap-distance-bottom:3.6pt;mso-position-horizontal:absolute;mso-position-horizontal-relative:text;mso-position-vertical:absolute;mso-position-vertical-relative:text;mso-width-percent:0;mso-height-percent:0;mso-width-relative:margin;mso-height-relative:margin;v-text-anchor:top" o:gfxdata="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">
+                <v:textbox>
+                  <w:txbxContent>
+                    <w:p>
+                      <w:pPr>
+                        <w:rPr>
+                          <w:sz w:val="14"/>
+                          <w:szCs w:val="14"/>
+                        </w:rPr>
+                      </w:pPr>
+                      <w:r>
+                        <w:rPr>
+                          <w:sz w:val="14"/>
+                          <w:szCs w:val="14"/>
+                        </w:rPr>
+                        <w:t>Fig2.3</w:t>
+                      </w:r>
+                    </w:p>
+                  </w:txbxContent>
+                </v:textbox>
+                <w10:wrap type="square"/>
+              </v:shape>
+            </w:pict>
+          </mc:Fallback>
+        </mc:AlternateContent>
+      </w:r>
+      <w:r>
+        <w:rPr>
+          <w:noProof/>
+          <w:u w:val="single"/>
+          <w:lang w:eastAsia="en-GB"/>
+        </w:rPr>
+        <mc:AlternateContent>
+          <mc:Choice Requires="wps">
+            <w:drawing>
+              <wp:anchor distT="45720" distB="45720" distL="114300" distR="114300" simplePos="0" relativeHeight="251665404" behindDoc="0" locked="0" layoutInCell="1" allowOverlap="1" wp14:anchorId="56496F6A" wp14:editId="5A441D48">
+                <wp:simplePos x="0" y="0"/>
+                <wp:positionH relativeFrom="column">
+                  <wp:posOffset>1490345</wp:posOffset>
+                </wp:positionH>
+                <wp:positionV relativeFrom="paragraph">
+                  <wp:posOffset>1412875</wp:posOffset>
+                </wp:positionV>
+                <wp:extent cx="697865" cy="251460"/>
+                <wp:effectExtent l="0" t="0" r="26035" b="15240"/>
+                <wp:wrapSquare wrapText="bothSides"/>
+                <wp:docPr id="24" name="Text Box 2"/>
+                <wp:cNvGraphicFramePr>
+                  <a:graphicFrameLocks xmlns:a="http://schemas.openxmlformats.org/drawingml/2006/main"/>
+                </wp:cNvGraphicFramePr>
+                <a:graphic xmlns:a="http://schemas.openxmlformats.org/drawingml/2006/main">
+                  <a:graphicData uri="http://schemas.microsoft.com/office/word/2010/wordprocessingShape">
+                    <wps:wsp>
+                      <wps:cNvSpPr txBox="1">
+                        <a:spLocks noChangeArrowheads="1"/>
+                      </wps:cNvSpPr>
+                      <wps:spPr bwMode="auto">
+                        <a:xfrm>
+                          <a:off x="0" y="0"/>
+                          <a:ext cx="697865" cy="251460"/>
+                        </a:xfrm>
+                        <a:prstGeom prst="rect">
+                          <a:avLst/>
+                        </a:prstGeom>
+                        <a:solidFill>
+                          <a:srgbClr val="FFFFFF"/>
+                        </a:solidFill>
+                        <a:ln w="9525">
+                          <a:solidFill>
+                            <a:srgbClr val="000000"/>
+                          </a:solidFill>
+                          <a:miter lim="800000"/>
+                          <a:headEnd/>
+                          <a:tailEnd/>
+                        </a:ln>
+                      </wps:spPr>
+                      <wps:txbx>
+                        <w:txbxContent>
+                          <w:p>
+                            <w:pPr>
+                              <w:rPr>
+                                <w:sz w:val="14"/>
+                                <w:szCs w:val="14"/>
+                              </w:rPr>
+                            </w:pPr>
+                            <w:r>
+                              <w:rPr>
+                                <w:sz w:val="14"/>
+                                <w:szCs w:val="14"/>
+                              </w:rPr>
+                              <w:t>Fig2.2</w:t>
+                            </w:r>
+                          </w:p>
+                        </w:txbxContent>
+                      </wps:txbx>
+                      <wps:bodyPr rot="0" vert="horz" wrap="square" lIns="91440" tIns="45720" rIns="91440" bIns="45720" anchor="t" anchorCtr="0">
+                        <a:noAutofit/>
+                      </wps:bodyPr>
+                    </wps:wsp>
+                  </a:graphicData>
+                </a:graphic>
+                <wp14:sizeRelH relativeFrom="margin">
+                  <wp14:pctWidth>0</wp14:pctWidth>
+                </wp14:sizeRelH>
+                <wp14:sizeRelV relativeFrom="margin">
+                  <wp14:pctHeight>0</wp14:pctHeight>
+                </wp14:sizeRelV>
+              </wp:anchor>
+            </w:drawing>
+          </mc:Choice>
+          <mc:Fallback>
+            <w:pict>
+              <v:shape w14:anchorId="56496F6A" id="_x0000_s1031" type="#_x0000_t202" style="position:absolute;margin-left:117.35pt;margin-top:111.25pt;width:54.95pt;height:19.8pt;z-index:251665404;visibility:visible;mso-wrap-style:square;mso-width-percent:0;mso-height-percent:0;mso-wrap-distance-left:9pt;mso-wrap-distance-top:3.6pt;mso-wrap-distance-right:9pt;mso-wrap-distance-bottom:3.6pt;mso-position-horizontal:absolute;mso-position-horizontal-relative:text;mso-position-vertical:absolute;mso-position-vertical-relative:text;mso-width-percent:0;mso-height-percent:0;mso-width-relative:margin;mso-height-relative:margin;v-text-anchor:top" o:gfxdata="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">
+                <v:textbox>
+                  <w:txbxContent>
+                    <w:p>
+                      <w:pPr>
+                        <w:rPr>
+                          <w:sz w:val="14"/>
+                          <w:szCs w:val="14"/>
+                        </w:rPr>
+                      </w:pPr>
+                      <w:r>
+                        <w:rPr>
+                          <w:sz w:val="14"/>
+                          <w:szCs w:val="14"/>
+                        </w:rPr>
+                        <w:t>Fig2.2</w:t>
+                      </w:r>
+                    </w:p>
+                  </w:txbxContent>
+                </v:textbox>
+                <w10:wrap type="square"/>
+              </v:shape>
+            </w:pict>
+          </mc:Fallback>
+        </mc:AlternateContent>
+      </w:r>
+      <w:r>
+        <w:rPr>
+          <w:noProof/>
+          <w:u w:val="single"/>
+          <w:lang w:eastAsia="en-GB"/>
+        </w:rPr>
+        <mc:AlternateContent>
+          <mc:Choice Requires="wps">
+            <w:drawing>
+              <wp:anchor distT="45720" distB="45720" distL="114300" distR="114300" simplePos="0" relativeHeight="251666429" behindDoc="0" locked="0" layoutInCell="1" allowOverlap="1" wp14:anchorId="56496F6A" wp14:editId="5A441D48">
+                <wp:simplePos x="0" y="0"/>
+                <wp:positionH relativeFrom="margin">
+                  <wp:align>left</wp:align>
+                </wp:positionH>
+                <wp:positionV relativeFrom="paragraph">
+                  <wp:posOffset>1377315</wp:posOffset>
+                </wp:positionV>
+                <wp:extent cx="662305" cy="259080"/>
+                <wp:effectExtent l="0" t="0" r="23495" b="26670"/>
+                <wp:wrapSquare wrapText="bothSides"/>
+                <wp:docPr id="25" name="Text Box 2"/>
+                <wp:cNvGraphicFramePr>
+                  <a:graphicFrameLocks xmlns:a="http://schemas.openxmlformats.org/drawingml/2006/main"/>
+                </wp:cNvGraphicFramePr>
+                <a:graphic xmlns:a="http://schemas.openxmlformats.org/drawingml/2006/main">
+                  <a:graphicData uri="http://schemas.microsoft.com/office/word/2010/wordprocessingShape">
+                    <wps:wsp>
+                      <wps:cNvSpPr txBox="1">
+                        <a:spLocks noChangeArrowheads="1"/>
+                      </wps:cNvSpPr>
+                      <wps:spPr bwMode="auto">
+                        <a:xfrm>
+                          <a:off x="0" y="0"/>
+                          <a:ext cx="662305" cy="259080"/>
+                        </a:xfrm>
+                        <a:prstGeom prst="rect">
+                          <a:avLst/>
+                        </a:prstGeom>
+                        <a:solidFill>
+                          <a:srgbClr val="FFFFFF"/>
+                        </a:solidFill>
+                        <a:ln w="9525">
+                          <a:solidFill>
+                            <a:srgbClr val="000000"/>
+                          </a:solidFill>
+                          <a:miter lim="800000"/>
+                          <a:headEnd/>
+                          <a:tailEnd/>
+                        </a:ln>
+                      </wps:spPr>
+                      <wps:txbx>
+                        <w:txbxContent>
+                          <w:p>
+                            <w:pPr>
+                              <w:rPr>
+                                <w:sz w:val="14"/>
+                                <w:szCs w:val="14"/>
+                              </w:rPr>
+                            </w:pPr>
+                            <w:r>
+                              <w:rPr>
+                                <w:sz w:val="14"/>
+                                <w:szCs w:val="14"/>
+                              </w:rPr>
+                              <w:t>Fig 2.1</w:t>
+                            </w:r>
+                          </w:p>
+                        </w:txbxContent>
+                      </wps:txbx>
+                      <wps:bodyPr rot="0" vert="horz" wrap="square" lIns="91440" tIns="45720" rIns="91440" bIns="45720" anchor="t" anchorCtr="0">
+                        <a:noAutofit/>
+                      </wps:bodyPr>
+                    </wps:wsp>
+                  </a:graphicData>
+                </a:graphic>
+                <wp14:sizeRelH relativeFrom="margin">
+                  <wp14:pctWidth>0</wp14:pctWidth>
+                </wp14:sizeRelH>
+                <wp14:sizeRelV relativeFrom="margin">
+                  <wp14:pctHeight>0</wp14:pctHeight>
+                </wp14:sizeRelV>
+              </wp:anchor>
+            </w:drawing>
+          </mc:Choice>
+          <mc:Fallback>
+            <w:pict>
+              <v:shape w14:anchorId="56496F6A" id="_x0000_s1032" type="#_x0000_t202" style="position:absolute;margin-left:0;margin-top:108.45pt;width:52.15pt;height:20.4pt;z-index:251666429;visibility:visible;mso-wrap-style:square;mso-width-percent:0;mso-height-percent:0;mso-wrap-distance-left:9pt;mso-wrap-distance-top:3.6pt;mso-wrap-distance-right:9pt;mso-wrap-distance-bottom:3.6pt;mso-position-horizontal:left;mso-position-horizontal-relative:margin;mso-position-vertical:absolute;mso-position-vertical-relative:text;mso-width-percent:0;mso-height-percent:0;mso-width-relative:margin;mso-height-relative:margin;v-text-anchor:top" o:gfxdata="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">
+                <v:textbox>
+                  <w:txbxContent>
+                    <w:p>
+                      <w:pPr>
+                        <w:rPr>
+                          <w:sz w:val="14"/>
+                          <w:szCs w:val="14"/>
+                        </w:rPr>
+                      </w:pPr>
+                      <w:r>
+                        <w:rPr>
+                          <w:sz w:val="14"/>
+                          <w:szCs w:val="14"/>
+                        </w:rPr>
+                        <w:t>Fig 2.1</w:t>
+                      </w:r>
+                    </w:p>
+                  </w:txbxContent>
+                </v:textbox>
+                <w10:wrap type="square" anchorx="margin"/>
+              </v:shape>
+            </w:pict>
+          </mc:Fallback>
+        </mc:AlternateContent>
       </w:r>
       <w:r>
         <w:rPr>
           <w:noProof/>
           <w:lang w:eastAsia="en-GB"/>
         </w:rPr>
+        <mc:AlternateContent>
+          <mc:Choice Requires="wps">
+            <w:drawing>
+              <wp:anchor distT="0" distB="0" distL="114300" distR="114300" simplePos="0" relativeHeight="251680768" behindDoc="0" locked="0" layoutInCell="1" allowOverlap="1" wp14:anchorId="7471E2F2" wp14:editId="501C47A3">
+                <wp:simplePos x="0" y="0"/>
+                <wp:positionH relativeFrom="margin">
+                  <wp:posOffset>2980800</wp:posOffset>
+                </wp:positionH>
+                <wp:positionV relativeFrom="paragraph">
+                  <wp:posOffset>2627365</wp:posOffset>
+                </wp:positionV>
+                <wp:extent cx="366805" cy="115560"/>
+                <wp:effectExtent l="0" t="0" r="14605" b="18415"/>
+                <wp:wrapNone/>
+                <wp:docPr id="12" name="Rectangle 12"/>
+                <wp:cNvGraphicFramePr/>
+                <a:graphic xmlns:a="http://schemas.openxmlformats.org/drawingml/2006/main">
+                  <a:graphicData uri="http://schemas.microsoft.com/office/word/2010/wordprocessingShape">
+                    <wps:wsp>
+                      <wps:cNvSpPr/>
+                      <wps:spPr>
+                        <a:xfrm flipV="1">
+                          <a:off x="0" y="0"/>
+                          <a:ext cx="366805" cy="115560"/>
+                        </a:xfrm>
+                        <a:prstGeom prst="rect">
+                          <a:avLst/>
+                        </a:prstGeom>
+                        <a:solidFill>
+                          <a:schemeClr val="accent1">
+                            <a:alpha val="15000"/>
+                          </a:schemeClr>
+                        </a:solidFill>
+                      </wps:spPr>
+                      <wps:style>
+                        <a:lnRef idx="2">
+                          <a:schemeClr val="accent1">
+                            <a:shade val="50000"/>
+                          </a:schemeClr>
+                        </a:lnRef>
+                        <a:fillRef idx="1">
+                          <a:schemeClr val="accent1"/>
+                        </a:fillRef>
+                        <a:effectRef idx="0">
+                          <a:schemeClr val="accent1"/>
+                        </a:effectRef>
+                        <a:fontRef idx="minor">
+                          <a:schemeClr val="lt1"/>
+                        </a:fontRef>
+                      </wps:style>
+                      <wps:bodyPr rot="0" spcFirstLastPara="0" vertOverflow="overflow" horzOverflow="overflow" vert="horz" wrap="square" lIns="91440" tIns="45720" rIns="91440" bIns="45720" numCol="1" spcCol="0" rtlCol="0" fromWordArt="0" anchor="ctr" anchorCtr="0" forceAA="0" compatLnSpc="1">
+                        <a:prstTxWarp prst="textNoShape">
+                          <a:avLst/>
+                        </a:prstTxWarp>
+                        <a:noAutofit/>
+                      </wps:bodyPr>
+                    </wps:wsp>
+                  </a:graphicData>
+                </a:graphic>
+                <wp14:sizeRelH relativeFrom="margin">
+                  <wp14:pctWidth>0</wp14:pctWidth>
+                </wp14:sizeRelH>
+                <wp14:sizeRelV relativeFrom="margin">
+                  <wp14:pctHeight>0</wp14:pctHeight>
+                </wp14:sizeRelV>
+              </wp:anchor>
+            </w:drawing>
+          </mc:Choice>
+          <mc:Fallback>
+            <w:pict>
+              <v:rect w14:anchorId="2979113B" id="Rectangle 12" o:spid="_x0000_s1026" style="position:absolute;margin-left:234.7pt;margin-top:206.9pt;width:28.9pt;height:9.1pt;flip:y;z-index:251680768;visibility:visible;mso-wrap-style:square;mso-width-percent:0;mso-height-percent:0;mso-wrap-distance-left:9pt;mso-wrap-distance-top:0;mso-wrap-distance-right:9pt;mso-wrap-distance-bottom:0;mso-position-horizontal:absolute;mso-position-horizontal-relative:margin;mso-position-vertical:absolute;mso-position-vertical-relative:text;mso-width-percent:0;mso-height-percent:0;mso-width-relative:margin;mso-height-relative:margin;v-text-anchor:middle" o:gfxdata="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" fillcolor="#5b9bd5 [3204]" strokecolor="#1f4d78 [1604]" strokeweight="1pt">
+                <v:fill opacity="9766f"/>
+                <w10:wrap anchorx="margin"/>
+              </v:rect>
+            </w:pict>
+          </mc:Fallback>
+        </mc:AlternateContent>
+      </w:r>
+      <w:r>
+        <w:rPr>
+          <w:noProof/>
+          <w:lang w:eastAsia="en-GB"/>
+        </w:rPr>
+        <mc:AlternateContent>
+          <mc:Choice Requires="wps">
+            <w:drawing>
+              <wp:anchor distT="0" distB="0" distL="114300" distR="114300" simplePos="0" relativeHeight="251678720" behindDoc="0" locked="0" layoutInCell="1" allowOverlap="1">
+                <wp:simplePos x="0" y="0"/>
+                <wp:positionH relativeFrom="margin">
+                  <wp:align>left</wp:align>
+                </wp:positionH>
+                <wp:positionV relativeFrom="paragraph">
+                  <wp:posOffset>2561225</wp:posOffset>
+                </wp:positionV>
+                <wp:extent cx="366805" cy="115560"/>
+                <wp:effectExtent l="0" t="0" r="14605" b="18415"/>
+                <wp:wrapNone/>
+                <wp:docPr id="11" name="Rectangle 11"/>
+                <wp:cNvGraphicFramePr/>
+                <a:graphic xmlns:a="http://schemas.openxmlformats.org/drawingml/2006/main">
+                  <a:graphicData uri="http://schemas.microsoft.com/office/word/2010/wordprocessingShape">
+                    <wps:wsp>
+                      <wps:cNvSpPr/>
+                      <wps:spPr>
+                        <a:xfrm flipV="1">
+                          <a:off x="0" y="0"/>
+                          <a:ext cx="366805" cy="115560"/>
+                        </a:xfrm>
+                        <a:prstGeom prst="rect">
+                          <a:avLst/>
+                        </a:prstGeom>
+                        <a:solidFill>
+                          <a:schemeClr val="accent1">
+                            <a:alpha val="15000"/>
+                          </a:schemeClr>
+                        </a:solidFill>
+                      </wps:spPr>
+                      <wps:style>
+                        <a:lnRef idx="2">
+                          <a:schemeClr val="accent1">
+                            <a:shade val="50000"/>
+                          </a:schemeClr>
+                        </a:lnRef>
+                        <a:fillRef idx="1">
+                          <a:schemeClr val="accent1"/>
+                        </a:fillRef>
+                        <a:effectRef idx="0">
+                          <a:schemeClr val="accent1"/>
+                        </a:effectRef>
+                        <a:fontRef idx="minor">
+                          <a:schemeClr val="lt1"/>
+                        </a:fontRef>
+                      </wps:style>
+                      <wps:bodyPr rot="0" spcFirstLastPara="0" vertOverflow="overflow" horzOverflow="overflow" vert="horz" wrap="square" lIns="91440" tIns="45720" rIns="91440" bIns="45720" numCol="1" spcCol="0" rtlCol="0" fromWordArt="0" anchor="ctr" anchorCtr="0" forceAA="0" compatLnSpc="1">
+                        <a:prstTxWarp prst="textNoShape">
+                          <a:avLst/>
+                        </a:prstTxWarp>
+                        <a:noAutofit/>
+                      </wps:bodyPr>
+                    </wps:wsp>
+                  </a:graphicData>
+                </a:graphic>
+                <wp14:sizeRelH relativeFrom="margin">
+                  <wp14:pctWidth>0</wp14:pctWidth>
+                </wp14:sizeRelH>
+                <wp14:sizeRelV relativeFrom="margin">
+                  <wp14:pctHeight>0</wp14:pctHeight>
+                </wp14:sizeRelV>
+              </wp:anchor>
+            </w:drawing>
+          </mc:Choice>
+          <mc:Fallback>
+            <w:pict>
+              <v:rect w14:anchorId="3E76AE9F" id="Rectangle 11" o:spid="_x0000_s1026" style="position:absolute;margin-left:0;margin-top:201.65pt;width:28.9pt;height:9.1pt;flip:y;z-index:251678720;visibility:visible;mso-wrap-style:square;mso-width-percent:0;mso-height-percent:0;mso-wrap-distance-left:9pt;mso-wrap-distance-top:0;mso-wrap-distance-right:9pt;mso-wrap-distance-bottom:0;mso-position-horizontal:left;mso-position-horizontal-relative:margin;mso-position-vertical:absolute;mso-position-vertical-relative:text;mso-width-percent:0;mso-height-percent:0;mso-width-relative:margin;mso-height-relative:margin;v-text-anchor:middle" o:gfxdata="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" fillcolor="#5b9bd5 [3204]" strokecolor="#1f4d78 [1604]" strokeweight="1pt">
+                <v:fill opacity="9766f"/>
+                <w10:wrap anchorx="margin"/>
+              </v:rect>
+            </w:pict>
+          </mc:Fallback>
+        </mc:AlternateContent>
+      </w:r>
+      <w:r>
+        <w:rPr>
+          <w:noProof/>
+          <w:lang w:eastAsia="en-GB"/>
+        </w:rPr>
         <w:drawing>
-          <wp:inline distT="0" distB="0" distL="0" distR="0" wp14:anchorId="6D2FDE23" wp14:editId="6069E6E7">
-            <wp:extent cx="1738450" cy="1166192"/>
-            <wp:effectExtent l="0" t="0" r="0" b="0"/>
-            <wp:docPr id="3" name="Picture 3"/>
+          <wp:anchor distT="0" distB="0" distL="114300" distR="114300" simplePos="0" relativeHeight="251672576" behindDoc="0" locked="0" layoutInCell="1" allowOverlap="1">
+            <wp:simplePos x="0" y="0"/>
+            <wp:positionH relativeFrom="margin">
+              <wp:align>left</wp:align>
+            </wp:positionH>
+            <wp:positionV relativeFrom="paragraph">
+              <wp:posOffset>1592765</wp:posOffset>
+            </wp:positionV>
+            <wp:extent cx="318770" cy="1083310"/>
+            <wp:effectExtent l="0" t="0" r="5080" b="2540"/>
+            <wp:wrapSquare wrapText="bothSides"/>
+            <wp:docPr id="4" name="Picture 4"/>
             <wp:cNvGraphicFramePr>
               <a:graphicFrameLocks xmlns:a="http://schemas.openxmlformats.org/drawingml/2006/main" noChangeAspect="1"/>
             </wp:cNvGraphicFramePr>
@@ -290,7 +1376,13 @@
                     <pic:cNvPicPr/>
                   </pic:nvPicPr>
                   <pic:blipFill>
-                    <a:blip r:embed="rId8"/>
+                    <a:blip r:embed="rId9">
+                      <a:extLst>
+                        <a:ext uri="{28A0092B-C50C-407E-A947-70E740481C1C}">
+                          <a14:useLocalDpi xmlns:a14="http://schemas.microsoft.com/office/drawing/2010/main" val="0"/>
+                        </a:ext>
+                      </a:extLst>
+                    </a:blip>
                     <a:stretch>
                       <a:fillRect/>
                     </a:stretch>
@@ -298,7 +1390,7 @@
                   <pic:spPr>
                     <a:xfrm>
                       <a:off x="0" y="0"/>
-                      <a:ext cx="1738450" cy="1166192"/>
+                      <a:ext cx="318770" cy="1083310"/>
                     </a:xfrm>
                     <a:prstGeom prst="rect">
                       <a:avLst/>
@@ -307,16 +1399,15 @@
                 </pic:pic>
               </a:graphicData>
             </a:graphic>
-          </wp:inline>
+            <wp14:sizeRelH relativeFrom="margin">
+              <wp14:pctWidth>0</wp14:pctWidth>
+            </wp14:sizeRelH>
+            <wp14:sizeRelV relativeFrom="margin">
+              <wp14:pctHeight>0</wp14:pctHeight>
+            </wp14:sizeRelV>
+          </wp:anchor>
         </w:drawing>
       </w:r>
-    </w:p>
-    <w:p>
-      <w:pPr>
-        <w:rPr>
-          <w:u w:val="single"/>
-        </w:rPr>
-      </w:pPr>
       <w:r>
         <w:rPr>
           <w:noProof/>
@@ -325,527 +1416,13 @@
         <mc:AlternateContent>
           <mc:Choice Requires="wps">
             <w:drawing>
-              <wp:anchor distT="0" distB="0" distL="114300" distR="114300" simplePos="0" relativeHeight="251664384" behindDoc="0" locked="0" layoutInCell="1" allowOverlap="1">
+              <wp:anchor distT="0" distB="0" distL="114300" distR="114300" simplePos="0" relativeHeight="251677696" behindDoc="0" locked="0" layoutInCell="1" allowOverlap="1">
                 <wp:simplePos x="0" y="0"/>
                 <wp:positionH relativeFrom="column">
-                  <wp:posOffset>2588905</wp:posOffset>
+                  <wp:posOffset>2452370</wp:posOffset>
                 </wp:positionH>
                 <wp:positionV relativeFrom="paragraph">
-                  <wp:posOffset>1132530</wp:posOffset>
-                </wp:positionV>
-                <wp:extent cx="0" cy="131505"/>
-                <wp:effectExtent l="0" t="0" r="19050" b="20955"/>
-                <wp:wrapNone/>
-                <wp:docPr id="16" name="Straight Connector 16"/>
-                <wp:cNvGraphicFramePr/>
-                <a:graphic xmlns:a="http://schemas.openxmlformats.org/drawingml/2006/main">
-                  <a:graphicData uri="http://schemas.microsoft.com/office/word/2010/wordprocessingShape">
-                    <wps:wsp>
-                      <wps:cNvCnPr/>
-                      <wps:spPr>
-                        <a:xfrm flipV="1">
-                          <a:off x="0" y="0"/>
-                          <a:ext cx="0" cy="131505"/>
-                        </a:xfrm>
-                        <a:prstGeom prst="line">
-                          <a:avLst/>
-                        </a:prstGeom>
-                      </wps:spPr>
-                      <wps:style>
-                        <a:lnRef idx="1">
-                          <a:schemeClr val="accent1"/>
-                        </a:lnRef>
-                        <a:fillRef idx="0">
-                          <a:schemeClr val="accent1"/>
-                        </a:fillRef>
-                        <a:effectRef idx="0">
-                          <a:schemeClr val="accent1"/>
-                        </a:effectRef>
-                        <a:fontRef idx="minor">
-                          <a:schemeClr val="tx1"/>
-                        </a:fontRef>
-                      </wps:style>
-                      <wps:bodyPr/>
-                    </wps:wsp>
-                  </a:graphicData>
-                </a:graphic>
-              </wp:anchor>
-            </w:drawing>
-          </mc:Choice>
-          <mc:Fallback>
-            <w:pict>
-              <v:line w14:anchorId="05473598" id="Straight Connector 16" o:spid="_x0000_s1026" style="position:absolute;flip:y;z-index:251664384;visibility:visible;mso-wrap-style:square;mso-wrap-distance-left:9pt;mso-wrap-distance-top:0;mso-wrap-distance-right:9pt;mso-wrap-distance-bottom:0;mso-position-horizontal:absolute;mso-position-horizontal-relative:text;mso-position-vertical:absolute;mso-position-vertical-relative:text" from="203.85pt,89.2pt" to="203.85pt,99.55pt" o:gfxdata="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" strokecolor="#5b9bd5 [3204]" strokeweight=".5pt">
-                <v:stroke joinstyle="miter"/>
-              </v:line>
-            </w:pict>
-          </mc:Fallback>
-        </mc:AlternateContent>
-      </w:r>
-      <w:r>
-        <w:rPr>
-          <w:noProof/>
-          <w:lang w:eastAsia="en-GB"/>
-        </w:rPr>
-        <mc:AlternateContent>
-          <mc:Choice Requires="wps">
-            <w:drawing>
-              <wp:anchor distT="0" distB="0" distL="114300" distR="114300" simplePos="0" relativeHeight="251661312" behindDoc="0" locked="0" layoutInCell="1" allowOverlap="1">
-                <wp:simplePos x="0" y="0"/>
-                <wp:positionH relativeFrom="column">
-                  <wp:posOffset>2224610</wp:posOffset>
-                </wp:positionH>
-                <wp:positionV relativeFrom="paragraph">
-                  <wp:posOffset>1262285</wp:posOffset>
-                </wp:positionV>
-                <wp:extent cx="338400" cy="9180"/>
-                <wp:effectExtent l="0" t="0" r="24130" b="29210"/>
-                <wp:wrapNone/>
-                <wp:docPr id="13" name="Straight Connector 13"/>
-                <wp:cNvGraphicFramePr/>
-                <a:graphic xmlns:a="http://schemas.openxmlformats.org/drawingml/2006/main">
-                  <a:graphicData uri="http://schemas.microsoft.com/office/word/2010/wordprocessingShape">
-                    <wps:wsp>
-                      <wps:cNvCnPr/>
-                      <wps:spPr>
-                        <a:xfrm>
-                          <a:off x="0" y="0"/>
-                          <a:ext cx="338400" cy="9180"/>
-                        </a:xfrm>
-                        <a:prstGeom prst="line">
-                          <a:avLst/>
-                        </a:prstGeom>
-                      </wps:spPr>
-                      <wps:style>
-                        <a:lnRef idx="1">
-                          <a:schemeClr val="accent1"/>
-                        </a:lnRef>
-                        <a:fillRef idx="0">
-                          <a:schemeClr val="accent1"/>
-                        </a:fillRef>
-                        <a:effectRef idx="0">
-                          <a:schemeClr val="accent1"/>
-                        </a:effectRef>
-                        <a:fontRef idx="minor">
-                          <a:schemeClr val="tx1"/>
-                        </a:fontRef>
-                      </wps:style>
-                      <wps:bodyPr/>
-                    </wps:wsp>
-                  </a:graphicData>
-                </a:graphic>
-              </wp:anchor>
-            </w:drawing>
-          </mc:Choice>
-          <mc:Fallback>
-            <w:pict>
-              <v:line w14:anchorId="1AD324A7" id="Straight Connector 13" o:spid="_x0000_s1026" style="position:absolute;z-index:251661312;visibility:visible;mso-wrap-style:square;mso-wrap-distance-left:9pt;mso-wrap-distance-top:0;mso-wrap-distance-right:9pt;mso-wrap-distance-bottom:0;mso-position-horizontal:absolute;mso-position-horizontal-relative:text;mso-position-vertical:absolute;mso-position-vertical-relative:text" from="175.15pt,99.4pt" to="201.8pt,100.1pt" o:gfxdata="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" strokecolor="#5b9bd5 [3204]" strokeweight=".5pt">
-                <v:stroke joinstyle="miter"/>
-              </v:line>
-            </w:pict>
-          </mc:Fallback>
-        </mc:AlternateContent>
-      </w:r>
-      <w:r>
-        <w:rPr>
-          <w:noProof/>
-          <w:lang w:eastAsia="en-GB"/>
-        </w:rPr>
-        <mc:AlternateContent>
-          <mc:Choice Requires="wps">
-            <w:drawing>
-              <wp:anchor distT="0" distB="0" distL="114300" distR="114300" simplePos="0" relativeHeight="251662336" behindDoc="0" locked="0" layoutInCell="1" allowOverlap="1">
-                <wp:simplePos x="0" y="0"/>
-                <wp:positionH relativeFrom="column">
-                  <wp:posOffset>2253410</wp:posOffset>
-                </wp:positionH>
-                <wp:positionV relativeFrom="paragraph">
-                  <wp:posOffset>1139945</wp:posOffset>
-                </wp:positionV>
-                <wp:extent cx="302400" cy="7200"/>
-                <wp:effectExtent l="0" t="0" r="21590" b="31115"/>
-                <wp:wrapNone/>
-                <wp:docPr id="14" name="Straight Connector 14"/>
-                <wp:cNvGraphicFramePr/>
-                <a:graphic xmlns:a="http://schemas.openxmlformats.org/drawingml/2006/main">
-                  <a:graphicData uri="http://schemas.microsoft.com/office/word/2010/wordprocessingShape">
-                    <wps:wsp>
-                      <wps:cNvCnPr/>
-                      <wps:spPr>
-                        <a:xfrm>
-                          <a:off x="0" y="0"/>
-                          <a:ext cx="302400" cy="7200"/>
-                        </a:xfrm>
-                        <a:prstGeom prst="line">
-                          <a:avLst/>
-                        </a:prstGeom>
-                      </wps:spPr>
-                      <wps:style>
-                        <a:lnRef idx="1">
-                          <a:schemeClr val="accent1"/>
-                        </a:lnRef>
-                        <a:fillRef idx="0">
-                          <a:schemeClr val="accent1"/>
-                        </a:fillRef>
-                        <a:effectRef idx="0">
-                          <a:schemeClr val="accent1"/>
-                        </a:effectRef>
-                        <a:fontRef idx="minor">
-                          <a:schemeClr val="tx1"/>
-                        </a:fontRef>
-                      </wps:style>
-                      <wps:bodyPr/>
-                    </wps:wsp>
-                  </a:graphicData>
-                </a:graphic>
-              </wp:anchor>
-            </w:drawing>
-          </mc:Choice>
-          <mc:Fallback>
-            <w:pict>
-              <v:line w14:anchorId="77E02ECE" id="Straight Connector 14" o:spid="_x0000_s1026" style="position:absolute;z-index:251662336;visibility:visible;mso-wrap-style:square;mso-wrap-distance-left:9pt;mso-wrap-distance-top:0;mso-wrap-distance-right:9pt;mso-wrap-distance-bottom:0;mso-position-horizontal:absolute;mso-position-horizontal-relative:text;mso-position-vertical:absolute;mso-position-vertical-relative:text" from="177.45pt,89.75pt" to="201.25pt,90.3pt" o:gfxdata="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" strokecolor="#5b9bd5 [3204]" strokeweight=".5pt">
-                <v:stroke joinstyle="miter"/>
-              </v:line>
-            </w:pict>
-          </mc:Fallback>
-        </mc:AlternateContent>
-      </w:r>
-      <w:r>
-        <w:rPr>
-          <w:noProof/>
-          <w:lang w:eastAsia="en-GB"/>
-        </w:rPr>
-        <mc:AlternateContent>
-          <mc:Choice Requires="wps">
-            <w:drawing>
-              <wp:anchor distT="0" distB="0" distL="114300" distR="114300" simplePos="0" relativeHeight="251663360" behindDoc="0" locked="0" layoutInCell="1" allowOverlap="1">
-                <wp:simplePos x="0" y="0"/>
-                <wp:positionH relativeFrom="column">
-                  <wp:posOffset>2224405</wp:posOffset>
-                </wp:positionH>
-                <wp:positionV relativeFrom="paragraph">
-                  <wp:posOffset>1118140</wp:posOffset>
-                </wp:positionV>
-                <wp:extent cx="7200" cy="144000"/>
-                <wp:effectExtent l="0" t="0" r="31115" b="27940"/>
-                <wp:wrapNone/>
-                <wp:docPr id="15" name="Straight Connector 15"/>
-                <wp:cNvGraphicFramePr/>
-                <a:graphic xmlns:a="http://schemas.openxmlformats.org/drawingml/2006/main">
-                  <a:graphicData uri="http://schemas.microsoft.com/office/word/2010/wordprocessingShape">
-                    <wps:wsp>
-                      <wps:cNvCnPr/>
-                      <wps:spPr>
-                        <a:xfrm flipV="1">
-                          <a:off x="0" y="0"/>
-                          <a:ext cx="7200" cy="144000"/>
-                        </a:xfrm>
-                        <a:prstGeom prst="line">
-                          <a:avLst/>
-                        </a:prstGeom>
-                      </wps:spPr>
-                      <wps:style>
-                        <a:lnRef idx="1">
-                          <a:schemeClr val="accent1"/>
-                        </a:lnRef>
-                        <a:fillRef idx="0">
-                          <a:schemeClr val="accent1"/>
-                        </a:fillRef>
-                        <a:effectRef idx="0">
-                          <a:schemeClr val="accent1"/>
-                        </a:effectRef>
-                        <a:fontRef idx="minor">
-                          <a:schemeClr val="tx1"/>
-                        </a:fontRef>
-                      </wps:style>
-                      <wps:bodyPr/>
-                    </wps:wsp>
-                  </a:graphicData>
-                </a:graphic>
-              </wp:anchor>
-            </w:drawing>
-          </mc:Choice>
-          <mc:Fallback>
-            <w:pict>
-              <v:line w14:anchorId="10482191" id="Straight Connector 15" o:spid="_x0000_s1026" style="position:absolute;flip:y;z-index:251663360;visibility:visible;mso-wrap-style:square;mso-wrap-distance-left:9pt;mso-wrap-distance-top:0;mso-wrap-distance-right:9pt;mso-wrap-distance-bottom:0;mso-position-horizontal:absolute;mso-position-horizontal-relative:text;mso-position-vertical:absolute;mso-position-vertical-relative:text" from="175.15pt,88.05pt" to="175.7pt,99.4pt" o:gfxdata="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" strokecolor="#5b9bd5 [3204]" strokeweight=".5pt">
-                <v:stroke joinstyle="miter"/>
-              </v:line>
-            </w:pict>
-          </mc:Fallback>
-        </mc:AlternateContent>
-      </w:r>
-      <w:r>
-        <w:rPr>
-          <w:noProof/>
-          <w:lang w:eastAsia="en-GB"/>
-        </w:rPr>
-        <mc:AlternateContent>
-          <mc:Choice Requires="wps">
-            <w:drawing>
-              <wp:anchor distT="0" distB="0" distL="114300" distR="114300" simplePos="0" relativeHeight="251665408" behindDoc="0" locked="0" layoutInCell="1" allowOverlap="1">
-                <wp:simplePos x="0" y="0"/>
-                <wp:positionH relativeFrom="margin">
-                  <wp:align>left</wp:align>
-                </wp:positionH>
-                <wp:positionV relativeFrom="paragraph">
-                  <wp:posOffset>1118335</wp:posOffset>
-                </wp:positionV>
-                <wp:extent cx="7200" cy="126255"/>
-                <wp:effectExtent l="0" t="0" r="31115" b="26670"/>
-                <wp:wrapNone/>
-                <wp:docPr id="17" name="Straight Connector 17"/>
-                <wp:cNvGraphicFramePr/>
-                <a:graphic xmlns:a="http://schemas.openxmlformats.org/drawingml/2006/main">
-                  <a:graphicData uri="http://schemas.microsoft.com/office/word/2010/wordprocessingShape">
-                    <wps:wsp>
-                      <wps:cNvCnPr/>
-                      <wps:spPr>
-                        <a:xfrm flipH="1">
-                          <a:off x="0" y="0"/>
-                          <a:ext cx="7200" cy="126255"/>
-                        </a:xfrm>
-                        <a:prstGeom prst="line">
-                          <a:avLst/>
-                        </a:prstGeom>
-                      </wps:spPr>
-                      <wps:style>
-                        <a:lnRef idx="1">
-                          <a:schemeClr val="accent1"/>
-                        </a:lnRef>
-                        <a:fillRef idx="0">
-                          <a:schemeClr val="accent1"/>
-                        </a:fillRef>
-                        <a:effectRef idx="0">
-                          <a:schemeClr val="accent1"/>
-                        </a:effectRef>
-                        <a:fontRef idx="minor">
-                          <a:schemeClr val="tx1"/>
-                        </a:fontRef>
-                      </wps:style>
-                      <wps:bodyPr/>
-                    </wps:wsp>
-                  </a:graphicData>
-                </a:graphic>
-              </wp:anchor>
-            </w:drawing>
-          </mc:Choice>
-          <mc:Fallback>
-            <w:pict>
-              <v:line w14:anchorId="6BAF08B2" id="Straight Connector 17" o:spid="_x0000_s1026" style="position:absolute;flip:x;z-index:251665408;visibility:visible;mso-wrap-style:square;mso-wrap-distance-left:9pt;mso-wrap-distance-top:0;mso-wrap-distance-right:9pt;mso-wrap-distance-bottom:0;mso-position-horizontal:left;mso-position-horizontal-relative:margin;mso-position-vertical:absolute;mso-position-vertical-relative:text" from="0,88.05pt" to=".55pt,98pt" o:gfxdata="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" strokecolor="#5b9bd5 [3204]" strokeweight=".5pt">
-                <v:stroke joinstyle="miter"/>
-                <w10:wrap anchorx="margin"/>
-              </v:line>
-            </w:pict>
-          </mc:Fallback>
-        </mc:AlternateContent>
-      </w:r>
-      <w:r>
-        <w:rPr>
-          <w:noProof/>
-          <w:lang w:eastAsia="en-GB"/>
-        </w:rPr>
-        <mc:AlternateContent>
-          <mc:Choice Requires="wps">
-            <w:drawing>
-              <wp:anchor distT="0" distB="0" distL="114300" distR="114300" simplePos="0" relativeHeight="251668480" behindDoc="0" locked="0" layoutInCell="1" allowOverlap="1">
-                <wp:simplePos x="0" y="0"/>
-                <wp:positionH relativeFrom="column">
-                  <wp:posOffset>366610</wp:posOffset>
-                </wp:positionH>
-                <wp:positionV relativeFrom="paragraph">
-                  <wp:posOffset>1132735</wp:posOffset>
-                </wp:positionV>
-                <wp:extent cx="0" cy="143785"/>
-                <wp:effectExtent l="0" t="0" r="19050" b="27940"/>
-                <wp:wrapNone/>
-                <wp:docPr id="20" name="Straight Connector 20"/>
-                <wp:cNvGraphicFramePr/>
-                <a:graphic xmlns:a="http://schemas.openxmlformats.org/drawingml/2006/main">
-                  <a:graphicData uri="http://schemas.microsoft.com/office/word/2010/wordprocessingShape">
-                    <wps:wsp>
-                      <wps:cNvCnPr/>
-                      <wps:spPr>
-                        <a:xfrm>
-                          <a:off x="0" y="0"/>
-                          <a:ext cx="0" cy="143785"/>
-                        </a:xfrm>
-                        <a:prstGeom prst="line">
-                          <a:avLst/>
-                        </a:prstGeom>
-                      </wps:spPr>
-                      <wps:style>
-                        <a:lnRef idx="1">
-                          <a:schemeClr val="accent1"/>
-                        </a:lnRef>
-                        <a:fillRef idx="0">
-                          <a:schemeClr val="accent1"/>
-                        </a:fillRef>
-                        <a:effectRef idx="0">
-                          <a:schemeClr val="accent1"/>
-                        </a:effectRef>
-                        <a:fontRef idx="minor">
-                          <a:schemeClr val="tx1"/>
-                        </a:fontRef>
-                      </wps:style>
-                      <wps:bodyPr/>
-                    </wps:wsp>
-                  </a:graphicData>
-                </a:graphic>
-              </wp:anchor>
-            </w:drawing>
-          </mc:Choice>
-          <mc:Fallback>
-            <w:pict>
-              <v:line w14:anchorId="557C80CE" id="Straight Connector 20" o:spid="_x0000_s1026" style="position:absolute;z-index:251668480;visibility:visible;mso-wrap-style:square;mso-wrap-distance-left:9pt;mso-wrap-distance-top:0;mso-wrap-distance-right:9pt;mso-wrap-distance-bottom:0;mso-position-horizontal:absolute;mso-position-horizontal-relative:text;mso-position-vertical:absolute;mso-position-vertical-relative:text" from="28.85pt,89.2pt" to="28.85pt,100.5pt" o:gfxdata="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" strokecolor="#5b9bd5 [3204]" strokeweight=".5pt">
-                <v:stroke joinstyle="miter"/>
-              </v:line>
-            </w:pict>
-          </mc:Fallback>
-        </mc:AlternateContent>
-      </w:r>
-      <w:r>
-        <w:rPr>
-          <w:noProof/>
-          <w:lang w:eastAsia="en-GB"/>
-        </w:rPr>
-        <mc:AlternateContent>
-          <mc:Choice Requires="wps">
-            <w:drawing>
-              <wp:anchor distT="0" distB="0" distL="114300" distR="114300" simplePos="0" relativeHeight="251666432" behindDoc="0" locked="0" layoutInCell="1" allowOverlap="1">
-                <wp:simplePos x="0" y="0"/>
-                <wp:positionH relativeFrom="margin">
-                  <wp:align>left</wp:align>
-                </wp:positionH>
-                <wp:positionV relativeFrom="paragraph">
-                  <wp:posOffset>1262010</wp:posOffset>
-                </wp:positionV>
-                <wp:extent cx="345600" cy="7200"/>
-                <wp:effectExtent l="0" t="0" r="16510" b="31115"/>
-                <wp:wrapNone/>
-                <wp:docPr id="18" name="Straight Connector 18"/>
-                <wp:cNvGraphicFramePr/>
-                <a:graphic xmlns:a="http://schemas.openxmlformats.org/drawingml/2006/main">
-                  <a:graphicData uri="http://schemas.microsoft.com/office/word/2010/wordprocessingShape">
-                    <wps:wsp>
-                      <wps:cNvCnPr/>
-                      <wps:spPr>
-                        <a:xfrm flipH="1">
-                          <a:off x="0" y="0"/>
-                          <a:ext cx="345600" cy="7200"/>
-                        </a:xfrm>
-                        <a:prstGeom prst="line">
-                          <a:avLst/>
-                        </a:prstGeom>
-                      </wps:spPr>
-                      <wps:style>
-                        <a:lnRef idx="1">
-                          <a:schemeClr val="accent1"/>
-                        </a:lnRef>
-                        <a:fillRef idx="0">
-                          <a:schemeClr val="accent1"/>
-                        </a:fillRef>
-                        <a:effectRef idx="0">
-                          <a:schemeClr val="accent1"/>
-                        </a:effectRef>
-                        <a:fontRef idx="minor">
-                          <a:schemeClr val="tx1"/>
-                        </a:fontRef>
-                      </wps:style>
-                      <wps:bodyPr/>
-                    </wps:wsp>
-                  </a:graphicData>
-                </a:graphic>
-              </wp:anchor>
-            </w:drawing>
-          </mc:Choice>
-          <mc:Fallback>
-            <w:pict>
-              <v:line w14:anchorId="4958B4BE" id="Straight Connector 18" o:spid="_x0000_s1026" style="position:absolute;flip:x;z-index:251666432;visibility:visible;mso-wrap-style:square;mso-wrap-distance-left:9pt;mso-wrap-distance-top:0;mso-wrap-distance-right:9pt;mso-wrap-distance-bottom:0;mso-position-horizontal:left;mso-position-horizontal-relative:margin;mso-position-vertical:absolute;mso-position-vertical-relative:text" from="0,99.35pt" to="27.2pt,99.9pt" o:gfxdata="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" strokecolor="#5b9bd5 [3204]" strokeweight=".5pt">
-                <v:stroke joinstyle="miter"/>
-                <w10:wrap anchorx="margin"/>
-              </v:line>
-            </w:pict>
-          </mc:Fallback>
-        </mc:AlternateContent>
-      </w:r>
-      <w:r>
-        <w:rPr>
-          <w:noProof/>
-          <w:lang w:eastAsia="en-GB"/>
-        </w:rPr>
-        <mc:AlternateContent>
-          <mc:Choice Requires="wps">
-            <w:drawing>
-              <wp:anchor distT="0" distB="0" distL="114300" distR="114300" simplePos="0" relativeHeight="251667456" behindDoc="0" locked="0" layoutInCell="1" allowOverlap="1">
-                <wp:simplePos x="0" y="0"/>
-                <wp:positionH relativeFrom="column">
-                  <wp:posOffset>42985</wp:posOffset>
-                </wp:positionH>
-                <wp:positionV relativeFrom="paragraph">
-                  <wp:posOffset>1133095</wp:posOffset>
-                </wp:positionV>
-                <wp:extent cx="345440" cy="7200"/>
-                <wp:effectExtent l="0" t="0" r="16510" b="31115"/>
-                <wp:wrapNone/>
-                <wp:docPr id="19" name="Straight Connector 19"/>
-                <wp:cNvGraphicFramePr/>
-                <a:graphic xmlns:a="http://schemas.openxmlformats.org/drawingml/2006/main">
-                  <a:graphicData uri="http://schemas.microsoft.com/office/word/2010/wordprocessingShape">
-                    <wps:wsp>
-                      <wps:cNvCnPr/>
-                      <wps:spPr>
-                        <a:xfrm flipH="1" flipV="1">
-                          <a:off x="0" y="0"/>
-                          <a:ext cx="345440" cy="7200"/>
-                        </a:xfrm>
-                        <a:prstGeom prst="line">
-                          <a:avLst/>
-                        </a:prstGeom>
-                      </wps:spPr>
-                      <wps:style>
-                        <a:lnRef idx="1">
-                          <a:schemeClr val="accent1"/>
-                        </a:lnRef>
-                        <a:fillRef idx="0">
-                          <a:schemeClr val="accent1"/>
-                        </a:fillRef>
-                        <a:effectRef idx="0">
-                          <a:schemeClr val="accent1"/>
-                        </a:effectRef>
-                        <a:fontRef idx="minor">
-                          <a:schemeClr val="tx1"/>
-                        </a:fontRef>
-                      </wps:style>
-                      <wps:bodyPr/>
-                    </wps:wsp>
-                  </a:graphicData>
-                </a:graphic>
-              </wp:anchor>
-            </w:drawing>
-          </mc:Choice>
-          <mc:Fallback>
-            <w:pict>
-              <v:line w14:anchorId="2D270AAA" id="Straight Connector 19" o:spid="_x0000_s1026" style="position:absolute;flip:x y;z-index:251667456;visibility:visible;mso-wrap-style:square;mso-wrap-distance-left:9pt;mso-wrap-distance-top:0;mso-wrap-distance-right:9pt;mso-wrap-distance-bottom:0;mso-position-horizontal:absolute;mso-position-horizontal-relative:text;mso-position-vertical:absolute;mso-position-vertical-relative:text" from="3.4pt,89.2pt" to="30.6pt,89.75pt" o:gfxdata="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" strokecolor="#5b9bd5 [3204]" strokeweight=".5pt">
-                <v:stroke joinstyle="miter"/>
-              </v:line>
-            </w:pict>
-          </mc:Fallback>
-        </mc:AlternateContent>
-      </w:r>
-      <w:r>
-        <w:rPr>
-          <w:noProof/>
-          <w:lang w:eastAsia="en-GB"/>
-        </w:rPr>
-        <mc:AlternateContent>
-          <mc:Choice Requires="wps">
-            <w:drawing>
-              <wp:anchor distT="0" distB="0" distL="114300" distR="114300" simplePos="0" relativeHeight="251660288" behindDoc="0" locked="0" layoutInCell="1" allowOverlap="1">
-                <wp:simplePos x="0" y="0"/>
-                <wp:positionH relativeFrom="column">
-                  <wp:posOffset>4074375</wp:posOffset>
-                </wp:positionH>
-                <wp:positionV relativeFrom="paragraph">
-                  <wp:posOffset>108075</wp:posOffset>
+                  <wp:posOffset>2555390</wp:posOffset>
                 </wp:positionV>
                 <wp:extent cx="230400" cy="237600"/>
                 <wp:effectExtent l="0" t="0" r="17780" b="10160"/>
@@ -898,7 +1475,7 @@
           </mc:Choice>
           <mc:Fallback>
             <w:pict>
-              <v:shapetype w14:anchorId="62EDE2F3" id="_x0000_t23" coordsize="21600,21600" o:spt="23" adj="5400" path="m,10800qy10800,,21600,10800,10800,21600,,10800xm@0,10800qy10800@2@1,10800,10800@0@0,10800xe">
+              <v:shapetype w14:anchorId="48D92105" id="_x0000_t23" coordsize="21600,21600" o:spt="23" adj="5400" path="m,10800qy10800,,21600,10800,10800,21600,,10800xm@0,10800qy10800@2@1,10800,10800@0@0,10800xe">
                 <v:formulas>
                   <v:f eqn="val #0"/>
                   <v:f eqn="sum width 0 #0"/>
@@ -912,7 +1489,7 @@
                   <v:h position="#0,center" xrange="0,10800"/>
                 </v:handles>
               </v:shapetype>
-              <v:shape id="Donut 10" o:spid="_x0000_s1026" type="#_x0000_t23" style="position:absolute;margin-left:320.8pt;margin-top:8.5pt;width:18.15pt;height:18.7pt;z-index:251660288;visibility:visible;mso-wrap-style:square;mso-wrap-distance-left:9pt;mso-wrap-distance-top:0;mso-wrap-distance-right:9pt;mso-wrap-distance-bottom:0;mso-position-horizontal:absolute;mso-position-horizontal-relative:text;mso-position-vertical:absolute;mso-position-vertical-relative:text;v-text-anchor:middle" o:gfxdata="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" fillcolor="red" strokecolor="#1f4d78 [1604]" strokeweight="1pt">
+              <v:shape id="Donut 10" o:spid="_x0000_s1026" type="#_x0000_t23" style="position:absolute;margin-left:193.1pt;margin-top:201.2pt;width:18.15pt;height:18.7pt;z-index:251677696;visibility:visible;mso-wrap-style:square;mso-wrap-distance-left:9pt;mso-wrap-distance-top:0;mso-wrap-distance-right:9pt;mso-wrap-distance-bottom:0;mso-position-horizontal:absolute;mso-position-horizontal-relative:text;mso-position-vertical:absolute;mso-position-vertical-relative:text;v-text-anchor:middle" o:gfxdata="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" fillcolor="red" strokecolor="#1f4d78 [1604]" strokeweight="1pt">
                 <v:stroke joinstyle="miter"/>
               </v:shape>
             </w:pict>
@@ -927,13 +1504,13 @@
         <mc:AlternateContent>
           <mc:Choice Requires="wps">
             <w:drawing>
-              <wp:anchor distT="0" distB="0" distL="114300" distR="114300" simplePos="0" relativeHeight="251659264" behindDoc="0" locked="0" layoutInCell="1" allowOverlap="1">
+              <wp:anchor distT="0" distB="0" distL="114300" distR="114300" simplePos="0" relativeHeight="251676672" behindDoc="0" locked="0" layoutInCell="1" allowOverlap="1">
                 <wp:simplePos x="0" y="0"/>
                 <wp:positionH relativeFrom="column">
-                  <wp:posOffset>1999400</wp:posOffset>
+                  <wp:posOffset>4928240</wp:posOffset>
                 </wp:positionH>
                 <wp:positionV relativeFrom="paragraph">
-                  <wp:posOffset>950915</wp:posOffset>
+                  <wp:posOffset>1655035</wp:posOffset>
                 </wp:positionV>
                 <wp:extent cx="194400" cy="223200"/>
                 <wp:effectExtent l="0" t="0" r="15240" b="24765"/>
@@ -992,7 +1569,7 @@
           </mc:Choice>
           <mc:Fallback>
             <w:pict>
-              <v:shape w14:anchorId="6B1A8327" id="Donut 9" o:spid="_x0000_s1026" type="#_x0000_t23" style="position:absolute;margin-left:157.45pt;margin-top:74.9pt;width:15.3pt;height:17.55pt;z-index:251659264;visibility:visible;mso-wrap-style:square;mso-width-percent:0;mso-height-percent:0;mso-wrap-distance-left:9pt;mso-wrap-distance-top:0;mso-wrap-distance-right:9pt;mso-wrap-distance-bottom:0;mso-position-horizontal:absolute;mso-position-horizontal-relative:text;mso-position-vertical:absolute;mso-position-vertical-relative:text;mso-width-percent:0;mso-height-percent:0;mso-width-relative:margin;mso-height-relative:margin;v-text-anchor:middle" o:gfxdata="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" fillcolor="red" strokecolor="#1f4d78 [1604]" strokeweight="1pt">
+              <v:shape w14:anchorId="20B8251B" id="Donut 9" o:spid="_x0000_s1026" type="#_x0000_t23" style="position:absolute;margin-left:388.05pt;margin-top:130.3pt;width:15.3pt;height:17.55pt;z-index:251676672;visibility:visible;mso-wrap-style:square;mso-width-percent:0;mso-height-percent:0;mso-wrap-distance-left:9pt;mso-wrap-distance-top:0;mso-wrap-distance-right:9pt;mso-wrap-distance-bottom:0;mso-position-horizontal:absolute;mso-position-horizontal-relative:text;mso-position-vertical:absolute;mso-position-vertical-relative:text;mso-width-percent:0;mso-height-percent:0;mso-width-relative:margin;mso-height-relative:margin;v-text-anchor:middle" o:gfxdata="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" fillcolor="red" strokecolor="#1f4d78 [1604]" strokeweight="1pt">
                 <v:stroke joinstyle="miter"/>
               </v:shape>
             </w:pict>
@@ -1005,10 +1582,18 @@
           <w:lang w:eastAsia="en-GB"/>
         </w:rPr>
         <w:drawing>
-          <wp:inline distT="0" distB="0" distL="0" distR="0" wp14:anchorId="3700D8BD" wp14:editId="36878B06">
-            <wp:extent cx="376919" cy="1278466"/>
-            <wp:effectExtent l="0" t="0" r="4445" b="0"/>
-            <wp:docPr id="4" name="Picture 4"/>
+          <wp:anchor distT="0" distB="0" distL="114300" distR="114300" simplePos="0" relativeHeight="251674624" behindDoc="0" locked="0" layoutInCell="1" allowOverlap="1">
+            <wp:simplePos x="0" y="0"/>
+            <wp:positionH relativeFrom="column">
+              <wp:posOffset>3418845</wp:posOffset>
+            </wp:positionH>
+            <wp:positionV relativeFrom="paragraph">
+              <wp:posOffset>1642620</wp:posOffset>
+            </wp:positionV>
+            <wp:extent cx="1709420" cy="1186815"/>
+            <wp:effectExtent l="0" t="0" r="5080" b="0"/>
+            <wp:wrapSquare wrapText="bothSides"/>
+            <wp:docPr id="7" name="Picture 7"/>
             <wp:cNvGraphicFramePr>
               <a:graphicFrameLocks xmlns:a="http://schemas.openxmlformats.org/drawingml/2006/main" noChangeAspect="1"/>
             </wp:cNvGraphicFramePr>
@@ -1020,7 +1605,13 @@
                     <pic:cNvPicPr/>
                   </pic:nvPicPr>
                   <pic:blipFill>
-                    <a:blip r:embed="rId9"/>
+                    <a:blip r:embed="rId10">
+                      <a:extLst>
+                        <a:ext uri="{28A0092B-C50C-407E-A947-70E740481C1C}">
+                          <a14:useLocalDpi xmlns:a14="http://schemas.microsoft.com/office/drawing/2010/main" val="0"/>
+                        </a:ext>
+                      </a:extLst>
+                    </a:blip>
                     <a:stretch>
                       <a:fillRect/>
                     </a:stretch>
@@ -1028,7 +1619,7 @@
                   <pic:spPr>
                     <a:xfrm>
                       <a:off x="0" y="0"/>
-                      <a:ext cx="397586" cy="1348566"/>
+                      <a:ext cx="1709420" cy="1186815"/>
                     </a:xfrm>
                     <a:prstGeom prst="rect">
                       <a:avLst/>
@@ -1037,7 +1628,7 @@
                 </pic:pic>
               </a:graphicData>
             </a:graphic>
-          </wp:inline>
+          </wp:anchor>
         </w:drawing>
       </w:r>
       <w:r>
@@ -1046,9 +1637,78 @@
           <w:lang w:eastAsia="en-GB"/>
         </w:rPr>
         <w:drawing>
-          <wp:inline distT="0" distB="0" distL="0" distR="0" wp14:anchorId="3E7523A9" wp14:editId="2EE5D88C">
-            <wp:extent cx="1820333" cy="1218118"/>
+          <wp:anchor distT="0" distB="0" distL="114300" distR="114300" simplePos="0" relativeHeight="251675648" behindDoc="0" locked="0" layoutInCell="1" allowOverlap="1">
+            <wp:simplePos x="0" y="0"/>
+            <wp:positionH relativeFrom="column">
+              <wp:posOffset>3009040</wp:posOffset>
+            </wp:positionH>
+            <wp:positionV relativeFrom="paragraph">
+              <wp:posOffset>1740750</wp:posOffset>
+            </wp:positionV>
+            <wp:extent cx="293370" cy="993140"/>
+            <wp:effectExtent l="0" t="0" r="0" b="0"/>
+            <wp:wrapSquare wrapText="bothSides"/>
+            <wp:docPr id="8" name="Picture 8"/>
+            <wp:cNvGraphicFramePr>
+              <a:graphicFrameLocks xmlns:a="http://schemas.openxmlformats.org/drawingml/2006/main" noChangeAspect="1"/>
+            </wp:cNvGraphicFramePr>
+            <a:graphic xmlns:a="http://schemas.openxmlformats.org/drawingml/2006/main">
+              <a:graphicData uri="http://schemas.openxmlformats.org/drawingml/2006/picture">
+                <pic:pic xmlns:pic="http://schemas.openxmlformats.org/drawingml/2006/picture">
+                  <pic:nvPicPr>
+                    <pic:cNvPr id="1" name=""/>
+                    <pic:cNvPicPr/>
+                  </pic:nvPicPr>
+                  <pic:blipFill>
+                    <a:blip r:embed="rId11" cstate="print">
+                      <a:extLst>
+                        <a:ext uri="{28A0092B-C50C-407E-A947-70E740481C1C}">
+                          <a14:useLocalDpi xmlns:a14="http://schemas.microsoft.com/office/drawing/2010/main" val="0"/>
+                        </a:ext>
+                      </a:extLst>
+                    </a:blip>
+                    <a:stretch>
+                      <a:fillRect/>
+                    </a:stretch>
+                  </pic:blipFill>
+                  <pic:spPr>
+                    <a:xfrm>
+                      <a:off x="0" y="0"/>
+                      <a:ext cx="293370" cy="993140"/>
+                    </a:xfrm>
+                    <a:prstGeom prst="rect">
+                      <a:avLst/>
+                    </a:prstGeom>
+                  </pic:spPr>
+                </pic:pic>
+              </a:graphicData>
+            </a:graphic>
+            <wp14:sizeRelH relativeFrom="margin">
+              <wp14:pctWidth>0</wp14:pctWidth>
+            </wp14:sizeRelH>
+            <wp14:sizeRelV relativeFrom="margin">
+              <wp14:pctHeight>0</wp14:pctHeight>
+            </wp14:sizeRelV>
+          </wp:anchor>
+        </w:drawing>
+      </w:r>
+      <w:r>
+        <w:rPr>
+          <w:noProof/>
+          <w:lang w:eastAsia="en-GB"/>
+        </w:rPr>
+        <w:drawing>
+          <wp:anchor distT="0" distB="0" distL="114300" distR="114300" simplePos="0" relativeHeight="251673600" behindDoc="0" locked="0" layoutInCell="1" allowOverlap="1">
+            <wp:simplePos x="0" y="0"/>
+            <wp:positionH relativeFrom="column">
+              <wp:posOffset>850020</wp:posOffset>
+            </wp:positionH>
+            <wp:positionV relativeFrom="paragraph">
+              <wp:posOffset>1642605</wp:posOffset>
+            </wp:positionV>
+            <wp:extent cx="1819910" cy="1217930"/>
             <wp:effectExtent l="0" t="0" r="8890" b="1270"/>
+            <wp:wrapSquare wrapText="bothSides"/>
             <wp:docPr id="6" name="Picture 6"/>
             <wp:cNvGraphicFramePr>
               <a:graphicFrameLocks xmlns:a="http://schemas.openxmlformats.org/drawingml/2006/main" noChangeAspect="1"/>
@@ -1061,7 +1721,13 @@
                     <pic:cNvPicPr/>
                   </pic:nvPicPr>
                   <pic:blipFill>
-                    <a:blip r:embed="rId10"/>
+                    <a:blip r:embed="rId12">
+                      <a:extLst>
+                        <a:ext uri="{28A0092B-C50C-407E-A947-70E740481C1C}">
+                          <a14:useLocalDpi xmlns:a14="http://schemas.microsoft.com/office/drawing/2010/main" val="0"/>
+                        </a:ext>
+                      </a:extLst>
+                    </a:blip>
                     <a:stretch>
                       <a:fillRect/>
                     </a:stretch>
@@ -1069,7 +1735,7 @@
                   <pic:spPr>
                     <a:xfrm>
                       <a:off x="0" y="0"/>
-                      <a:ext cx="1862647" cy="1246433"/>
+                      <a:ext cx="1819910" cy="1217930"/>
                     </a:xfrm>
                     <a:prstGeom prst="rect">
                       <a:avLst/>
@@ -1078,7 +1744,7 @@
                 </pic:pic>
               </a:graphicData>
             </a:graphic>
-          </wp:inline>
+          </wp:anchor>
         </w:drawing>
       </w:r>
       <w:r>
@@ -1087,10 +1753,18 @@
           <w:lang w:eastAsia="en-GB"/>
         </w:rPr>
         <w:drawing>
-          <wp:inline distT="0" distB="0" distL="0" distR="0" wp14:anchorId="08380317" wp14:editId="67DB4705">
-            <wp:extent cx="357809" cy="1211779"/>
-            <wp:effectExtent l="0" t="0" r="4445" b="7620"/>
-            <wp:docPr id="8" name="Picture 8"/>
+          <wp:anchor distT="0" distB="0" distL="114300" distR="114300" simplePos="0" relativeHeight="251669504" behindDoc="0" locked="0" layoutInCell="1" allowOverlap="1">
+            <wp:simplePos x="0" y="0"/>
+            <wp:positionH relativeFrom="column">
+              <wp:posOffset>345425</wp:posOffset>
+            </wp:positionH>
+            <wp:positionV relativeFrom="paragraph">
+              <wp:posOffset>9155</wp:posOffset>
+            </wp:positionV>
+            <wp:extent cx="348615" cy="1014730"/>
+            <wp:effectExtent l="0" t="0" r="0" b="0"/>
+            <wp:wrapSquare wrapText="bothSides"/>
+            <wp:docPr id="1" name="Picture 1"/>
             <wp:cNvGraphicFramePr>
               <a:graphicFrameLocks xmlns:a="http://schemas.openxmlformats.org/drawingml/2006/main" noChangeAspect="1"/>
             </wp:cNvGraphicFramePr>
@@ -1102,7 +1776,13 @@
                     <pic:cNvPicPr/>
                   </pic:nvPicPr>
                   <pic:blipFill>
-                    <a:blip r:embed="rId11"/>
+                    <a:blip r:embed="rId13">
+                      <a:extLst>
+                        <a:ext uri="{28A0092B-C50C-407E-A947-70E740481C1C}">
+                          <a14:useLocalDpi xmlns:a14="http://schemas.microsoft.com/office/drawing/2010/main" val="0"/>
+                        </a:ext>
+                      </a:extLst>
+                    </a:blip>
                     <a:stretch>
                       <a:fillRect/>
                     </a:stretch>
@@ -1110,7 +1790,7 @@
                   <pic:spPr>
                     <a:xfrm>
                       <a:off x="0" y="0"/>
-                      <a:ext cx="379208" cy="1284251"/>
+                      <a:ext cx="348615" cy="1014730"/>
                     </a:xfrm>
                     <a:prstGeom prst="rect">
                       <a:avLst/>
@@ -1119,19 +1799,182 @@
                 </pic:pic>
               </a:graphicData>
             </a:graphic>
-          </wp:inline>
+            <wp14:sizeRelH relativeFrom="margin">
+              <wp14:pctWidth>0</wp14:pctWidth>
+            </wp14:sizeRelH>
+            <wp14:sizeRelV relativeFrom="margin">
+              <wp14:pctHeight>0</wp14:pctHeight>
+            </wp14:sizeRelV>
+          </wp:anchor>
         </w:drawing>
       </w:r>
+    </w:p>
+    <w:p/>
+    <w:p/>
+    <w:p/>
+    <w:p/>
+    <w:p/>
+    <w:p/>
+    <w:p/>
+    <w:p/>
+    <w:p/>
+    <w:p>
       <w:r>
         <w:rPr>
           <w:noProof/>
+          <w:u w:val="single"/>
           <w:lang w:eastAsia="en-GB"/>
         </w:rPr>
+        <mc:AlternateContent>
+          <mc:Choice Requires="wps">
+            <w:drawing>
+              <wp:anchor distT="45720" distB="45720" distL="114300" distR="114300" simplePos="0" relativeHeight="251662329" behindDoc="0" locked="0" layoutInCell="1" allowOverlap="1" wp14:anchorId="41FE3E70" wp14:editId="51AE2707">
+                <wp:simplePos x="0" y="0"/>
+                <wp:positionH relativeFrom="margin">
+                  <wp:align>left</wp:align>
+                </wp:positionH>
+                <wp:positionV relativeFrom="paragraph">
+                  <wp:posOffset>107315</wp:posOffset>
+                </wp:positionV>
+                <wp:extent cx="554355" cy="259080"/>
+                <wp:effectExtent l="0" t="0" r="17145" b="26670"/>
+                <wp:wrapSquare wrapText="bothSides"/>
+                <wp:docPr id="29" name="Text Box 2"/>
+                <wp:cNvGraphicFramePr>
+                  <a:graphicFrameLocks xmlns:a="http://schemas.openxmlformats.org/drawingml/2006/main"/>
+                </wp:cNvGraphicFramePr>
+                <a:graphic xmlns:a="http://schemas.openxmlformats.org/drawingml/2006/main">
+                  <a:graphicData uri="http://schemas.microsoft.com/office/word/2010/wordprocessingShape">
+                    <wps:wsp>
+                      <wps:cNvSpPr txBox="1">
+                        <a:spLocks noChangeArrowheads="1"/>
+                      </wps:cNvSpPr>
+                      <wps:spPr bwMode="auto">
+                        <a:xfrm>
+                          <a:off x="0" y="0"/>
+                          <a:ext cx="554355" cy="259080"/>
+                        </a:xfrm>
+                        <a:prstGeom prst="rect">
+                          <a:avLst/>
+                        </a:prstGeom>
+                        <a:solidFill>
+                          <a:srgbClr val="FFFFFF"/>
+                        </a:solidFill>
+                        <a:ln w="9525">
+                          <a:solidFill>
+                            <a:srgbClr val="000000"/>
+                          </a:solidFill>
+                          <a:miter lim="800000"/>
+                          <a:headEnd/>
+                          <a:tailEnd/>
+                        </a:ln>
+                      </wps:spPr>
+                      <wps:txbx>
+                        <w:txbxContent>
+                          <w:p>
+                            <w:pPr>
+                              <w:rPr>
+                                <w:sz w:val="14"/>
+                                <w:szCs w:val="14"/>
+                              </w:rPr>
+                            </w:pPr>
+                            <w:r>
+                              <w:rPr>
+                                <w:sz w:val="14"/>
+                                <w:szCs w:val="14"/>
+                              </w:rPr>
+                              <w:t xml:space="preserve">Fig </w:t>
+                            </w:r>
+                            <w:r>
+                              <w:rPr>
+                                <w:sz w:val="14"/>
+                                <w:szCs w:val="14"/>
+                              </w:rPr>
+                              <w:t>3</w:t>
+                            </w:r>
+                            <w:r>
+                              <w:rPr>
+                                <w:sz w:val="14"/>
+                                <w:szCs w:val="14"/>
+                              </w:rPr>
+                              <w:t>.1</w:t>
+                            </w:r>
+                          </w:p>
+                        </w:txbxContent>
+                      </wps:txbx>
+                      <wps:bodyPr rot="0" vert="horz" wrap="square" lIns="91440" tIns="45720" rIns="91440" bIns="45720" anchor="t" anchorCtr="0">
+                        <a:noAutofit/>
+                      </wps:bodyPr>
+                    </wps:wsp>
+                  </a:graphicData>
+                </a:graphic>
+                <wp14:sizeRelH relativeFrom="margin">
+                  <wp14:pctWidth>0</wp14:pctWidth>
+                </wp14:sizeRelH>
+                <wp14:sizeRelV relativeFrom="margin">
+                  <wp14:pctHeight>0</wp14:pctHeight>
+                </wp14:sizeRelV>
+              </wp:anchor>
+            </w:drawing>
+          </mc:Choice>
+          <mc:Fallback>
+            <w:pict>
+              <v:shape w14:anchorId="41FE3E70" id="_x0000_s1033" type="#_x0000_t202" style="position:absolute;margin-left:0;margin-top:8.45pt;width:43.65pt;height:20.4pt;z-index:251662329;visibility:visible;mso-wrap-style:square;mso-width-percent:0;mso-height-percent:0;mso-wrap-distance-left:9pt;mso-wrap-distance-top:3.6pt;mso-wrap-distance-right:9pt;mso-wrap-distance-bottom:3.6pt;mso-position-horizontal:left;mso-position-horizontal-relative:margin;mso-position-vertical:absolute;mso-position-vertical-relative:text;mso-width-percent:0;mso-height-percent:0;mso-width-relative:margin;mso-height-relative:margin;v-text-anchor:top" o:gfxdata="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">
+                <v:textbox>
+                  <w:txbxContent>
+                    <w:p>
+                      <w:pPr>
+                        <w:rPr>
+                          <w:sz w:val="14"/>
+                          <w:szCs w:val="14"/>
+                        </w:rPr>
+                      </w:pPr>
+                      <w:r>
+                        <w:rPr>
+                          <w:sz w:val="14"/>
+                          <w:szCs w:val="14"/>
+                        </w:rPr>
+                        <w:t xml:space="preserve">Fig </w:t>
+                      </w:r>
+                      <w:r>
+                        <w:rPr>
+                          <w:sz w:val="14"/>
+                          <w:szCs w:val="14"/>
+                        </w:rPr>
+                        <w:t>3</w:t>
+                      </w:r>
+                      <w:r>
+                        <w:rPr>
+                          <w:sz w:val="14"/>
+                          <w:szCs w:val="14"/>
+                        </w:rPr>
+                        <w:t>.1</w:t>
+                      </w:r>
+                    </w:p>
+                  </w:txbxContent>
+                </v:textbox>
+                <w10:wrap type="square" anchorx="margin"/>
+              </v:shape>
+            </w:pict>
+          </mc:Fallback>
+        </mc:AlternateContent>
+      </w:r>
+    </w:p>
+    <w:p>
+      <w:r>
         <w:drawing>
-          <wp:inline distT="0" distB="0" distL="0" distR="0" wp14:anchorId="521A9701" wp14:editId="611FF247">
-            <wp:extent cx="1709530" cy="1187298"/>
-            <wp:effectExtent l="0" t="0" r="5080" b="0"/>
-            <wp:docPr id="7" name="Picture 7"/>
+          <wp:anchor distT="0" distB="0" distL="114300" distR="114300" simplePos="0" relativeHeight="251685888" behindDoc="0" locked="0" layoutInCell="1" allowOverlap="1">
+            <wp:simplePos x="0" y="0"/>
+            <wp:positionH relativeFrom="margin">
+              <wp:align>left</wp:align>
+            </wp:positionH>
+            <wp:positionV relativeFrom="paragraph">
+              <wp:posOffset>22870</wp:posOffset>
+            </wp:positionV>
+            <wp:extent cx="576000" cy="1095701"/>
+            <wp:effectExtent l="0" t="0" r="0" b="9525"/>
+            <wp:wrapSquare wrapText="bothSides"/>
+            <wp:docPr id="27" name="Picture 27"/>
             <wp:cNvGraphicFramePr>
               <a:graphicFrameLocks xmlns:a="http://schemas.openxmlformats.org/drawingml/2006/main" noChangeAspect="1"/>
             </wp:cNvGraphicFramePr>
@@ -1143,7 +1986,13 @@
                     <pic:cNvPicPr/>
                   </pic:nvPicPr>
                   <pic:blipFill>
-                    <a:blip r:embed="rId12"/>
+                    <a:blip r:embed="rId14">
+                      <a:extLst>
+                        <a:ext uri="{28A0092B-C50C-407E-A947-70E740481C1C}">
+                          <a14:useLocalDpi xmlns:a14="http://schemas.microsoft.com/office/drawing/2010/main" val="0"/>
+                        </a:ext>
+                      </a:extLst>
+                    </a:blip>
                     <a:stretch>
                       <a:fillRect/>
                     </a:stretch>
@@ -1151,7 +2000,7 @@
                   <pic:spPr>
                     <a:xfrm>
                       <a:off x="0" y="0"/>
-                      <a:ext cx="1733329" cy="1203827"/>
+                      <a:ext cx="576000" cy="1095701"/>
                     </a:xfrm>
                     <a:prstGeom prst="rect">
                       <a:avLst/>
@@ -1160,12 +2009,18 @@
                 </pic:pic>
               </a:graphicData>
             </a:graphic>
-          </wp:inline>
+            <wp14:sizeRelH relativeFrom="page">
+              <wp14:pctWidth>0</wp14:pctWidth>
+            </wp14:sizeRelH>
+            <wp14:sizeRelV relativeFrom="page">
+              <wp14:pctHeight>0</wp14:pctHeight>
+            </wp14:sizeRelV>
+          </wp:anchor>
         </w:drawing>
       </w:r>
     </w:p>
     <w:sectPr>
-      <w:headerReference w:type="default" r:id="rId13"/>
+      <w:headerReference w:type="default" r:id="rId15"/>
       <w:pgSz w:w="11906" w:h="16838"/>
       <w:pgMar w:top="1440" w:right="1440" w:bottom="1440" w:left="1440" w:header="708" w:footer="708" w:gutter="0"/>
       <w:cols w:space="708"/>
@@ -1715,6 +2570,95 @@
     <w:uiPriority w:val="99"/>
     <w:rsid w:val="00A3667E"/>
   </w:style>
+  <w:style w:type="paragraph" w:styleId="EndnoteText">
+    <w:name w:val="endnote text"/>
+    <w:basedOn w:val="Normal"/>
+    <w:link w:val="EndnoteTextChar"/>
+    <w:uiPriority w:val="99"/>
+    <w:semiHidden/>
+    <w:unhideWhenUsed/>
+    <w:rsid w:val="009A7B4A"/>
+    <w:pPr>
+      <w:spacing w:after="0" w:line="240" w:lineRule="auto"/>
+    </w:pPr>
+    <w:rPr>
+      <w:sz w:val="20"/>
+      <w:szCs w:val="20"/>
+    </w:rPr>
+  </w:style>
+  <w:style w:type="character" w:customStyle="1" w:styleId="EndnoteTextChar">
+    <w:name w:val="Endnote Text Char"/>
+    <w:basedOn w:val="DefaultParagraphFont"/>
+    <w:link w:val="EndnoteText"/>
+    <w:uiPriority w:val="99"/>
+    <w:semiHidden/>
+    <w:rsid w:val="009A7B4A"/>
+    <w:rPr>
+      <w:sz w:val="20"/>
+      <w:szCs w:val="20"/>
+    </w:rPr>
+  </w:style>
+  <w:style w:type="character" w:styleId="EndnoteReference">
+    <w:name w:val="endnote reference"/>
+    <w:basedOn w:val="DefaultParagraphFont"/>
+    <w:uiPriority w:val="99"/>
+    <w:semiHidden/>
+    <w:unhideWhenUsed/>
+    <w:rsid w:val="009A7B4A"/>
+    <w:rPr>
+      <w:vertAlign w:val="superscript"/>
+    </w:rPr>
+  </w:style>
+  <w:style w:type="paragraph" w:styleId="HTMLPreformatted">
+    <w:name w:val="HTML Preformatted"/>
+    <w:basedOn w:val="Normal"/>
+    <w:link w:val="HTMLPreformattedChar"/>
+    <w:uiPriority w:val="99"/>
+    <w:semiHidden/>
+    <w:unhideWhenUsed/>
+    <w:rsid w:val="00EC46A8"/>
+    <w:pPr>
+      <w:tabs>
+        <w:tab w:val="left" w:pos="916"/>
+        <w:tab w:val="left" w:pos="1832"/>
+        <w:tab w:val="left" w:pos="2748"/>
+        <w:tab w:val="left" w:pos="3664"/>
+        <w:tab w:val="left" w:pos="4580"/>
+        <w:tab w:val="left" w:pos="5496"/>
+        <w:tab w:val="left" w:pos="6412"/>
+        <w:tab w:val="left" w:pos="7328"/>
+        <w:tab w:val="left" w:pos="8244"/>
+        <w:tab w:val="left" w:pos="9160"/>
+        <w:tab w:val="left" w:pos="10076"/>
+        <w:tab w:val="left" w:pos="10992"/>
+        <w:tab w:val="left" w:pos="11908"/>
+        <w:tab w:val="left" w:pos="12824"/>
+        <w:tab w:val="left" w:pos="13740"/>
+        <w:tab w:val="left" w:pos="14656"/>
+      </w:tabs>
+      <w:spacing w:after="0" w:line="240" w:lineRule="auto"/>
+    </w:pPr>
+    <w:rPr>
+      <w:rFonts w:ascii="Courier New" w:eastAsia="Times New Roman" w:hAnsi="Courier New" w:cs="Courier New"/>
+      <w:sz w:val="20"/>
+      <w:szCs w:val="20"/>
+      <w:lang w:eastAsia="en-GB"/>
+    </w:rPr>
+  </w:style>
+  <w:style w:type="character" w:customStyle="1" w:styleId="HTMLPreformattedChar">
+    <w:name w:val="HTML Preformatted Char"/>
+    <w:basedOn w:val="DefaultParagraphFont"/>
+    <w:link w:val="HTMLPreformatted"/>
+    <w:uiPriority w:val="99"/>
+    <w:semiHidden/>
+    <w:rsid w:val="00EC46A8"/>
+    <w:rPr>
+      <w:rFonts w:ascii="Courier New" w:eastAsia="Times New Roman" w:hAnsi="Courier New" w:cs="Courier New"/>
+      <w:sz w:val="20"/>
+      <w:szCs w:val="20"/>
+      <w:lang w:eastAsia="en-GB"/>
+    </w:rPr>
+  </w:style>
 </w:styles>
 </file>
 
@@ -1977,4 +2921,16 @@
     </a:ext>
   </a:extLst>
 </a:theme>
+</file>
+
+<file path=customXml/item1.xml><?xml version="1.0" encoding="utf-8"?>
+<b:Sources xmlns:b="http://schemas.openxmlformats.org/officeDocument/2006/bibliography" xmlns="http://schemas.openxmlformats.org/officeDocument/2006/bibliography" SelectedStyle="\APASixthEditionOfficeOnline.xsl" StyleName="APA" Version="6"/>
+</file>
+
+<file path=customXml/itemProps1.xml><?xml version="1.0" encoding="utf-8"?>
+<ds:datastoreItem xmlns:ds="http://schemas.openxmlformats.org/officeDocument/2006/customXml" ds:itemID="{D43F76E8-BF78-4767-99B9-5F7988967672}">
+  <ds:schemaRefs>
+    <ds:schemaRef ds:uri="http://schemas.openxmlformats.org/officeDocument/2006/bibliography"/>
+  </ds:schemaRefs>
+</ds:datastoreItem>
 </file>
</xml_diff>

<commit_message>
some work done on outliers in covariant variables
</commit_message>
<xml_diff>
--- a/task2/Task2.docx
+++ b/task2/Task2.docx
@@ -22,6 +22,15 @@
       <w:r>
         <w:t>All code used is in the folder Task2 on GitHub</w:t>
       </w:r>
+      <w:r>
+        <w:t xml:space="preserve"> and all </w:t>
+      </w:r>
+      <w:r>
+        <w:t>figures</w:t>
+      </w:r>
+      <w:r>
+        <w:t xml:space="preserve"> can be found on the last page</w:t>
+      </w:r>
     </w:p>
     <w:p>
       <w:pPr>
@@ -44,7 +53,13 @@
         <w:t>effect</w:t>
       </w:r>
       <w:r>
-        <w:t xml:space="preserve"> on the linear regression in many way and one of the ways is that it can affect the outcome of the coefficients like the correlation coefficient and variance</w:t>
+        <w:t xml:space="preserve"> on the linear regression in many way</w:t>
+      </w:r>
+      <w:r>
+        <w:t>s</w:t>
+      </w:r>
+      <w:r>
+        <w:t xml:space="preserve"> and one of the ways is that it can affect the outcome of the coefficients like the correlation coefficient and variance</w:t>
       </w:r>
       <w:r>
         <w:t>.</w:t>
@@ -52,7 +67,13 @@
     </w:p>
     <w:p>
       <w:r>
-        <w:t xml:space="preserve">The way it impacts the correlation coefficient is it can make the line steeper of less steep depending on where the outlier lies on the graph. For example if you have an outlier below the regression line it means that it has a negative residual so it brings the correlation coefficient down and therefore makes the </w:t>
+        <w:t>The way it impacts the correlation coefficient is</w:t>
+      </w:r>
+      <w:r>
+        <w:t xml:space="preserve"> it can make the line steeper or</w:t>
+      </w:r>
+      <w:r>
+        <w:t xml:space="preserve"> less steep depending on where the outlier lies on the graph. For example if you have an outlier below the regression line it means that it has a negative residual so it brings the correlation coefficient down and therefore makes the </w:t>
       </w:r>
       <w:r>
         <w:t>line less steep and vice versa for if the outlier is above the line it has a positive residual so makes the coefficient bigger and makes the line steeper.</w:t>
@@ -68,10 +89,16 @@
         <w:t>I manually plotted some points here of a plot with no outliers</w:t>
       </w:r>
       <w:r>
-        <w:t xml:space="preserve"> and it look like the graph below</w:t>
-      </w:r>
-      <w:r>
-        <w:t xml:space="preserve"> and has a regression line as shown below. It has the regression coefficient of 1.1583 and intercept 0.825</w:t>
+        <w:t>,</w:t>
+      </w:r>
+      <w:r>
+        <w:t xml:space="preserve"> </w:t>
+      </w:r>
+      <w:r>
+        <w:t xml:space="preserve">in figure 1.1, </w:t>
+      </w:r>
+      <w:r>
+        <w:t>and has a regression line as shown below. It has the regression coefficient of 1.1583 and intercept 0.825</w:t>
       </w:r>
     </w:p>
     <w:p>
@@ -79,13 +106,19 @@
         <w:t>Now when we add one outlier to this csv file and I will add it below the line first to see the impact it has.</w:t>
       </w:r>
       <w:r>
-        <w:t xml:space="preserve"> So for the first graph below you can see the outlier is below the line at the coordinates (19, 1) and in the second the outlier is above the line </w:t>
+        <w:t xml:space="preserve"> So for the first graph, fig 2.2,</w:t>
+      </w:r>
+      <w:r>
+        <w:t xml:space="preserve"> you can see the outlier is below the line at the coordinates (19, 1) and in the second the outlier is above the line </w:t>
       </w:r>
       <w:r>
         <w:t xml:space="preserve">with the coordinates (20, 50). In the first graph which the outlier has a negative residual the line becomes less steep and the regression coefficient became </w:t>
       </w:r>
       <w:r>
-        <w:t>0.229 from the 1.15 before the outlier and the intercept is 7.79 from 0.825. And for the outlier with a positive residual it became 2.276 and the intercept became -7.7 which is an increase also. This shows how much outliers can have an impact on the coefficients.</w:t>
+        <w:t>0.229 from the 1.15 before the outlier and the intercept is 7.79 from 0.825. And for the outlier with a positive residual it became 2.276 and the intercept became -7.7 which is an increase also. This shows how much outliers can hav</w:t>
+      </w:r>
+      <w:r>
+        <w:t>e an impact on the coefficients and that it impacts their correlation coefficient.</w:t>
       </w:r>
     </w:p>
     <w:p>
@@ -115,7 +148,10 @@
     </w:p>
     <w:p>
       <w:r>
-        <w:t>In the version we did above with graph and a regression line you can see that it is quite simple to spot an outlier as I have circled in the graphs because they do not fit a pattern however there are ways to find outliers if you don’t have a graph as well.</w:t>
+        <w:t xml:space="preserve">In the version we did </w:t>
+      </w:r>
+      <w:r>
+        <w:t>with graph and a regression line you can see that it is quite simple to spot an outlier as I have circled in the graphs because they do not fit a pattern however there are ways to find outliers if you don’t have a graph as well.</w:t>
       </w:r>
     </w:p>
     <w:p>
@@ -155,19 +191,31 @@
         <w:rPr>
           <w:noProof/>
         </w:rPr>
-        <w:t>So first thing we have to do is to first use the equation of the line to work out the predicted y value from x and in my case I will be us</w:t>
+        <w:t xml:space="preserve">So first </w:t>
       </w:r>
       <w:r>
         <w:rPr>
           <w:noProof/>
         </w:rPr>
+        <w:t xml:space="preserve">thing we have to do is to </w:t>
+      </w:r>
+      <w:r>
+        <w:rPr>
+          <w:noProof/>
+        </w:rPr>
+        <w:t>use the equation of the line to work out the predicted y value from x and in my case I will be us</w:t>
+      </w:r>
+      <w:r>
+        <w:rPr>
+          <w:noProof/>
+        </w:rPr>
         <w:t xml:space="preserve">ing figure 2.1 and 2.2 for the outlier detection example. So with the prediction I have the equation of the line which I worked out from doing regression.coef_ and regression.intercept_ in python and it gave me the equation of the line of </w:t>
       </w:r>
       <w:r>
         <w:rPr>
           <w:color w:val="000000"/>
         </w:rPr>
-        <w:t>y = 0.229x + 7.79</w:t>
+        <w:t>y = 1.158x + 0.825</w:t>
       </w:r>
       <w:r>
         <w:rPr>
@@ -191,16 +239,40 @@
         <w:t>h</w:t>
       </w:r>
       <w:r>
-        <w:t xml:space="preserve">ave to make a new column called prediction of y so I substitute every value of x into the formula to work out the y value I did this and got something like figure 3.1. After this we can then work out the residuals of the points with accurate numbers we got from the table in the csv file and you do that by doing the y value subtract the y-predict and we get a table like </w:t>
-      </w:r>
-      <w:r>
-        <w:t>fig 3.2</w:t>
+        <w:t>ave to make a n</w:t>
+      </w:r>
+      <w:r>
+        <w:t>ew column called y_prediction</w:t>
+      </w:r>
+      <w:r>
+        <w:t xml:space="preserve"> so I substitute every value of x into the</w:t>
+      </w:r>
+      <w:r>
+        <w:t xml:space="preserve"> formula to work out the y value we are predicted to get with the model</w:t>
+      </w:r>
+      <w:r>
+        <w:t>. After this we can then work out the residuals of the points with accurate numbers we got from the table in the csv file and you do that by doing th</w:t>
+      </w:r>
+      <w:r>
+        <w:t>e y value subtract the y-prediction</w:t>
       </w:r>
       <w:r>
         <w:t>.</w:t>
       </w:r>
       <w:r>
         <w:t xml:space="preserve"> After you do this you can work out the standard deviation of the residuals and then do 2*standard deviation. This value will allow you to then look for values that have residual out of that range is therefore an outlier.</w:t>
+      </w:r>
+      <w:r>
+        <w:t xml:space="preserve"> (</w:t>
+      </w:r>
+      <w:r>
+        <w:t>All</w:t>
+      </w:r>
+      <w:r>
+        <w:t xml:space="preserve"> in fig 3.1)</w:t>
+      </w:r>
+      <w:r>
+        <w:t xml:space="preserve"> From the figure you can see that the outlier value is the last row because the y value lies outside of 2 standard deviations from the prediction we got from the line therefore it is an outlier and is one way to predict it.</w:t>
       </w:r>
     </w:p>
     <w:p>
@@ -210,8 +282,58 @@
     </w:p>
     <w:p>
       <w:r>
-        <w:t xml:space="preserve">We can spot covariate variable outliers if the outcome is impossible </w:t>
-      </w:r>
+        <w:lastRenderedPageBreak/>
+        <w:t xml:space="preserve">A covariate variable is an independent variable so it is what we are predicting an outcome to be. So to spot outliers in this variable we can see if an outcome looks impossible to have for example if </w:t>
+      </w:r>
+      <w:r>
+        <w:t>there’s</w:t>
+      </w:r>
+      <w:r>
+        <w:t xml:space="preserve"> </w:t>
+      </w:r>
+      <w:r>
+        <w:t>an</w:t>
+      </w:r>
+      <w:r>
+        <w:t xml:space="preserve"> independent variable of age we probably have an outlier if the age is somewhere above 120 years old it is probably an outlier.</w:t>
+      </w:r>
+    </w:p>
+    <w:p>
+      <w:r>
+        <w:t>Ho</w:t>
+      </w:r>
+      <w:r>
+        <w:t>w to spot in Noise:</w:t>
+      </w:r>
+    </w:p>
+    <w:p/>
+    <w:p/>
+    <w:p/>
+    <w:p/>
+    <w:p/>
+    <w:p>
+      <w:bookmarkStart w:id="0" w:name="_GoBack"/>
+      <w:bookmarkEnd w:id="0"/>
+    </w:p>
+    <w:p/>
+    <w:p/>
+    <w:p/>
+    <w:p/>
+    <w:p/>
+    <w:p/>
+    <w:p/>
+    <w:p/>
+    <w:p/>
+    <w:p/>
+    <w:p/>
+    <w:p/>
+    <w:p>
+      <w:pPr>
+        <w:rPr>
+          <w:noProof/>
+          <w:lang w:eastAsia="en-GB"/>
+        </w:rPr>
+      </w:pPr>
     </w:p>
     <w:p>
       <w:pPr>
@@ -220,22 +342,11 @@
           <w:lang w:eastAsia="en-GB"/>
         </w:rPr>
       </w:pPr>
-      <w:bookmarkStart w:id="0" w:name="_GoBack"/>
-      <w:bookmarkEnd w:id="0"/>
-    </w:p>
-    <w:p>
-      <w:pPr>
+      <w:r>
         <w:rPr>
           <w:noProof/>
           <w:lang w:eastAsia="en-GB"/>
         </w:rPr>
-      </w:pPr>
-      <w:r>
-        <w:rPr>
-          <w:noProof/>
-          <w:lang w:eastAsia="en-GB"/>
-        </w:rPr>
-        <w:lastRenderedPageBreak/>
         <w:t xml:space="preserve"> </w:t>
       </w:r>
     </w:p>
@@ -251,6 +362,123 @@
           <w:u w:val="single"/>
         </w:rPr>
       </w:pPr>
+      <w:r>
+        <w:rPr>
+          <w:noProof/>
+          <w:u w:val="single"/>
+          <w:lang w:eastAsia="en-GB"/>
+        </w:rPr>
+        <w:lastRenderedPageBreak/>
+        <mc:AlternateContent>
+          <mc:Choice Requires="wps">
+            <w:drawing>
+              <wp:anchor distT="45720" distB="45720" distL="114300" distR="114300" simplePos="0" relativeHeight="251684864" behindDoc="0" locked="0" layoutInCell="1" allowOverlap="1" wp14:anchorId="56496F6A" wp14:editId="5A441D48">
+                <wp:simplePos x="0" y="0"/>
+                <wp:positionH relativeFrom="margin">
+                  <wp:align>left</wp:align>
+                </wp:positionH>
+                <wp:positionV relativeFrom="paragraph">
+                  <wp:posOffset>13970</wp:posOffset>
+                </wp:positionV>
+                <wp:extent cx="460375" cy="215900"/>
+                <wp:effectExtent l="0" t="0" r="15875" b="12700"/>
+                <wp:wrapSquare wrapText="bothSides"/>
+                <wp:docPr id="21" name="Text Box 2"/>
+                <wp:cNvGraphicFramePr>
+                  <a:graphicFrameLocks xmlns:a="http://schemas.openxmlformats.org/drawingml/2006/main"/>
+                </wp:cNvGraphicFramePr>
+                <a:graphic xmlns:a="http://schemas.openxmlformats.org/drawingml/2006/main">
+                  <a:graphicData uri="http://schemas.microsoft.com/office/word/2010/wordprocessingShape">
+                    <wps:wsp>
+                      <wps:cNvSpPr txBox="1">
+                        <a:spLocks noChangeArrowheads="1"/>
+                      </wps:cNvSpPr>
+                      <wps:spPr bwMode="auto">
+                        <a:xfrm>
+                          <a:off x="0" y="0"/>
+                          <a:ext cx="460375" cy="215900"/>
+                        </a:xfrm>
+                        <a:prstGeom prst="rect">
+                          <a:avLst/>
+                        </a:prstGeom>
+                        <a:solidFill>
+                          <a:srgbClr val="FFFFFF"/>
+                        </a:solidFill>
+                        <a:ln w="9525">
+                          <a:solidFill>
+                            <a:srgbClr val="000000"/>
+                          </a:solidFill>
+                          <a:miter lim="800000"/>
+                          <a:headEnd/>
+                          <a:tailEnd/>
+                        </a:ln>
+                      </wps:spPr>
+                      <wps:txbx>
+                        <w:txbxContent>
+                          <w:p>
+                            <w:pPr>
+                              <w:rPr>
+                                <w:sz w:val="14"/>
+                                <w:szCs w:val="14"/>
+                              </w:rPr>
+                            </w:pPr>
+                            <w:r>
+                              <w:rPr>
+                                <w:sz w:val="14"/>
+                                <w:szCs w:val="14"/>
+                              </w:rPr>
+                              <w:t>Fig 1.1</w:t>
+                            </w:r>
+                          </w:p>
+                        </w:txbxContent>
+                      </wps:txbx>
+                      <wps:bodyPr rot="0" vert="horz" wrap="square" lIns="91440" tIns="45720" rIns="91440" bIns="45720" anchor="t" anchorCtr="0">
+                        <a:noAutofit/>
+                      </wps:bodyPr>
+                    </wps:wsp>
+                  </a:graphicData>
+                </a:graphic>
+                <wp14:sizeRelH relativeFrom="margin">
+                  <wp14:pctWidth>0</wp14:pctWidth>
+                </wp14:sizeRelH>
+                <wp14:sizeRelV relativeFrom="margin">
+                  <wp14:pctHeight>0</wp14:pctHeight>
+                </wp14:sizeRelV>
+              </wp:anchor>
+            </w:drawing>
+          </mc:Choice>
+          <mc:Fallback>
+            <w:pict>
+              <v:shapetype w14:anchorId="56496F6A" id="_x0000_t202" coordsize="21600,21600" o:spt="202" path="m,l,21600r21600,l21600,xe">
+                <v:stroke joinstyle="miter"/>
+                <v:path gradientshapeok="t" o:connecttype="rect"/>
+              </v:shapetype>
+              <v:shape id="Text Box 2" o:spid="_x0000_s1026" type="#_x0000_t202" style="position:absolute;margin-left:0;margin-top:1.1pt;width:36.25pt;height:17pt;z-index:251684864;visibility:visible;mso-wrap-style:square;mso-width-percent:0;mso-height-percent:0;mso-wrap-distance-left:9pt;mso-wrap-distance-top:3.6pt;mso-wrap-distance-right:9pt;mso-wrap-distance-bottom:3.6pt;mso-position-horizontal:left;mso-position-horizontal-relative:margin;mso-position-vertical:absolute;mso-position-vertical-relative:text;mso-width-percent:0;mso-height-percent:0;mso-width-relative:margin;mso-height-relative:margin;v-text-anchor:top" o:gfxdata="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">
+                <v:textbox>
+                  <w:txbxContent>
+                    <w:p>
+                      <w:pPr>
+                        <w:rPr>
+                          <w:sz w:val="14"/>
+                          <w:szCs w:val="14"/>
+                        </w:rPr>
+                      </w:pPr>
+                      <w:r>
+                        <w:rPr>
+                          <w:sz w:val="14"/>
+                          <w:szCs w:val="14"/>
+                        </w:rPr>
+                        <w:t>Fig 1.1</w:t>
+                      </w:r>
+                    </w:p>
+                  </w:txbxContent>
+                </v:textbox>
+                <w10:wrap type="square" anchorx="margin"/>
+              </v:shape>
+            </w:pict>
+          </mc:Fallback>
+        </mc:AlternateContent>
+      </w:r>
       <w:r>
         <w:rPr>
           <w:noProof/>
@@ -345,11 +573,7 @@
           </mc:Choice>
           <mc:Fallback>
             <w:pict>
-              <v:shapetype w14:anchorId="56496F6A" id="_x0000_t202" coordsize="21600,21600" o:spt="202" path="m,l,21600r21600,l21600,xe">
-                <v:stroke joinstyle="miter"/>
-                <v:path gradientshapeok="t" o:connecttype="rect"/>
-              </v:shapetype>
-              <v:shape id="Text Box 2" o:spid="_x0000_s1026" type="#_x0000_t202" style="position:absolute;margin-left:259.05pt;margin-top:0;width:54.95pt;height:19.8pt;z-index:251667454;visibility:visible;mso-wrap-style:square;mso-width-percent:0;mso-height-percent:0;mso-wrap-distance-left:9pt;mso-wrap-distance-top:3.6pt;mso-wrap-distance-right:9pt;mso-wrap-distance-bottom:3.6pt;mso-position-horizontal:absolute;mso-position-horizontal-relative:text;mso-position-vertical:absolute;mso-position-vertical-relative:text;mso-width-percent:0;mso-height-percent:0;mso-width-relative:margin;mso-height-relative:margin;v-text-anchor:top" o:gfxdata="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">
+              <v:shape w14:anchorId="56496F6A" id="_x0000_s1027" type="#_x0000_t202" style="position:absolute;margin-left:259.05pt;margin-top:0;width:54.95pt;height:19.8pt;z-index:251667454;visibility:visible;mso-wrap-style:square;mso-width-percent:0;mso-height-percent:0;mso-wrap-distance-left:9pt;mso-wrap-distance-top:3.6pt;mso-wrap-distance-right:9pt;mso-wrap-distance-bottom:3.6pt;mso-position-horizontal:absolute;mso-position-horizontal-relative:text;mso-position-vertical:absolute;mso-position-vertical-relative:text;mso-width-percent:0;mso-height-percent:0;mso-width-relative:margin;mso-height-relative:margin;v-text-anchor:top" o:gfxdata="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">
                 <v:textbox>
                   <w:txbxContent>
                     <w:p>
@@ -587,7 +811,7 @@
           </mc:Choice>
           <mc:Fallback>
             <w:pict>
-              <v:shape w14:anchorId="56496F6A" id="_x0000_s1027" type="#_x0000_t202" style="position:absolute;margin-left:124.15pt;margin-top:0;width:56.65pt;height:18.1pt;z-index:251668479;visibility:visible;mso-wrap-style:square;mso-width-percent:0;mso-height-percent:0;mso-wrap-distance-left:9pt;mso-wrap-distance-top:3.6pt;mso-wrap-distance-right:9pt;mso-wrap-distance-bottom:3.6pt;mso-position-horizontal:absolute;mso-position-horizontal-relative:text;mso-position-vertical:absolute;mso-position-vertical-relative:text;mso-width-percent:0;mso-height-percent:0;mso-width-relative:margin;mso-height-relative:margin;v-text-anchor:top" o:gfxdata="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">
+              <v:shape w14:anchorId="56496F6A" id="_x0000_s1028" type="#_x0000_t202" style="position:absolute;margin-left:124.15pt;margin-top:0;width:56.65pt;height:18.1pt;z-index:251668479;visibility:visible;mso-wrap-style:square;mso-width-percent:0;mso-height-percent:0;mso-wrap-distance-left:9pt;mso-wrap-distance-top:3.6pt;mso-wrap-distance-right:9pt;mso-wrap-distance-bottom:3.6pt;mso-position-horizontal:absolute;mso-position-horizontal-relative:text;mso-position-vertical:absolute;mso-position-vertical-relative:text;mso-width-percent:0;mso-height-percent:0;mso-width-relative:margin;mso-height-relative:margin;v-text-anchor:top" o:gfxdata="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">
                 <v:fill opacity="0"/>
                 <v:textbox>
                   <w:txbxContent>
@@ -614,118 +838,6 @@
           </mc:Fallback>
         </mc:AlternateContent>
       </w:r>
-      <w:r>
-        <w:rPr>
-          <w:noProof/>
-          <w:u w:val="single"/>
-          <w:lang w:eastAsia="en-GB"/>
-        </w:rPr>
-        <mc:AlternateContent>
-          <mc:Choice Requires="wps">
-            <w:drawing>
-              <wp:anchor distT="45720" distB="45720" distL="114300" distR="114300" simplePos="0" relativeHeight="251684864" behindDoc="0" locked="0" layoutInCell="1" allowOverlap="1" wp14:anchorId="56496F6A" wp14:editId="5A441D48">
-                <wp:simplePos x="0" y="0"/>
-                <wp:positionH relativeFrom="column">
-                  <wp:posOffset>251610</wp:posOffset>
-                </wp:positionH>
-                <wp:positionV relativeFrom="paragraph">
-                  <wp:posOffset>25</wp:posOffset>
-                </wp:positionV>
-                <wp:extent cx="460375" cy="215900"/>
-                <wp:effectExtent l="0" t="0" r="15875" b="12700"/>
-                <wp:wrapSquare wrapText="bothSides"/>
-                <wp:docPr id="21" name="Text Box 2"/>
-                <wp:cNvGraphicFramePr>
-                  <a:graphicFrameLocks xmlns:a="http://schemas.openxmlformats.org/drawingml/2006/main"/>
-                </wp:cNvGraphicFramePr>
-                <a:graphic xmlns:a="http://schemas.openxmlformats.org/drawingml/2006/main">
-                  <a:graphicData uri="http://schemas.microsoft.com/office/word/2010/wordprocessingShape">
-                    <wps:wsp>
-                      <wps:cNvSpPr txBox="1">
-                        <a:spLocks noChangeArrowheads="1"/>
-                      </wps:cNvSpPr>
-                      <wps:spPr bwMode="auto">
-                        <a:xfrm>
-                          <a:off x="0" y="0"/>
-                          <a:ext cx="460375" cy="215900"/>
-                        </a:xfrm>
-                        <a:prstGeom prst="rect">
-                          <a:avLst/>
-                        </a:prstGeom>
-                        <a:solidFill>
-                          <a:srgbClr val="FFFFFF"/>
-                        </a:solidFill>
-                        <a:ln w="9525">
-                          <a:solidFill>
-                            <a:srgbClr val="000000"/>
-                          </a:solidFill>
-                          <a:miter lim="800000"/>
-                          <a:headEnd/>
-                          <a:tailEnd/>
-                        </a:ln>
-                      </wps:spPr>
-                      <wps:txbx>
-                        <w:txbxContent>
-                          <w:p>
-                            <w:pPr>
-                              <w:rPr>
-                                <w:sz w:val="14"/>
-                                <w:szCs w:val="14"/>
-                              </w:rPr>
-                            </w:pPr>
-                            <w:r>
-                              <w:rPr>
-                                <w:sz w:val="14"/>
-                                <w:szCs w:val="14"/>
-                              </w:rPr>
-                              <w:t>Fig 1.1</w:t>
-                            </w:r>
-                          </w:p>
-                        </w:txbxContent>
-                      </wps:txbx>
-                      <wps:bodyPr rot="0" vert="horz" wrap="square" lIns="91440" tIns="45720" rIns="91440" bIns="45720" anchor="t" anchorCtr="0">
-                        <a:noAutofit/>
-                      </wps:bodyPr>
-                    </wps:wsp>
-                  </a:graphicData>
-                </a:graphic>
-                <wp14:sizeRelH relativeFrom="margin">
-                  <wp14:pctWidth>0</wp14:pctWidth>
-                </wp14:sizeRelH>
-                <wp14:sizeRelV relativeFrom="margin">
-                  <wp14:pctHeight>0</wp14:pctHeight>
-                </wp14:sizeRelV>
-              </wp:anchor>
-            </w:drawing>
-          </mc:Choice>
-          <mc:Fallback>
-            <w:pict>
-              <v:shape w14:anchorId="56496F6A" id="_x0000_s1028" type="#_x0000_t202" style="position:absolute;margin-left:19.8pt;margin-top:0;width:36.25pt;height:17pt;z-index:251684864;visibility:visible;mso-wrap-style:square;mso-width-percent:0;mso-height-percent:0;mso-wrap-distance-left:9pt;mso-wrap-distance-top:3.6pt;mso-wrap-distance-right:9pt;mso-wrap-distance-bottom:3.6pt;mso-position-horizontal:absolute;mso-position-horizontal-relative:text;mso-position-vertical:absolute;mso-position-vertical-relative:text;mso-width-percent:0;mso-height-percent:0;mso-width-relative:margin;mso-height-relative:margin;v-text-anchor:top" o:gfxdata="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">
-                <v:textbox>
-                  <w:txbxContent>
-                    <w:p>
-                      <w:pPr>
-                        <w:rPr>
-                          <w:sz w:val="14"/>
-                          <w:szCs w:val="14"/>
-                        </w:rPr>
-                      </w:pPr>
-                      <w:r>
-                        <w:rPr>
-                          <w:sz w:val="14"/>
-                          <w:szCs w:val="14"/>
-                        </w:rPr>
-                        <w:t>Fig 1.1</w:t>
-                      </w:r>
-                    </w:p>
-                  </w:txbxContent>
-                </v:textbox>
-                <w10:wrap type="square"/>
-              </v:shape>
-            </w:pict>
-          </mc:Fallback>
-        </mc:AlternateContent>
-      </w:r>
     </w:p>
     <w:p>
       <w:pPr>
@@ -736,338 +848,63 @@
       <w:r>
         <w:rPr>
           <w:noProof/>
-          <w:u w:val="single"/>
           <w:lang w:eastAsia="en-GB"/>
         </w:rPr>
-        <mc:AlternateContent>
-          <mc:Choice Requires="wps">
-            <w:drawing>
-              <wp:anchor distT="45720" distB="45720" distL="114300" distR="114300" simplePos="0" relativeHeight="251663354" behindDoc="0" locked="0" layoutInCell="1" allowOverlap="1" wp14:anchorId="56496F6A" wp14:editId="5A441D48">
-                <wp:simplePos x="0" y="0"/>
-                <wp:positionH relativeFrom="column">
-                  <wp:posOffset>3995420</wp:posOffset>
-                </wp:positionH>
-                <wp:positionV relativeFrom="paragraph">
-                  <wp:posOffset>1405890</wp:posOffset>
-                </wp:positionV>
-                <wp:extent cx="755650" cy="287655"/>
-                <wp:effectExtent l="0" t="0" r="25400" b="17145"/>
-                <wp:wrapSquare wrapText="bothSides"/>
-                <wp:docPr id="26" name="Text Box 2"/>
-                <wp:cNvGraphicFramePr>
-                  <a:graphicFrameLocks xmlns:a="http://schemas.openxmlformats.org/drawingml/2006/main"/>
-                </wp:cNvGraphicFramePr>
-                <a:graphic xmlns:a="http://schemas.openxmlformats.org/drawingml/2006/main">
-                  <a:graphicData uri="http://schemas.microsoft.com/office/word/2010/wordprocessingShape">
-                    <wps:wsp>
-                      <wps:cNvSpPr txBox="1">
-                        <a:spLocks noChangeArrowheads="1"/>
-                      </wps:cNvSpPr>
-                      <wps:spPr bwMode="auto">
-                        <a:xfrm>
-                          <a:off x="0" y="0"/>
-                          <a:ext cx="755650" cy="287655"/>
-                        </a:xfrm>
-                        <a:prstGeom prst="rect">
-                          <a:avLst/>
-                        </a:prstGeom>
-                        <a:solidFill>
-                          <a:srgbClr val="FFFFFF"/>
-                        </a:solidFill>
-                        <a:ln w="9525">
-                          <a:solidFill>
-                            <a:srgbClr val="000000"/>
-                          </a:solidFill>
-                          <a:miter lim="800000"/>
-                          <a:headEnd/>
-                          <a:tailEnd/>
-                        </a:ln>
-                      </wps:spPr>
-                      <wps:txbx>
-                        <w:txbxContent>
-                          <w:p>
-                            <w:pPr>
-                              <w:rPr>
-                                <w:sz w:val="14"/>
-                                <w:szCs w:val="14"/>
-                              </w:rPr>
-                            </w:pPr>
-                            <w:r>
-                              <w:rPr>
-                                <w:sz w:val="14"/>
-                                <w:szCs w:val="14"/>
-                              </w:rPr>
-                              <w:t>Fig2.4</w:t>
-                            </w:r>
-                          </w:p>
-                        </w:txbxContent>
-                      </wps:txbx>
-                      <wps:bodyPr rot="0" vert="horz" wrap="square" lIns="91440" tIns="45720" rIns="91440" bIns="45720" anchor="t" anchorCtr="0">
-                        <a:noAutofit/>
-                      </wps:bodyPr>
-                    </wps:wsp>
-                  </a:graphicData>
-                </a:graphic>
-                <wp14:sizeRelH relativeFrom="margin">
-                  <wp14:pctWidth>0</wp14:pctWidth>
-                </wp14:sizeRelH>
-                <wp14:sizeRelV relativeFrom="margin">
-                  <wp14:pctHeight>0</wp14:pctHeight>
-                </wp14:sizeRelV>
-              </wp:anchor>
-            </w:drawing>
-          </mc:Choice>
-          <mc:Fallback>
-            <w:pict>
-              <v:shape w14:anchorId="56496F6A" id="_x0000_s1029" type="#_x0000_t202" style="position:absolute;margin-left:314.6pt;margin-top:110.7pt;width:59.5pt;height:22.65pt;z-index:251663354;visibility:visible;mso-wrap-style:square;mso-width-percent:0;mso-height-percent:0;mso-wrap-distance-left:9pt;mso-wrap-distance-top:3.6pt;mso-wrap-distance-right:9pt;mso-wrap-distance-bottom:3.6pt;mso-position-horizontal:absolute;mso-position-horizontal-relative:text;mso-position-vertical:absolute;mso-position-vertical-relative:text;mso-width-percent:0;mso-height-percent:0;mso-width-relative:margin;mso-height-relative:margin;v-text-anchor:top" o:gfxdata="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">
-                <v:textbox>
-                  <w:txbxContent>
-                    <w:p>
-                      <w:pPr>
-                        <w:rPr>
-                          <w:sz w:val="14"/>
-                          <w:szCs w:val="14"/>
-                        </w:rPr>
-                      </w:pPr>
-                      <w:r>
-                        <w:rPr>
-                          <w:sz w:val="14"/>
-                          <w:szCs w:val="14"/>
-                        </w:rPr>
-                        <w:t>Fig2.4</w:t>
-                      </w:r>
-                    </w:p>
-                  </w:txbxContent>
-                </v:textbox>
-                <w10:wrap type="square"/>
-              </v:shape>
-            </w:pict>
-          </mc:Fallback>
-        </mc:AlternateContent>
-      </w:r>
-      <w:r>
-        <w:rPr>
-          <w:noProof/>
-          <w:u w:val="single"/>
-          <w:lang w:eastAsia="en-GB"/>
-        </w:rPr>
-        <mc:AlternateContent>
-          <mc:Choice Requires="wps">
-            <w:drawing>
-              <wp:anchor distT="45720" distB="45720" distL="114300" distR="114300" simplePos="0" relativeHeight="251664379" behindDoc="0" locked="0" layoutInCell="1" allowOverlap="1">
-                <wp:simplePos x="0" y="0"/>
-                <wp:positionH relativeFrom="column">
-                  <wp:posOffset>2800350</wp:posOffset>
-                </wp:positionH>
-                <wp:positionV relativeFrom="paragraph">
-                  <wp:posOffset>1442085</wp:posOffset>
-                </wp:positionV>
-                <wp:extent cx="734060" cy="273050"/>
-                <wp:effectExtent l="0" t="0" r="27940" b="12700"/>
-                <wp:wrapSquare wrapText="bothSides"/>
-                <wp:docPr id="217" name="Text Box 2"/>
-                <wp:cNvGraphicFramePr>
-                  <a:graphicFrameLocks xmlns:a="http://schemas.openxmlformats.org/drawingml/2006/main"/>
-                </wp:cNvGraphicFramePr>
-                <a:graphic xmlns:a="http://schemas.openxmlformats.org/drawingml/2006/main">
-                  <a:graphicData uri="http://schemas.microsoft.com/office/word/2010/wordprocessingShape">
-                    <wps:wsp>
-                      <wps:cNvSpPr txBox="1">
-                        <a:spLocks noChangeArrowheads="1"/>
-                      </wps:cNvSpPr>
-                      <wps:spPr bwMode="auto">
-                        <a:xfrm>
-                          <a:off x="0" y="0"/>
-                          <a:ext cx="734060" cy="273050"/>
-                        </a:xfrm>
-                        <a:prstGeom prst="rect">
-                          <a:avLst/>
-                        </a:prstGeom>
-                        <a:solidFill>
-                          <a:srgbClr val="FFFFFF"/>
-                        </a:solidFill>
-                        <a:ln w="9525">
-                          <a:solidFill>
-                            <a:srgbClr val="000000"/>
-                          </a:solidFill>
-                          <a:miter lim="800000"/>
-                          <a:headEnd/>
-                          <a:tailEnd/>
-                        </a:ln>
-                      </wps:spPr>
-                      <wps:txbx>
-                        <w:txbxContent>
-                          <w:p>
-                            <w:pPr>
-                              <w:rPr>
-                                <w:sz w:val="14"/>
-                                <w:szCs w:val="14"/>
-                              </w:rPr>
-                            </w:pPr>
-                            <w:r>
-                              <w:rPr>
-                                <w:sz w:val="14"/>
-                                <w:szCs w:val="14"/>
-                              </w:rPr>
-                              <w:t>Fig2.3</w:t>
-                            </w:r>
-                          </w:p>
-                        </w:txbxContent>
-                      </wps:txbx>
-                      <wps:bodyPr rot="0" vert="horz" wrap="square" lIns="91440" tIns="45720" rIns="91440" bIns="45720" anchor="t" anchorCtr="0">
-                        <a:noAutofit/>
-                      </wps:bodyPr>
-                    </wps:wsp>
-                  </a:graphicData>
-                </a:graphic>
-                <wp14:sizeRelH relativeFrom="margin">
-                  <wp14:pctWidth>0</wp14:pctWidth>
-                </wp14:sizeRelH>
-                <wp14:sizeRelV relativeFrom="margin">
-                  <wp14:pctHeight>0</wp14:pctHeight>
-                </wp14:sizeRelV>
-              </wp:anchor>
-            </w:drawing>
-          </mc:Choice>
-          <mc:Fallback>
-            <w:pict>
-              <v:shape id="_x0000_s1030" type="#_x0000_t202" style="position:absolute;margin-left:220.5pt;margin-top:113.55pt;width:57.8pt;height:21.5pt;z-index:251664379;visibility:visible;mso-wrap-style:square;mso-width-percent:0;mso-height-percent:0;mso-wrap-distance-left:9pt;mso-wrap-distance-top:3.6pt;mso-wrap-distance-right:9pt;mso-wrap-distance-bottom:3.6pt;mso-position-horizontal:absolute;mso-position-horizontal-relative:text;mso-position-vertical:absolute;mso-position-vertical-relative:text;mso-width-percent:0;mso-height-percent:0;mso-width-relative:margin;mso-height-relative:margin;v-text-anchor:top" o:gfxdata="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">
-                <v:textbox>
-                  <w:txbxContent>
-                    <w:p>
-                      <w:pPr>
-                        <w:rPr>
-                          <w:sz w:val="14"/>
-                          <w:szCs w:val="14"/>
-                        </w:rPr>
-                      </w:pPr>
-                      <w:r>
-                        <w:rPr>
-                          <w:sz w:val="14"/>
-                          <w:szCs w:val="14"/>
-                        </w:rPr>
-                        <w:t>Fig2.3</w:t>
-                      </w:r>
-                    </w:p>
-                  </w:txbxContent>
-                </v:textbox>
-                <w10:wrap type="square"/>
-              </v:shape>
-            </w:pict>
-          </mc:Fallback>
-        </mc:AlternateContent>
-      </w:r>
-      <w:r>
-        <w:rPr>
-          <w:noProof/>
-          <w:u w:val="single"/>
-          <w:lang w:eastAsia="en-GB"/>
-        </w:rPr>
-        <mc:AlternateContent>
-          <mc:Choice Requires="wps">
-            <w:drawing>
-              <wp:anchor distT="45720" distB="45720" distL="114300" distR="114300" simplePos="0" relativeHeight="251665404" behindDoc="0" locked="0" layoutInCell="1" allowOverlap="1" wp14:anchorId="56496F6A" wp14:editId="5A441D48">
-                <wp:simplePos x="0" y="0"/>
-                <wp:positionH relativeFrom="column">
-                  <wp:posOffset>1490345</wp:posOffset>
-                </wp:positionH>
-                <wp:positionV relativeFrom="paragraph">
-                  <wp:posOffset>1412875</wp:posOffset>
-                </wp:positionV>
-                <wp:extent cx="697865" cy="251460"/>
-                <wp:effectExtent l="0" t="0" r="26035" b="15240"/>
-                <wp:wrapSquare wrapText="bothSides"/>
-                <wp:docPr id="24" name="Text Box 2"/>
-                <wp:cNvGraphicFramePr>
-                  <a:graphicFrameLocks xmlns:a="http://schemas.openxmlformats.org/drawingml/2006/main"/>
-                </wp:cNvGraphicFramePr>
-                <a:graphic xmlns:a="http://schemas.openxmlformats.org/drawingml/2006/main">
-                  <a:graphicData uri="http://schemas.microsoft.com/office/word/2010/wordprocessingShape">
-                    <wps:wsp>
-                      <wps:cNvSpPr txBox="1">
-                        <a:spLocks noChangeArrowheads="1"/>
-                      </wps:cNvSpPr>
-                      <wps:spPr bwMode="auto">
-                        <a:xfrm>
-                          <a:off x="0" y="0"/>
-                          <a:ext cx="697865" cy="251460"/>
-                        </a:xfrm>
-                        <a:prstGeom prst="rect">
-                          <a:avLst/>
-                        </a:prstGeom>
-                        <a:solidFill>
-                          <a:srgbClr val="FFFFFF"/>
-                        </a:solidFill>
-                        <a:ln w="9525">
-                          <a:solidFill>
-                            <a:srgbClr val="000000"/>
-                          </a:solidFill>
-                          <a:miter lim="800000"/>
-                          <a:headEnd/>
-                          <a:tailEnd/>
-                        </a:ln>
-                      </wps:spPr>
-                      <wps:txbx>
-                        <w:txbxContent>
-                          <w:p>
-                            <w:pPr>
-                              <w:rPr>
-                                <w:sz w:val="14"/>
-                                <w:szCs w:val="14"/>
-                              </w:rPr>
-                            </w:pPr>
-                            <w:r>
-                              <w:rPr>
-                                <w:sz w:val="14"/>
-                                <w:szCs w:val="14"/>
-                              </w:rPr>
-                              <w:t>Fig2.2</w:t>
-                            </w:r>
-                          </w:p>
-                        </w:txbxContent>
-                      </wps:txbx>
-                      <wps:bodyPr rot="0" vert="horz" wrap="square" lIns="91440" tIns="45720" rIns="91440" bIns="45720" anchor="t" anchorCtr="0">
-                        <a:noAutofit/>
-                      </wps:bodyPr>
-                    </wps:wsp>
-                  </a:graphicData>
-                </a:graphic>
-                <wp14:sizeRelH relativeFrom="margin">
-                  <wp14:pctWidth>0</wp14:pctWidth>
-                </wp14:sizeRelH>
-                <wp14:sizeRelV relativeFrom="margin">
-                  <wp14:pctHeight>0</wp14:pctHeight>
-                </wp14:sizeRelV>
-              </wp:anchor>
-            </w:drawing>
-          </mc:Choice>
-          <mc:Fallback>
-            <w:pict>
-              <v:shape w14:anchorId="56496F6A" id="_x0000_s1031" type="#_x0000_t202" style="position:absolute;margin-left:117.35pt;margin-top:111.25pt;width:54.95pt;height:19.8pt;z-index:251665404;visibility:visible;mso-wrap-style:square;mso-width-percent:0;mso-height-percent:0;mso-wrap-distance-left:9pt;mso-wrap-distance-top:3.6pt;mso-wrap-distance-right:9pt;mso-wrap-distance-bottom:3.6pt;mso-position-horizontal:absolute;mso-position-horizontal-relative:text;mso-position-vertical:absolute;mso-position-vertical-relative:text;mso-width-percent:0;mso-height-percent:0;mso-width-relative:margin;mso-height-relative:margin;v-text-anchor:top" o:gfxdata="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">
-                <v:textbox>
-                  <w:txbxContent>
-                    <w:p>
-                      <w:pPr>
-                        <w:rPr>
-                          <w:sz w:val="14"/>
-                          <w:szCs w:val="14"/>
-                        </w:rPr>
-                      </w:pPr>
-                      <w:r>
-                        <w:rPr>
-                          <w:sz w:val="14"/>
-                          <w:szCs w:val="14"/>
-                        </w:rPr>
-                        <w:t>Fig2.2</w:t>
-                      </w:r>
-                    </w:p>
-                  </w:txbxContent>
-                </v:textbox>
-                <w10:wrap type="square"/>
-              </v:shape>
-            </w:pict>
-          </mc:Fallback>
-        </mc:AlternateContent>
+        <w:drawing>
+          <wp:anchor distT="0" distB="0" distL="114300" distR="114300" simplePos="0" relativeHeight="251669504" behindDoc="0" locked="0" layoutInCell="1" allowOverlap="1">
+            <wp:simplePos x="0" y="0"/>
+            <wp:positionH relativeFrom="margin">
+              <wp:align>left</wp:align>
+            </wp:positionH>
+            <wp:positionV relativeFrom="paragraph">
+              <wp:posOffset>8890</wp:posOffset>
+            </wp:positionV>
+            <wp:extent cx="348615" cy="1014730"/>
+            <wp:effectExtent l="0" t="0" r="0" b="0"/>
+            <wp:wrapSquare wrapText="bothSides"/>
+            <wp:docPr id="1" name="Picture 1"/>
+            <wp:cNvGraphicFramePr>
+              <a:graphicFrameLocks xmlns:a="http://schemas.openxmlformats.org/drawingml/2006/main" noChangeAspect="1"/>
+            </wp:cNvGraphicFramePr>
+            <a:graphic xmlns:a="http://schemas.openxmlformats.org/drawingml/2006/main">
+              <a:graphicData uri="http://schemas.openxmlformats.org/drawingml/2006/picture">
+                <pic:pic xmlns:pic="http://schemas.openxmlformats.org/drawingml/2006/picture">
+                  <pic:nvPicPr>
+                    <pic:cNvPr id="1" name=""/>
+                    <pic:cNvPicPr/>
+                  </pic:nvPicPr>
+                  <pic:blipFill>
+                    <a:blip r:embed="rId9">
+                      <a:extLst>
+                        <a:ext uri="{28A0092B-C50C-407E-A947-70E740481C1C}">
+                          <a14:useLocalDpi xmlns:a14="http://schemas.microsoft.com/office/drawing/2010/main" val="0"/>
+                        </a:ext>
+                      </a:extLst>
+                    </a:blip>
+                    <a:stretch>
+                      <a:fillRect/>
+                    </a:stretch>
+                  </pic:blipFill>
+                  <pic:spPr>
+                    <a:xfrm>
+                      <a:off x="0" y="0"/>
+                      <a:ext cx="348615" cy="1014730"/>
+                    </a:xfrm>
+                    <a:prstGeom prst="rect">
+                      <a:avLst/>
+                    </a:prstGeom>
+                  </pic:spPr>
+                </pic:pic>
+              </a:graphicData>
+            </a:graphic>
+            <wp14:sizeRelH relativeFrom="margin">
+              <wp14:pctWidth>0</wp14:pctWidth>
+            </wp14:sizeRelH>
+            <wp14:sizeRelV relativeFrom="margin">
+              <wp14:pctHeight>0</wp14:pctHeight>
+            </wp14:sizeRelV>
+          </wp:anchor>
+        </w:drawing>
       </w:r>
       <w:r>
         <w:rPr>
@@ -1155,7 +992,7 @@
           </mc:Choice>
           <mc:Fallback>
             <w:pict>
-              <v:shape w14:anchorId="56496F6A" id="_x0000_s1032" type="#_x0000_t202" style="position:absolute;margin-left:0;margin-top:108.45pt;width:52.15pt;height:20.4pt;z-index:251666429;visibility:visible;mso-wrap-style:square;mso-width-percent:0;mso-height-percent:0;mso-wrap-distance-left:9pt;mso-wrap-distance-top:3.6pt;mso-wrap-distance-right:9pt;mso-wrap-distance-bottom:3.6pt;mso-position-horizontal:left;mso-position-horizontal-relative:margin;mso-position-vertical:absolute;mso-position-vertical-relative:text;mso-width-percent:0;mso-height-percent:0;mso-width-relative:margin;mso-height-relative:margin;v-text-anchor:top" o:gfxdata="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">
+              <v:shape w14:anchorId="56496F6A" id="_x0000_s1029" type="#_x0000_t202" style="position:absolute;margin-left:0;margin-top:108.45pt;width:52.15pt;height:20.4pt;z-index:251666429;visibility:visible;mso-wrap-style:square;mso-width-percent:0;mso-height-percent:0;mso-wrap-distance-left:9pt;mso-wrap-distance-top:3.6pt;mso-wrap-distance-right:9pt;mso-wrap-distance-bottom:3.6pt;mso-position-horizontal:left;mso-position-horizontal-relative:margin;mso-position-vertical:absolute;mso-position-vertical-relative:text;mso-width-percent:0;mso-height-percent:0;mso-width-relative:margin;mso-height-relative:margin;v-text-anchor:top" o:gfxdata="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">
                 <v:textbox>
                   <w:txbxContent>
                     <w:p>
@@ -1177,89 +1014,6 @@
                 </v:textbox>
                 <w10:wrap type="square" anchorx="margin"/>
               </v:shape>
-            </w:pict>
-          </mc:Fallback>
-        </mc:AlternateContent>
-      </w:r>
-      <w:r>
-        <w:rPr>
-          <w:noProof/>
-          <w:lang w:eastAsia="en-GB"/>
-        </w:rPr>
-        <mc:AlternateContent>
-          <mc:Choice Requires="wps">
-            <w:drawing>
-              <wp:anchor distT="0" distB="0" distL="114300" distR="114300" simplePos="0" relativeHeight="251680768" behindDoc="0" locked="0" layoutInCell="1" allowOverlap="1" wp14:anchorId="7471E2F2" wp14:editId="501C47A3">
-                <wp:simplePos x="0" y="0"/>
-                <wp:positionH relativeFrom="margin">
-                  <wp:posOffset>2980800</wp:posOffset>
-                </wp:positionH>
-                <wp:positionV relativeFrom="paragraph">
-                  <wp:posOffset>2627365</wp:posOffset>
-                </wp:positionV>
-                <wp:extent cx="366805" cy="115560"/>
-                <wp:effectExtent l="0" t="0" r="14605" b="18415"/>
-                <wp:wrapNone/>
-                <wp:docPr id="12" name="Rectangle 12"/>
-                <wp:cNvGraphicFramePr/>
-                <a:graphic xmlns:a="http://schemas.openxmlformats.org/drawingml/2006/main">
-                  <a:graphicData uri="http://schemas.microsoft.com/office/word/2010/wordprocessingShape">
-                    <wps:wsp>
-                      <wps:cNvSpPr/>
-                      <wps:spPr>
-                        <a:xfrm flipV="1">
-                          <a:off x="0" y="0"/>
-                          <a:ext cx="366805" cy="115560"/>
-                        </a:xfrm>
-                        <a:prstGeom prst="rect">
-                          <a:avLst/>
-                        </a:prstGeom>
-                        <a:solidFill>
-                          <a:schemeClr val="accent1">
-                            <a:alpha val="15000"/>
-                          </a:schemeClr>
-                        </a:solidFill>
-                      </wps:spPr>
-                      <wps:style>
-                        <a:lnRef idx="2">
-                          <a:schemeClr val="accent1">
-                            <a:shade val="50000"/>
-                          </a:schemeClr>
-                        </a:lnRef>
-                        <a:fillRef idx="1">
-                          <a:schemeClr val="accent1"/>
-                        </a:fillRef>
-                        <a:effectRef idx="0">
-                          <a:schemeClr val="accent1"/>
-                        </a:effectRef>
-                        <a:fontRef idx="minor">
-                          <a:schemeClr val="lt1"/>
-                        </a:fontRef>
-                      </wps:style>
-                      <wps:bodyPr rot="0" spcFirstLastPara="0" vertOverflow="overflow" horzOverflow="overflow" vert="horz" wrap="square" lIns="91440" tIns="45720" rIns="91440" bIns="45720" numCol="1" spcCol="0" rtlCol="0" fromWordArt="0" anchor="ctr" anchorCtr="0" forceAA="0" compatLnSpc="1">
-                        <a:prstTxWarp prst="textNoShape">
-                          <a:avLst/>
-                        </a:prstTxWarp>
-                        <a:noAutofit/>
-                      </wps:bodyPr>
-                    </wps:wsp>
-                  </a:graphicData>
-                </a:graphic>
-                <wp14:sizeRelH relativeFrom="margin">
-                  <wp14:pctWidth>0</wp14:pctWidth>
-                </wp14:sizeRelH>
-                <wp14:sizeRelV relativeFrom="margin">
-                  <wp14:pctHeight>0</wp14:pctHeight>
-                </wp14:sizeRelV>
-              </wp:anchor>
-            </w:drawing>
-          </mc:Choice>
-          <mc:Fallback>
-            <w:pict>
-              <v:rect w14:anchorId="2979113B" id="Rectangle 12" o:spid="_x0000_s1026" style="position:absolute;margin-left:234.7pt;margin-top:206.9pt;width:28.9pt;height:9.1pt;flip:y;z-index:251680768;visibility:visible;mso-wrap-style:square;mso-width-percent:0;mso-height-percent:0;mso-wrap-distance-left:9pt;mso-wrap-distance-top:0;mso-wrap-distance-right:9pt;mso-wrap-distance-bottom:0;mso-position-horizontal:absolute;mso-position-horizontal-relative:margin;mso-position-vertical:absolute;mso-position-vertical-relative:text;mso-width-percent:0;mso-height-percent:0;mso-width-relative:margin;mso-height-relative:margin;v-text-anchor:middle" o:gfxdata="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" fillcolor="#5b9bd5 [3204]" strokecolor="#1f4d78 [1604]" strokeweight="1pt">
-                <v:fill opacity="9766f"/>
-                <w10:wrap anchorx="margin"/>
-              </v:rect>
             </w:pict>
           </mc:Fallback>
         </mc:AlternateContent>
@@ -1339,7 +1093,7 @@
           </mc:Choice>
           <mc:Fallback>
             <w:pict>
-              <v:rect w14:anchorId="3E76AE9F" id="Rectangle 11" o:spid="_x0000_s1026" style="position:absolute;margin-left:0;margin-top:201.65pt;width:28.9pt;height:9.1pt;flip:y;z-index:251678720;visibility:visible;mso-wrap-style:square;mso-width-percent:0;mso-height-percent:0;mso-wrap-distance-left:9pt;mso-wrap-distance-top:0;mso-wrap-distance-right:9pt;mso-wrap-distance-bottom:0;mso-position-horizontal:left;mso-position-horizontal-relative:margin;mso-position-vertical:absolute;mso-position-vertical-relative:text;mso-width-percent:0;mso-height-percent:0;mso-width-relative:margin;mso-height-relative:margin;v-text-anchor:middle" o:gfxdata="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" fillcolor="#5b9bd5 [3204]" strokecolor="#1f4d78 [1604]" strokeweight="1pt">
+              <v:rect w14:anchorId="57B66659" id="Rectangle 11" o:spid="_x0000_s1026" style="position:absolute;margin-left:0;margin-top:201.65pt;width:28.9pt;height:9.1pt;flip:y;z-index:251678720;visibility:visible;mso-wrap-style:square;mso-width-percent:0;mso-height-percent:0;mso-wrap-distance-left:9pt;mso-wrap-distance-top:0;mso-wrap-distance-right:9pt;mso-wrap-distance-bottom:0;mso-position-horizontal:left;mso-position-horizontal-relative:margin;mso-position-vertical:absolute;mso-position-vertical-relative:text;mso-width-percent:0;mso-height-percent:0;mso-width-relative:margin;mso-height-relative:margin;v-text-anchor:middle" o:gfxdata="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" fillcolor="#5b9bd5 [3204]" strokecolor="#1f4d78 [1604]" strokeweight="1pt">
                 <v:fill opacity="9766f"/>
                 <w10:wrap anchorx="margin"/>
               </v:rect>
@@ -1376,7 +1130,7 @@
                     <pic:cNvPicPr/>
                   </pic:nvPicPr>
                   <pic:blipFill>
-                    <a:blip r:embed="rId9">
+                    <a:blip r:embed="rId10">
                       <a:extLst>
                         <a:ext uri="{28A0092B-C50C-407E-A947-70E740481C1C}">
                           <a14:useLocalDpi xmlns:a14="http://schemas.microsoft.com/office/drawing/2010/main" val="0"/>
@@ -1408,94 +1162,125 @@
           </wp:anchor>
         </w:drawing>
       </w:r>
+    </w:p>
+    <w:p/>
+    <w:p/>
+    <w:p/>
+    <w:p>
       <w:r>
         <w:rPr>
           <w:noProof/>
+          <w:u w:val="single"/>
           <w:lang w:eastAsia="en-GB"/>
         </w:rPr>
         <mc:AlternateContent>
           <mc:Choice Requires="wps">
             <w:drawing>
-              <wp:anchor distT="0" distB="0" distL="114300" distR="114300" simplePos="0" relativeHeight="251677696" behindDoc="0" locked="0" layoutInCell="1" allowOverlap="1">
+              <wp:anchor distT="45720" distB="45720" distL="114300" distR="114300" simplePos="0" relativeHeight="251663354" behindDoc="0" locked="0" layoutInCell="1" allowOverlap="1" wp14:anchorId="56496F6A" wp14:editId="5A441D48">
                 <wp:simplePos x="0" y="0"/>
                 <wp:positionH relativeFrom="column">
-                  <wp:posOffset>2452370</wp:posOffset>
+                  <wp:posOffset>3544007</wp:posOffset>
                 </wp:positionH>
                 <wp:positionV relativeFrom="paragraph">
-                  <wp:posOffset>2555390</wp:posOffset>
+                  <wp:posOffset>286675</wp:posOffset>
                 </wp:positionV>
-                <wp:extent cx="230400" cy="237600"/>
-                <wp:effectExtent l="0" t="0" r="17780" b="10160"/>
-                <wp:wrapNone/>
-                <wp:docPr id="10" name="Donut 10"/>
-                <wp:cNvGraphicFramePr/>
+                <wp:extent cx="755650" cy="287655"/>
+                <wp:effectExtent l="0" t="0" r="25400" b="17145"/>
+                <wp:wrapSquare wrapText="bothSides"/>
+                <wp:docPr id="26" name="Text Box 2"/>
+                <wp:cNvGraphicFramePr>
+                  <a:graphicFrameLocks xmlns:a="http://schemas.openxmlformats.org/drawingml/2006/main"/>
+                </wp:cNvGraphicFramePr>
                 <a:graphic xmlns:a="http://schemas.openxmlformats.org/drawingml/2006/main">
                   <a:graphicData uri="http://schemas.microsoft.com/office/word/2010/wordprocessingShape">
                     <wps:wsp>
-                      <wps:cNvSpPr/>
-                      <wps:spPr>
+                      <wps:cNvSpPr txBox="1">
+                        <a:spLocks noChangeArrowheads="1"/>
+                      </wps:cNvSpPr>
+                      <wps:spPr bwMode="auto">
                         <a:xfrm>
                           <a:off x="0" y="0"/>
-                          <a:ext cx="230400" cy="237600"/>
+                          <a:ext cx="755650" cy="287655"/>
                         </a:xfrm>
-                        <a:prstGeom prst="donut">
+                        <a:prstGeom prst="rect">
                           <a:avLst/>
                         </a:prstGeom>
                         <a:solidFill>
-                          <a:srgbClr val="FF0000"/>
+                          <a:srgbClr val="FFFFFF"/>
                         </a:solidFill>
+                        <a:ln w="9525">
+                          <a:solidFill>
+                            <a:srgbClr val="000000"/>
+                          </a:solidFill>
+                          <a:miter lim="800000"/>
+                          <a:headEnd/>
+                          <a:tailEnd/>
+                        </a:ln>
                       </wps:spPr>
-                      <wps:style>
-                        <a:lnRef idx="2">
-                          <a:schemeClr val="accent1">
-                            <a:shade val="50000"/>
-                          </a:schemeClr>
-                        </a:lnRef>
-                        <a:fillRef idx="1">
-                          <a:schemeClr val="accent1"/>
-                        </a:fillRef>
-                        <a:effectRef idx="0">
-                          <a:schemeClr val="accent1"/>
-                        </a:effectRef>
-                        <a:fontRef idx="minor">
-                          <a:schemeClr val="lt1"/>
-                        </a:fontRef>
-                      </wps:style>
-                      <wps:bodyPr rot="0" spcFirstLastPara="0" vertOverflow="overflow" horzOverflow="overflow" vert="horz" wrap="square" lIns="91440" tIns="45720" rIns="91440" bIns="45720" numCol="1" spcCol="0" rtlCol="0" fromWordArt="0" anchor="ctr" anchorCtr="0" forceAA="0" compatLnSpc="1">
-                        <a:prstTxWarp prst="textNoShape">
-                          <a:avLst/>
-                        </a:prstTxWarp>
+                      <wps:txbx>
+                        <w:txbxContent>
+                          <w:p>
+                            <w:pPr>
+                              <w:rPr>
+                                <w:sz w:val="14"/>
+                                <w:szCs w:val="14"/>
+                              </w:rPr>
+                            </w:pPr>
+                            <w:r>
+                              <w:rPr>
+                                <w:sz w:val="14"/>
+                                <w:szCs w:val="14"/>
+                              </w:rPr>
+                              <w:t>Fig2.4</w:t>
+                            </w:r>
+                          </w:p>
+                        </w:txbxContent>
+                      </wps:txbx>
+                      <wps:bodyPr rot="0" vert="horz" wrap="square" lIns="91440" tIns="45720" rIns="91440" bIns="45720" anchor="t" anchorCtr="0">
                         <a:noAutofit/>
                       </wps:bodyPr>
                     </wps:wsp>
                   </a:graphicData>
                 </a:graphic>
+                <wp14:sizeRelH relativeFrom="margin">
+                  <wp14:pctWidth>0</wp14:pctWidth>
+                </wp14:sizeRelH>
+                <wp14:sizeRelV relativeFrom="margin">
+                  <wp14:pctHeight>0</wp14:pctHeight>
+                </wp14:sizeRelV>
               </wp:anchor>
             </w:drawing>
           </mc:Choice>
           <mc:Fallback>
             <w:pict>
-              <v:shapetype w14:anchorId="48D92105" id="_x0000_t23" coordsize="21600,21600" o:spt="23" adj="5400" path="m,10800qy10800,,21600,10800,10800,21600,,10800xm@0,10800qy10800@2@1,10800,10800@0@0,10800xe">
-                <v:formulas>
-                  <v:f eqn="val #0"/>
-                  <v:f eqn="sum width 0 #0"/>
-                  <v:f eqn="sum height 0 #0"/>
-                  <v:f eqn="prod @0 2929 10000"/>
-                  <v:f eqn="sum width 0 @3"/>
-                  <v:f eqn="sum height 0 @3"/>
-                </v:formulas>
-                <v:path o:connecttype="custom" o:connectlocs="10800,0;3163,3163;0,10800;3163,18437;10800,21600;18437,18437;21600,10800;18437,3163" textboxrect="3163,3163,18437,18437"/>
-                <v:handles>
-                  <v:h position="#0,center" xrange="0,10800"/>
-                </v:handles>
-              </v:shapetype>
-              <v:shape id="Donut 10" o:spid="_x0000_s1026" type="#_x0000_t23" style="position:absolute;margin-left:193.1pt;margin-top:201.2pt;width:18.15pt;height:18.7pt;z-index:251677696;visibility:visible;mso-wrap-style:square;mso-wrap-distance-left:9pt;mso-wrap-distance-top:0;mso-wrap-distance-right:9pt;mso-wrap-distance-bottom:0;mso-position-horizontal:absolute;mso-position-horizontal-relative:text;mso-position-vertical:absolute;mso-position-vertical-relative:text;v-text-anchor:middle" o:gfxdata="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" fillcolor="red" strokecolor="#1f4d78 [1604]" strokeweight="1pt">
-                <v:stroke joinstyle="miter"/>
+              <v:shape w14:anchorId="56496F6A" id="_x0000_s1030" type="#_x0000_t202" style="position:absolute;margin-left:279.05pt;margin-top:22.55pt;width:59.5pt;height:22.65pt;z-index:251663354;visibility:visible;mso-wrap-style:square;mso-width-percent:0;mso-height-percent:0;mso-wrap-distance-left:9pt;mso-wrap-distance-top:3.6pt;mso-wrap-distance-right:9pt;mso-wrap-distance-bottom:3.6pt;mso-position-horizontal:absolute;mso-position-horizontal-relative:text;mso-position-vertical:absolute;mso-position-vertical-relative:text;mso-width-percent:0;mso-height-percent:0;mso-width-relative:margin;mso-height-relative:margin;v-text-anchor:top" o:gfxdata="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">
+                <v:textbox>
+                  <w:txbxContent>
+                    <w:p>
+                      <w:pPr>
+                        <w:rPr>
+                          <w:sz w:val="14"/>
+                          <w:szCs w:val="14"/>
+                        </w:rPr>
+                      </w:pPr>
+                      <w:r>
+                        <w:rPr>
+                          <w:sz w:val="14"/>
+                          <w:szCs w:val="14"/>
+                        </w:rPr>
+                        <w:t>Fig2.4</w:t>
+                      </w:r>
+                    </w:p>
+                  </w:txbxContent>
+                </v:textbox>
+                <w10:wrap type="square"/>
               </v:shape>
             </w:pict>
           </mc:Fallback>
         </mc:AlternateContent>
       </w:r>
+    </w:p>
+    <w:p>
       <w:r>
         <w:rPr>
           <w:noProof/>
@@ -1507,10 +1292,10 @@
               <wp:anchor distT="0" distB="0" distL="114300" distR="114300" simplePos="0" relativeHeight="251676672" behindDoc="0" locked="0" layoutInCell="1" allowOverlap="1">
                 <wp:simplePos x="0" y="0"/>
                 <wp:positionH relativeFrom="column">
-                  <wp:posOffset>4928240</wp:posOffset>
+                  <wp:posOffset>4754614</wp:posOffset>
                 </wp:positionH>
                 <wp:positionV relativeFrom="paragraph">
-                  <wp:posOffset>1655035</wp:posOffset>
+                  <wp:posOffset>238270</wp:posOffset>
                 </wp:positionV>
                 <wp:extent cx="194400" cy="223200"/>
                 <wp:effectExtent l="0" t="0" r="15240" b="24765"/>
@@ -1569,7 +1354,21 @@
           </mc:Choice>
           <mc:Fallback>
             <w:pict>
-              <v:shape w14:anchorId="20B8251B" id="Donut 9" o:spid="_x0000_s1026" type="#_x0000_t23" style="position:absolute;margin-left:388.05pt;margin-top:130.3pt;width:15.3pt;height:17.55pt;z-index:251676672;visibility:visible;mso-wrap-style:square;mso-width-percent:0;mso-height-percent:0;mso-wrap-distance-left:9pt;mso-wrap-distance-top:0;mso-wrap-distance-right:9pt;mso-wrap-distance-bottom:0;mso-position-horizontal:absolute;mso-position-horizontal-relative:text;mso-position-vertical:absolute;mso-position-vertical-relative:text;mso-width-percent:0;mso-height-percent:0;mso-width-relative:margin;mso-height-relative:margin;v-text-anchor:middle" o:gfxdata="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" fillcolor="red" strokecolor="#1f4d78 [1604]" strokeweight="1pt">
+              <v:shapetype w14:anchorId="4D5E295C" id="_x0000_t23" coordsize="21600,21600" o:spt="23" adj="5400" path="m,10800qy10800,,21600,10800,10800,21600,,10800xm@0,10800qy10800@2@1,10800,10800@0@0,10800xe">
+                <v:formulas>
+                  <v:f eqn="val #0"/>
+                  <v:f eqn="sum width 0 #0"/>
+                  <v:f eqn="sum height 0 #0"/>
+                  <v:f eqn="prod @0 2929 10000"/>
+                  <v:f eqn="sum width 0 @3"/>
+                  <v:f eqn="sum height 0 @3"/>
+                </v:formulas>
+                <v:path o:connecttype="custom" o:connectlocs="10800,0;3163,3163;0,10800;3163,18437;10800,21600;18437,18437;21600,10800;18437,3163" textboxrect="3163,3163,18437,18437"/>
+                <v:handles>
+                  <v:h position="#0,center" xrange="0,10800"/>
+                </v:handles>
+              </v:shapetype>
+              <v:shape id="Donut 9" o:spid="_x0000_s1026" type="#_x0000_t23" style="position:absolute;margin-left:374.4pt;margin-top:18.75pt;width:15.3pt;height:17.55pt;z-index:251676672;visibility:visible;mso-wrap-style:square;mso-width-percent:0;mso-height-percent:0;mso-wrap-distance-left:9pt;mso-wrap-distance-top:0;mso-wrap-distance-right:9pt;mso-wrap-distance-bottom:0;mso-position-horizontal:absolute;mso-position-horizontal-relative:text;mso-position-vertical:absolute;mso-position-vertical-relative:text;mso-width-percent:0;mso-height-percent:0;mso-width-relative:margin;mso-height-relative:margin;v-text-anchor:middle" o:gfxdata="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" fillcolor="red" strokecolor="#1f4d78 [1604]" strokeweight="1pt">
                 <v:stroke joinstyle="miter"/>
               </v:shape>
             </w:pict>
@@ -1585,10 +1384,10 @@
           <wp:anchor distT="0" distB="0" distL="114300" distR="114300" simplePos="0" relativeHeight="251674624" behindDoc="0" locked="0" layoutInCell="1" allowOverlap="1">
             <wp:simplePos x="0" y="0"/>
             <wp:positionH relativeFrom="column">
-              <wp:posOffset>3418845</wp:posOffset>
+              <wp:posOffset>3225703</wp:posOffset>
             </wp:positionH>
             <wp:positionV relativeFrom="paragraph">
-              <wp:posOffset>1642620</wp:posOffset>
+              <wp:posOffset>206857</wp:posOffset>
             </wp:positionV>
             <wp:extent cx="1709420" cy="1186815"/>
             <wp:effectExtent l="0" t="0" r="5080" b="0"/>
@@ -1605,7 +1404,7 @@
                     <pic:cNvPicPr/>
                   </pic:nvPicPr>
                   <pic:blipFill>
-                    <a:blip r:embed="rId10">
+                    <a:blip r:embed="rId11">
                       <a:extLst>
                         <a:ext uri="{28A0092B-C50C-407E-A947-70E740481C1C}">
                           <a14:useLocalDpi xmlns:a14="http://schemas.microsoft.com/office/drawing/2010/main" val="0"/>
@@ -1634,63 +1433,226 @@
       <w:r>
         <w:rPr>
           <w:noProof/>
+          <w:u w:val="single"/>
           <w:lang w:eastAsia="en-GB"/>
         </w:rPr>
-        <w:drawing>
-          <wp:anchor distT="0" distB="0" distL="114300" distR="114300" simplePos="0" relativeHeight="251675648" behindDoc="0" locked="0" layoutInCell="1" allowOverlap="1">
-            <wp:simplePos x="0" y="0"/>
-            <wp:positionH relativeFrom="column">
-              <wp:posOffset>3009040</wp:posOffset>
-            </wp:positionH>
-            <wp:positionV relativeFrom="paragraph">
-              <wp:posOffset>1740750</wp:posOffset>
-            </wp:positionV>
-            <wp:extent cx="293370" cy="993140"/>
-            <wp:effectExtent l="0" t="0" r="0" b="0"/>
-            <wp:wrapSquare wrapText="bothSides"/>
-            <wp:docPr id="8" name="Picture 8"/>
-            <wp:cNvGraphicFramePr>
-              <a:graphicFrameLocks xmlns:a="http://schemas.openxmlformats.org/drawingml/2006/main" noChangeAspect="1"/>
-            </wp:cNvGraphicFramePr>
-            <a:graphic xmlns:a="http://schemas.openxmlformats.org/drawingml/2006/main">
-              <a:graphicData uri="http://schemas.openxmlformats.org/drawingml/2006/picture">
-                <pic:pic xmlns:pic="http://schemas.openxmlformats.org/drawingml/2006/picture">
-                  <pic:nvPicPr>
-                    <pic:cNvPr id="1" name=""/>
-                    <pic:cNvPicPr/>
-                  </pic:nvPicPr>
-                  <pic:blipFill>
-                    <a:blip r:embed="rId11" cstate="print">
-                      <a:extLst>
-                        <a:ext uri="{28A0092B-C50C-407E-A947-70E740481C1C}">
-                          <a14:useLocalDpi xmlns:a14="http://schemas.microsoft.com/office/drawing/2010/main" val="0"/>
-                        </a:ext>
-                      </a:extLst>
-                    </a:blip>
-                    <a:stretch>
-                      <a:fillRect/>
-                    </a:stretch>
-                  </pic:blipFill>
-                  <pic:spPr>
-                    <a:xfrm>
-                      <a:off x="0" y="0"/>
-                      <a:ext cx="293370" cy="993140"/>
-                    </a:xfrm>
-                    <a:prstGeom prst="rect">
-                      <a:avLst/>
-                    </a:prstGeom>
-                  </pic:spPr>
-                </pic:pic>
-              </a:graphicData>
-            </a:graphic>
-            <wp14:sizeRelH relativeFrom="margin">
-              <wp14:pctWidth>0</wp14:pctWidth>
-            </wp14:sizeRelH>
-            <wp14:sizeRelV relativeFrom="margin">
-              <wp14:pctHeight>0</wp14:pctHeight>
-            </wp14:sizeRelV>
-          </wp:anchor>
-        </w:drawing>
+        <mc:AlternateContent>
+          <mc:Choice Requires="wps">
+            <w:drawing>
+              <wp:anchor distT="45720" distB="45720" distL="114300" distR="114300" simplePos="0" relativeHeight="251664379" behindDoc="0" locked="0" layoutInCell="1" allowOverlap="1">
+                <wp:simplePos x="0" y="0"/>
+                <wp:positionH relativeFrom="column">
+                  <wp:posOffset>2529246</wp:posOffset>
+                </wp:positionH>
+                <wp:positionV relativeFrom="paragraph">
+                  <wp:posOffset>13970</wp:posOffset>
+                </wp:positionV>
+                <wp:extent cx="734060" cy="273050"/>
+                <wp:effectExtent l="0" t="0" r="27940" b="12700"/>
+                <wp:wrapSquare wrapText="bothSides"/>
+                <wp:docPr id="217" name="Text Box 2"/>
+                <wp:cNvGraphicFramePr>
+                  <a:graphicFrameLocks xmlns:a="http://schemas.openxmlformats.org/drawingml/2006/main"/>
+                </wp:cNvGraphicFramePr>
+                <a:graphic xmlns:a="http://schemas.openxmlformats.org/drawingml/2006/main">
+                  <a:graphicData uri="http://schemas.microsoft.com/office/word/2010/wordprocessingShape">
+                    <wps:wsp>
+                      <wps:cNvSpPr txBox="1">
+                        <a:spLocks noChangeArrowheads="1"/>
+                      </wps:cNvSpPr>
+                      <wps:spPr bwMode="auto">
+                        <a:xfrm>
+                          <a:off x="0" y="0"/>
+                          <a:ext cx="734060" cy="273050"/>
+                        </a:xfrm>
+                        <a:prstGeom prst="rect">
+                          <a:avLst/>
+                        </a:prstGeom>
+                        <a:solidFill>
+                          <a:srgbClr val="FFFFFF"/>
+                        </a:solidFill>
+                        <a:ln w="9525">
+                          <a:solidFill>
+                            <a:srgbClr val="000000"/>
+                          </a:solidFill>
+                          <a:miter lim="800000"/>
+                          <a:headEnd/>
+                          <a:tailEnd/>
+                        </a:ln>
+                      </wps:spPr>
+                      <wps:txbx>
+                        <w:txbxContent>
+                          <w:p>
+                            <w:pPr>
+                              <w:rPr>
+                                <w:sz w:val="14"/>
+                                <w:szCs w:val="14"/>
+                              </w:rPr>
+                            </w:pPr>
+                            <w:r>
+                              <w:rPr>
+                                <w:sz w:val="14"/>
+                                <w:szCs w:val="14"/>
+                              </w:rPr>
+                              <w:t>Fig2.3</w:t>
+                            </w:r>
+                          </w:p>
+                        </w:txbxContent>
+                      </wps:txbx>
+                      <wps:bodyPr rot="0" vert="horz" wrap="square" lIns="91440" tIns="45720" rIns="91440" bIns="45720" anchor="t" anchorCtr="0">
+                        <a:noAutofit/>
+                      </wps:bodyPr>
+                    </wps:wsp>
+                  </a:graphicData>
+                </a:graphic>
+                <wp14:sizeRelH relativeFrom="margin">
+                  <wp14:pctWidth>0</wp14:pctWidth>
+                </wp14:sizeRelH>
+                <wp14:sizeRelV relativeFrom="margin">
+                  <wp14:pctHeight>0</wp14:pctHeight>
+                </wp14:sizeRelV>
+              </wp:anchor>
+            </w:drawing>
+          </mc:Choice>
+          <mc:Fallback>
+            <w:pict>
+              <v:shape id="_x0000_s1031" type="#_x0000_t202" style="position:absolute;margin-left:199.15pt;margin-top:1.1pt;width:57.8pt;height:21.5pt;z-index:251664379;visibility:visible;mso-wrap-style:square;mso-width-percent:0;mso-height-percent:0;mso-wrap-distance-left:9pt;mso-wrap-distance-top:3.6pt;mso-wrap-distance-right:9pt;mso-wrap-distance-bottom:3.6pt;mso-position-horizontal:absolute;mso-position-horizontal-relative:text;mso-position-vertical:absolute;mso-position-vertical-relative:text;mso-width-percent:0;mso-height-percent:0;mso-width-relative:margin;mso-height-relative:margin;v-text-anchor:top" o:gfxdata="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">
+                <v:textbox>
+                  <w:txbxContent>
+                    <w:p>
+                      <w:pPr>
+                        <w:rPr>
+                          <w:sz w:val="14"/>
+                          <w:szCs w:val="14"/>
+                        </w:rPr>
+                      </w:pPr>
+                      <w:r>
+                        <w:rPr>
+                          <w:sz w:val="14"/>
+                          <w:szCs w:val="14"/>
+                        </w:rPr>
+                        <w:t>Fig2.3</w:t>
+                      </w:r>
+                    </w:p>
+                  </w:txbxContent>
+                </v:textbox>
+                <w10:wrap type="square"/>
+              </v:shape>
+            </w:pict>
+          </mc:Fallback>
+        </mc:AlternateContent>
+      </w:r>
+      <w:r>
+        <w:rPr>
+          <w:noProof/>
+          <w:u w:val="single"/>
+          <w:lang w:eastAsia="en-GB"/>
+        </w:rPr>
+        <mc:AlternateContent>
+          <mc:Choice Requires="wps">
+            <w:drawing>
+              <wp:anchor distT="45720" distB="45720" distL="114300" distR="114300" simplePos="0" relativeHeight="251665404" behindDoc="0" locked="0" layoutInCell="1" allowOverlap="1" wp14:anchorId="56496F6A" wp14:editId="5A441D48">
+                <wp:simplePos x="0" y="0"/>
+                <wp:positionH relativeFrom="column">
+                  <wp:posOffset>992634</wp:posOffset>
+                </wp:positionH>
+                <wp:positionV relativeFrom="paragraph">
+                  <wp:posOffset>7910</wp:posOffset>
+                </wp:positionV>
+                <wp:extent cx="697865" cy="251460"/>
+                <wp:effectExtent l="0" t="0" r="26035" b="15240"/>
+                <wp:wrapSquare wrapText="bothSides"/>
+                <wp:docPr id="24" name="Text Box 2"/>
+                <wp:cNvGraphicFramePr>
+                  <a:graphicFrameLocks xmlns:a="http://schemas.openxmlformats.org/drawingml/2006/main"/>
+                </wp:cNvGraphicFramePr>
+                <a:graphic xmlns:a="http://schemas.openxmlformats.org/drawingml/2006/main">
+                  <a:graphicData uri="http://schemas.microsoft.com/office/word/2010/wordprocessingShape">
+                    <wps:wsp>
+                      <wps:cNvSpPr txBox="1">
+                        <a:spLocks noChangeArrowheads="1"/>
+                      </wps:cNvSpPr>
+                      <wps:spPr bwMode="auto">
+                        <a:xfrm>
+                          <a:off x="0" y="0"/>
+                          <a:ext cx="697865" cy="251460"/>
+                        </a:xfrm>
+                        <a:prstGeom prst="rect">
+                          <a:avLst/>
+                        </a:prstGeom>
+                        <a:solidFill>
+                          <a:srgbClr val="FFFFFF"/>
+                        </a:solidFill>
+                        <a:ln w="9525">
+                          <a:solidFill>
+                            <a:srgbClr val="000000"/>
+                          </a:solidFill>
+                          <a:miter lim="800000"/>
+                          <a:headEnd/>
+                          <a:tailEnd/>
+                        </a:ln>
+                      </wps:spPr>
+                      <wps:txbx>
+                        <w:txbxContent>
+                          <w:p>
+                            <w:pPr>
+                              <w:rPr>
+                                <w:sz w:val="14"/>
+                                <w:szCs w:val="14"/>
+                              </w:rPr>
+                            </w:pPr>
+                            <w:r>
+                              <w:rPr>
+                                <w:sz w:val="14"/>
+                                <w:szCs w:val="14"/>
+                              </w:rPr>
+                              <w:t>Fig2.2</w:t>
+                            </w:r>
+                          </w:p>
+                        </w:txbxContent>
+                      </wps:txbx>
+                      <wps:bodyPr rot="0" vert="horz" wrap="square" lIns="91440" tIns="45720" rIns="91440" bIns="45720" anchor="t" anchorCtr="0">
+                        <a:noAutofit/>
+                      </wps:bodyPr>
+                    </wps:wsp>
+                  </a:graphicData>
+                </a:graphic>
+                <wp14:sizeRelH relativeFrom="margin">
+                  <wp14:pctWidth>0</wp14:pctWidth>
+                </wp14:sizeRelH>
+                <wp14:sizeRelV relativeFrom="margin">
+                  <wp14:pctHeight>0</wp14:pctHeight>
+                </wp14:sizeRelV>
+              </wp:anchor>
+            </w:drawing>
+          </mc:Choice>
+          <mc:Fallback>
+            <w:pict>
+              <v:shape w14:anchorId="56496F6A" id="_x0000_s1032" type="#_x0000_t202" style="position:absolute;margin-left:78.15pt;margin-top:.6pt;width:54.95pt;height:19.8pt;z-index:251665404;visibility:visible;mso-wrap-style:square;mso-width-percent:0;mso-height-percent:0;mso-wrap-distance-left:9pt;mso-wrap-distance-top:3.6pt;mso-wrap-distance-right:9pt;mso-wrap-distance-bottom:3.6pt;mso-position-horizontal:absolute;mso-position-horizontal-relative:text;mso-position-vertical:absolute;mso-position-vertical-relative:text;mso-width-percent:0;mso-height-percent:0;mso-width-relative:margin;mso-height-relative:margin;v-text-anchor:top" o:gfxdata="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">
+                <v:textbox>
+                  <w:txbxContent>
+                    <w:p>
+                      <w:pPr>
+                        <w:rPr>
+                          <w:sz w:val="14"/>
+                          <w:szCs w:val="14"/>
+                        </w:rPr>
+                      </w:pPr>
+                      <w:r>
+                        <w:rPr>
+                          <w:sz w:val="14"/>
+                          <w:szCs w:val="14"/>
+                        </w:rPr>
+                        <w:t>Fig2.2</w:t>
+                      </w:r>
+                    </w:p>
+                  </w:txbxContent>
+                </v:textbox>
+                <w10:wrap type="square"/>
+              </v:shape>
+            </w:pict>
+          </mc:Fallback>
+        </mc:AlternateContent>
       </w:r>
       <w:r>
         <w:rPr>
@@ -1701,10 +1663,10 @@
           <wp:anchor distT="0" distB="0" distL="114300" distR="114300" simplePos="0" relativeHeight="251673600" behindDoc="0" locked="0" layoutInCell="1" allowOverlap="1">
             <wp:simplePos x="0" y="0"/>
             <wp:positionH relativeFrom="column">
-              <wp:posOffset>850020</wp:posOffset>
+              <wp:posOffset>710734</wp:posOffset>
             </wp:positionH>
             <wp:positionV relativeFrom="paragraph">
-              <wp:posOffset>1642605</wp:posOffset>
+              <wp:posOffset>213995</wp:posOffset>
             </wp:positionV>
             <wp:extent cx="1819910" cy="1217930"/>
             <wp:effectExtent l="0" t="0" r="8890" b="1270"/>
@@ -1747,24 +1709,26 @@
           </wp:anchor>
         </w:drawing>
       </w:r>
+    </w:p>
+    <w:p>
       <w:r>
         <w:rPr>
           <w:noProof/>
           <w:lang w:eastAsia="en-GB"/>
         </w:rPr>
         <w:drawing>
-          <wp:anchor distT="0" distB="0" distL="114300" distR="114300" simplePos="0" relativeHeight="251669504" behindDoc="0" locked="0" layoutInCell="1" allowOverlap="1">
+          <wp:anchor distT="0" distB="0" distL="114300" distR="114300" simplePos="0" relativeHeight="251675648" behindDoc="0" locked="0" layoutInCell="1" allowOverlap="1">
             <wp:simplePos x="0" y="0"/>
             <wp:positionH relativeFrom="column">
-              <wp:posOffset>345425</wp:posOffset>
+              <wp:posOffset>2765561</wp:posOffset>
             </wp:positionH>
             <wp:positionV relativeFrom="paragraph">
-              <wp:posOffset>9155</wp:posOffset>
+              <wp:posOffset>26670</wp:posOffset>
             </wp:positionV>
-            <wp:extent cx="348615" cy="1014730"/>
+            <wp:extent cx="293370" cy="993140"/>
             <wp:effectExtent l="0" t="0" r="0" b="0"/>
             <wp:wrapSquare wrapText="bothSides"/>
-            <wp:docPr id="1" name="Picture 1"/>
+            <wp:docPr id="8" name="Picture 8"/>
             <wp:cNvGraphicFramePr>
               <a:graphicFrameLocks xmlns:a="http://schemas.openxmlformats.org/drawingml/2006/main" noChangeAspect="1"/>
             </wp:cNvGraphicFramePr>
@@ -1776,7 +1740,7 @@
                     <pic:cNvPicPr/>
                   </pic:nvPicPr>
                   <pic:blipFill>
-                    <a:blip r:embed="rId13">
+                    <a:blip r:embed="rId13" cstate="print">
                       <a:extLst>
                         <a:ext uri="{28A0092B-C50C-407E-A947-70E740481C1C}">
                           <a14:useLocalDpi xmlns:a14="http://schemas.microsoft.com/office/drawing/2010/main" val="0"/>
@@ -1790,7 +1754,7 @@
                   <pic:spPr>
                     <a:xfrm>
                       <a:off x="0" y="0"/>
-                      <a:ext cx="348615" cy="1014730"/>
+                      <a:ext cx="293370" cy="993140"/>
                     </a:xfrm>
                     <a:prstGeom prst="rect">
                       <a:avLst/>
@@ -1810,15 +1774,225 @@
       </w:r>
     </w:p>
     <w:p/>
-    <w:p/>
-    <w:p/>
-    <w:p/>
-    <w:p/>
-    <w:p/>
-    <w:p/>
-    <w:p/>
-    <w:p/>
     <w:p>
+      <w:r>
+        <w:rPr>
+          <w:noProof/>
+          <w:lang w:eastAsia="en-GB"/>
+        </w:rPr>
+        <mc:AlternateContent>
+          <mc:Choice Requires="wps">
+            <w:drawing>
+              <wp:anchor distT="0" distB="0" distL="114300" distR="114300" simplePos="0" relativeHeight="251677696" behindDoc="0" locked="0" layoutInCell="1" allowOverlap="1">
+                <wp:simplePos x="0" y="0"/>
+                <wp:positionH relativeFrom="column">
+                  <wp:posOffset>2303145</wp:posOffset>
+                </wp:positionH>
+                <wp:positionV relativeFrom="paragraph">
+                  <wp:posOffset>228166</wp:posOffset>
+                </wp:positionV>
+                <wp:extent cx="230400" cy="237600"/>
+                <wp:effectExtent l="0" t="0" r="17780" b="10160"/>
+                <wp:wrapNone/>
+                <wp:docPr id="10" name="Donut 10"/>
+                <wp:cNvGraphicFramePr/>
+                <a:graphic xmlns:a="http://schemas.openxmlformats.org/drawingml/2006/main">
+                  <a:graphicData uri="http://schemas.microsoft.com/office/word/2010/wordprocessingShape">
+                    <wps:wsp>
+                      <wps:cNvSpPr/>
+                      <wps:spPr>
+                        <a:xfrm>
+                          <a:off x="0" y="0"/>
+                          <a:ext cx="230400" cy="237600"/>
+                        </a:xfrm>
+                        <a:prstGeom prst="donut">
+                          <a:avLst/>
+                        </a:prstGeom>
+                        <a:solidFill>
+                          <a:srgbClr val="FF0000"/>
+                        </a:solidFill>
+                      </wps:spPr>
+                      <wps:style>
+                        <a:lnRef idx="2">
+                          <a:schemeClr val="accent1">
+                            <a:shade val="50000"/>
+                          </a:schemeClr>
+                        </a:lnRef>
+                        <a:fillRef idx="1">
+                          <a:schemeClr val="accent1"/>
+                        </a:fillRef>
+                        <a:effectRef idx="0">
+                          <a:schemeClr val="accent1"/>
+                        </a:effectRef>
+                        <a:fontRef idx="minor">
+                          <a:schemeClr val="lt1"/>
+                        </a:fontRef>
+                      </wps:style>
+                      <wps:bodyPr rot="0" spcFirstLastPara="0" vertOverflow="overflow" horzOverflow="overflow" vert="horz" wrap="square" lIns="91440" tIns="45720" rIns="91440" bIns="45720" numCol="1" spcCol="0" rtlCol="0" fromWordArt="0" anchor="ctr" anchorCtr="0" forceAA="0" compatLnSpc="1">
+                        <a:prstTxWarp prst="textNoShape">
+                          <a:avLst/>
+                        </a:prstTxWarp>
+                        <a:noAutofit/>
+                      </wps:bodyPr>
+                    </wps:wsp>
+                  </a:graphicData>
+                </a:graphic>
+              </wp:anchor>
+            </w:drawing>
+          </mc:Choice>
+          <mc:Fallback>
+            <w:pict>
+              <v:shape w14:anchorId="106ABA53" id="Donut 10" o:spid="_x0000_s1026" type="#_x0000_t23" style="position:absolute;margin-left:181.35pt;margin-top:17.95pt;width:18.15pt;height:18.7pt;z-index:251677696;visibility:visible;mso-wrap-style:square;mso-wrap-distance-left:9pt;mso-wrap-distance-top:0;mso-wrap-distance-right:9pt;mso-wrap-distance-bottom:0;mso-position-horizontal:absolute;mso-position-horizontal-relative:text;mso-position-vertical:absolute;mso-position-vertical-relative:text;v-text-anchor:middle" o:gfxdata="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" fillcolor="red" strokecolor="#1f4d78 [1604]" strokeweight="1pt">
+                <v:stroke joinstyle="miter"/>
+              </v:shape>
+            </w:pict>
+          </mc:Fallback>
+        </mc:AlternateContent>
+      </w:r>
+    </w:p>
+    <w:p>
+      <w:r>
+        <w:rPr>
+          <w:noProof/>
+          <w:lang w:eastAsia="en-GB"/>
+        </w:rPr>
+        <mc:AlternateContent>
+          <mc:Choice Requires="wps">
+            <w:drawing>
+              <wp:anchor distT="0" distB="0" distL="114300" distR="114300" simplePos="0" relativeHeight="251680768" behindDoc="0" locked="0" layoutInCell="1" allowOverlap="1" wp14:anchorId="7471E2F2" wp14:editId="501C47A3">
+                <wp:simplePos x="0" y="0"/>
+                <wp:positionH relativeFrom="margin">
+                  <wp:posOffset>2754052</wp:posOffset>
+                </wp:positionH>
+                <wp:positionV relativeFrom="paragraph">
+                  <wp:posOffset>56515</wp:posOffset>
+                </wp:positionV>
+                <wp:extent cx="366805" cy="115560"/>
+                <wp:effectExtent l="0" t="0" r="14605" b="18415"/>
+                <wp:wrapNone/>
+                <wp:docPr id="12" name="Rectangle 12"/>
+                <wp:cNvGraphicFramePr/>
+                <a:graphic xmlns:a="http://schemas.openxmlformats.org/drawingml/2006/main">
+                  <a:graphicData uri="http://schemas.microsoft.com/office/word/2010/wordprocessingShape">
+                    <wps:wsp>
+                      <wps:cNvSpPr/>
+                      <wps:spPr>
+                        <a:xfrm flipV="1">
+                          <a:off x="0" y="0"/>
+                          <a:ext cx="366805" cy="115560"/>
+                        </a:xfrm>
+                        <a:prstGeom prst="rect">
+                          <a:avLst/>
+                        </a:prstGeom>
+                        <a:solidFill>
+                          <a:schemeClr val="accent1">
+                            <a:alpha val="15000"/>
+                          </a:schemeClr>
+                        </a:solidFill>
+                      </wps:spPr>
+                      <wps:style>
+                        <a:lnRef idx="2">
+                          <a:schemeClr val="accent1">
+                            <a:shade val="50000"/>
+                          </a:schemeClr>
+                        </a:lnRef>
+                        <a:fillRef idx="1">
+                          <a:schemeClr val="accent1"/>
+                        </a:fillRef>
+                        <a:effectRef idx="0">
+                          <a:schemeClr val="accent1"/>
+                        </a:effectRef>
+                        <a:fontRef idx="minor">
+                          <a:schemeClr val="lt1"/>
+                        </a:fontRef>
+                      </wps:style>
+                      <wps:bodyPr rot="0" spcFirstLastPara="0" vertOverflow="overflow" horzOverflow="overflow" vert="horz" wrap="square" lIns="91440" tIns="45720" rIns="91440" bIns="45720" numCol="1" spcCol="0" rtlCol="0" fromWordArt="0" anchor="ctr" anchorCtr="0" forceAA="0" compatLnSpc="1">
+                        <a:prstTxWarp prst="textNoShape">
+                          <a:avLst/>
+                        </a:prstTxWarp>
+                        <a:noAutofit/>
+                      </wps:bodyPr>
+                    </wps:wsp>
+                  </a:graphicData>
+                </a:graphic>
+                <wp14:sizeRelH relativeFrom="margin">
+                  <wp14:pctWidth>0</wp14:pctWidth>
+                </wp14:sizeRelH>
+                <wp14:sizeRelV relativeFrom="margin">
+                  <wp14:pctHeight>0</wp14:pctHeight>
+                </wp14:sizeRelV>
+              </wp:anchor>
+            </w:drawing>
+          </mc:Choice>
+          <mc:Fallback>
+            <w:pict>
+              <v:rect w14:anchorId="65F99C6C" id="Rectangle 12" o:spid="_x0000_s1026" style="position:absolute;margin-left:216.85pt;margin-top:4.45pt;width:28.9pt;height:9.1pt;flip:y;z-index:251680768;visibility:visible;mso-wrap-style:square;mso-width-percent:0;mso-height-percent:0;mso-wrap-distance-left:9pt;mso-wrap-distance-top:0;mso-wrap-distance-right:9pt;mso-wrap-distance-bottom:0;mso-position-horizontal:absolute;mso-position-horizontal-relative:margin;mso-position-vertical:absolute;mso-position-vertical-relative:text;mso-width-percent:0;mso-height-percent:0;mso-width-relative:margin;mso-height-relative:margin;v-text-anchor:middle" o:gfxdata="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" fillcolor="#5b9bd5 [3204]" strokecolor="#1f4d78 [1604]" strokeweight="1pt">
+                <v:fill opacity="9766f"/>
+                <w10:wrap anchorx="margin"/>
+              </v:rect>
+            </w:pict>
+          </mc:Fallback>
+        </mc:AlternateContent>
+      </w:r>
+    </w:p>
+    <w:p>
+      <w:r>
+        <w:drawing>
+          <wp:anchor distT="0" distB="0" distL="114300" distR="114300" simplePos="0" relativeHeight="251685888" behindDoc="0" locked="0" layoutInCell="1" allowOverlap="1">
+            <wp:simplePos x="0" y="0"/>
+            <wp:positionH relativeFrom="margin">
+              <wp:align>left</wp:align>
+            </wp:positionH>
+            <wp:positionV relativeFrom="paragraph">
+              <wp:posOffset>287020</wp:posOffset>
+            </wp:positionV>
+            <wp:extent cx="1299210" cy="1344930"/>
+            <wp:effectExtent l="0" t="0" r="0" b="7620"/>
+            <wp:wrapSquare wrapText="bothSides"/>
+            <wp:docPr id="13" name="Picture 13"/>
+            <wp:cNvGraphicFramePr>
+              <a:graphicFrameLocks xmlns:a="http://schemas.openxmlformats.org/drawingml/2006/main" noChangeAspect="1"/>
+            </wp:cNvGraphicFramePr>
+            <a:graphic xmlns:a="http://schemas.openxmlformats.org/drawingml/2006/main">
+              <a:graphicData uri="http://schemas.openxmlformats.org/drawingml/2006/picture">
+                <pic:pic xmlns:pic="http://schemas.openxmlformats.org/drawingml/2006/picture">
+                  <pic:nvPicPr>
+                    <pic:cNvPr id="1" name=""/>
+                    <pic:cNvPicPr/>
+                  </pic:nvPicPr>
+                  <pic:blipFill>
+                    <a:blip r:embed="rId14">
+                      <a:extLst>
+                        <a:ext uri="{28A0092B-C50C-407E-A947-70E740481C1C}">
+                          <a14:useLocalDpi xmlns:a14="http://schemas.microsoft.com/office/drawing/2010/main" val="0"/>
+                        </a:ext>
+                      </a:extLst>
+                    </a:blip>
+                    <a:stretch>
+                      <a:fillRect/>
+                    </a:stretch>
+                  </pic:blipFill>
+                  <pic:spPr>
+                    <a:xfrm>
+                      <a:off x="0" y="0"/>
+                      <a:ext cx="1299210" cy="1344930"/>
+                    </a:xfrm>
+                    <a:prstGeom prst="rect">
+                      <a:avLst/>
+                    </a:prstGeom>
+                  </pic:spPr>
+                </pic:pic>
+              </a:graphicData>
+            </a:graphic>
+            <wp14:sizeRelH relativeFrom="margin">
+              <wp14:pctWidth>0</wp14:pctWidth>
+            </wp14:sizeRelH>
+            <wp14:sizeRelV relativeFrom="margin">
+              <wp14:pctHeight>0</wp14:pctHeight>
+            </wp14:sizeRelV>
+          </wp:anchor>
+        </w:drawing>
+      </w:r>
       <w:r>
         <w:rPr>
           <w:noProof/>
@@ -1883,21 +2057,7 @@
                                 <w:sz w:val="14"/>
                                 <w:szCs w:val="14"/>
                               </w:rPr>
-                              <w:t xml:space="preserve">Fig </w:t>
-                            </w:r>
-                            <w:r>
-                              <w:rPr>
-                                <w:sz w:val="14"/>
-                                <w:szCs w:val="14"/>
-                              </w:rPr>
-                              <w:t>3</w:t>
-                            </w:r>
-                            <w:r>
-                              <w:rPr>
-                                <w:sz w:val="14"/>
-                                <w:szCs w:val="14"/>
-                              </w:rPr>
-                              <w:t>.1</w:t>
+                              <w:t>Fig 3.1</w:t>
                             </w:r>
                           </w:p>
                         </w:txbxContent>
@@ -1934,21 +2094,7 @@
                           <w:sz w:val="14"/>
                           <w:szCs w:val="14"/>
                         </w:rPr>
-                        <w:t xml:space="preserve">Fig </w:t>
-                      </w:r>
-                      <w:r>
-                        <w:rPr>
-                          <w:sz w:val="14"/>
-                          <w:szCs w:val="14"/>
-                        </w:rPr>
-                        <w:t>3</w:t>
-                      </w:r>
-                      <w:r>
-                        <w:rPr>
-                          <w:sz w:val="14"/>
-                          <w:szCs w:val="14"/>
-                        </w:rPr>
-                        <w:t>.1</w:t>
+                        <w:t>Fig 3.1</w:t>
                       </w:r>
                     </w:p>
                   </w:txbxContent>
@@ -1960,65 +2106,7 @@
         </mc:AlternateContent>
       </w:r>
     </w:p>
-    <w:p>
-      <w:r>
-        <w:drawing>
-          <wp:anchor distT="0" distB="0" distL="114300" distR="114300" simplePos="0" relativeHeight="251685888" behindDoc="0" locked="0" layoutInCell="1" allowOverlap="1">
-            <wp:simplePos x="0" y="0"/>
-            <wp:positionH relativeFrom="margin">
-              <wp:align>left</wp:align>
-            </wp:positionH>
-            <wp:positionV relativeFrom="paragraph">
-              <wp:posOffset>22870</wp:posOffset>
-            </wp:positionV>
-            <wp:extent cx="576000" cy="1095701"/>
-            <wp:effectExtent l="0" t="0" r="0" b="9525"/>
-            <wp:wrapSquare wrapText="bothSides"/>
-            <wp:docPr id="27" name="Picture 27"/>
-            <wp:cNvGraphicFramePr>
-              <a:graphicFrameLocks xmlns:a="http://schemas.openxmlformats.org/drawingml/2006/main" noChangeAspect="1"/>
-            </wp:cNvGraphicFramePr>
-            <a:graphic xmlns:a="http://schemas.openxmlformats.org/drawingml/2006/main">
-              <a:graphicData uri="http://schemas.openxmlformats.org/drawingml/2006/picture">
-                <pic:pic xmlns:pic="http://schemas.openxmlformats.org/drawingml/2006/picture">
-                  <pic:nvPicPr>
-                    <pic:cNvPr id="1" name=""/>
-                    <pic:cNvPicPr/>
-                  </pic:nvPicPr>
-                  <pic:blipFill>
-                    <a:blip r:embed="rId14">
-                      <a:extLst>
-                        <a:ext uri="{28A0092B-C50C-407E-A947-70E740481C1C}">
-                          <a14:useLocalDpi xmlns:a14="http://schemas.microsoft.com/office/drawing/2010/main" val="0"/>
-                        </a:ext>
-                      </a:extLst>
-                    </a:blip>
-                    <a:stretch>
-                      <a:fillRect/>
-                    </a:stretch>
-                  </pic:blipFill>
-                  <pic:spPr>
-                    <a:xfrm>
-                      <a:off x="0" y="0"/>
-                      <a:ext cx="576000" cy="1095701"/>
-                    </a:xfrm>
-                    <a:prstGeom prst="rect">
-                      <a:avLst/>
-                    </a:prstGeom>
-                  </pic:spPr>
-                </pic:pic>
-              </a:graphicData>
-            </a:graphic>
-            <wp14:sizeRelH relativeFrom="page">
-              <wp14:pctWidth>0</wp14:pctWidth>
-            </wp14:sizeRelH>
-            <wp14:sizeRelV relativeFrom="page">
-              <wp14:pctHeight>0</wp14:pctHeight>
-            </wp14:sizeRelV>
-          </wp:anchor>
-        </w:drawing>
-      </w:r>
-    </w:p>
+    <w:p/>
     <w:sectPr>
       <w:headerReference w:type="default" r:id="rId15"/>
       <w:pgSz w:w="11906" w:h="16838"/>
@@ -2928,7 +3016,7 @@
 </file>
 
 <file path=customXml/itemProps1.xml><?xml version="1.0" encoding="utf-8"?>
-<ds:datastoreItem xmlns:ds="http://schemas.openxmlformats.org/officeDocument/2006/customXml" ds:itemID="{D43F76E8-BF78-4767-99B9-5F7988967672}">
+<ds:datastoreItem xmlns:ds="http://schemas.openxmlformats.org/officeDocument/2006/customXml" ds:itemID="{BDD29B9E-0800-4F54-8B83-78CCEA7DA6D6}">
   <ds:schemaRefs>
     <ds:schemaRef ds:uri="http://schemas.openxmlformats.org/officeDocument/2006/bibliography"/>
   </ds:schemaRefs>

</xml_diff>

<commit_message>
starting to implement dijkstra into task1
wrapping my head around the looking at neighbours that are in bound and not out of bound
</commit_message>
<xml_diff>
--- a/task2/Task2.docx
+++ b/task2/Task2.docx
@@ -1,6 +1,6 @@
 
 <file path=word/document.xml><?xml version="1.0" encoding="utf-8"?>
-<w:document xmlns:wpc="http://schemas.microsoft.com/office/word/2010/wordprocessingCanvas" xmlns:cx="http://schemas.microsoft.com/office/drawing/2014/chartex" xmlns:cx1="http://schemas.microsoft.com/office/drawing/2015/9/8/chartex" xmlns:mc="http://schemas.openxmlformats.org/markup-compatibility/2006" xmlns:o="urn:schemas-microsoft-com:office:office" xmlns:r="http://schemas.openxmlformats.org/officeDocument/2006/relationships" xmlns:m="http://schemas.openxmlformats.org/officeDocument/2006/math" xmlns:v="urn:schemas-microsoft-com:vml" xmlns:wp14="http://schemas.microsoft.com/office/word/2010/wordprocessingDrawing" xmlns:wp="http://schemas.openxmlformats.org/drawingml/2006/wordprocessingDrawing" xmlns:w10="urn:schemas-microsoft-com:office:word" xmlns:w="http://schemas.openxmlformats.org/wordprocessingml/2006/main" xmlns:w14="http://schemas.microsoft.com/office/word/2010/wordml" xmlns:w15="http://schemas.microsoft.com/office/word/2012/wordml" xmlns:w16se="http://schemas.microsoft.com/office/word/2015/wordml/symex" xmlns:wpg="http://schemas.microsoft.com/office/word/2010/wordprocessingGroup" xmlns:wpi="http://schemas.microsoft.com/office/word/2010/wordprocessingInk" xmlns:wne="http://schemas.microsoft.com/office/word/2006/wordml" xmlns:wps="http://schemas.microsoft.com/office/word/2010/wordprocessingShape" mc:Ignorable="w14 w15 w16se wp14">
+<w:document xmlns:wpc="http://schemas.microsoft.com/office/word/2010/wordprocessingCanvas" xmlns:cx="http://schemas.microsoft.com/office/drawing/2014/chartex" xmlns:cx1="http://schemas.microsoft.com/office/drawing/2015/9/8/chartex" xmlns:cx2="http://schemas.microsoft.com/office/drawing/2015/10/21/chartex" xmlns:cx3="http://schemas.microsoft.com/office/drawing/2016/5/9/chartex" xmlns:cx4="http://schemas.microsoft.com/office/drawing/2016/5/10/chartex" xmlns:cx5="http://schemas.microsoft.com/office/drawing/2016/5/11/chartex" xmlns:cx6="http://schemas.microsoft.com/office/drawing/2016/5/12/chartex" xmlns:cx7="http://schemas.microsoft.com/office/drawing/2016/5/13/chartex" xmlns:cx8="http://schemas.microsoft.com/office/drawing/2016/5/14/chartex" xmlns:mc="http://schemas.openxmlformats.org/markup-compatibility/2006" xmlns:aink="http://schemas.microsoft.com/office/drawing/2016/ink" xmlns:am3d="http://schemas.microsoft.com/office/drawing/2017/model3d" xmlns:o="urn:schemas-microsoft-com:office:office" xmlns:r="http://schemas.openxmlformats.org/officeDocument/2006/relationships" xmlns:m="http://schemas.openxmlformats.org/officeDocument/2006/math" xmlns:v="urn:schemas-microsoft-com:vml" xmlns:wp14="http://schemas.microsoft.com/office/word/2010/wordprocessingDrawing" xmlns:wp="http://schemas.openxmlformats.org/drawingml/2006/wordprocessingDrawing" xmlns:w10="urn:schemas-microsoft-com:office:word" xmlns:w="http://schemas.openxmlformats.org/wordprocessingml/2006/main" xmlns:w14="http://schemas.microsoft.com/office/word/2010/wordml" xmlns:w15="http://schemas.microsoft.com/office/word/2012/wordml" xmlns:w16cex="http://schemas.microsoft.com/office/word/2018/wordml/cex" xmlns:w16cid="http://schemas.microsoft.com/office/word/2016/wordml/cid" xmlns:w16="http://schemas.microsoft.com/office/word/2018/wordml" xmlns:w16sdtdh="http://schemas.microsoft.com/office/word/2020/wordml/sdtdatahash" xmlns:w16se="http://schemas.microsoft.com/office/word/2015/wordml/symex" xmlns:wpg="http://schemas.microsoft.com/office/word/2010/wordprocessingGroup" xmlns:wpi="http://schemas.microsoft.com/office/word/2010/wordprocessingInk" xmlns:wne="http://schemas.microsoft.com/office/word/2006/wordml" xmlns:wps="http://schemas.microsoft.com/office/word/2010/wordprocessingShape" mc:Ignorable="w14 w15 w16se w16cid w16 w16cex w16sdtdh wp14">
   <w:body>
     <w:p>
       <w:pPr>
@@ -307,13 +307,694 @@
       </w:r>
     </w:p>
     <w:p/>
-    <w:p/>
-    <w:p/>
-    <w:p/>
-    <w:p/>
-    <w:p>
-      <w:bookmarkStart w:id="0" w:name="_GoBack"/>
-      <w:bookmarkEnd w:id="0"/>
+    <w:p>
+      <w:pPr>
+        <w:pStyle w:val="Body"/>
+        <w:jc w:val="center"/>
+        <w:rPr>
+          <w:b/>
+          <w:bCs/>
+        </w:rPr>
+      </w:pPr>
+      <w:r>
+        <w:rPr>
+          <w:b/>
+          <w:bCs/>
+        </w:rPr>
+        <w:t>Nested Models:</w:t>
+      </w:r>
+    </w:p>
+    <w:p>
+      <w:pPr>
+        <w:pStyle w:val="Body"/>
+        <w:rPr>
+          <w:b/>
+          <w:bCs/>
+        </w:rPr>
+      </w:pPr>
+    </w:p>
+    <w:p>
+      <w:pPr>
+        <w:pStyle w:val="Body"/>
+      </w:pPr>
+      <w:r>
+        <w:t>Nested models are simply models where the parameters of Model A are a subset of the parameters in Model B. For example:</w:t>
+      </w:r>
+    </w:p>
+    <w:p>
+      <w:pPr>
+        <w:pStyle w:val="Body"/>
+        <w:ind w:left="720"/>
+      </w:pPr>
+    </w:p>
+    <w:p>
+      <w:pPr>
+        <w:pStyle w:val="Body"/>
+        <w:ind w:left="1440"/>
+      </w:pPr>
+      <w:r>
+        <w:t xml:space="preserve">y = ax + c               </w:t>
+      </w:r>
+      <w:proofErr w:type="gramStart"/>
+      <w:r>
+        <w:t xml:space="preserve">  ;is</w:t>
+      </w:r>
+      <w:proofErr w:type="gramEnd"/>
+      <w:r>
+        <w:t xml:space="preserve"> a subset of,</w:t>
+      </w:r>
+    </w:p>
+    <w:p>
+      <w:pPr>
+        <w:pStyle w:val="Body"/>
+        <w:ind w:left="1440"/>
+      </w:pPr>
+      <w:r>
+        <w:t>y = ax + bx2 + c</w:t>
+      </w:r>
+    </w:p>
+    <w:p>
+      <w:pPr>
+        <w:pStyle w:val="Body"/>
+        <w:rPr>
+          <w:b/>
+          <w:bCs/>
+        </w:rPr>
+      </w:pPr>
+    </w:p>
+    <w:p>
+      <w:pPr>
+        <w:pStyle w:val="Body"/>
+      </w:pPr>
+      <w:r>
+        <w:t xml:space="preserve">Two models are nested if one model contains all the terms of the other, and at least one other term. The larger model is the complete (full) </w:t>
+      </w:r>
+      <w:proofErr w:type="gramStart"/>
+      <w:r>
+        <w:t>model</w:t>
+      </w:r>
+      <w:proofErr w:type="gramEnd"/>
+      <w:r>
+        <w:t xml:space="preserve"> and the smaller model is the reduced one. We want to test to be able to find the model the fits our observed data in the most efficient way.</w:t>
+      </w:r>
+    </w:p>
+    <w:p>
+      <w:pPr>
+        <w:pStyle w:val="Body"/>
+        <w:rPr>
+          <w:b/>
+          <w:bCs/>
+        </w:rPr>
+      </w:pPr>
+    </w:p>
+    <w:p>
+      <w:pPr>
+        <w:pStyle w:val="Body"/>
+        <w:numPr>
+          <w:ilvl w:val="0"/>
+          <w:numId w:val="2"/>
+        </w:numPr>
+      </w:pPr>
+      <w:r>
+        <w:t>How to compare nested models?</w:t>
+      </w:r>
+    </w:p>
+    <w:p>
+      <w:pPr>
+        <w:pStyle w:val="Body"/>
+        <w:ind w:left="720"/>
+      </w:pPr>
+    </w:p>
+    <w:p>
+      <w:pPr>
+        <w:pStyle w:val="Body"/>
+        <w:ind w:left="720"/>
+      </w:pPr>
+      <w:r>
+        <w:t xml:space="preserve">One way to compare between a full model and a reduced model is by testing. When a full model has exactly one more term than the reduced model we can use a t-test. In this test the reduced model being sufficient is the same as saying the additional parameter is null </w:t>
+      </w:r>
+      <w:proofErr w:type="gramStart"/>
+      <w:r>
+        <w:t>e.g.</w:t>
+      </w:r>
+      <w:proofErr w:type="gramEnd"/>
+      <w:r>
+        <w:t xml:space="preserve"> bx2 = 0.</w:t>
+      </w:r>
+    </w:p>
+    <w:p>
+      <w:pPr>
+        <w:pStyle w:val="Body"/>
+        <w:ind w:left="720"/>
+      </w:pPr>
+    </w:p>
+    <w:p>
+      <w:pPr>
+        <w:pStyle w:val="Body"/>
+        <w:ind w:left="720"/>
+      </w:pPr>
+      <w:r>
+        <w:t xml:space="preserve">When the model has more than one additional term we use an F-test, which is </w:t>
+      </w:r>
+      <w:proofErr w:type="spellStart"/>
+      <w:r>
+        <w:t>generalising</w:t>
+      </w:r>
+      <w:proofErr w:type="spellEnd"/>
+      <w:r>
+        <w:t xml:space="preserve"> the t-test. This fits both models to test whether the full model fits a lot better </w:t>
+      </w:r>
+      <w:proofErr w:type="spellStart"/>
+      <w:proofErr w:type="gramStart"/>
+      <w:r>
+        <w:t>an</w:t>
+      </w:r>
+      <w:proofErr w:type="spellEnd"/>
+      <w:r>
+        <w:t xml:space="preserve"> the</w:t>
+      </w:r>
+      <w:proofErr w:type="gramEnd"/>
+      <w:r>
+        <w:t xml:space="preserve"> reduced model giving us a numerical value to </w:t>
+      </w:r>
+      <w:proofErr w:type="spellStart"/>
+      <w:r>
+        <w:t>analyse</w:t>
+      </w:r>
+      <w:proofErr w:type="spellEnd"/>
+      <w:r>
+        <w:t>:</w:t>
+      </w:r>
+      <w:r>
+        <w:rPr>
+          <w:noProof/>
+        </w:rPr>
+        <w:drawing>
+          <wp:anchor distT="152400" distB="152400" distL="152400" distR="152400" simplePos="0" relativeHeight="251687936" behindDoc="0" locked="0" layoutInCell="1" allowOverlap="1" wp14:anchorId="3DAD7BFF" wp14:editId="437AC0AD">
+            <wp:simplePos x="0" y="0"/>
+            <wp:positionH relativeFrom="margin">
+              <wp:posOffset>770639</wp:posOffset>
+            </wp:positionH>
+            <wp:positionV relativeFrom="line">
+              <wp:posOffset>232499</wp:posOffset>
+            </wp:positionV>
+            <wp:extent cx="4566078" cy="2083675"/>
+            <wp:effectExtent l="0" t="0" r="0" b="0"/>
+            <wp:wrapTopAndBottom distT="152400" distB="152400"/>
+            <wp:docPr id="1073741825" name="officeArt object" descr="Diagram&#10;&#10;Description automatically generated"/>
+            <wp:cNvGraphicFramePr/>
+            <a:graphic xmlns:a="http://schemas.openxmlformats.org/drawingml/2006/main">
+              <a:graphicData uri="http://schemas.openxmlformats.org/drawingml/2006/picture">
+                <pic:pic xmlns:pic="http://schemas.openxmlformats.org/drawingml/2006/picture">
+                  <pic:nvPicPr>
+                    <pic:cNvPr id="1073741825" name="officeArt object" descr="Diagram&#10;&#10;Description automatically generated"/>
+                    <pic:cNvPicPr>
+                      <a:picLocks noChangeAspect="1"/>
+                    </pic:cNvPicPr>
+                  </pic:nvPicPr>
+                  <pic:blipFill>
+                    <a:blip r:embed="rId8"/>
+                    <a:stretch>
+                      <a:fillRect/>
+                    </a:stretch>
+                  </pic:blipFill>
+                  <pic:spPr>
+                    <a:xfrm>
+                      <a:off x="0" y="0"/>
+                      <a:ext cx="4566078" cy="2083675"/>
+                    </a:xfrm>
+                    <a:prstGeom prst="rect">
+                      <a:avLst/>
+                    </a:prstGeom>
+                    <a:ln w="12700" cap="flat">
+                      <a:noFill/>
+                      <a:miter lim="400000"/>
+                    </a:ln>
+                    <a:effectLst/>
+                  </pic:spPr>
+                </pic:pic>
+              </a:graphicData>
+            </a:graphic>
+          </wp:anchor>
+        </w:drawing>
+      </w:r>
+    </w:p>
+    <w:p>
+      <w:pPr>
+        <w:pStyle w:val="Body"/>
+      </w:pPr>
+    </w:p>
+    <w:p>
+      <w:pPr>
+        <w:pStyle w:val="Body"/>
+        <w:numPr>
+          <w:ilvl w:val="0"/>
+          <w:numId w:val="2"/>
+        </w:numPr>
+      </w:pPr>
+      <w:r>
+        <w:t>How to decide how many variables we need as covariates in our model?</w:t>
+      </w:r>
+    </w:p>
+    <w:p>
+      <w:pPr>
+        <w:pStyle w:val="Body"/>
+      </w:pPr>
+    </w:p>
+    <w:p>
+      <w:pPr>
+        <w:pStyle w:val="Body"/>
+        <w:ind w:left="720"/>
+      </w:pPr>
+      <w:r>
+        <w:t xml:space="preserve">The number of covariates used in the model will be based upon the significance of those covariates on our predicted figures. Some covariates like seen above with the t-test might not have a high level of significance while others are very important. The </w:t>
+      </w:r>
+      <w:r>
+        <w:lastRenderedPageBreak/>
+        <w:t xml:space="preserve">decision of how many or which </w:t>
+      </w:r>
+      <w:proofErr w:type="spellStart"/>
+      <w:r>
+        <w:t>covariants</w:t>
+      </w:r>
+      <w:proofErr w:type="spellEnd"/>
+      <w:r>
+        <w:t xml:space="preserve"> we use will be based upon the testing of the said data to assess the importance of each covariate in relation with the figures. </w:t>
+      </w:r>
+    </w:p>
+    <w:p>
+      <w:pPr>
+        <w:pStyle w:val="Body"/>
+        <w:ind w:left="720"/>
+      </w:pPr>
+    </w:p>
+    <w:p>
+      <w:pPr>
+        <w:pStyle w:val="Body"/>
+        <w:numPr>
+          <w:ilvl w:val="0"/>
+          <w:numId w:val="2"/>
+        </w:numPr>
+      </w:pPr>
+      <w:r>
+        <w:t>How can we use nested models to quantify the importance of a particular covariate?</w:t>
+      </w:r>
+    </w:p>
+    <w:p>
+      <w:pPr>
+        <w:pStyle w:val="Body"/>
+        <w:ind w:left="720"/>
+      </w:pPr>
+    </w:p>
+    <w:p>
+      <w:pPr>
+        <w:pStyle w:val="Body"/>
+        <w:ind w:left="720"/>
+      </w:pPr>
+      <w:r>
+        <w:t xml:space="preserve">Nested models allow us to compare the difference in results by using the different covariates. If there is little influence of the extra covariates in the full </w:t>
+      </w:r>
+      <w:proofErr w:type="gramStart"/>
+      <w:r>
+        <w:t>model</w:t>
+      </w:r>
+      <w:proofErr w:type="gramEnd"/>
+      <w:r>
+        <w:t xml:space="preserve"> then the results for the two models will show similarity; the variance between the two models is therefore the impact of the additional covariates. </w:t>
+      </w:r>
+    </w:p>
+    <w:p>
+      <w:pPr>
+        <w:pStyle w:val="Body"/>
+      </w:pPr>
+    </w:p>
+    <w:p>
+      <w:pPr>
+        <w:pStyle w:val="Body"/>
+        <w:numPr>
+          <w:ilvl w:val="0"/>
+          <w:numId w:val="2"/>
+        </w:numPr>
+      </w:pPr>
+      <w:r>
+        <w:t>Can we compare the coefficients obtain for different nested models?</w:t>
+      </w:r>
+    </w:p>
+    <w:p>
+      <w:pPr>
+        <w:pStyle w:val="Body"/>
+      </w:pPr>
+    </w:p>
+    <w:p>
+      <w:pPr>
+        <w:pStyle w:val="Body"/>
+        <w:numPr>
+          <w:ilvl w:val="1"/>
+          <w:numId w:val="2"/>
+        </w:numPr>
+      </w:pPr>
+      <w:r>
+        <w:t>Is there some relation between the a’s, b’s and c?</w:t>
+      </w:r>
+    </w:p>
+    <w:p>
+      <w:pPr>
+        <w:pStyle w:val="Body"/>
+        <w:ind w:left="720"/>
+      </w:pPr>
+    </w:p>
+    <w:p>
+      <w:pPr>
+        <w:pStyle w:val="Body"/>
+        <w:ind w:left="720"/>
+      </w:pPr>
+      <w:r>
+        <w:t xml:space="preserve">The a’s, b’s and c’s are all covariates in our models. The three models given in the </w:t>
+      </w:r>
+      <w:proofErr w:type="spellStart"/>
+      <w:r>
+        <w:t>powerpoint</w:t>
+      </w:r>
+      <w:proofErr w:type="spellEnd"/>
+      <w:r>
+        <w:t xml:space="preserve"> are as follows:</w:t>
+      </w:r>
+      <w:r>
+        <w:rPr>
+          <w:noProof/>
+        </w:rPr>
+        <w:drawing>
+          <wp:anchor distT="152400" distB="152400" distL="152400" distR="152400" simplePos="0" relativeHeight="251688960" behindDoc="0" locked="0" layoutInCell="1" allowOverlap="1" wp14:anchorId="573E7AEC" wp14:editId="12FE93EB">
+            <wp:simplePos x="0" y="0"/>
+            <wp:positionH relativeFrom="margin">
+              <wp:posOffset>464909</wp:posOffset>
+            </wp:positionH>
+            <wp:positionV relativeFrom="line">
+              <wp:posOffset>175476</wp:posOffset>
+            </wp:positionV>
+            <wp:extent cx="1341603" cy="680197"/>
+            <wp:effectExtent l="0" t="0" r="0" b="0"/>
+            <wp:wrapThrough wrapText="bothSides" distL="152400" distR="152400">
+              <wp:wrapPolygon edited="1">
+                <wp:start x="0" y="0"/>
+                <wp:lineTo x="21600" y="0"/>
+                <wp:lineTo x="21600" y="21600"/>
+                <wp:lineTo x="0" y="21600"/>
+                <wp:lineTo x="0" y="0"/>
+              </wp:wrapPolygon>
+            </wp:wrapThrough>
+            <wp:docPr id="1073741826" name="officeArt object" descr="Text, letter&#10;&#10;Description automatically generated"/>
+            <wp:cNvGraphicFramePr/>
+            <a:graphic xmlns:a="http://schemas.openxmlformats.org/drawingml/2006/main">
+              <a:graphicData uri="http://schemas.openxmlformats.org/drawingml/2006/picture">
+                <pic:pic xmlns:pic="http://schemas.openxmlformats.org/drawingml/2006/picture">
+                  <pic:nvPicPr>
+                    <pic:cNvPr id="1073741826" name="officeArt object" descr="Text, letter&#10;&#10;Description automatically generated"/>
+                    <pic:cNvPicPr>
+                      <a:picLocks noChangeAspect="1"/>
+                    </pic:cNvPicPr>
+                  </pic:nvPicPr>
+                  <pic:blipFill>
+                    <a:blip r:embed="rId9"/>
+                    <a:stretch>
+                      <a:fillRect/>
+                    </a:stretch>
+                  </pic:blipFill>
+                  <pic:spPr>
+                    <a:xfrm>
+                      <a:off x="0" y="0"/>
+                      <a:ext cx="1341603" cy="680197"/>
+                    </a:xfrm>
+                    <a:prstGeom prst="rect">
+                      <a:avLst/>
+                    </a:prstGeom>
+                    <a:ln w="12700" cap="flat">
+                      <a:noFill/>
+                      <a:miter lim="400000"/>
+                    </a:ln>
+                    <a:effectLst/>
+                  </pic:spPr>
+                </pic:pic>
+              </a:graphicData>
+            </a:graphic>
+          </wp:anchor>
+        </w:drawing>
+      </w:r>
+    </w:p>
+    <w:p>
+      <w:pPr>
+        <w:pStyle w:val="Body"/>
+        <w:ind w:left="720"/>
+      </w:pPr>
+    </w:p>
+    <w:p>
+      <w:pPr>
+        <w:pStyle w:val="Body"/>
+        <w:ind w:left="720"/>
+        <w:rPr>
+          <w:sz w:val="18"/>
+          <w:szCs w:val="18"/>
+        </w:rPr>
+      </w:pPr>
+      <w:r>
+        <w:rPr>
+          <w:sz w:val="18"/>
+          <w:szCs w:val="18"/>
+        </w:rPr>
+        <w:t>*</w:t>
+      </w:r>
+      <w:proofErr w:type="gramStart"/>
+      <w:r>
+        <w:rPr>
+          <w:sz w:val="18"/>
+          <w:szCs w:val="18"/>
+        </w:rPr>
+        <w:t>model</w:t>
+      </w:r>
+      <w:proofErr w:type="gramEnd"/>
+      <w:r>
+        <w:rPr>
+          <w:sz w:val="18"/>
+          <w:szCs w:val="18"/>
+        </w:rPr>
+        <w:t xml:space="preserve"> a</w:t>
+      </w:r>
+    </w:p>
+    <w:p>
+      <w:pPr>
+        <w:pStyle w:val="Body"/>
+        <w:ind w:left="720"/>
+        <w:rPr>
+          <w:sz w:val="18"/>
+          <w:szCs w:val="18"/>
+        </w:rPr>
+      </w:pPr>
+    </w:p>
+    <w:p>
+      <w:pPr>
+        <w:pStyle w:val="Body"/>
+        <w:ind w:left="720"/>
+        <w:rPr>
+          <w:sz w:val="18"/>
+          <w:szCs w:val="18"/>
+        </w:rPr>
+      </w:pPr>
+      <w:r>
+        <w:rPr>
+          <w:sz w:val="18"/>
+          <w:szCs w:val="18"/>
+        </w:rPr>
+        <w:t>*</w:t>
+      </w:r>
+      <w:proofErr w:type="gramStart"/>
+      <w:r>
+        <w:rPr>
+          <w:sz w:val="18"/>
+          <w:szCs w:val="18"/>
+        </w:rPr>
+        <w:t>model</w:t>
+      </w:r>
+      <w:proofErr w:type="gramEnd"/>
+      <w:r>
+        <w:rPr>
+          <w:sz w:val="18"/>
+          <w:szCs w:val="18"/>
+        </w:rPr>
+        <w:t xml:space="preserve"> b</w:t>
+      </w:r>
+    </w:p>
+    <w:p>
+      <w:pPr>
+        <w:pStyle w:val="Body"/>
+        <w:ind w:left="720"/>
+        <w:rPr>
+          <w:sz w:val="18"/>
+          <w:szCs w:val="18"/>
+        </w:rPr>
+      </w:pPr>
+    </w:p>
+    <w:p>
+      <w:pPr>
+        <w:pStyle w:val="Body"/>
+        <w:ind w:left="720"/>
+        <w:rPr>
+          <w:sz w:val="18"/>
+          <w:szCs w:val="18"/>
+        </w:rPr>
+      </w:pPr>
+      <w:r>
+        <w:rPr>
+          <w:sz w:val="18"/>
+          <w:szCs w:val="18"/>
+        </w:rPr>
+        <w:t>*</w:t>
+      </w:r>
+      <w:proofErr w:type="gramStart"/>
+      <w:r>
+        <w:rPr>
+          <w:sz w:val="18"/>
+          <w:szCs w:val="18"/>
+        </w:rPr>
+        <w:t>model</w:t>
+      </w:r>
+      <w:proofErr w:type="gramEnd"/>
+      <w:r>
+        <w:rPr>
+          <w:sz w:val="18"/>
+          <w:szCs w:val="18"/>
+        </w:rPr>
+        <w:t xml:space="preserve"> c</w:t>
+      </w:r>
+    </w:p>
+    <w:p>
+      <w:pPr>
+        <w:pStyle w:val="Body"/>
+        <w:ind w:left="720"/>
+      </w:pPr>
+    </w:p>
+    <w:p>
+      <w:pPr>
+        <w:pStyle w:val="Body"/>
+        <w:ind w:left="720"/>
+      </w:pPr>
+    </w:p>
+    <w:p>
+      <w:pPr>
+        <w:pStyle w:val="Body"/>
+        <w:ind w:left="720"/>
+      </w:pPr>
+      <w:r>
+        <w:t xml:space="preserve">Here we can see that model a is the full model for all other models containing the terms of both model b and c while also having an additional term. Model b could also be considered a full model in relation to model c (reduced model). If we were to compare model b to model c or model a to model b (but not model a to model c) we could use a t- test as the difference between the two models is only one term. To compare model a to model c we would therefore be required to the f- test. </w:t>
+      </w:r>
+    </w:p>
+    <w:p>
+      <w:pPr>
+        <w:pStyle w:val="Body"/>
+      </w:pPr>
+    </w:p>
+    <w:p>
+      <w:pPr>
+        <w:pStyle w:val="Body"/>
+        <w:numPr>
+          <w:ilvl w:val="1"/>
+          <w:numId w:val="2"/>
+        </w:numPr>
+      </w:pPr>
+      <w:r>
+        <w:t>How the dependencies between the covariates affect these relations?</w:t>
+      </w:r>
+    </w:p>
+    <w:p>
+      <w:pPr>
+        <w:pStyle w:val="Body"/>
+        <w:ind w:left="720"/>
+      </w:pPr>
+    </w:p>
+    <w:p>
+      <w:pPr>
+        <w:pStyle w:val="Body"/>
+        <w:ind w:left="720"/>
+      </w:pPr>
+      <w:r>
+        <w:t xml:space="preserve">The importance of the covariate will define the magnitude of the coefficients in the models and will therefore alter the resulting phenomenon seen. Looking at our models it appears to me that the x^3 covariate is the most defining one as we see it in all our models. </w:t>
+      </w:r>
+    </w:p>
+    <w:p>
+      <w:pPr>
+        <w:pStyle w:val="Body"/>
+        <w:ind w:left="720"/>
+      </w:pPr>
+    </w:p>
+    <w:p>
+      <w:pPr>
+        <w:pStyle w:val="Body"/>
+        <w:numPr>
+          <w:ilvl w:val="0"/>
+          <w:numId w:val="2"/>
+        </w:numPr>
+      </w:pPr>
+      <w:r>
+        <w:t>Discuss the difference between interpreting the importance of each covariate in terms of the magnitude of its coefficient or using nested models.</w:t>
+      </w:r>
+    </w:p>
+    <w:p>
+      <w:pPr>
+        <w:pStyle w:val="Body"/>
+        <w:ind w:left="720"/>
+      </w:pPr>
+    </w:p>
+    <w:p>
+      <w:r>
+        <w:t xml:space="preserve">When we interpret the importance of a covariate based on the magnitude of the </w:t>
+      </w:r>
+      <w:proofErr w:type="gramStart"/>
+      <w:r>
+        <w:t>coefficient</w:t>
+      </w:r>
+      <w:proofErr w:type="gramEnd"/>
+      <w:r>
+        <w:t xml:space="preserve"> we are using a </w:t>
+      </w:r>
+      <w:proofErr w:type="spellStart"/>
+      <w:r>
+        <w:t>non comparative</w:t>
+      </w:r>
+      <w:proofErr w:type="spellEnd"/>
+      <w:r>
+        <w:t xml:space="preserve"> method to assess its impact on the overall model. When we are dealing with nested linear </w:t>
+      </w:r>
+      <w:proofErr w:type="gramStart"/>
+      <w:r>
+        <w:t>model</w:t>
+      </w:r>
+      <w:proofErr w:type="gramEnd"/>
+      <w:r>
+        <w:t xml:space="preserve"> we can compare the change in magnitude of the coefficients as the covariates are added or removed. Comparing the coefficients when the same set of covariates are used in a nested models are used in fields such as medical research e.g. (</w:t>
+      </w:r>
+      <w:proofErr w:type="spellStart"/>
+      <w:r>
+        <w:t>Fiesella</w:t>
+      </w:r>
+      <w:proofErr w:type="spellEnd"/>
+      <w:r>
+        <w:t xml:space="preserve"> and Franks, 2010). Such comparisons arise when two explanations of a phenomenon are </w:t>
+      </w:r>
+      <w:proofErr w:type="gramStart"/>
+      <w:r>
+        <w:t>given</w:t>
+      </w:r>
+      <w:proofErr w:type="gramEnd"/>
+      <w:r>
+        <w:t xml:space="preserve"> and researchers are interested in </w:t>
+      </w:r>
+      <w:proofErr w:type="spellStart"/>
+      <w:r>
+        <w:t>wether</w:t>
+      </w:r>
+      <w:proofErr w:type="spellEnd"/>
+      <w:r>
+        <w:t xml:space="preserve"> the coefficients associated with a given set of covariates will differ significantly when additional covariates are added into the model.</w:t>
+      </w:r>
     </w:p>
     <w:p/>
     <w:p/>
@@ -327,29 +1008,6 @@
     <w:p/>
     <w:p/>
     <w:p/>
-    <w:p>
-      <w:pPr>
-        <w:rPr>
-          <w:noProof/>
-          <w:lang w:eastAsia="en-GB"/>
-        </w:rPr>
-      </w:pPr>
-    </w:p>
-    <w:p>
-      <w:pPr>
-        <w:rPr>
-          <w:noProof/>
-          <w:lang w:eastAsia="en-GB"/>
-        </w:rPr>
-      </w:pPr>
-      <w:r>
-        <w:rPr>
-          <w:noProof/>
-          <w:lang w:eastAsia="en-GB"/>
-        </w:rPr>
-        <w:t xml:space="preserve"> </w:t>
-      </w:r>
-    </w:p>
     <w:p/>
     <w:p/>
     <w:p/>
@@ -359,6 +1017,35 @@
     <w:p>
       <w:pPr>
         <w:rPr>
+          <w:noProof/>
+          <w:lang w:eastAsia="en-GB"/>
+        </w:rPr>
+      </w:pPr>
+    </w:p>
+    <w:p>
+      <w:pPr>
+        <w:rPr>
+          <w:noProof/>
+          <w:lang w:eastAsia="en-GB"/>
+        </w:rPr>
+      </w:pPr>
+      <w:r>
+        <w:rPr>
+          <w:noProof/>
+          <w:lang w:eastAsia="en-GB"/>
+        </w:rPr>
+        <w:t xml:space="preserve"> </w:t>
+      </w:r>
+    </w:p>
+    <w:p/>
+    <w:p/>
+    <w:p/>
+    <w:p/>
+    <w:p/>
+    <w:p/>
+    <w:p>
+      <w:pPr>
+        <w:rPr>
           <w:u w:val="single"/>
         </w:rPr>
       </w:pPr>
@@ -368,11 +1055,10 @@
           <w:u w:val="single"/>
           <w:lang w:eastAsia="en-GB"/>
         </w:rPr>
-        <w:lastRenderedPageBreak/>
         <mc:AlternateContent>
           <mc:Choice Requires="wps">
             <w:drawing>
-              <wp:anchor distT="45720" distB="45720" distL="114300" distR="114300" simplePos="0" relativeHeight="251684864" behindDoc="0" locked="0" layoutInCell="1" allowOverlap="1" wp14:anchorId="56496F6A" wp14:editId="5A441D48">
+              <wp:anchor distT="45720" distB="45720" distL="114300" distR="114300" simplePos="0" relativeHeight="251684864" behindDoc="0" locked="0" layoutInCell="1" allowOverlap="1" wp14:anchorId="404BCF7C" wp14:editId="3763A5C9">
                 <wp:simplePos x="0" y="0"/>
                 <wp:positionH relativeFrom="margin">
                   <wp:align>left</wp:align>
@@ -449,11 +1135,11 @@
           </mc:Choice>
           <mc:Fallback>
             <w:pict>
-              <v:shapetype w14:anchorId="56496F6A" id="_x0000_t202" coordsize="21600,21600" o:spt="202" path="m,l,21600r21600,l21600,xe">
+              <v:shapetype w14:anchorId="404BCF7C" id="_x0000_t202" coordsize="21600,21600" o:spt="202" path="m,l,21600r21600,l21600,xe">
                 <v:stroke joinstyle="miter"/>
                 <v:path gradientshapeok="t" o:connecttype="rect"/>
               </v:shapetype>
-              <v:shape id="Text Box 2" o:spid="_x0000_s1026" type="#_x0000_t202" style="position:absolute;margin-left:0;margin-top:1.1pt;width:36.25pt;height:17pt;z-index:251684864;visibility:visible;mso-wrap-style:square;mso-width-percent:0;mso-height-percent:0;mso-wrap-distance-left:9pt;mso-wrap-distance-top:3.6pt;mso-wrap-distance-right:9pt;mso-wrap-distance-bottom:3.6pt;mso-position-horizontal:left;mso-position-horizontal-relative:margin;mso-position-vertical:absolute;mso-position-vertical-relative:text;mso-width-percent:0;mso-height-percent:0;mso-width-relative:margin;mso-height-relative:margin;v-text-anchor:top" o:gfxdata="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">
+              <v:shape id="Text Box 2" o:spid="_x0000_s1026" type="#_x0000_t202" style="position:absolute;margin-left:0;margin-top:1.1pt;width:36.25pt;height:17pt;z-index:251684864;visibility:visible;mso-wrap-style:square;mso-width-percent:0;mso-height-percent:0;mso-wrap-distance-left:9pt;mso-wrap-distance-top:3.6pt;mso-wrap-distance-right:9pt;mso-wrap-distance-bottom:3.6pt;mso-position-horizontal:left;mso-position-horizontal-relative:margin;mso-position-vertical:absolute;mso-position-vertical-relative:text;mso-width-percent:0;mso-height-percent:0;mso-width-relative:margin;mso-height-relative:margin;v-text-anchor:top" o:gfxdata="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">
                 <v:textbox>
                   <w:txbxContent>
                     <w:p>
@@ -488,7 +1174,7 @@
         <mc:AlternateContent>
           <mc:Choice Requires="wps">
             <w:drawing>
-              <wp:anchor distT="45720" distB="45720" distL="114300" distR="114300" simplePos="0" relativeHeight="251667454" behindDoc="0" locked="0" layoutInCell="1" allowOverlap="1" wp14:anchorId="56496F6A" wp14:editId="5A441D48">
+              <wp:anchor distT="45720" distB="45720" distL="114300" distR="114300" simplePos="0" relativeHeight="251667454" behindDoc="0" locked="0" layoutInCell="1" allowOverlap="1" wp14:anchorId="04DBE36B" wp14:editId="02B039B8">
                 <wp:simplePos x="0" y="0"/>
                 <wp:positionH relativeFrom="column">
                   <wp:posOffset>3289935</wp:posOffset>
@@ -573,7 +1259,7 @@
           </mc:Choice>
           <mc:Fallback>
             <w:pict>
-              <v:shape w14:anchorId="56496F6A" id="_x0000_s1027" type="#_x0000_t202" style="position:absolute;margin-left:259.05pt;margin-top:0;width:54.95pt;height:19.8pt;z-index:251667454;visibility:visible;mso-wrap-style:square;mso-width-percent:0;mso-height-percent:0;mso-wrap-distance-left:9pt;mso-wrap-distance-top:3.6pt;mso-wrap-distance-right:9pt;mso-wrap-distance-bottom:3.6pt;mso-position-horizontal:absolute;mso-position-horizontal-relative:text;mso-position-vertical:absolute;mso-position-vertical-relative:text;mso-width-percent:0;mso-height-percent:0;mso-width-relative:margin;mso-height-relative:margin;v-text-anchor:top" o:gfxdata="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">
+              <v:shape w14:anchorId="04DBE36B" id="_x0000_s1027" type="#_x0000_t202" style="position:absolute;margin-left:259.05pt;margin-top:0;width:54.95pt;height:19.8pt;z-index:251667454;visibility:visible;mso-wrap-style:square;mso-width-percent:0;mso-height-percent:0;mso-wrap-distance-left:9pt;mso-wrap-distance-top:3.6pt;mso-wrap-distance-right:9pt;mso-wrap-distance-bottom:3.6pt;mso-position-horizontal:absolute;mso-position-horizontal-relative:text;mso-position-vertical:absolute;mso-position-vertical-relative:text;mso-width-percent:0;mso-height-percent:0;mso-width-relative:margin;mso-height-relative:margin;v-text-anchor:top" o:gfxdata="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">
                 <v:textbox>
                   <w:txbxContent>
                     <w:p>
@@ -613,7 +1299,7 @@
           <w:lang w:eastAsia="en-GB"/>
         </w:rPr>
         <w:drawing>
-          <wp:anchor distT="0" distB="0" distL="114300" distR="114300" simplePos="0" relativeHeight="251671552" behindDoc="0" locked="0" layoutInCell="1" allowOverlap="1">
+          <wp:anchor distT="0" distB="0" distL="114300" distR="114300" simplePos="0" relativeHeight="251671552" behindDoc="0" locked="0" layoutInCell="1" allowOverlap="1" wp14:anchorId="3DA30403" wp14:editId="31DDBB76">
             <wp:simplePos x="0" y="0"/>
             <wp:positionH relativeFrom="column">
               <wp:posOffset>2652385</wp:posOffset>
@@ -636,7 +1322,7 @@
                     <pic:cNvPicPr/>
                   </pic:nvPicPr>
                   <pic:blipFill>
-                    <a:blip r:embed="rId7">
+                    <a:blip r:embed="rId10">
                       <a:extLst>
                         <a:ext uri="{28A0092B-C50C-407E-A947-70E740481C1C}">
                           <a14:useLocalDpi xmlns:a14="http://schemas.microsoft.com/office/drawing/2010/main" val="0"/>
@@ -668,7 +1354,7 @@
           <w:lang w:eastAsia="en-GB"/>
         </w:rPr>
         <w:drawing>
-          <wp:anchor distT="0" distB="0" distL="114300" distR="114300" simplePos="0" relativeHeight="251670528" behindDoc="0" locked="0" layoutInCell="1" allowOverlap="1">
+          <wp:anchor distT="0" distB="0" distL="114300" distR="114300" simplePos="0" relativeHeight="251670528" behindDoc="0" locked="0" layoutInCell="1" allowOverlap="1" wp14:anchorId="226D7C94" wp14:editId="5D510405">
             <wp:simplePos x="0" y="0"/>
             <wp:positionH relativeFrom="column">
               <wp:posOffset>949335</wp:posOffset>
@@ -691,7 +1377,7 @@
                     <pic:cNvPicPr/>
                   </pic:nvPicPr>
                   <pic:blipFill>
-                    <a:blip r:embed="rId8">
+                    <a:blip r:embed="rId11">
                       <a:extLst>
                         <a:ext uri="{28A0092B-C50C-407E-A947-70E740481C1C}">
                           <a14:useLocalDpi xmlns:a14="http://schemas.microsoft.com/office/drawing/2010/main" val="0"/>
@@ -732,7 +1418,7 @@
         <mc:AlternateContent>
           <mc:Choice Requires="wps">
             <w:drawing>
-              <wp:anchor distT="45720" distB="45720" distL="114300" distR="114300" simplePos="0" relativeHeight="251668479" behindDoc="0" locked="0" layoutInCell="1" allowOverlap="1" wp14:anchorId="56496F6A" wp14:editId="5A441D48">
+              <wp:anchor distT="45720" distB="45720" distL="114300" distR="114300" simplePos="0" relativeHeight="251668479" behindDoc="0" locked="0" layoutInCell="1" allowOverlap="1" wp14:anchorId="08140DE2" wp14:editId="04655752">
                 <wp:simplePos x="0" y="0"/>
                 <wp:positionH relativeFrom="column">
                   <wp:posOffset>1576705</wp:posOffset>
@@ -811,7 +1497,7 @@
           </mc:Choice>
           <mc:Fallback>
             <w:pict>
-              <v:shape w14:anchorId="56496F6A" id="_x0000_s1028" type="#_x0000_t202" style="position:absolute;margin-left:124.15pt;margin-top:0;width:56.65pt;height:18.1pt;z-index:251668479;visibility:visible;mso-wrap-style:square;mso-width-percent:0;mso-height-percent:0;mso-wrap-distance-left:9pt;mso-wrap-distance-top:3.6pt;mso-wrap-distance-right:9pt;mso-wrap-distance-bottom:3.6pt;mso-position-horizontal:absolute;mso-position-horizontal-relative:text;mso-position-vertical:absolute;mso-position-vertical-relative:text;mso-width-percent:0;mso-height-percent:0;mso-width-relative:margin;mso-height-relative:margin;v-text-anchor:top" o:gfxdata="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">
+              <v:shape w14:anchorId="08140DE2" id="_x0000_s1028" type="#_x0000_t202" style="position:absolute;margin-left:124.15pt;margin-top:0;width:56.65pt;height:18.1pt;z-index:251668479;visibility:visible;mso-wrap-style:square;mso-width-percent:0;mso-height-percent:0;mso-wrap-distance-left:9pt;mso-wrap-distance-top:3.6pt;mso-wrap-distance-right:9pt;mso-wrap-distance-bottom:3.6pt;mso-position-horizontal:absolute;mso-position-horizontal-relative:text;mso-position-vertical:absolute;mso-position-vertical-relative:text;mso-width-percent:0;mso-height-percent:0;mso-width-relative:margin;mso-height-relative:margin;v-text-anchor:top" o:gfxdata="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">
                 <v:fill opacity="0"/>
                 <v:textbox>
                   <w:txbxContent>
@@ -851,7 +1537,7 @@
           <w:lang w:eastAsia="en-GB"/>
         </w:rPr>
         <w:drawing>
-          <wp:anchor distT="0" distB="0" distL="114300" distR="114300" simplePos="0" relativeHeight="251669504" behindDoc="0" locked="0" layoutInCell="1" allowOverlap="1">
+          <wp:anchor distT="0" distB="0" distL="114300" distR="114300" simplePos="0" relativeHeight="251669504" behindDoc="0" locked="0" layoutInCell="1" allowOverlap="1" wp14:anchorId="3ED38B74" wp14:editId="5499B07D">
             <wp:simplePos x="0" y="0"/>
             <wp:positionH relativeFrom="margin">
               <wp:align>left</wp:align>
@@ -874,7 +1560,7 @@
                     <pic:cNvPicPr/>
                   </pic:nvPicPr>
                   <pic:blipFill>
-                    <a:blip r:embed="rId9">
+                    <a:blip r:embed="rId12">
                       <a:extLst>
                         <a:ext uri="{28A0092B-C50C-407E-A947-70E740481C1C}">
                           <a14:useLocalDpi xmlns:a14="http://schemas.microsoft.com/office/drawing/2010/main" val="0"/>
@@ -915,7 +1601,7 @@
         <mc:AlternateContent>
           <mc:Choice Requires="wps">
             <w:drawing>
-              <wp:anchor distT="45720" distB="45720" distL="114300" distR="114300" simplePos="0" relativeHeight="251666429" behindDoc="0" locked="0" layoutInCell="1" allowOverlap="1" wp14:anchorId="56496F6A" wp14:editId="5A441D48">
+              <wp:anchor distT="45720" distB="45720" distL="114300" distR="114300" simplePos="0" relativeHeight="251666429" behindDoc="0" locked="0" layoutInCell="1" allowOverlap="1" wp14:anchorId="271492F7" wp14:editId="5B56C241">
                 <wp:simplePos x="0" y="0"/>
                 <wp:positionH relativeFrom="margin">
                   <wp:align>left</wp:align>
@@ -992,7 +1678,7 @@
           </mc:Choice>
           <mc:Fallback>
             <w:pict>
-              <v:shape w14:anchorId="56496F6A" id="_x0000_s1029" type="#_x0000_t202" style="position:absolute;margin-left:0;margin-top:108.45pt;width:52.15pt;height:20.4pt;z-index:251666429;visibility:visible;mso-wrap-style:square;mso-width-percent:0;mso-height-percent:0;mso-wrap-distance-left:9pt;mso-wrap-distance-top:3.6pt;mso-wrap-distance-right:9pt;mso-wrap-distance-bottom:3.6pt;mso-position-horizontal:left;mso-position-horizontal-relative:margin;mso-position-vertical:absolute;mso-position-vertical-relative:text;mso-width-percent:0;mso-height-percent:0;mso-width-relative:margin;mso-height-relative:margin;v-text-anchor:top" o:gfxdata="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">
+              <v:shape w14:anchorId="271492F7" id="_x0000_s1029" type="#_x0000_t202" style="position:absolute;margin-left:0;margin-top:108.45pt;width:52.15pt;height:20.4pt;z-index:251666429;visibility:visible;mso-wrap-style:square;mso-width-percent:0;mso-height-percent:0;mso-wrap-distance-left:9pt;mso-wrap-distance-top:3.6pt;mso-wrap-distance-right:9pt;mso-wrap-distance-bottom:3.6pt;mso-position-horizontal:left;mso-position-horizontal-relative:margin;mso-position-vertical:absolute;mso-position-vertical-relative:text;mso-width-percent:0;mso-height-percent:0;mso-width-relative:margin;mso-height-relative:margin;v-text-anchor:top" o:gfxdata="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">
                 <v:textbox>
                   <w:txbxContent>
                     <w:p>
@@ -1026,7 +1712,7 @@
         <mc:AlternateContent>
           <mc:Choice Requires="wps">
             <w:drawing>
-              <wp:anchor distT="0" distB="0" distL="114300" distR="114300" simplePos="0" relativeHeight="251678720" behindDoc="0" locked="0" layoutInCell="1" allowOverlap="1">
+              <wp:anchor distT="0" distB="0" distL="114300" distR="114300" simplePos="0" relativeHeight="251678720" behindDoc="0" locked="0" layoutInCell="1" allowOverlap="1" wp14:anchorId="2A671E1E" wp14:editId="50FB2AF5">
                 <wp:simplePos x="0" y="0"/>
                 <wp:positionH relativeFrom="margin">
                   <wp:align>left</wp:align>
@@ -1107,7 +1793,7 @@
           <w:lang w:eastAsia="en-GB"/>
         </w:rPr>
         <w:drawing>
-          <wp:anchor distT="0" distB="0" distL="114300" distR="114300" simplePos="0" relativeHeight="251672576" behindDoc="0" locked="0" layoutInCell="1" allowOverlap="1">
+          <wp:anchor distT="0" distB="0" distL="114300" distR="114300" simplePos="0" relativeHeight="251672576" behindDoc="0" locked="0" layoutInCell="1" allowOverlap="1" wp14:anchorId="4EABCC79" wp14:editId="2FD02522">
             <wp:simplePos x="0" y="0"/>
             <wp:positionH relativeFrom="margin">
               <wp:align>left</wp:align>
@@ -1130,7 +1816,7 @@
                     <pic:cNvPicPr/>
                   </pic:nvPicPr>
                   <pic:blipFill>
-                    <a:blip r:embed="rId10">
+                    <a:blip r:embed="rId13">
                       <a:extLst>
                         <a:ext uri="{28A0092B-C50C-407E-A947-70E740481C1C}">
                           <a14:useLocalDpi xmlns:a14="http://schemas.microsoft.com/office/drawing/2010/main" val="0"/>
@@ -1173,10 +1859,11 @@
           <w:u w:val="single"/>
           <w:lang w:eastAsia="en-GB"/>
         </w:rPr>
+        <w:lastRenderedPageBreak/>
         <mc:AlternateContent>
           <mc:Choice Requires="wps">
             <w:drawing>
-              <wp:anchor distT="45720" distB="45720" distL="114300" distR="114300" simplePos="0" relativeHeight="251663354" behindDoc="0" locked="0" layoutInCell="1" allowOverlap="1" wp14:anchorId="56496F6A" wp14:editId="5A441D48">
+              <wp:anchor distT="45720" distB="45720" distL="114300" distR="114300" simplePos="0" relativeHeight="251663354" behindDoc="0" locked="0" layoutInCell="1" allowOverlap="1" wp14:anchorId="5F2D67C2" wp14:editId="6BF27895">
                 <wp:simplePos x="0" y="0"/>
                 <wp:positionH relativeFrom="column">
                   <wp:posOffset>3544007</wp:posOffset>
@@ -1253,7 +1940,7 @@
           </mc:Choice>
           <mc:Fallback>
             <w:pict>
-              <v:shape w14:anchorId="56496F6A" id="_x0000_s1030" type="#_x0000_t202" style="position:absolute;margin-left:279.05pt;margin-top:22.55pt;width:59.5pt;height:22.65pt;z-index:251663354;visibility:visible;mso-wrap-style:square;mso-width-percent:0;mso-height-percent:0;mso-wrap-distance-left:9pt;mso-wrap-distance-top:3.6pt;mso-wrap-distance-right:9pt;mso-wrap-distance-bottom:3.6pt;mso-position-horizontal:absolute;mso-position-horizontal-relative:text;mso-position-vertical:absolute;mso-position-vertical-relative:text;mso-width-percent:0;mso-height-percent:0;mso-width-relative:margin;mso-height-relative:margin;v-text-anchor:top" o:gfxdata="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">
+              <v:shape w14:anchorId="5F2D67C2" id="_x0000_s1030" type="#_x0000_t202" style="position:absolute;margin-left:279.05pt;margin-top:22.55pt;width:59.5pt;height:22.65pt;z-index:251663354;visibility:visible;mso-wrap-style:square;mso-width-percent:0;mso-height-percent:0;mso-wrap-distance-left:9pt;mso-wrap-distance-top:3.6pt;mso-wrap-distance-right:9pt;mso-wrap-distance-bottom:3.6pt;mso-position-horizontal:absolute;mso-position-horizontal-relative:text;mso-position-vertical:absolute;mso-position-vertical-relative:text;mso-width-percent:0;mso-height-percent:0;mso-width-relative:margin;mso-height-relative:margin;v-text-anchor:top" o:gfxdata="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">
                 <v:textbox>
                   <w:txbxContent>
                     <w:p>
@@ -1289,7 +1976,7 @@
         <mc:AlternateContent>
           <mc:Choice Requires="wps">
             <w:drawing>
-              <wp:anchor distT="0" distB="0" distL="114300" distR="114300" simplePos="0" relativeHeight="251676672" behindDoc="0" locked="0" layoutInCell="1" allowOverlap="1">
+              <wp:anchor distT="0" distB="0" distL="114300" distR="114300" simplePos="0" relativeHeight="251676672" behindDoc="0" locked="0" layoutInCell="1" allowOverlap="1" wp14:anchorId="5008D6AD" wp14:editId="7E209013">
                 <wp:simplePos x="0" y="0"/>
                 <wp:positionH relativeFrom="column">
                   <wp:posOffset>4754614</wp:posOffset>
@@ -1381,7 +2068,7 @@
           <w:lang w:eastAsia="en-GB"/>
         </w:rPr>
         <w:drawing>
-          <wp:anchor distT="0" distB="0" distL="114300" distR="114300" simplePos="0" relativeHeight="251674624" behindDoc="0" locked="0" layoutInCell="1" allowOverlap="1">
+          <wp:anchor distT="0" distB="0" distL="114300" distR="114300" simplePos="0" relativeHeight="251674624" behindDoc="0" locked="0" layoutInCell="1" allowOverlap="1" wp14:anchorId="424411F4" wp14:editId="48718A97">
             <wp:simplePos x="0" y="0"/>
             <wp:positionH relativeFrom="column">
               <wp:posOffset>3225703</wp:posOffset>
@@ -1404,7 +2091,7 @@
                     <pic:cNvPicPr/>
                   </pic:nvPicPr>
                   <pic:blipFill>
-                    <a:blip r:embed="rId11">
+                    <a:blip r:embed="rId14">
                       <a:extLst>
                         <a:ext uri="{28A0092B-C50C-407E-A947-70E740481C1C}">
                           <a14:useLocalDpi xmlns:a14="http://schemas.microsoft.com/office/drawing/2010/main" val="0"/>
@@ -1439,7 +2126,7 @@
         <mc:AlternateContent>
           <mc:Choice Requires="wps">
             <w:drawing>
-              <wp:anchor distT="45720" distB="45720" distL="114300" distR="114300" simplePos="0" relativeHeight="251664379" behindDoc="0" locked="0" layoutInCell="1" allowOverlap="1">
+              <wp:anchor distT="45720" distB="45720" distL="114300" distR="114300" simplePos="0" relativeHeight="251664379" behindDoc="0" locked="0" layoutInCell="1" allowOverlap="1" wp14:anchorId="46DEB199" wp14:editId="68502640">
                 <wp:simplePos x="0" y="0"/>
                 <wp:positionH relativeFrom="column">
                   <wp:posOffset>2529246</wp:posOffset>
@@ -1516,7 +2203,7 @@
           </mc:Choice>
           <mc:Fallback>
             <w:pict>
-              <v:shape id="_x0000_s1031" type="#_x0000_t202" style="position:absolute;margin-left:199.15pt;margin-top:1.1pt;width:57.8pt;height:21.5pt;z-index:251664379;visibility:visible;mso-wrap-style:square;mso-width-percent:0;mso-height-percent:0;mso-wrap-distance-left:9pt;mso-wrap-distance-top:3.6pt;mso-wrap-distance-right:9pt;mso-wrap-distance-bottom:3.6pt;mso-position-horizontal:absolute;mso-position-horizontal-relative:text;mso-position-vertical:absolute;mso-position-vertical-relative:text;mso-width-percent:0;mso-height-percent:0;mso-width-relative:margin;mso-height-relative:margin;v-text-anchor:top" o:gfxdata="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">
+              <v:shape w14:anchorId="46DEB199" id="_x0000_s1031" type="#_x0000_t202" style="position:absolute;margin-left:199.15pt;margin-top:1.1pt;width:57.8pt;height:21.5pt;z-index:251664379;visibility:visible;mso-wrap-style:square;mso-width-percent:0;mso-height-percent:0;mso-wrap-distance-left:9pt;mso-wrap-distance-top:3.6pt;mso-wrap-distance-right:9pt;mso-wrap-distance-bottom:3.6pt;mso-position-horizontal:absolute;mso-position-horizontal-relative:text;mso-position-vertical:absolute;mso-position-vertical-relative:text;mso-width-percent:0;mso-height-percent:0;mso-width-relative:margin;mso-height-relative:margin;v-text-anchor:top" o:gfxdata="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">
                 <v:textbox>
                   <w:txbxContent>
                     <w:p>
@@ -1551,7 +2238,7 @@
         <mc:AlternateContent>
           <mc:Choice Requires="wps">
             <w:drawing>
-              <wp:anchor distT="45720" distB="45720" distL="114300" distR="114300" simplePos="0" relativeHeight="251665404" behindDoc="0" locked="0" layoutInCell="1" allowOverlap="1" wp14:anchorId="56496F6A" wp14:editId="5A441D48">
+              <wp:anchor distT="45720" distB="45720" distL="114300" distR="114300" simplePos="0" relativeHeight="251665404" behindDoc="0" locked="0" layoutInCell="1" allowOverlap="1" wp14:anchorId="65D86620" wp14:editId="39D2C3A6">
                 <wp:simplePos x="0" y="0"/>
                 <wp:positionH relativeFrom="column">
                   <wp:posOffset>992634</wp:posOffset>
@@ -1628,7 +2315,7 @@
           </mc:Choice>
           <mc:Fallback>
             <w:pict>
-              <v:shape w14:anchorId="56496F6A" id="_x0000_s1032" type="#_x0000_t202" style="position:absolute;margin-left:78.15pt;margin-top:.6pt;width:54.95pt;height:19.8pt;z-index:251665404;visibility:visible;mso-wrap-style:square;mso-width-percent:0;mso-height-percent:0;mso-wrap-distance-left:9pt;mso-wrap-distance-top:3.6pt;mso-wrap-distance-right:9pt;mso-wrap-distance-bottom:3.6pt;mso-position-horizontal:absolute;mso-position-horizontal-relative:text;mso-position-vertical:absolute;mso-position-vertical-relative:text;mso-width-percent:0;mso-height-percent:0;mso-width-relative:margin;mso-height-relative:margin;v-text-anchor:top" o:gfxdata="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">
+              <v:shape w14:anchorId="65D86620" id="_x0000_s1032" type="#_x0000_t202" style="position:absolute;margin-left:78.15pt;margin-top:.6pt;width:54.95pt;height:19.8pt;z-index:251665404;visibility:visible;mso-wrap-style:square;mso-width-percent:0;mso-height-percent:0;mso-wrap-distance-left:9pt;mso-wrap-distance-top:3.6pt;mso-wrap-distance-right:9pt;mso-wrap-distance-bottom:3.6pt;mso-position-horizontal:absolute;mso-position-horizontal-relative:text;mso-position-vertical:absolute;mso-position-vertical-relative:text;mso-width-percent:0;mso-height-percent:0;mso-width-relative:margin;mso-height-relative:margin;v-text-anchor:top" o:gfxdata="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">
                 <v:textbox>
                   <w:txbxContent>
                     <w:p>
@@ -1660,7 +2347,7 @@
           <w:lang w:eastAsia="en-GB"/>
         </w:rPr>
         <w:drawing>
-          <wp:anchor distT="0" distB="0" distL="114300" distR="114300" simplePos="0" relativeHeight="251673600" behindDoc="0" locked="0" layoutInCell="1" allowOverlap="1">
+          <wp:anchor distT="0" distB="0" distL="114300" distR="114300" simplePos="0" relativeHeight="251673600" behindDoc="0" locked="0" layoutInCell="1" allowOverlap="1" wp14:anchorId="65A891F7" wp14:editId="0EF4A8B2">
             <wp:simplePos x="0" y="0"/>
             <wp:positionH relativeFrom="column">
               <wp:posOffset>710734</wp:posOffset>
@@ -1683,7 +2370,7 @@
                     <pic:cNvPicPr/>
                   </pic:nvPicPr>
                   <pic:blipFill>
-                    <a:blip r:embed="rId12">
+                    <a:blip r:embed="rId15">
                       <a:extLst>
                         <a:ext uri="{28A0092B-C50C-407E-A947-70E740481C1C}">
                           <a14:useLocalDpi xmlns:a14="http://schemas.microsoft.com/office/drawing/2010/main" val="0"/>
@@ -1717,7 +2404,7 @@
           <w:lang w:eastAsia="en-GB"/>
         </w:rPr>
         <w:drawing>
-          <wp:anchor distT="0" distB="0" distL="114300" distR="114300" simplePos="0" relativeHeight="251675648" behindDoc="0" locked="0" layoutInCell="1" allowOverlap="1">
+          <wp:anchor distT="0" distB="0" distL="114300" distR="114300" simplePos="0" relativeHeight="251675648" behindDoc="0" locked="0" layoutInCell="1" allowOverlap="1" wp14:anchorId="5AF860B8" wp14:editId="05A36B8F">
             <wp:simplePos x="0" y="0"/>
             <wp:positionH relativeFrom="column">
               <wp:posOffset>2765561</wp:posOffset>
@@ -1740,7 +2427,7 @@
                     <pic:cNvPicPr/>
                   </pic:nvPicPr>
                   <pic:blipFill>
-                    <a:blip r:embed="rId13" cstate="print">
+                    <a:blip r:embed="rId16" cstate="print">
                       <a:extLst>
                         <a:ext uri="{28A0092B-C50C-407E-A947-70E740481C1C}">
                           <a14:useLocalDpi xmlns:a14="http://schemas.microsoft.com/office/drawing/2010/main" val="0"/>
@@ -1783,7 +2470,7 @@
         <mc:AlternateContent>
           <mc:Choice Requires="wps">
             <w:drawing>
-              <wp:anchor distT="0" distB="0" distL="114300" distR="114300" simplePos="0" relativeHeight="251677696" behindDoc="0" locked="0" layoutInCell="1" allowOverlap="1">
+              <wp:anchor distT="0" distB="0" distL="114300" distR="114300" simplePos="0" relativeHeight="251677696" behindDoc="0" locked="0" layoutInCell="1" allowOverlap="1" wp14:anchorId="6961F1F6" wp14:editId="6D8C603A">
                 <wp:simplePos x="0" y="0"/>
                 <wp:positionH relativeFrom="column">
                   <wp:posOffset>2303145</wp:posOffset>
@@ -1859,7 +2546,7 @@
         <mc:AlternateContent>
           <mc:Choice Requires="wps">
             <w:drawing>
-              <wp:anchor distT="0" distB="0" distL="114300" distR="114300" simplePos="0" relativeHeight="251680768" behindDoc="0" locked="0" layoutInCell="1" allowOverlap="1" wp14:anchorId="7471E2F2" wp14:editId="501C47A3">
+              <wp:anchor distT="0" distB="0" distL="114300" distR="114300" simplePos="0" relativeHeight="251680768" behindDoc="0" locked="0" layoutInCell="1" allowOverlap="1" wp14:anchorId="3D54868F" wp14:editId="6EBAEE98">
                 <wp:simplePos x="0" y="0"/>
                 <wp:positionH relativeFrom="margin">
                   <wp:posOffset>2754052</wp:posOffset>
@@ -1937,8 +2624,11 @@
     </w:p>
     <w:p>
       <w:r>
+        <w:rPr>
+          <w:noProof/>
+        </w:rPr>
         <w:drawing>
-          <wp:anchor distT="0" distB="0" distL="114300" distR="114300" simplePos="0" relativeHeight="251685888" behindDoc="0" locked="0" layoutInCell="1" allowOverlap="1">
+          <wp:anchor distT="0" distB="0" distL="114300" distR="114300" simplePos="0" relativeHeight="251685888" behindDoc="0" locked="0" layoutInCell="1" allowOverlap="1" wp14:anchorId="14602479" wp14:editId="4763F51F">
             <wp:simplePos x="0" y="0"/>
             <wp:positionH relativeFrom="margin">
               <wp:align>left</wp:align>
@@ -1961,7 +2651,7 @@
                     <pic:cNvPicPr/>
                   </pic:nvPicPr>
                   <pic:blipFill>
-                    <a:blip r:embed="rId14">
+                    <a:blip r:embed="rId17">
                       <a:extLst>
                         <a:ext uri="{28A0092B-C50C-407E-A947-70E740481C1C}">
                           <a14:useLocalDpi xmlns:a14="http://schemas.microsoft.com/office/drawing/2010/main" val="0"/>
@@ -2002,7 +2692,7 @@
         <mc:AlternateContent>
           <mc:Choice Requires="wps">
             <w:drawing>
-              <wp:anchor distT="45720" distB="45720" distL="114300" distR="114300" simplePos="0" relativeHeight="251662329" behindDoc="0" locked="0" layoutInCell="1" allowOverlap="1" wp14:anchorId="41FE3E70" wp14:editId="51AE2707">
+              <wp:anchor distT="45720" distB="45720" distL="114300" distR="114300" simplePos="0" relativeHeight="251662329" behindDoc="0" locked="0" layoutInCell="1" allowOverlap="1" wp14:anchorId="60BF84D2" wp14:editId="2E574EF9">
                 <wp:simplePos x="0" y="0"/>
                 <wp:positionH relativeFrom="margin">
                   <wp:align>left</wp:align>
@@ -2079,7 +2769,7 @@
           </mc:Choice>
           <mc:Fallback>
             <w:pict>
-              <v:shape w14:anchorId="41FE3E70" id="_x0000_s1033" type="#_x0000_t202" style="position:absolute;margin-left:0;margin-top:8.45pt;width:43.65pt;height:20.4pt;z-index:251662329;visibility:visible;mso-wrap-style:square;mso-width-percent:0;mso-height-percent:0;mso-wrap-distance-left:9pt;mso-wrap-distance-top:3.6pt;mso-wrap-distance-right:9pt;mso-wrap-distance-bottom:3.6pt;mso-position-horizontal:left;mso-position-horizontal-relative:margin;mso-position-vertical:absolute;mso-position-vertical-relative:text;mso-width-percent:0;mso-height-percent:0;mso-width-relative:margin;mso-height-relative:margin;v-text-anchor:top" o:gfxdata="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">
+              <v:shape w14:anchorId="60BF84D2" id="_x0000_s1033" type="#_x0000_t202" style="position:absolute;margin-left:0;margin-top:8.45pt;width:43.65pt;height:20.4pt;z-index:251662329;visibility:visible;mso-wrap-style:square;mso-width-percent:0;mso-height-percent:0;mso-wrap-distance-left:9pt;mso-wrap-distance-top:3.6pt;mso-wrap-distance-right:9pt;mso-wrap-distance-bottom:3.6pt;mso-position-horizontal:left;mso-position-horizontal-relative:margin;mso-position-vertical:absolute;mso-position-vertical-relative:text;mso-width-percent:0;mso-height-percent:0;mso-width-relative:margin;mso-height-relative:margin;v-text-anchor:top" o:gfxdata="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">
                 <v:textbox>
                   <w:txbxContent>
                     <w:p>
@@ -2108,7 +2798,7 @@
     </w:p>
     <w:p/>
     <w:sectPr>
-      <w:headerReference w:type="default" r:id="rId15"/>
+      <w:headerReference w:type="default" r:id="rId18"/>
       <w:pgSz w:w="11906" w:h="16838"/>
       <w:pgMar w:top="1440" w:right="1440" w:bottom="1440" w:left="1440" w:header="708" w:footer="708" w:gutter="0"/>
       <w:cols w:space="708"/>
@@ -2119,7 +2809,7 @@
 </file>
 
 <file path=word/endnotes.xml><?xml version="1.0" encoding="utf-8"?>
-<w:endnotes xmlns:wpc="http://schemas.microsoft.com/office/word/2010/wordprocessingCanvas" xmlns:cx="http://schemas.microsoft.com/office/drawing/2014/chartex" xmlns:cx1="http://schemas.microsoft.com/office/drawing/2015/9/8/chartex" xmlns:mc="http://schemas.openxmlformats.org/markup-compatibility/2006" xmlns:o="urn:schemas-microsoft-com:office:office" xmlns:r="http://schemas.openxmlformats.org/officeDocument/2006/relationships" xmlns:m="http://schemas.openxmlformats.org/officeDocument/2006/math" xmlns:v="urn:schemas-microsoft-com:vml" xmlns:wp14="http://schemas.microsoft.com/office/word/2010/wordprocessingDrawing" xmlns:wp="http://schemas.openxmlformats.org/drawingml/2006/wordprocessingDrawing" xmlns:w10="urn:schemas-microsoft-com:office:word" xmlns:w="http://schemas.openxmlformats.org/wordprocessingml/2006/main" xmlns:w14="http://schemas.microsoft.com/office/word/2010/wordml" xmlns:w15="http://schemas.microsoft.com/office/word/2012/wordml" xmlns:w16se="http://schemas.microsoft.com/office/word/2015/wordml/symex" xmlns:wpg="http://schemas.microsoft.com/office/word/2010/wordprocessingGroup" xmlns:wpi="http://schemas.microsoft.com/office/word/2010/wordprocessingInk" xmlns:wne="http://schemas.microsoft.com/office/word/2006/wordml" xmlns:wps="http://schemas.microsoft.com/office/word/2010/wordprocessingShape" mc:Ignorable="w14 w15 w16se wp14">
+<w:endnotes xmlns:wpc="http://schemas.microsoft.com/office/word/2010/wordprocessingCanvas" xmlns:cx="http://schemas.microsoft.com/office/drawing/2014/chartex" xmlns:cx1="http://schemas.microsoft.com/office/drawing/2015/9/8/chartex" xmlns:cx2="http://schemas.microsoft.com/office/drawing/2015/10/21/chartex" xmlns:cx3="http://schemas.microsoft.com/office/drawing/2016/5/9/chartex" xmlns:cx4="http://schemas.microsoft.com/office/drawing/2016/5/10/chartex" xmlns:cx5="http://schemas.microsoft.com/office/drawing/2016/5/11/chartex" xmlns:cx6="http://schemas.microsoft.com/office/drawing/2016/5/12/chartex" xmlns:cx7="http://schemas.microsoft.com/office/drawing/2016/5/13/chartex" xmlns:cx8="http://schemas.microsoft.com/office/drawing/2016/5/14/chartex" xmlns:mc="http://schemas.openxmlformats.org/markup-compatibility/2006" xmlns:aink="http://schemas.microsoft.com/office/drawing/2016/ink" xmlns:am3d="http://schemas.microsoft.com/office/drawing/2017/model3d" xmlns:o="urn:schemas-microsoft-com:office:office" xmlns:r="http://schemas.openxmlformats.org/officeDocument/2006/relationships" xmlns:m="http://schemas.openxmlformats.org/officeDocument/2006/math" xmlns:v="urn:schemas-microsoft-com:vml" xmlns:wp14="http://schemas.microsoft.com/office/word/2010/wordprocessingDrawing" xmlns:wp="http://schemas.openxmlformats.org/drawingml/2006/wordprocessingDrawing" xmlns:w10="urn:schemas-microsoft-com:office:word" xmlns:w="http://schemas.openxmlformats.org/wordprocessingml/2006/main" xmlns:w14="http://schemas.microsoft.com/office/word/2010/wordml" xmlns:w15="http://schemas.microsoft.com/office/word/2012/wordml" xmlns:w16cex="http://schemas.microsoft.com/office/word/2018/wordml/cex" xmlns:w16cid="http://schemas.microsoft.com/office/word/2016/wordml/cid" xmlns:w16="http://schemas.microsoft.com/office/word/2018/wordml" xmlns:w16sdtdh="http://schemas.microsoft.com/office/word/2020/wordml/sdtdatahash" xmlns:w16se="http://schemas.microsoft.com/office/word/2015/wordml/symex" xmlns:wpg="http://schemas.microsoft.com/office/word/2010/wordprocessingGroup" xmlns:wpi="http://schemas.microsoft.com/office/word/2010/wordprocessingInk" xmlns:wne="http://schemas.microsoft.com/office/word/2006/wordml" xmlns:wps="http://schemas.microsoft.com/office/word/2010/wordprocessingShape" mc:Ignorable="w14 w15 w16se w16cid w16 w16cex w16sdtdh wp14">
   <w:endnote w:type="separator" w:id="-1">
     <w:p>
       <w:pPr>
@@ -2144,7 +2834,7 @@
 </file>
 
 <file path=word/footnotes.xml><?xml version="1.0" encoding="utf-8"?>
-<w:footnotes xmlns:wpc="http://schemas.microsoft.com/office/word/2010/wordprocessingCanvas" xmlns:cx="http://schemas.microsoft.com/office/drawing/2014/chartex" xmlns:cx1="http://schemas.microsoft.com/office/drawing/2015/9/8/chartex" xmlns:mc="http://schemas.openxmlformats.org/markup-compatibility/2006" xmlns:o="urn:schemas-microsoft-com:office:office" xmlns:r="http://schemas.openxmlformats.org/officeDocument/2006/relationships" xmlns:m="http://schemas.openxmlformats.org/officeDocument/2006/math" xmlns:v="urn:schemas-microsoft-com:vml" xmlns:wp14="http://schemas.microsoft.com/office/word/2010/wordprocessingDrawing" xmlns:wp="http://schemas.openxmlformats.org/drawingml/2006/wordprocessingDrawing" xmlns:w10="urn:schemas-microsoft-com:office:word" xmlns:w="http://schemas.openxmlformats.org/wordprocessingml/2006/main" xmlns:w14="http://schemas.microsoft.com/office/word/2010/wordml" xmlns:w15="http://schemas.microsoft.com/office/word/2012/wordml" xmlns:w16se="http://schemas.microsoft.com/office/word/2015/wordml/symex" xmlns:wpg="http://schemas.microsoft.com/office/word/2010/wordprocessingGroup" xmlns:wpi="http://schemas.microsoft.com/office/word/2010/wordprocessingInk" xmlns:wne="http://schemas.microsoft.com/office/word/2006/wordml" xmlns:wps="http://schemas.microsoft.com/office/word/2010/wordprocessingShape" mc:Ignorable="w14 w15 w16se wp14">
+<w:footnotes xmlns:wpc="http://schemas.microsoft.com/office/word/2010/wordprocessingCanvas" xmlns:cx="http://schemas.microsoft.com/office/drawing/2014/chartex" xmlns:cx1="http://schemas.microsoft.com/office/drawing/2015/9/8/chartex" xmlns:cx2="http://schemas.microsoft.com/office/drawing/2015/10/21/chartex" xmlns:cx3="http://schemas.microsoft.com/office/drawing/2016/5/9/chartex" xmlns:cx4="http://schemas.microsoft.com/office/drawing/2016/5/10/chartex" xmlns:cx5="http://schemas.microsoft.com/office/drawing/2016/5/11/chartex" xmlns:cx6="http://schemas.microsoft.com/office/drawing/2016/5/12/chartex" xmlns:cx7="http://schemas.microsoft.com/office/drawing/2016/5/13/chartex" xmlns:cx8="http://schemas.microsoft.com/office/drawing/2016/5/14/chartex" xmlns:mc="http://schemas.openxmlformats.org/markup-compatibility/2006" xmlns:aink="http://schemas.microsoft.com/office/drawing/2016/ink" xmlns:am3d="http://schemas.microsoft.com/office/drawing/2017/model3d" xmlns:o="urn:schemas-microsoft-com:office:office" xmlns:r="http://schemas.openxmlformats.org/officeDocument/2006/relationships" xmlns:m="http://schemas.openxmlformats.org/officeDocument/2006/math" xmlns:v="urn:schemas-microsoft-com:vml" xmlns:wp14="http://schemas.microsoft.com/office/word/2010/wordprocessingDrawing" xmlns:wp="http://schemas.openxmlformats.org/drawingml/2006/wordprocessingDrawing" xmlns:w10="urn:schemas-microsoft-com:office:word" xmlns:w="http://schemas.openxmlformats.org/wordprocessingml/2006/main" xmlns:w14="http://schemas.microsoft.com/office/word/2010/wordml" xmlns:w15="http://schemas.microsoft.com/office/word/2012/wordml" xmlns:w16cex="http://schemas.microsoft.com/office/word/2018/wordml/cex" xmlns:w16cid="http://schemas.microsoft.com/office/word/2016/wordml/cid" xmlns:w16="http://schemas.microsoft.com/office/word/2018/wordml" xmlns:w16sdtdh="http://schemas.microsoft.com/office/word/2020/wordml/sdtdatahash" xmlns:w16se="http://schemas.microsoft.com/office/word/2015/wordml/symex" xmlns:wpg="http://schemas.microsoft.com/office/word/2010/wordprocessingGroup" xmlns:wpi="http://schemas.microsoft.com/office/word/2010/wordprocessingInk" xmlns:wne="http://schemas.microsoft.com/office/word/2006/wordml" xmlns:wps="http://schemas.microsoft.com/office/word/2010/wordprocessingShape" mc:Ignorable="w14 w15 w16se w16cid w16 w16cex w16sdtdh wp14">
   <w:footnote w:type="separator" w:id="-1">
     <w:p>
       <w:pPr>
@@ -2169,7 +2859,7 @@
 </file>
 
 <file path=word/header1.xml><?xml version="1.0" encoding="utf-8"?>
-<w:hdr xmlns:wpc="http://schemas.microsoft.com/office/word/2010/wordprocessingCanvas" xmlns:cx="http://schemas.microsoft.com/office/drawing/2014/chartex" xmlns:cx1="http://schemas.microsoft.com/office/drawing/2015/9/8/chartex" xmlns:mc="http://schemas.openxmlformats.org/markup-compatibility/2006" xmlns:o="urn:schemas-microsoft-com:office:office" xmlns:r="http://schemas.openxmlformats.org/officeDocument/2006/relationships" xmlns:m="http://schemas.openxmlformats.org/officeDocument/2006/math" xmlns:v="urn:schemas-microsoft-com:vml" xmlns:wp14="http://schemas.microsoft.com/office/word/2010/wordprocessingDrawing" xmlns:wp="http://schemas.openxmlformats.org/drawingml/2006/wordprocessingDrawing" xmlns:w10="urn:schemas-microsoft-com:office:word" xmlns:w="http://schemas.openxmlformats.org/wordprocessingml/2006/main" xmlns:w14="http://schemas.microsoft.com/office/word/2010/wordml" xmlns:w15="http://schemas.microsoft.com/office/word/2012/wordml" xmlns:w16se="http://schemas.microsoft.com/office/word/2015/wordml/symex" xmlns:wpg="http://schemas.microsoft.com/office/word/2010/wordprocessingGroup" xmlns:wpi="http://schemas.microsoft.com/office/word/2010/wordprocessingInk" xmlns:wne="http://schemas.microsoft.com/office/word/2006/wordml" xmlns:wps="http://schemas.microsoft.com/office/word/2010/wordprocessingShape" mc:Ignorable="w14 w15 w16se wp14">
+<w:hdr xmlns:wpc="http://schemas.microsoft.com/office/word/2010/wordprocessingCanvas" xmlns:cx="http://schemas.microsoft.com/office/drawing/2014/chartex" xmlns:cx1="http://schemas.microsoft.com/office/drawing/2015/9/8/chartex" xmlns:cx2="http://schemas.microsoft.com/office/drawing/2015/10/21/chartex" xmlns:cx3="http://schemas.microsoft.com/office/drawing/2016/5/9/chartex" xmlns:cx4="http://schemas.microsoft.com/office/drawing/2016/5/10/chartex" xmlns:cx5="http://schemas.microsoft.com/office/drawing/2016/5/11/chartex" xmlns:cx6="http://schemas.microsoft.com/office/drawing/2016/5/12/chartex" xmlns:cx7="http://schemas.microsoft.com/office/drawing/2016/5/13/chartex" xmlns:cx8="http://schemas.microsoft.com/office/drawing/2016/5/14/chartex" xmlns:mc="http://schemas.openxmlformats.org/markup-compatibility/2006" xmlns:aink="http://schemas.microsoft.com/office/drawing/2016/ink" xmlns:am3d="http://schemas.microsoft.com/office/drawing/2017/model3d" xmlns:o="urn:schemas-microsoft-com:office:office" xmlns:r="http://schemas.openxmlformats.org/officeDocument/2006/relationships" xmlns:m="http://schemas.openxmlformats.org/officeDocument/2006/math" xmlns:v="urn:schemas-microsoft-com:vml" xmlns:wp14="http://schemas.microsoft.com/office/word/2010/wordprocessingDrawing" xmlns:wp="http://schemas.openxmlformats.org/drawingml/2006/wordprocessingDrawing" xmlns:w10="urn:schemas-microsoft-com:office:word" xmlns:w="http://schemas.openxmlformats.org/wordprocessingml/2006/main" xmlns:w14="http://schemas.microsoft.com/office/word/2010/wordml" xmlns:w15="http://schemas.microsoft.com/office/word/2012/wordml" xmlns:w16cex="http://schemas.microsoft.com/office/word/2018/wordml/cex" xmlns:w16cid="http://schemas.microsoft.com/office/word/2016/wordml/cid" xmlns:w16="http://schemas.microsoft.com/office/word/2018/wordml" xmlns:w16sdtdh="http://schemas.microsoft.com/office/word/2020/wordml/sdtdatahash" xmlns:w16se="http://schemas.microsoft.com/office/word/2015/wordml/symex" xmlns:wpg="http://schemas.microsoft.com/office/word/2010/wordprocessingGroup" xmlns:wpi="http://schemas.microsoft.com/office/word/2010/wordprocessingInk" xmlns:wne="http://schemas.microsoft.com/office/word/2006/wordml" xmlns:wps="http://schemas.microsoft.com/office/word/2010/wordprocessingShape" mc:Ignorable="w14 w15 w16se w16cid w16 w16cex w16sdtdh wp14">
   <w:p>
     <w:pPr>
       <w:pStyle w:val="Header"/>
@@ -2193,8 +2883,274 @@
 </w:hdr>
 </file>
 
+<file path=word/numbering.xml><?xml version="1.0" encoding="utf-8"?>
+<w:numbering xmlns:wpc="http://schemas.microsoft.com/office/word/2010/wordprocessingCanvas" xmlns:cx="http://schemas.microsoft.com/office/drawing/2014/chartex" xmlns:cx1="http://schemas.microsoft.com/office/drawing/2015/9/8/chartex" xmlns:cx2="http://schemas.microsoft.com/office/drawing/2015/10/21/chartex" xmlns:cx3="http://schemas.microsoft.com/office/drawing/2016/5/9/chartex" xmlns:cx4="http://schemas.microsoft.com/office/drawing/2016/5/10/chartex" xmlns:cx5="http://schemas.microsoft.com/office/drawing/2016/5/11/chartex" xmlns:cx6="http://schemas.microsoft.com/office/drawing/2016/5/12/chartex" xmlns:cx7="http://schemas.microsoft.com/office/drawing/2016/5/13/chartex" xmlns:cx8="http://schemas.microsoft.com/office/drawing/2016/5/14/chartex" xmlns:mc="http://schemas.openxmlformats.org/markup-compatibility/2006" xmlns:aink="http://schemas.microsoft.com/office/drawing/2016/ink" xmlns:am3d="http://schemas.microsoft.com/office/drawing/2017/model3d" xmlns:o="urn:schemas-microsoft-com:office:office" xmlns:r="http://schemas.openxmlformats.org/officeDocument/2006/relationships" xmlns:m="http://schemas.openxmlformats.org/officeDocument/2006/math" xmlns:v="urn:schemas-microsoft-com:vml" xmlns:wp14="http://schemas.microsoft.com/office/word/2010/wordprocessingDrawing" xmlns:wp="http://schemas.openxmlformats.org/drawingml/2006/wordprocessingDrawing" xmlns:w10="urn:schemas-microsoft-com:office:word" xmlns:w="http://schemas.openxmlformats.org/wordprocessingml/2006/main" xmlns:w14="http://schemas.microsoft.com/office/word/2010/wordml" xmlns:w15="http://schemas.microsoft.com/office/word/2012/wordml" xmlns:w16cex="http://schemas.microsoft.com/office/word/2018/wordml/cex" xmlns:w16cid="http://schemas.microsoft.com/office/word/2016/wordml/cid" xmlns:w16="http://schemas.microsoft.com/office/word/2018/wordml" xmlns:w16sdtdh="http://schemas.microsoft.com/office/word/2020/wordml/sdtdatahash" xmlns:w16se="http://schemas.microsoft.com/office/word/2015/wordml/symex" xmlns:wpg="http://schemas.microsoft.com/office/word/2010/wordprocessingGroup" xmlns:wpi="http://schemas.microsoft.com/office/word/2010/wordprocessingInk" xmlns:wne="http://schemas.microsoft.com/office/word/2006/wordml" xmlns:wps="http://schemas.microsoft.com/office/word/2010/wordprocessingShape" mc:Ignorable="w14 w15 w16se w16cid w16 w16cex w16sdtdh wp14">
+  <w:abstractNum w:abstractNumId="0" w15:restartNumberingAfterBreak="0">
+    <w:nsid w:val="3B706DC3"/>
+    <w:multiLevelType w:val="hybridMultilevel"/>
+    <w:tmpl w:val="8A3E1784"/>
+    <w:numStyleLink w:val="Dash"/>
+  </w:abstractNum>
+  <w:abstractNum w:abstractNumId="1" w15:restartNumberingAfterBreak="0">
+    <w:nsid w:val="7A986FDD"/>
+    <w:multiLevelType w:val="hybridMultilevel"/>
+    <w:tmpl w:val="8A3E1784"/>
+    <w:styleLink w:val="Dash"/>
+    <w:lvl w:ilvl="0" w:tplc="A1245D2A">
+      <w:start w:val="1"/>
+      <w:numFmt w:val="bullet"/>
+      <w:lvlText w:val="-"/>
+      <w:lvlJc w:val="left"/>
+      <w:pPr>
+        <w:ind w:left="240" w:hanging="240"/>
+      </w:pPr>
+      <w:rPr>
+        <w:rFonts w:hAnsi="Arial Unicode MS"/>
+        <w:caps w:val="0"/>
+        <w:smallCaps w:val="0"/>
+        <w:strike w:val="0"/>
+        <w:dstrike w:val="0"/>
+        <w:outline w:val="0"/>
+        <w:emboss w:val="0"/>
+        <w:imprint w:val="0"/>
+        <w:spacing w:val="0"/>
+        <w:w w:val="100"/>
+        <w:kern w:val="0"/>
+        <w:position w:val="4"/>
+        <w:sz w:val="26"/>
+        <w:szCs w:val="26"/>
+        <w:highlight w:val="none"/>
+        <w:vertAlign w:val="baseline"/>
+      </w:rPr>
+    </w:lvl>
+    <w:lvl w:ilvl="1" w:tplc="A4AA93DA">
+      <w:start w:val="1"/>
+      <w:numFmt w:val="bullet"/>
+      <w:lvlText w:val="-"/>
+      <w:lvlJc w:val="left"/>
+      <w:pPr>
+        <w:ind w:left="480" w:hanging="240"/>
+      </w:pPr>
+      <w:rPr>
+        <w:rFonts w:hAnsi="Arial Unicode MS"/>
+        <w:caps w:val="0"/>
+        <w:smallCaps w:val="0"/>
+        <w:strike w:val="0"/>
+        <w:dstrike w:val="0"/>
+        <w:outline w:val="0"/>
+        <w:emboss w:val="0"/>
+        <w:imprint w:val="0"/>
+        <w:spacing w:val="0"/>
+        <w:w w:val="100"/>
+        <w:kern w:val="0"/>
+        <w:position w:val="4"/>
+        <w:sz w:val="26"/>
+        <w:szCs w:val="26"/>
+        <w:highlight w:val="none"/>
+        <w:vertAlign w:val="baseline"/>
+      </w:rPr>
+    </w:lvl>
+    <w:lvl w:ilvl="2" w:tplc="7AD0EDFE">
+      <w:start w:val="1"/>
+      <w:numFmt w:val="bullet"/>
+      <w:lvlText w:val="-"/>
+      <w:lvlJc w:val="left"/>
+      <w:pPr>
+        <w:ind w:left="720" w:hanging="240"/>
+      </w:pPr>
+      <w:rPr>
+        <w:rFonts w:hAnsi="Arial Unicode MS"/>
+        <w:caps w:val="0"/>
+        <w:smallCaps w:val="0"/>
+        <w:strike w:val="0"/>
+        <w:dstrike w:val="0"/>
+        <w:outline w:val="0"/>
+        <w:emboss w:val="0"/>
+        <w:imprint w:val="0"/>
+        <w:spacing w:val="0"/>
+        <w:w w:val="100"/>
+        <w:kern w:val="0"/>
+        <w:position w:val="4"/>
+        <w:sz w:val="26"/>
+        <w:szCs w:val="26"/>
+        <w:highlight w:val="none"/>
+        <w:vertAlign w:val="baseline"/>
+      </w:rPr>
+    </w:lvl>
+    <w:lvl w:ilvl="3" w:tplc="CA00060C">
+      <w:start w:val="1"/>
+      <w:numFmt w:val="bullet"/>
+      <w:lvlText w:val="-"/>
+      <w:lvlJc w:val="left"/>
+      <w:pPr>
+        <w:ind w:left="960" w:hanging="240"/>
+      </w:pPr>
+      <w:rPr>
+        <w:rFonts w:hAnsi="Arial Unicode MS"/>
+        <w:caps w:val="0"/>
+        <w:smallCaps w:val="0"/>
+        <w:strike w:val="0"/>
+        <w:dstrike w:val="0"/>
+        <w:outline w:val="0"/>
+        <w:emboss w:val="0"/>
+        <w:imprint w:val="0"/>
+        <w:spacing w:val="0"/>
+        <w:w w:val="100"/>
+        <w:kern w:val="0"/>
+        <w:position w:val="4"/>
+        <w:sz w:val="26"/>
+        <w:szCs w:val="26"/>
+        <w:highlight w:val="none"/>
+        <w:vertAlign w:val="baseline"/>
+      </w:rPr>
+    </w:lvl>
+    <w:lvl w:ilvl="4" w:tplc="740C7F7A">
+      <w:start w:val="1"/>
+      <w:numFmt w:val="bullet"/>
+      <w:lvlText w:val="-"/>
+      <w:lvlJc w:val="left"/>
+      <w:pPr>
+        <w:ind w:left="1200" w:hanging="240"/>
+      </w:pPr>
+      <w:rPr>
+        <w:rFonts w:hAnsi="Arial Unicode MS"/>
+        <w:caps w:val="0"/>
+        <w:smallCaps w:val="0"/>
+        <w:strike w:val="0"/>
+        <w:dstrike w:val="0"/>
+        <w:outline w:val="0"/>
+        <w:emboss w:val="0"/>
+        <w:imprint w:val="0"/>
+        <w:spacing w:val="0"/>
+        <w:w w:val="100"/>
+        <w:kern w:val="0"/>
+        <w:position w:val="4"/>
+        <w:sz w:val="26"/>
+        <w:szCs w:val="26"/>
+        <w:highlight w:val="none"/>
+        <w:vertAlign w:val="baseline"/>
+      </w:rPr>
+    </w:lvl>
+    <w:lvl w:ilvl="5" w:tplc="D346C15E">
+      <w:start w:val="1"/>
+      <w:numFmt w:val="bullet"/>
+      <w:lvlText w:val="-"/>
+      <w:lvlJc w:val="left"/>
+      <w:pPr>
+        <w:ind w:left="1440" w:hanging="240"/>
+      </w:pPr>
+      <w:rPr>
+        <w:rFonts w:hAnsi="Arial Unicode MS"/>
+        <w:caps w:val="0"/>
+        <w:smallCaps w:val="0"/>
+        <w:strike w:val="0"/>
+        <w:dstrike w:val="0"/>
+        <w:outline w:val="0"/>
+        <w:emboss w:val="0"/>
+        <w:imprint w:val="0"/>
+        <w:spacing w:val="0"/>
+        <w:w w:val="100"/>
+        <w:kern w:val="0"/>
+        <w:position w:val="4"/>
+        <w:sz w:val="26"/>
+        <w:szCs w:val="26"/>
+        <w:highlight w:val="none"/>
+        <w:vertAlign w:val="baseline"/>
+      </w:rPr>
+    </w:lvl>
+    <w:lvl w:ilvl="6" w:tplc="ED74FCFE">
+      <w:start w:val="1"/>
+      <w:numFmt w:val="bullet"/>
+      <w:lvlText w:val="-"/>
+      <w:lvlJc w:val="left"/>
+      <w:pPr>
+        <w:ind w:left="1680" w:hanging="240"/>
+      </w:pPr>
+      <w:rPr>
+        <w:rFonts w:hAnsi="Arial Unicode MS"/>
+        <w:caps w:val="0"/>
+        <w:smallCaps w:val="0"/>
+        <w:strike w:val="0"/>
+        <w:dstrike w:val="0"/>
+        <w:outline w:val="0"/>
+        <w:emboss w:val="0"/>
+        <w:imprint w:val="0"/>
+        <w:spacing w:val="0"/>
+        <w:w w:val="100"/>
+        <w:kern w:val="0"/>
+        <w:position w:val="4"/>
+        <w:sz w:val="26"/>
+        <w:szCs w:val="26"/>
+        <w:highlight w:val="none"/>
+        <w:vertAlign w:val="baseline"/>
+      </w:rPr>
+    </w:lvl>
+    <w:lvl w:ilvl="7" w:tplc="3B2C5A38">
+      <w:start w:val="1"/>
+      <w:numFmt w:val="bullet"/>
+      <w:lvlText w:val="-"/>
+      <w:lvlJc w:val="left"/>
+      <w:pPr>
+        <w:ind w:left="1920" w:hanging="240"/>
+      </w:pPr>
+      <w:rPr>
+        <w:rFonts w:hAnsi="Arial Unicode MS"/>
+        <w:caps w:val="0"/>
+        <w:smallCaps w:val="0"/>
+        <w:strike w:val="0"/>
+        <w:dstrike w:val="0"/>
+        <w:outline w:val="0"/>
+        <w:emboss w:val="0"/>
+        <w:imprint w:val="0"/>
+        <w:spacing w:val="0"/>
+        <w:w w:val="100"/>
+        <w:kern w:val="0"/>
+        <w:position w:val="4"/>
+        <w:sz w:val="26"/>
+        <w:szCs w:val="26"/>
+        <w:highlight w:val="none"/>
+        <w:vertAlign w:val="baseline"/>
+      </w:rPr>
+    </w:lvl>
+    <w:lvl w:ilvl="8" w:tplc="95D453C6">
+      <w:start w:val="1"/>
+      <w:numFmt w:val="bullet"/>
+      <w:lvlText w:val="-"/>
+      <w:lvlJc w:val="left"/>
+      <w:pPr>
+        <w:ind w:left="2160" w:hanging="240"/>
+      </w:pPr>
+      <w:rPr>
+        <w:rFonts w:hAnsi="Arial Unicode MS"/>
+        <w:caps w:val="0"/>
+        <w:smallCaps w:val="0"/>
+        <w:strike w:val="0"/>
+        <w:dstrike w:val="0"/>
+        <w:outline w:val="0"/>
+        <w:emboss w:val="0"/>
+        <w:imprint w:val="0"/>
+        <w:spacing w:val="0"/>
+        <w:w w:val="100"/>
+        <w:kern w:val="0"/>
+        <w:position w:val="4"/>
+        <w:sz w:val="26"/>
+        <w:szCs w:val="26"/>
+        <w:highlight w:val="none"/>
+        <w:vertAlign w:val="baseline"/>
+      </w:rPr>
+    </w:lvl>
+  </w:abstractNum>
+  <w:num w:numId="1">
+    <w:abstractNumId w:val="1"/>
+  </w:num>
+  <w:num w:numId="2">
+    <w:abstractNumId w:val="0"/>
+  </w:num>
+</w:numbering>
+</file>
+
 <file path=word/styles.xml><?xml version="1.0" encoding="utf-8"?>
-<w:styles xmlns:mc="http://schemas.openxmlformats.org/markup-compatibility/2006" xmlns:r="http://schemas.openxmlformats.org/officeDocument/2006/relationships" xmlns:w="http://schemas.openxmlformats.org/wordprocessingml/2006/main" xmlns:w14="http://schemas.microsoft.com/office/word/2010/wordml" xmlns:w15="http://schemas.microsoft.com/office/word/2012/wordml" xmlns:w16se="http://schemas.microsoft.com/office/word/2015/wordml/symex" mc:Ignorable="w14 w15 w16se">
+<w:styles xmlns:mc="http://schemas.openxmlformats.org/markup-compatibility/2006" xmlns:r="http://schemas.openxmlformats.org/officeDocument/2006/relationships" xmlns:w="http://schemas.openxmlformats.org/wordprocessingml/2006/main" xmlns:w14="http://schemas.microsoft.com/office/word/2010/wordml" xmlns:w15="http://schemas.microsoft.com/office/word/2012/wordml" xmlns:w16cex="http://schemas.microsoft.com/office/word/2018/wordml/cex" xmlns:w16cid="http://schemas.microsoft.com/office/word/2016/wordml/cid" xmlns:w16="http://schemas.microsoft.com/office/word/2018/wordml" xmlns:w16sdtdh="http://schemas.microsoft.com/office/word/2020/wordml/sdtdatahash" xmlns:w16se="http://schemas.microsoft.com/office/word/2015/wordml/symex" mc:Ignorable="w14 w15 w16se w16cid w16 w16cex w16sdtdh">
   <w:docDefaults>
     <w:rPrDefault>
       <w:rPr>
@@ -2210,7 +3166,7 @@
       </w:pPr>
     </w:pPrDefault>
   </w:docDefaults>
-  <w:latentStyles w:defLockedState="0" w:defUIPriority="99" w:defSemiHidden="0" w:defUnhideWhenUsed="0" w:defQFormat="0" w:count="371">
+  <w:latentStyles w:defLockedState="0" w:defUIPriority="99" w:defSemiHidden="0" w:defUnhideWhenUsed="0" w:defQFormat="0" w:count="376">
     <w:lsdException w:name="Normal" w:uiPriority="0" w:qFormat="1"/>
     <w:lsdException w:name="heading 1" w:uiPriority="9" w:qFormat="1"/>
     <w:lsdException w:name="heading 2" w:semiHidden="1" w:uiPriority="9" w:unhideWhenUsed="1" w:qFormat="1"/>
@@ -2316,7 +3272,6 @@
     <w:lsdException w:name="HTML Sample" w:semiHidden="1" w:unhideWhenUsed="1"/>
     <w:lsdException w:name="HTML Typewriter" w:semiHidden="1" w:unhideWhenUsed="1"/>
     <w:lsdException w:name="HTML Variable" w:semiHidden="1" w:unhideWhenUsed="1"/>
-    <w:lsdException w:name="Normal Table" w:semiHidden="1" w:unhideWhenUsed="1"/>
     <w:lsdException w:name="annotation subject" w:semiHidden="1" w:unhideWhenUsed="1"/>
     <w:lsdException w:name="No List" w:semiHidden="1" w:unhideWhenUsed="1"/>
     <w:lsdException w:name="Outline List 1" w:semiHidden="1" w:unhideWhenUsed="1"/>
@@ -2359,11 +3314,8 @@
     <w:lsdException w:name="Table Contemporary" w:semiHidden="1" w:unhideWhenUsed="1"/>
     <w:lsdException w:name="Table Elegant" w:semiHidden="1" w:unhideWhenUsed="1"/>
     <w:lsdException w:name="Table Professional" w:semiHidden="1" w:unhideWhenUsed="1"/>
-    <w:lsdException w:name="Table Subtle 1" w:semiHidden="1" w:unhideWhenUsed="1"/>
     <w:lsdException w:name="Table Subtle 2" w:semiHidden="1" w:unhideWhenUsed="1"/>
     <w:lsdException w:name="Table Web 1" w:semiHidden="1" w:unhideWhenUsed="1"/>
-    <w:lsdException w:name="Table Web 2" w:semiHidden="1" w:unhideWhenUsed="1"/>
-    <w:lsdException w:name="Table Web 3" w:semiHidden="1" w:unhideWhenUsed="1"/>
     <w:lsdException w:name="Balloon Text" w:semiHidden="1" w:unhideWhenUsed="1"/>
     <w:lsdException w:name="Table Grid" w:uiPriority="39"/>
     <w:lsdException w:name="Table Theme" w:semiHidden="1" w:unhideWhenUsed="1"/>
@@ -2582,6 +3534,11 @@
     <w:lsdException w:name="List Table 5 Dark Accent 6" w:uiPriority="50"/>
     <w:lsdException w:name="List Table 6 Colorful Accent 6" w:uiPriority="51"/>
     <w:lsdException w:name="List Table 7 Colorful Accent 6" w:uiPriority="52"/>
+    <w:lsdException w:name="Mention" w:semiHidden="1" w:unhideWhenUsed="1"/>
+    <w:lsdException w:name="Smart Hyperlink" w:semiHidden="1" w:unhideWhenUsed="1"/>
+    <w:lsdException w:name="Hashtag" w:semiHidden="1" w:unhideWhenUsed="1"/>
+    <w:lsdException w:name="Unresolved Mention" w:semiHidden="1" w:unhideWhenUsed="1"/>
+    <w:lsdException w:name="Smart Link" w:semiHidden="1" w:unhideWhenUsed="1"/>
   </w:latentStyles>
   <w:style w:type="paragraph" w:default="1" w:styleId="Normal">
     <w:name w:val="Normal"/>
@@ -2746,6 +3703,36 @@
       <w:szCs w:val="20"/>
       <w:lang w:eastAsia="en-GB"/>
     </w:rPr>
+  </w:style>
+  <w:style w:type="paragraph" w:customStyle="1" w:styleId="Body">
+    <w:name w:val="Body"/>
+    <w:rsid w:val="007D2113"/>
+    <w:pPr>
+      <w:pBdr>
+        <w:top w:val="nil"/>
+        <w:left w:val="nil"/>
+        <w:bottom w:val="nil"/>
+        <w:right w:val="nil"/>
+        <w:between w:val="nil"/>
+        <w:bar w:val="nil"/>
+      </w:pBdr>
+      <w:spacing w:after="0" w:line="240" w:lineRule="auto"/>
+    </w:pPr>
+    <w:rPr>
+      <w:rFonts w:ascii="Helvetica Neue" w:eastAsia="Arial Unicode MS" w:hAnsi="Helvetica Neue" w:cs="Arial Unicode MS"/>
+      <w:color w:val="000000"/>
+      <w:bdr w:val="nil"/>
+      <w:lang w:val="en-US" w:eastAsia="en-GB"/>
+    </w:rPr>
+  </w:style>
+  <w:style w:type="numbering" w:customStyle="1" w:styleId="Dash">
+    <w:name w:val="Dash"/>
+    <w:rsid w:val="007D2113"/>
+    <w:pPr>
+      <w:numPr>
+        <w:numId w:val="1"/>
+      </w:numPr>
+    </w:pPr>
   </w:style>
 </w:styles>
 </file>

</xml_diff>

<commit_message>
task1,task2,task3 work check description
for task 1 I managed to to find a way to scan all of the neighbours of the current node and now working on trying to find every possible path

for task2 me and Osman combined our reports I did outliers and he did nested models so for now we combined our work and will make it nicer and easier to read

for task3 I managed to add the sigmoid neural network and I am not working on implementing gradient descent
</commit_message>
<xml_diff>
--- a/task2/Task2.docx
+++ b/task2/Task2.docx
@@ -456,49 +456,20 @@
       <w:r>
         <w:t xml:space="preserve">When the model has more than one additional term we use an F-test, which is </w:t>
       </w:r>
-      <w:proofErr w:type="spellStart"/>
-      <w:r>
-        <w:t>generalising</w:t>
-      </w:r>
-      <w:proofErr w:type="spellEnd"/>
-      <w:r>
-        <w:t xml:space="preserve"> the t-test. This fits both models to test whether the full model fits a lot better </w:t>
-      </w:r>
-      <w:proofErr w:type="spellStart"/>
-      <w:proofErr w:type="gramStart"/>
-      <w:r>
-        <w:t>an</w:t>
-      </w:r>
-      <w:proofErr w:type="spellEnd"/>
-      <w:r>
-        <w:t xml:space="preserve"> the</w:t>
-      </w:r>
-      <w:proofErr w:type="gramEnd"/>
-      <w:r>
-        <w:t xml:space="preserve"> reduced model giving us a numerical value to </w:t>
-      </w:r>
-      <w:proofErr w:type="spellStart"/>
-      <w:r>
-        <w:t>analyse</w:t>
-      </w:r>
-      <w:proofErr w:type="spellEnd"/>
-      <w:r>
-        <w:t>:</w:t>
-      </w:r>
       <w:r>
         <w:rPr>
           <w:noProof/>
         </w:rPr>
         <w:drawing>
-          <wp:anchor distT="152400" distB="152400" distL="152400" distR="152400" simplePos="0" relativeHeight="251687936" behindDoc="0" locked="0" layoutInCell="1" allowOverlap="1" wp14:anchorId="3DAD7BFF" wp14:editId="437AC0AD">
+          <wp:anchor distT="152400" distB="152400" distL="152400" distR="152400" simplePos="0" relativeHeight="251687936" behindDoc="0" locked="0" layoutInCell="1" allowOverlap="1" wp14:anchorId="3DAD7BFF" wp14:editId="72E76DF6">
             <wp:simplePos x="0" y="0"/>
             <wp:positionH relativeFrom="margin">
-              <wp:posOffset>770639</wp:posOffset>
+              <wp:posOffset>768985</wp:posOffset>
             </wp:positionH>
             <wp:positionV relativeFrom="line">
-              <wp:posOffset>232499</wp:posOffset>
+              <wp:posOffset>402590</wp:posOffset>
             </wp:positionV>
-            <wp:extent cx="4566078" cy="2083675"/>
+            <wp:extent cx="4336415" cy="1249045"/>
             <wp:effectExtent l="0" t="0" r="0" b="0"/>
             <wp:wrapTopAndBottom distT="152400" distB="152400"/>
             <wp:docPr id="1073741825" name="officeArt object" descr="Diagram&#10;&#10;Description automatically generated"/>
@@ -521,7 +492,7 @@
                   <pic:spPr>
                     <a:xfrm>
                       <a:off x="0" y="0"/>
-                      <a:ext cx="4566078" cy="2083675"/>
+                      <a:ext cx="4336415" cy="1249045"/>
                     </a:xfrm>
                     <a:prstGeom prst="rect">
                       <a:avLst/>
@@ -535,8 +506,43 @@
                 </pic:pic>
               </a:graphicData>
             </a:graphic>
+            <wp14:sizeRelH relativeFrom="margin">
+              <wp14:pctWidth>0</wp14:pctWidth>
+            </wp14:sizeRelH>
+            <wp14:sizeRelV relativeFrom="margin">
+              <wp14:pctHeight>0</wp14:pctHeight>
+            </wp14:sizeRelV>
           </wp:anchor>
         </w:drawing>
+      </w:r>
+      <w:proofErr w:type="spellStart"/>
+      <w:r>
+        <w:t>generalising</w:t>
+      </w:r>
+      <w:proofErr w:type="spellEnd"/>
+      <w:r>
+        <w:t xml:space="preserve"> the t-test. This fits both models to test whether the full model fits a lot better </w:t>
+      </w:r>
+      <w:proofErr w:type="spellStart"/>
+      <w:proofErr w:type="gramStart"/>
+      <w:r>
+        <w:t>an</w:t>
+      </w:r>
+      <w:proofErr w:type="spellEnd"/>
+      <w:r>
+        <w:t xml:space="preserve"> the</w:t>
+      </w:r>
+      <w:proofErr w:type="gramEnd"/>
+      <w:r>
+        <w:t xml:space="preserve"> reduced model giving us a numerical value to </w:t>
+      </w:r>
+      <w:proofErr w:type="spellStart"/>
+      <w:r>
+        <w:t>analyse</w:t>
+      </w:r>
+      <w:proofErr w:type="spellEnd"/>
+      <w:r>
+        <w:t>:</w:t>
       </w:r>
     </w:p>
     <w:p>
@@ -567,11 +573,7 @@
         <w:ind w:left="720"/>
       </w:pPr>
       <w:r>
-        <w:t xml:space="preserve">The number of covariates used in the model will be based upon the significance of those covariates on our predicted figures. Some covariates like seen above with the t-test might not have a high level of significance while others are very important. The </w:t>
-      </w:r>
-      <w:r>
-        <w:lastRenderedPageBreak/>
-        <w:t xml:space="preserve">decision of how many or which </w:t>
+        <w:t xml:space="preserve">The number of covariates used in the model will be based upon the significance of those covariates on our predicted figures. Some covariates like seen above with the t-test might not have a high level of significance while others are very important. The decision of how many or which </w:t>
       </w:r>
       <w:proofErr w:type="spellStart"/>
       <w:r>
@@ -869,13 +871,6 @@
     <w:p>
       <w:pPr>
         <w:pStyle w:val="Body"/>
-        <w:ind w:left="720"/>
-      </w:pPr>
-    </w:p>
-    <w:p>
-      <w:pPr>
-        <w:pStyle w:val="Body"/>
-        <w:ind w:left="720"/>
       </w:pPr>
     </w:p>
     <w:p>
@@ -996,24 +991,6 @@
         <w:t xml:space="preserve"> the coefficients associated with a given set of covariates will differ significantly when additional covariates are added into the model.</w:t>
       </w:r>
     </w:p>
-    <w:p/>
-    <w:p/>
-    <w:p/>
-    <w:p/>
-    <w:p/>
-    <w:p/>
-    <w:p/>
-    <w:p/>
-    <w:p/>
-    <w:p/>
-    <w:p/>
-    <w:p/>
-    <w:p/>
-    <w:p/>
-    <w:p/>
-    <w:p/>
-    <w:p/>
-    <w:p/>
     <w:p>
       <w:pPr>
         <w:rPr>
@@ -1022,26 +999,6 @@
         </w:rPr>
       </w:pPr>
     </w:p>
-    <w:p>
-      <w:pPr>
-        <w:rPr>
-          <w:noProof/>
-          <w:lang w:eastAsia="en-GB"/>
-        </w:rPr>
-      </w:pPr>
-      <w:r>
-        <w:rPr>
-          <w:noProof/>
-          <w:lang w:eastAsia="en-GB"/>
-        </w:rPr>
-        <w:t xml:space="preserve"> </w:t>
-      </w:r>
-    </w:p>
-    <w:p/>
-    <w:p/>
-    <w:p/>
-    <w:p/>
-    <w:p/>
     <w:p/>
     <w:p>
       <w:pPr>
@@ -1055,6 +1012,7 @@
           <w:u w:val="single"/>
           <w:lang w:eastAsia="en-GB"/>
         </w:rPr>
+        <w:lastRenderedPageBreak/>
         <mc:AlternateContent>
           <mc:Choice Requires="wps">
             <w:drawing>
@@ -1859,7 +1817,6 @@
           <w:u w:val="single"/>
           <w:lang w:eastAsia="en-GB"/>
         </w:rPr>
-        <w:lastRenderedPageBreak/>
         <mc:AlternateContent>
           <mc:Choice Requires="wps">
             <w:drawing>
@@ -3272,6 +3229,7 @@
     <w:lsdException w:name="HTML Sample" w:semiHidden="1" w:unhideWhenUsed="1"/>
     <w:lsdException w:name="HTML Typewriter" w:semiHidden="1" w:unhideWhenUsed="1"/>
     <w:lsdException w:name="HTML Variable" w:semiHidden="1" w:unhideWhenUsed="1"/>
+    <w:lsdException w:name="Normal Table" w:semiHidden="1" w:unhideWhenUsed="1"/>
     <w:lsdException w:name="annotation subject" w:semiHidden="1" w:unhideWhenUsed="1"/>
     <w:lsdException w:name="No List" w:semiHidden="1" w:unhideWhenUsed="1"/>
     <w:lsdException w:name="Outline List 1" w:semiHidden="1" w:unhideWhenUsed="1"/>
@@ -3314,8 +3272,11 @@
     <w:lsdException w:name="Table Contemporary" w:semiHidden="1" w:unhideWhenUsed="1"/>
     <w:lsdException w:name="Table Elegant" w:semiHidden="1" w:unhideWhenUsed="1"/>
     <w:lsdException w:name="Table Professional" w:semiHidden="1" w:unhideWhenUsed="1"/>
+    <w:lsdException w:name="Table Subtle 1" w:semiHidden="1" w:unhideWhenUsed="1"/>
     <w:lsdException w:name="Table Subtle 2" w:semiHidden="1" w:unhideWhenUsed="1"/>
     <w:lsdException w:name="Table Web 1" w:semiHidden="1" w:unhideWhenUsed="1"/>
+    <w:lsdException w:name="Table Web 2" w:semiHidden="1" w:unhideWhenUsed="1"/>
+    <w:lsdException w:name="Table Web 3" w:semiHidden="1" w:unhideWhenUsed="1"/>
     <w:lsdException w:name="Balloon Text" w:semiHidden="1" w:unhideWhenUsed="1"/>
     <w:lsdException w:name="Table Grid" w:uiPriority="39"/>
     <w:lsdException w:name="Table Theme" w:semiHidden="1" w:unhideWhenUsed="1"/>

</xml_diff>

<commit_message>
task 2 work and task 3 report allegedly finished
</commit_message>
<xml_diff>
--- a/task2/Task2.docx
+++ b/task2/Task2.docx
@@ -1,17 +1,19 @@
 
 <file path=word/document.xml><?xml version="1.0" encoding="utf-8"?>
-<w:document xmlns:wpc="http://schemas.microsoft.com/office/word/2010/wordprocessingCanvas" xmlns:cx="http://schemas.microsoft.com/office/drawing/2014/chartex" xmlns:cx1="http://schemas.microsoft.com/office/drawing/2015/9/8/chartex" xmlns:cx2="http://schemas.microsoft.com/office/drawing/2015/10/21/chartex" xmlns:cx3="http://schemas.microsoft.com/office/drawing/2016/5/9/chartex" xmlns:cx4="http://schemas.microsoft.com/office/drawing/2016/5/10/chartex" xmlns:cx5="http://schemas.microsoft.com/office/drawing/2016/5/11/chartex" xmlns:cx6="http://schemas.microsoft.com/office/drawing/2016/5/12/chartex" xmlns:cx7="http://schemas.microsoft.com/office/drawing/2016/5/13/chartex" xmlns:cx8="http://schemas.microsoft.com/office/drawing/2016/5/14/chartex" xmlns:mc="http://schemas.openxmlformats.org/markup-compatibility/2006" xmlns:aink="http://schemas.microsoft.com/office/drawing/2016/ink" xmlns:am3d="http://schemas.microsoft.com/office/drawing/2017/model3d" xmlns:o="urn:schemas-microsoft-com:office:office" xmlns:r="http://schemas.openxmlformats.org/officeDocument/2006/relationships" xmlns:m="http://schemas.openxmlformats.org/officeDocument/2006/math" xmlns:v="urn:schemas-microsoft-com:vml" xmlns:wp14="http://schemas.microsoft.com/office/word/2010/wordprocessingDrawing" xmlns:wp="http://schemas.openxmlformats.org/drawingml/2006/wordprocessingDrawing" xmlns:w10="urn:schemas-microsoft-com:office:word" xmlns:w="http://schemas.openxmlformats.org/wordprocessingml/2006/main" xmlns:w14="http://schemas.microsoft.com/office/word/2010/wordml" xmlns:w15="http://schemas.microsoft.com/office/word/2012/wordml" xmlns:w16cex="http://schemas.microsoft.com/office/word/2018/wordml/cex" xmlns:w16cid="http://schemas.microsoft.com/office/word/2016/wordml/cid" xmlns:w16="http://schemas.microsoft.com/office/word/2018/wordml" xmlns:w16sdtdh="http://schemas.microsoft.com/office/word/2020/wordml/sdtdatahash" xmlns:w16se="http://schemas.microsoft.com/office/word/2015/wordml/symex" xmlns:wpg="http://schemas.microsoft.com/office/word/2010/wordprocessingGroup" xmlns:wpi="http://schemas.microsoft.com/office/word/2010/wordprocessingInk" xmlns:wne="http://schemas.microsoft.com/office/word/2006/wordml" xmlns:wps="http://schemas.microsoft.com/office/word/2010/wordprocessingShape" mc:Ignorable="w14 w15 w16se w16cid w16 w16cex w16sdtdh wp14">
+<w:document xmlns:wpc="http://schemas.microsoft.com/office/word/2010/wordprocessingCanvas" xmlns:cx="http://schemas.microsoft.com/office/drawing/2014/chartex" xmlns:cx1="http://schemas.microsoft.com/office/drawing/2015/9/8/chartex" xmlns:mc="http://schemas.openxmlformats.org/markup-compatibility/2006" xmlns:o="urn:schemas-microsoft-com:office:office" xmlns:r="http://schemas.openxmlformats.org/officeDocument/2006/relationships" xmlns:m="http://schemas.openxmlformats.org/officeDocument/2006/math" xmlns:v="urn:schemas-microsoft-com:vml" xmlns:wp14="http://schemas.microsoft.com/office/word/2010/wordprocessingDrawing" xmlns:wp="http://schemas.openxmlformats.org/drawingml/2006/wordprocessingDrawing" xmlns:w10="urn:schemas-microsoft-com:office:word" xmlns:w="http://schemas.openxmlformats.org/wordprocessingml/2006/main" xmlns:w14="http://schemas.microsoft.com/office/word/2010/wordml" xmlns:w15="http://schemas.microsoft.com/office/word/2012/wordml" xmlns:w16se="http://schemas.microsoft.com/office/word/2015/wordml/symex" xmlns:wpg="http://schemas.microsoft.com/office/word/2010/wordprocessingGroup" xmlns:wpi="http://schemas.microsoft.com/office/word/2010/wordprocessingInk" xmlns:wne="http://schemas.microsoft.com/office/word/2006/wordml" xmlns:wps="http://schemas.microsoft.com/office/word/2010/wordprocessingShape" mc:Ignorable="w14 w15 w16se wp14">
   <w:body>
     <w:p>
       <w:pPr>
         <w:jc w:val="center"/>
         <w:rPr>
+          <w:rFonts w:ascii="Arial" w:hAnsi="Arial" w:cs="Arial"/>
           <w:b/>
           <w:u w:val="single"/>
         </w:rPr>
       </w:pPr>
       <w:r>
         <w:rPr>
+          <w:rFonts w:ascii="Arial" w:hAnsi="Arial" w:cs="Arial"/>
           <w:b/>
           <w:u w:val="single"/>
         </w:rPr>
@@ -19,153 +21,283 @@
       </w:r>
     </w:p>
     <w:p>
-      <w:r>
+      <w:pPr>
+        <w:rPr>
+          <w:rFonts w:ascii="Arial" w:hAnsi="Arial" w:cs="Arial"/>
+        </w:rPr>
+      </w:pPr>
+      <w:r>
+        <w:rPr>
+          <w:rFonts w:ascii="Arial" w:hAnsi="Arial" w:cs="Arial"/>
+        </w:rPr>
         <w:t>All code used is in the folder Task2 on GitHub</w:t>
       </w:r>
       <w:r>
+        <w:rPr>
+          <w:rFonts w:ascii="Arial" w:hAnsi="Arial" w:cs="Arial"/>
+        </w:rPr>
         <w:t xml:space="preserve"> and all </w:t>
       </w:r>
       <w:r>
+        <w:rPr>
+          <w:rFonts w:ascii="Arial" w:hAnsi="Arial" w:cs="Arial"/>
+        </w:rPr>
         <w:t>figures</w:t>
       </w:r>
       <w:r>
+        <w:rPr>
+          <w:rFonts w:ascii="Arial" w:hAnsi="Arial" w:cs="Arial"/>
+        </w:rPr>
         <w:t xml:space="preserve"> can be found on the last page</w:t>
       </w:r>
     </w:p>
     <w:p>
       <w:pPr>
         <w:rPr>
+          <w:rFonts w:ascii="Arial" w:hAnsi="Arial" w:cs="Arial"/>
           <w:u w:val="single"/>
         </w:rPr>
       </w:pPr>
       <w:r>
         <w:rPr>
+          <w:rFonts w:ascii="Arial" w:hAnsi="Arial" w:cs="Arial"/>
           <w:u w:val="single"/>
         </w:rPr>
         <w:t>How do outliers affect the estimate of the coefficients?</w:t>
       </w:r>
     </w:p>
     <w:p>
-      <w:r>
+      <w:pPr>
+        <w:rPr>
+          <w:rFonts w:ascii="Arial" w:hAnsi="Arial" w:cs="Arial"/>
+        </w:rPr>
+      </w:pPr>
+      <w:r>
+        <w:rPr>
+          <w:rFonts w:ascii="Arial" w:hAnsi="Arial" w:cs="Arial"/>
+        </w:rPr>
         <w:t xml:space="preserve">Outliers can have an </w:t>
       </w:r>
       <w:r>
+        <w:rPr>
+          <w:rFonts w:ascii="Arial" w:hAnsi="Arial" w:cs="Arial"/>
+        </w:rPr>
         <w:t>effect</w:t>
       </w:r>
       <w:r>
+        <w:rPr>
+          <w:rFonts w:ascii="Arial" w:hAnsi="Arial" w:cs="Arial"/>
+        </w:rPr>
         <w:t xml:space="preserve"> on the linear regression in many way</w:t>
       </w:r>
       <w:r>
+        <w:rPr>
+          <w:rFonts w:ascii="Arial" w:hAnsi="Arial" w:cs="Arial"/>
+        </w:rPr>
         <w:t>s</w:t>
       </w:r>
       <w:r>
+        <w:rPr>
+          <w:rFonts w:ascii="Arial" w:hAnsi="Arial" w:cs="Arial"/>
+        </w:rPr>
         <w:t xml:space="preserve"> and one of the ways is that it can affect the outcome of the coefficients like the correlation coefficient and variance</w:t>
       </w:r>
       <w:r>
+        <w:rPr>
+          <w:rFonts w:ascii="Arial" w:hAnsi="Arial" w:cs="Arial"/>
+        </w:rPr>
         <w:t>.</w:t>
       </w:r>
     </w:p>
     <w:p>
-      <w:r>
+      <w:pPr>
+        <w:rPr>
+          <w:rFonts w:ascii="Arial" w:hAnsi="Arial" w:cs="Arial"/>
+        </w:rPr>
+      </w:pPr>
+      <w:r>
+        <w:rPr>
+          <w:rFonts w:ascii="Arial" w:hAnsi="Arial" w:cs="Arial"/>
+        </w:rPr>
         <w:t>The way it impacts the correlation coefficient is</w:t>
       </w:r>
       <w:r>
+        <w:rPr>
+          <w:rFonts w:ascii="Arial" w:hAnsi="Arial" w:cs="Arial"/>
+        </w:rPr>
         <w:t xml:space="preserve"> it can make the line steeper or</w:t>
       </w:r>
       <w:r>
+        <w:rPr>
+          <w:rFonts w:ascii="Arial" w:hAnsi="Arial" w:cs="Arial"/>
+        </w:rPr>
         <w:t xml:space="preserve"> less steep depending on where the outlier lies on the graph. For example if you have an outlier below the regression line it means that it has a negative residual so it brings the correlation coefficient down and therefore makes the </w:t>
       </w:r>
       <w:r>
+        <w:rPr>
+          <w:rFonts w:ascii="Arial" w:hAnsi="Arial" w:cs="Arial"/>
+        </w:rPr>
         <w:t>line less steep and vice versa for if the outlier is above the line it has a positive residual so makes the coefficient bigger and makes the line steeper.</w:t>
       </w:r>
     </w:p>
     <w:p>
-      <w:r>
+      <w:pPr>
+        <w:rPr>
+          <w:rFonts w:ascii="Arial" w:hAnsi="Arial" w:cs="Arial"/>
+        </w:rPr>
+      </w:pPr>
+      <w:r>
+        <w:rPr>
+          <w:rFonts w:ascii="Arial" w:hAnsi="Arial" w:cs="Arial"/>
+        </w:rPr>
         <w:t>Example:</w:t>
       </w:r>
     </w:p>
     <w:p>
-      <w:r>
+      <w:pPr>
+        <w:rPr>
+          <w:rFonts w:ascii="Arial" w:hAnsi="Arial" w:cs="Arial"/>
+        </w:rPr>
+      </w:pPr>
+      <w:r>
+        <w:rPr>
+          <w:rFonts w:ascii="Arial" w:hAnsi="Arial" w:cs="Arial"/>
+        </w:rPr>
         <w:t>I manually plotted some points here of a plot with no outliers</w:t>
       </w:r>
       <w:r>
+        <w:rPr>
+          <w:rFonts w:ascii="Arial" w:hAnsi="Arial" w:cs="Arial"/>
+        </w:rPr>
         <w:t>,</w:t>
       </w:r>
       <w:r>
+        <w:rPr>
+          <w:rFonts w:ascii="Arial" w:hAnsi="Arial" w:cs="Arial"/>
+        </w:rPr>
         <w:t xml:space="preserve"> </w:t>
       </w:r>
       <w:r>
+        <w:rPr>
+          <w:rFonts w:ascii="Arial" w:hAnsi="Arial" w:cs="Arial"/>
+        </w:rPr>
         <w:t xml:space="preserve">in figure 1.1, </w:t>
       </w:r>
       <w:r>
+        <w:rPr>
+          <w:rFonts w:ascii="Arial" w:hAnsi="Arial" w:cs="Arial"/>
+        </w:rPr>
         <w:t>and has a regression line as shown below. It has the regression coefficient of 1.1583 and intercept 0.825</w:t>
       </w:r>
     </w:p>
     <w:p>
-      <w:r>
+      <w:pPr>
+        <w:rPr>
+          <w:rFonts w:ascii="Arial" w:hAnsi="Arial" w:cs="Arial"/>
+        </w:rPr>
+      </w:pPr>
+      <w:r>
+        <w:rPr>
+          <w:rFonts w:ascii="Arial" w:hAnsi="Arial" w:cs="Arial"/>
+        </w:rPr>
         <w:t>Now when we add one outlier to this csv file and I will add it below the line first to see the impact it has.</w:t>
       </w:r>
       <w:r>
+        <w:rPr>
+          <w:rFonts w:ascii="Arial" w:hAnsi="Arial" w:cs="Arial"/>
+        </w:rPr>
         <w:t xml:space="preserve"> So for the first graph, fig 2.2,</w:t>
       </w:r>
       <w:r>
+        <w:rPr>
+          <w:rFonts w:ascii="Arial" w:hAnsi="Arial" w:cs="Arial"/>
+        </w:rPr>
         <w:t xml:space="preserve"> you can see the outlier is below the line at the coordinates (19, 1) and in the second the outlier is above the line </w:t>
       </w:r>
       <w:r>
+        <w:rPr>
+          <w:rFonts w:ascii="Arial" w:hAnsi="Arial" w:cs="Arial"/>
+        </w:rPr>
         <w:t xml:space="preserve">with the coordinates (20, 50). In the first graph which the outlier has a negative residual the line becomes less steep and the regression coefficient became </w:t>
       </w:r>
       <w:r>
+        <w:rPr>
+          <w:rFonts w:ascii="Arial" w:hAnsi="Arial" w:cs="Arial"/>
+        </w:rPr>
         <w:t>0.229 from the 1.15 before the outlier and the intercept is 7.79 from 0.825. And for the outlier with a positive residual it became 2.276 and the intercept became -7.7 which is an increase also. This shows how much outliers can hav</w:t>
       </w:r>
       <w:r>
+        <w:rPr>
+          <w:rFonts w:ascii="Arial" w:hAnsi="Arial" w:cs="Arial"/>
+        </w:rPr>
         <w:t>e an impact on the coefficients and that it impacts their correlation coefficient.</w:t>
       </w:r>
     </w:p>
     <w:p>
       <w:pPr>
         <w:rPr>
+          <w:rFonts w:ascii="Arial" w:hAnsi="Arial" w:cs="Arial"/>
           <w:u w:val="single"/>
         </w:rPr>
       </w:pPr>
       <w:r>
         <w:rPr>
+          <w:rFonts w:ascii="Arial" w:hAnsi="Arial" w:cs="Arial"/>
           <w:u w:val="single"/>
         </w:rPr>
         <w:t>How can we detect them and remove</w:t>
       </w:r>
       <w:r>
         <w:rPr>
+          <w:rFonts w:ascii="Arial" w:hAnsi="Arial" w:cs="Arial"/>
           <w:u w:val="single"/>
         </w:rPr>
         <w:t xml:space="preserve"> outliers</w:t>
       </w:r>
       <w:r>
         <w:rPr>
+          <w:rFonts w:ascii="Arial" w:hAnsi="Arial" w:cs="Arial"/>
           <w:u w:val="single"/>
         </w:rPr>
         <w:t>?</w:t>
       </w:r>
     </w:p>
     <w:p>
-      <w:r>
+      <w:pPr>
+        <w:rPr>
+          <w:rFonts w:ascii="Arial" w:hAnsi="Arial" w:cs="Arial"/>
+        </w:rPr>
+      </w:pPr>
+      <w:r>
+        <w:rPr>
+          <w:rFonts w:ascii="Arial" w:hAnsi="Arial" w:cs="Arial"/>
+        </w:rPr>
         <w:t xml:space="preserve">In the version we did </w:t>
       </w:r>
       <w:r>
+        <w:rPr>
+          <w:rFonts w:ascii="Arial" w:hAnsi="Arial" w:cs="Arial"/>
+        </w:rPr>
         <w:t>with graph and a regression line you can see that it is quite simple to spot an outlier as I have circled in the graphs because they do not fit a pattern however there are ways to find outliers if you don’t have a graph as well.</w:t>
       </w:r>
     </w:p>
     <w:p>
       <w:pPr>
         <w:rPr>
+          <w:rFonts w:ascii="Arial" w:hAnsi="Arial" w:cs="Arial"/>
           <w:noProof/>
           <w:lang w:eastAsia="en-GB"/>
         </w:rPr>
       </w:pPr>
       <w:r>
+        <w:rPr>
+          <w:rFonts w:ascii="Arial" w:hAnsi="Arial" w:cs="Arial"/>
+        </w:rPr>
         <w:t>There are numerous ways to detect outliers could be with box plots, percentiles, z-score and standard deviation</w:t>
       </w:r>
       <w:r>
         <w:rPr>
+          <w:rFonts w:ascii="Arial" w:hAnsi="Arial" w:cs="Arial"/>
           <w:noProof/>
           <w:lang w:eastAsia="en-GB"/>
         </w:rPr>
@@ -173,6 +305,7 @@
       </w:r>
       <w:r>
         <w:rPr>
+          <w:rFonts w:ascii="Arial" w:hAnsi="Arial" w:cs="Arial"/>
           <w:noProof/>
           <w:lang w:eastAsia="en-GB"/>
         </w:rPr>
@@ -180,6 +313,7 @@
       </w:r>
       <w:r>
         <w:rPr>
+          <w:rFonts w:ascii="Arial" w:hAnsi="Arial" w:cs="Arial"/>
           <w:noProof/>
           <w:lang w:eastAsia="en-GB"/>
         </w:rPr>
@@ -187,137 +321,260 @@
       </w:r>
     </w:p>
     <w:p>
-      <w:r>
-        <w:rPr>
+      <w:pPr>
+        <w:rPr>
+          <w:rFonts w:ascii="Arial" w:hAnsi="Arial" w:cs="Arial"/>
+        </w:rPr>
+      </w:pPr>
+      <w:r>
+        <w:rPr>
+          <w:rFonts w:ascii="Arial" w:hAnsi="Arial" w:cs="Arial"/>
           <w:noProof/>
         </w:rPr>
         <w:t xml:space="preserve">So first </w:t>
       </w:r>
       <w:r>
         <w:rPr>
+          <w:rFonts w:ascii="Arial" w:hAnsi="Arial" w:cs="Arial"/>
           <w:noProof/>
         </w:rPr>
         <w:t xml:space="preserve">thing we have to do is to </w:t>
       </w:r>
       <w:r>
         <w:rPr>
+          <w:rFonts w:ascii="Arial" w:hAnsi="Arial" w:cs="Arial"/>
           <w:noProof/>
         </w:rPr>
         <w:t>use the equation of the line to work out the predicted y value from x and in my case I will be us</w:t>
       </w:r>
       <w:r>
         <w:rPr>
+          <w:rFonts w:ascii="Arial" w:hAnsi="Arial" w:cs="Arial"/>
           <w:noProof/>
         </w:rPr>
         <w:t xml:space="preserve">ing figure 2.1 and 2.2 for the outlier detection example. So with the prediction I have the equation of the line which I worked out from doing regression.coef_ and regression.intercept_ in python and it gave me the equation of the line of </w:t>
       </w:r>
       <w:r>
         <w:rPr>
+          <w:rFonts w:ascii="Arial" w:hAnsi="Arial" w:cs="Arial"/>
           <w:color w:val="000000"/>
         </w:rPr>
         <w:t>y = 1.158x + 0.825</w:t>
       </w:r>
       <w:r>
         <w:rPr>
+          <w:rFonts w:ascii="Arial" w:hAnsi="Arial" w:cs="Arial"/>
           <w:color w:val="000000"/>
         </w:rPr>
         <w:t>.</w:t>
       </w:r>
       <w:r>
         <w:rPr>
+          <w:rFonts w:ascii="Arial" w:hAnsi="Arial" w:cs="Arial"/>
           <w:color w:val="000000"/>
         </w:rPr>
         <w:t xml:space="preserve"> And from this I</w:t>
       </w:r>
       <w:r>
         <w:rPr>
+          <w:rFonts w:ascii="Arial" w:hAnsi="Arial" w:cs="Arial"/>
           <w:color w:val="000000"/>
         </w:rPr>
         <w:t xml:space="preserve"> </w:t>
       </w:r>
       <w:r>
+        <w:rPr>
+          <w:rFonts w:ascii="Arial" w:hAnsi="Arial" w:cs="Arial"/>
+        </w:rPr>
         <w:t>h</w:t>
       </w:r>
       <w:r>
+        <w:rPr>
+          <w:rFonts w:ascii="Arial" w:hAnsi="Arial" w:cs="Arial"/>
+        </w:rPr>
         <w:t>ave to make a n</w:t>
       </w:r>
       <w:r>
+        <w:rPr>
+          <w:rFonts w:ascii="Arial" w:hAnsi="Arial" w:cs="Arial"/>
+        </w:rPr>
         <w:t>ew column called y_prediction</w:t>
       </w:r>
       <w:r>
+        <w:rPr>
+          <w:rFonts w:ascii="Arial" w:hAnsi="Arial" w:cs="Arial"/>
+        </w:rPr>
         <w:t xml:space="preserve"> so I substitute every value of x into the</w:t>
       </w:r>
       <w:r>
+        <w:rPr>
+          <w:rFonts w:ascii="Arial" w:hAnsi="Arial" w:cs="Arial"/>
+        </w:rPr>
         <w:t xml:space="preserve"> formula to work out the y value we are predicted to get with the model</w:t>
       </w:r>
       <w:r>
+        <w:rPr>
+          <w:rFonts w:ascii="Arial" w:hAnsi="Arial" w:cs="Arial"/>
+        </w:rPr>
         <w:t>. After this we can then work out the residuals of the points with accurate numbers we got from the table in the csv file and you do that by doing th</w:t>
       </w:r>
       <w:r>
+        <w:rPr>
+          <w:rFonts w:ascii="Arial" w:hAnsi="Arial" w:cs="Arial"/>
+        </w:rPr>
         <w:t>e y value subtract the y-prediction</w:t>
       </w:r>
       <w:r>
+        <w:rPr>
+          <w:rFonts w:ascii="Arial" w:hAnsi="Arial" w:cs="Arial"/>
+        </w:rPr>
         <w:t>.</w:t>
       </w:r>
       <w:r>
+        <w:rPr>
+          <w:rFonts w:ascii="Arial" w:hAnsi="Arial" w:cs="Arial"/>
+        </w:rPr>
         <w:t xml:space="preserve"> After you do this you can work out the standard deviation of the residuals and then do 2*standard deviation. This value will allow you to then look for values that have residual out of that range is therefore an outlier.</w:t>
       </w:r>
       <w:r>
+        <w:rPr>
+          <w:rFonts w:ascii="Arial" w:hAnsi="Arial" w:cs="Arial"/>
+        </w:rPr>
         <w:t xml:space="preserve"> (</w:t>
       </w:r>
       <w:r>
+        <w:rPr>
+          <w:rFonts w:ascii="Arial" w:hAnsi="Arial" w:cs="Arial"/>
+        </w:rPr>
         <w:t>All</w:t>
       </w:r>
       <w:r>
+        <w:rPr>
+          <w:rFonts w:ascii="Arial" w:hAnsi="Arial" w:cs="Arial"/>
+        </w:rPr>
         <w:t xml:space="preserve"> in fig 3.1)</w:t>
       </w:r>
       <w:r>
+        <w:rPr>
+          <w:rFonts w:ascii="Arial" w:hAnsi="Arial" w:cs="Arial"/>
+        </w:rPr>
         <w:t xml:space="preserve"> From the figure you can see that the outlier value is the last row because the y value lies outside of 2 standard deviations from the prediction we got from the line therefore it is an outlier and is one way to predict it.</w:t>
       </w:r>
     </w:p>
     <w:p>
-      <w:r>
+      <w:pPr>
+        <w:rPr>
+          <w:rFonts w:ascii="Arial" w:hAnsi="Arial" w:cs="Arial"/>
+        </w:rPr>
+      </w:pPr>
+    </w:p>
+    <w:p>
+      <w:pPr>
+        <w:rPr>
+          <w:rFonts w:ascii="Arial" w:hAnsi="Arial" w:cs="Arial"/>
+        </w:rPr>
+      </w:pPr>
+      <w:r>
+        <w:rPr>
+          <w:rFonts w:ascii="Arial" w:hAnsi="Arial" w:cs="Arial"/>
+        </w:rPr>
+        <w:lastRenderedPageBreak/>
         <w:t>How to spot in covariate:</w:t>
       </w:r>
     </w:p>
     <w:p>
-      <w:r>
-        <w:lastRenderedPageBreak/>
-        <w:t xml:space="preserve">A covariate variable is an independent variable so it is what we are predicting an outcome to be. So to spot outliers in this variable we can see if an outcome looks impossible to have for example if </w:t>
-      </w:r>
-      <w:r>
-        <w:t>there’s</w:t>
-      </w:r>
-      <w:r>
-        <w:t xml:space="preserve"> </w:t>
-      </w:r>
-      <w:r>
-        <w:t>an</w:t>
-      </w:r>
-      <w:r>
-        <w:t xml:space="preserve"> independent variable of age we probably have an outlier if the age is somewhere above 120 years old it is probably an outlier.</w:t>
-      </w:r>
-    </w:p>
-    <w:p>
-      <w:r>
-        <w:t>Ho</w:t>
-      </w:r>
-      <w:r>
-        <w:t>w to spot in Noise:</w:t>
-      </w:r>
-    </w:p>
-    <w:p/>
+      <w:pPr>
+        <w:rPr>
+          <w:rFonts w:ascii="Arial" w:hAnsi="Arial" w:cs="Arial"/>
+        </w:rPr>
+      </w:pPr>
+      <w:r>
+        <w:rPr>
+          <w:rFonts w:ascii="Arial" w:hAnsi="Arial" w:cs="Arial"/>
+        </w:rPr>
+        <w:t>A covariate variable is a variable that is supposed to change as the other variable changes. So to spot an outlier in this model we can see if an outcome is not realistic for example if we have a graph that</w:t>
+      </w:r>
+      <w:r>
+        <w:rPr>
+          <w:rFonts w:ascii="Arial" w:hAnsi="Arial" w:cs="Arial"/>
+        </w:rPr>
+        <w:t xml:space="preserve"> is speed on the x axis as it’s the independent variable and energy used which would be the dependent variable. The model will show that as speed increases the energy used increases so it’s a positive correlation. So </w:t>
+      </w:r>
+      <w:r>
+        <w:rPr>
+          <w:rFonts w:ascii="Arial" w:hAnsi="Arial" w:cs="Arial"/>
+        </w:rPr>
+        <w:t>an outlier in this covaria</w:t>
+      </w:r>
+      <w:r>
+        <w:rPr>
+          <w:rFonts w:ascii="Arial" w:hAnsi="Arial" w:cs="Arial"/>
+        </w:rPr>
+        <w:t>t</w:t>
+      </w:r>
+      <w:r>
+        <w:rPr>
+          <w:rFonts w:ascii="Arial" w:hAnsi="Arial" w:cs="Arial"/>
+        </w:rPr>
+        <w:t>e</w:t>
+      </w:r>
+      <w:r>
+        <w:rPr>
+          <w:rFonts w:ascii="Arial" w:hAnsi="Arial" w:cs="Arial"/>
+        </w:rPr>
+        <w:t xml:space="preserve"> model would be if we have something that is unlikely to happen like if we have max speed and energy used is all the way at the bottom</w:t>
+      </w:r>
+      <w:r>
+        <w:rPr>
+          <w:rFonts w:ascii="Arial" w:hAnsi="Arial" w:cs="Arial"/>
+        </w:rPr>
+        <w:t xml:space="preserve"> because it is very unlikely or impossible that that outcome is true therefore it is an outlier and that’s how</w:t>
+      </w:r>
+      <w:r>
+        <w:rPr>
+          <w:rFonts w:ascii="Arial" w:hAnsi="Arial" w:cs="Arial"/>
+        </w:rPr>
+        <w:t xml:space="preserve"> you can spot it in the covaria</w:t>
+      </w:r>
+      <w:r>
+        <w:rPr>
+          <w:rFonts w:ascii="Arial" w:hAnsi="Arial" w:cs="Arial"/>
+        </w:rPr>
+        <w:t>t</w:t>
+      </w:r>
+      <w:r>
+        <w:rPr>
+          <w:rFonts w:ascii="Arial" w:hAnsi="Arial" w:cs="Arial"/>
+        </w:rPr>
+        <w:t>e</w:t>
+      </w:r>
+      <w:r>
+        <w:rPr>
+          <w:rFonts w:ascii="Arial" w:hAnsi="Arial" w:cs="Arial"/>
+        </w:rPr>
+        <w:t xml:space="preserve"> variables.</w:t>
+      </w:r>
+    </w:p>
+    <w:p>
+      <w:pPr>
+        <w:rPr>
+          <w:rFonts w:ascii="Arial" w:hAnsi="Arial" w:cs="Arial"/>
+        </w:rPr>
+      </w:pPr>
+    </w:p>
     <w:p>
       <w:pPr>
         <w:pStyle w:val="Body"/>
         <w:jc w:val="center"/>
         <w:rPr>
+          <w:rFonts w:ascii="Arial" w:hAnsi="Arial" w:cs="Arial"/>
           <w:b/>
           <w:bCs/>
         </w:rPr>
       </w:pPr>
       <w:r>
         <w:rPr>
+          <w:rFonts w:ascii="Arial" w:hAnsi="Arial" w:cs="Arial"/>
           <w:b/>
           <w:bCs/>
         </w:rPr>
@@ -328,6 +585,7 @@
       <w:pPr>
         <w:pStyle w:val="Body"/>
         <w:rPr>
+          <w:rFonts w:ascii="Arial" w:hAnsi="Arial" w:cs="Arial"/>
           <w:b/>
           <w:bCs/>
         </w:rPr>
@@ -336,8 +594,14 @@
     <w:p>
       <w:pPr>
         <w:pStyle w:val="Body"/>
-      </w:pPr>
-      <w:r>
+        <w:rPr>
+          <w:rFonts w:ascii="Arial" w:hAnsi="Arial" w:cs="Arial"/>
+        </w:rPr>
+      </w:pPr>
+      <w:r>
+        <w:rPr>
+          <w:rFonts w:ascii="Arial" w:hAnsi="Arial" w:cs="Arial"/>
+        </w:rPr>
         <w:t>Nested models are simply models where the parameters of Model A are a subset of the parameters in Model B. For example:</w:t>
       </w:r>
     </w:p>
@@ -345,22 +609,37 @@
       <w:pPr>
         <w:pStyle w:val="Body"/>
         <w:ind w:left="720"/>
+        <w:rPr>
+          <w:rFonts w:ascii="Arial" w:hAnsi="Arial" w:cs="Arial"/>
+        </w:rPr>
       </w:pPr>
     </w:p>
     <w:p>
       <w:pPr>
         <w:pStyle w:val="Body"/>
         <w:ind w:left="1440"/>
-      </w:pPr>
-      <w:r>
-        <w:t xml:space="preserve">y = ax + c               </w:t>
+        <w:rPr>
+          <w:rFonts w:ascii="Arial" w:hAnsi="Arial" w:cs="Arial"/>
+        </w:rPr>
+      </w:pPr>
+      <w:r>
+        <w:rPr>
+          <w:rFonts w:ascii="Arial" w:hAnsi="Arial" w:cs="Arial"/>
+        </w:rPr>
+        <w:t xml:space="preserve">y = ax + c                 </w:t>
       </w:r>
       <w:proofErr w:type="gramStart"/>
       <w:r>
-        <w:t xml:space="preserve">  ;is</w:t>
+        <w:rPr>
+          <w:rFonts w:ascii="Arial" w:hAnsi="Arial" w:cs="Arial"/>
+        </w:rPr>
+        <w:t>;is</w:t>
       </w:r>
       <w:proofErr w:type="gramEnd"/>
       <w:r>
+        <w:rPr>
+          <w:rFonts w:ascii="Arial" w:hAnsi="Arial" w:cs="Arial"/>
+        </w:rPr>
         <w:t xml:space="preserve"> a subset of,</w:t>
       </w:r>
     </w:p>
@@ -368,8 +647,14 @@
       <w:pPr>
         <w:pStyle w:val="Body"/>
         <w:ind w:left="1440"/>
-      </w:pPr>
-      <w:r>
+        <w:rPr>
+          <w:rFonts w:ascii="Arial" w:hAnsi="Arial" w:cs="Arial"/>
+        </w:rPr>
+      </w:pPr>
+      <w:r>
+        <w:rPr>
+          <w:rFonts w:ascii="Arial" w:hAnsi="Arial" w:cs="Arial"/>
+        </w:rPr>
         <w:t>y = ax + bx2 + c</w:t>
       </w:r>
     </w:p>
@@ -377,6 +662,7 @@
       <w:pPr>
         <w:pStyle w:val="Body"/>
         <w:rPr>
+          <w:rFonts w:ascii="Arial" w:hAnsi="Arial" w:cs="Arial"/>
           <w:b/>
           <w:bCs/>
         </w:rPr>
@@ -385,23 +671,22 @@
     <w:p>
       <w:pPr>
         <w:pStyle w:val="Body"/>
-      </w:pPr>
-      <w:r>
-        <w:t xml:space="preserve">Two models are nested if one model contains all the terms of the other, and at least one other term. The larger model is the complete (full) </w:t>
-      </w:r>
-      <w:proofErr w:type="gramStart"/>
-      <w:r>
-        <w:t>model</w:t>
-      </w:r>
-      <w:proofErr w:type="gramEnd"/>
-      <w:r>
-        <w:t xml:space="preserve"> and the smaller model is the reduced one. We want to test to be able to find the model the fits our observed data in the most efficient way.</w:t>
+        <w:rPr>
+          <w:rFonts w:ascii="Arial" w:hAnsi="Arial" w:cs="Arial"/>
+        </w:rPr>
+      </w:pPr>
+      <w:r>
+        <w:rPr>
+          <w:rFonts w:ascii="Arial" w:hAnsi="Arial" w:cs="Arial"/>
+        </w:rPr>
+        <w:t>Two models are nested if one model contains all the terms of the other, and at least one other term. The larger model is the complete (full) model and the smaller model is the reduced one. We want to test to be able to find the model the fits our observed data in the most efficient way.</w:t>
       </w:r>
     </w:p>
     <w:p>
       <w:pPr>
         <w:pStyle w:val="Body"/>
         <w:rPr>
+          <w:rFonts w:ascii="Arial" w:hAnsi="Arial" w:cs="Arial"/>
           <w:b/>
           <w:bCs/>
         </w:rPr>
@@ -414,8 +699,14 @@
           <w:ilvl w:val="0"/>
           <w:numId w:val="2"/>
         </w:numPr>
-      </w:pPr>
-      <w:r>
+        <w:rPr>
+          <w:rFonts w:ascii="Arial" w:hAnsi="Arial" w:cs="Arial"/>
+        </w:rPr>
+      </w:pPr>
+      <w:r>
+        <w:rPr>
+          <w:rFonts w:ascii="Arial" w:hAnsi="Arial" w:cs="Arial"/>
+        </w:rPr>
         <w:t>How to compare nested models?</w:t>
       </w:r>
     </w:p>
@@ -423,131 +714,98 @@
       <w:pPr>
         <w:pStyle w:val="Body"/>
         <w:ind w:left="720"/>
+        <w:rPr>
+          <w:rFonts w:ascii="Arial" w:hAnsi="Arial" w:cs="Arial"/>
+        </w:rPr>
       </w:pPr>
     </w:p>
     <w:p>
       <w:pPr>
         <w:pStyle w:val="Body"/>
         <w:ind w:left="720"/>
-      </w:pPr>
-      <w:r>
-        <w:t xml:space="preserve">One way to compare between a full model and a reduced model is by testing. When a full model has exactly one more term than the reduced model we can use a t-test. In this test the reduced model being sufficient is the same as saying the additional parameter is null </w:t>
-      </w:r>
-      <w:proofErr w:type="gramStart"/>
-      <w:r>
-        <w:t>e.g.</w:t>
-      </w:r>
-      <w:proofErr w:type="gramEnd"/>
-      <w:r>
-        <w:t xml:space="preserve"> bx2 = 0.</w:t>
+        <w:rPr>
+          <w:rFonts w:ascii="Arial" w:hAnsi="Arial" w:cs="Arial"/>
+        </w:rPr>
+      </w:pPr>
+      <w:r>
+        <w:rPr>
+          <w:rFonts w:ascii="Arial" w:hAnsi="Arial" w:cs="Arial"/>
+        </w:rPr>
+        <w:t>One way to compare between a full model and a reduced model is by testing. When a full model has exactly one more term than the reduced model we can use a t-test. In this test the reduced model being sufficient is the same as saying the additiona</w:t>
+      </w:r>
+      <w:r>
+        <w:rPr>
+          <w:rFonts w:ascii="Arial" w:hAnsi="Arial" w:cs="Arial"/>
+        </w:rPr>
+        <w:t>l parameter is null e.g. bx2 = 0</w:t>
+      </w:r>
+      <w:r>
+        <w:rPr>
+          <w:rFonts w:ascii="Arial" w:hAnsi="Arial" w:cs="Arial"/>
+        </w:rPr>
+        <w:t>.</w:t>
       </w:r>
     </w:p>
     <w:p>
       <w:pPr>
         <w:pStyle w:val="Body"/>
         <w:ind w:left="720"/>
+        <w:rPr>
+          <w:rFonts w:ascii="Arial" w:hAnsi="Arial" w:cs="Arial"/>
+        </w:rPr>
       </w:pPr>
     </w:p>
     <w:p>
       <w:pPr>
         <w:pStyle w:val="Body"/>
         <w:ind w:left="720"/>
-      </w:pPr>
-      <w:r>
-        <w:t xml:space="preserve">When the model has more than one additional term we use an F-test, which is </w:t>
-      </w:r>
-      <w:r>
-        <w:rPr>
-          <w:noProof/>
-        </w:rPr>
-        <w:drawing>
-          <wp:anchor distT="152400" distB="152400" distL="152400" distR="152400" simplePos="0" relativeHeight="251687936" behindDoc="0" locked="0" layoutInCell="1" allowOverlap="1" wp14:anchorId="3DAD7BFF" wp14:editId="72E76DF6">
-            <wp:simplePos x="0" y="0"/>
-            <wp:positionH relativeFrom="margin">
-              <wp:posOffset>768985</wp:posOffset>
-            </wp:positionH>
-            <wp:positionV relativeFrom="line">
-              <wp:posOffset>402590</wp:posOffset>
-            </wp:positionV>
-            <wp:extent cx="4336415" cy="1249045"/>
-            <wp:effectExtent l="0" t="0" r="0" b="0"/>
-            <wp:wrapTopAndBottom distT="152400" distB="152400"/>
-            <wp:docPr id="1073741825" name="officeArt object" descr="Diagram&#10;&#10;Description automatically generated"/>
-            <wp:cNvGraphicFramePr/>
-            <a:graphic xmlns:a="http://schemas.openxmlformats.org/drawingml/2006/main">
-              <a:graphicData uri="http://schemas.openxmlformats.org/drawingml/2006/picture">
-                <pic:pic xmlns:pic="http://schemas.openxmlformats.org/drawingml/2006/picture">
-                  <pic:nvPicPr>
-                    <pic:cNvPr id="1073741825" name="officeArt object" descr="Diagram&#10;&#10;Description automatically generated"/>
-                    <pic:cNvPicPr>
-                      <a:picLocks noChangeAspect="1"/>
-                    </pic:cNvPicPr>
-                  </pic:nvPicPr>
-                  <pic:blipFill>
-                    <a:blip r:embed="rId8"/>
-                    <a:stretch>
-                      <a:fillRect/>
-                    </a:stretch>
-                  </pic:blipFill>
-                  <pic:spPr>
-                    <a:xfrm>
-                      <a:off x="0" y="0"/>
-                      <a:ext cx="4336415" cy="1249045"/>
-                    </a:xfrm>
-                    <a:prstGeom prst="rect">
-                      <a:avLst/>
-                    </a:prstGeom>
-                    <a:ln w="12700" cap="flat">
-                      <a:noFill/>
-                      <a:miter lim="400000"/>
-                    </a:ln>
-                    <a:effectLst/>
-                  </pic:spPr>
-                </pic:pic>
-              </a:graphicData>
-            </a:graphic>
-            <wp14:sizeRelH relativeFrom="margin">
-              <wp14:pctWidth>0</wp14:pctWidth>
-            </wp14:sizeRelH>
-            <wp14:sizeRelV relativeFrom="margin">
-              <wp14:pctHeight>0</wp14:pctHeight>
-            </wp14:sizeRelV>
-          </wp:anchor>
-        </w:drawing>
-      </w:r>
-      <w:proofErr w:type="spellStart"/>
-      <w:r>
-        <w:t>generalising</w:t>
-      </w:r>
-      <w:proofErr w:type="spellEnd"/>
-      <w:r>
-        <w:t xml:space="preserve"> the t-test. This fits both models to test whether the full model fits a lot better </w:t>
-      </w:r>
-      <w:proofErr w:type="spellStart"/>
-      <w:proofErr w:type="gramStart"/>
-      <w:r>
-        <w:t>an</w:t>
-      </w:r>
-      <w:proofErr w:type="spellEnd"/>
-      <w:r>
-        <w:t xml:space="preserve"> the</w:t>
-      </w:r>
-      <w:proofErr w:type="gramEnd"/>
-      <w:r>
-        <w:t xml:space="preserve"> reduced model giving us a numerical value to </w:t>
-      </w:r>
-      <w:proofErr w:type="spellStart"/>
-      <w:r>
-        <w:t>analyse</w:t>
-      </w:r>
-      <w:proofErr w:type="spellEnd"/>
-      <w:r>
+        <w:rPr>
+          <w:rFonts w:ascii="Arial" w:hAnsi="Arial" w:cs="Arial"/>
+        </w:rPr>
+      </w:pPr>
+      <w:r>
+        <w:rPr>
+          <w:rFonts w:ascii="Arial" w:hAnsi="Arial" w:cs="Arial"/>
+        </w:rPr>
+        <w:t>When the model has more than one additional term we use an F-test, which is generalising the t-test. This fits both models to test whether the full model fits a lot better an</w:t>
+      </w:r>
+      <w:r>
+        <w:rPr>
+          <w:rFonts w:ascii="Arial" w:hAnsi="Arial" w:cs="Arial"/>
+        </w:rPr>
+        <w:t>d</w:t>
+      </w:r>
+      <w:r>
+        <w:rPr>
+          <w:rFonts w:ascii="Arial" w:hAnsi="Arial" w:cs="Arial"/>
+        </w:rPr>
+        <w:t xml:space="preserve"> the reduced model giving us a numerical value to </w:t>
+      </w:r>
+      <w:r>
+        <w:rPr>
+          <w:rFonts w:ascii="Arial" w:hAnsi="Arial" w:cs="Arial"/>
+        </w:rPr>
+        <w:t>analyze</w:t>
+      </w:r>
+      <w:r>
+        <w:rPr>
+          <w:rFonts w:ascii="Arial" w:hAnsi="Arial" w:cs="Arial"/>
+        </w:rPr>
         <w:t>:</w:t>
       </w:r>
+      <w:r>
+        <w:rPr>
+          <w:rFonts w:ascii="Arial" w:hAnsi="Arial" w:cs="Arial"/>
+        </w:rPr>
+        <w:t xml:space="preserve"> (figure 4)</w:t>
+      </w:r>
     </w:p>
     <w:p>
       <w:pPr>
         <w:pStyle w:val="Body"/>
+        <w:rPr>
+          <w:rFonts w:ascii="Arial" w:hAnsi="Arial" w:cs="Arial"/>
+        </w:rPr>
       </w:pPr>
     </w:p>
     <w:p>
@@ -557,30 +815,49 @@
           <w:ilvl w:val="0"/>
           <w:numId w:val="2"/>
         </w:numPr>
-      </w:pPr>
-      <w:r>
+        <w:rPr>
+          <w:rFonts w:ascii="Arial" w:hAnsi="Arial" w:cs="Arial"/>
+        </w:rPr>
+      </w:pPr>
+      <w:r>
+        <w:rPr>
+          <w:rFonts w:ascii="Arial" w:hAnsi="Arial" w:cs="Arial"/>
+        </w:rPr>
         <w:t>How to decide how many variables we need as covariates in our model?</w:t>
       </w:r>
     </w:p>
     <w:p>
       <w:pPr>
         <w:pStyle w:val="Body"/>
+        <w:rPr>
+          <w:rFonts w:ascii="Arial" w:hAnsi="Arial" w:cs="Arial"/>
+        </w:rPr>
       </w:pPr>
     </w:p>
     <w:p>
       <w:pPr>
         <w:pStyle w:val="Body"/>
         <w:ind w:left="720"/>
-      </w:pPr>
-      <w:r>
+        <w:rPr>
+          <w:rFonts w:ascii="Arial" w:hAnsi="Arial" w:cs="Arial"/>
+        </w:rPr>
+      </w:pPr>
+      <w:r>
+        <w:rPr>
+          <w:rFonts w:ascii="Arial" w:hAnsi="Arial" w:cs="Arial"/>
+        </w:rPr>
         <w:t xml:space="preserve">The number of covariates used in the model will be based upon the significance of those covariates on our predicted figures. Some covariates like seen above with the t-test might not have a high level of significance while others are very important. The decision of how many or which </w:t>
       </w:r>
-      <w:proofErr w:type="spellStart"/>
-      <w:r>
-        <w:t>covariants</w:t>
-      </w:r>
-      <w:proofErr w:type="spellEnd"/>
-      <w:r>
+      <w:r>
+        <w:rPr>
+          <w:rFonts w:ascii="Arial" w:hAnsi="Arial" w:cs="Arial"/>
+        </w:rPr>
+        <w:t>covariates</w:t>
+      </w:r>
+      <w:r>
+        <w:rPr>
+          <w:rFonts w:ascii="Arial" w:hAnsi="Arial" w:cs="Arial"/>
+        </w:rPr>
         <w:t xml:space="preserve"> we use will be based upon the testing of the said data to assess the importance of each covariate in relation with the figures. </w:t>
       </w:r>
     </w:p>
@@ -588,6 +865,9 @@
       <w:pPr>
         <w:pStyle w:val="Body"/>
         <w:ind w:left="720"/>
+        <w:rPr>
+          <w:rFonts w:ascii="Arial" w:hAnsi="Arial" w:cs="Arial"/>
+        </w:rPr>
       </w:pPr>
     </w:p>
     <w:p>
@@ -597,8 +877,14 @@
           <w:ilvl w:val="0"/>
           <w:numId w:val="2"/>
         </w:numPr>
-      </w:pPr>
-      <w:r>
+        <w:rPr>
+          <w:rFonts w:ascii="Arial" w:hAnsi="Arial" w:cs="Arial"/>
+        </w:rPr>
+      </w:pPr>
+      <w:r>
+        <w:rPr>
+          <w:rFonts w:ascii="Arial" w:hAnsi="Arial" w:cs="Arial"/>
+        </w:rPr>
         <w:t>How can we use nested models to quantify the importance of a particular covariate?</w:t>
       </w:r>
     </w:p>
@@ -606,28 +892,32 @@
       <w:pPr>
         <w:pStyle w:val="Body"/>
         <w:ind w:left="720"/>
+        <w:rPr>
+          <w:rFonts w:ascii="Arial" w:hAnsi="Arial" w:cs="Arial"/>
+        </w:rPr>
       </w:pPr>
     </w:p>
     <w:p>
       <w:pPr>
         <w:pStyle w:val="Body"/>
         <w:ind w:left="720"/>
-      </w:pPr>
-      <w:r>
-        <w:t xml:space="preserve">Nested models allow us to compare the difference in results by using the different covariates. If there is little influence of the extra covariates in the full </w:t>
-      </w:r>
-      <w:proofErr w:type="gramStart"/>
-      <w:r>
-        <w:t>model</w:t>
-      </w:r>
-      <w:proofErr w:type="gramEnd"/>
-      <w:r>
-        <w:t xml:space="preserve"> then the results for the two models will show similarity; the variance between the two models is therefore the impact of the additional covariates. </w:t>
+        <w:rPr>
+          <w:rFonts w:ascii="Arial" w:hAnsi="Arial" w:cs="Arial"/>
+        </w:rPr>
+      </w:pPr>
+      <w:r>
+        <w:rPr>
+          <w:rFonts w:ascii="Arial" w:hAnsi="Arial" w:cs="Arial"/>
+        </w:rPr>
+        <w:t xml:space="preserve">Nested models allow us to compare the difference in results by using the different covariates. If there is little influence of the extra covariates in the full model then the results for the two models will show similarity; the variance between the two models is therefore the impact of the additional covariates. </w:t>
       </w:r>
     </w:p>
     <w:p>
       <w:pPr>
         <w:pStyle w:val="Body"/>
+        <w:rPr>
+          <w:rFonts w:ascii="Arial" w:hAnsi="Arial" w:cs="Arial"/>
+        </w:rPr>
       </w:pPr>
     </w:p>
     <w:p>
@@ -637,14 +927,23 @@
           <w:ilvl w:val="0"/>
           <w:numId w:val="2"/>
         </w:numPr>
-      </w:pPr>
-      <w:r>
+        <w:rPr>
+          <w:rFonts w:ascii="Arial" w:hAnsi="Arial" w:cs="Arial"/>
+        </w:rPr>
+      </w:pPr>
+      <w:r>
+        <w:rPr>
+          <w:rFonts w:ascii="Arial" w:hAnsi="Arial" w:cs="Arial"/>
+        </w:rPr>
         <w:t>Can we compare the coefficients obtain for different nested models?</w:t>
       </w:r>
     </w:p>
     <w:p>
       <w:pPr>
         <w:pStyle w:val="Body"/>
+        <w:rPr>
+          <w:rFonts w:ascii="Arial" w:hAnsi="Arial" w:cs="Arial"/>
+        </w:rPr>
       </w:pPr>
     </w:p>
     <w:p>
@@ -654,36 +953,69 @@
           <w:ilvl w:val="1"/>
           <w:numId w:val="2"/>
         </w:numPr>
-      </w:pPr>
-      <w:r>
-        <w:t>Is there some relation between the a’s, b’s and c?</w:t>
+        <w:rPr>
+          <w:rFonts w:ascii="Arial" w:hAnsi="Arial" w:cs="Arial"/>
+        </w:rPr>
+      </w:pPr>
+      <w:r>
+        <w:rPr>
+          <w:rFonts w:ascii="Arial" w:hAnsi="Arial" w:cs="Arial"/>
+        </w:rPr>
+        <w:t xml:space="preserve">Is there some relation between </w:t>
+      </w:r>
+      <w:r>
+        <w:rPr>
+          <w:rFonts w:ascii="Arial" w:hAnsi="Arial" w:cs="Arial"/>
+        </w:rPr>
+        <w:t>a’s</w:t>
+      </w:r>
+      <w:r>
+        <w:rPr>
+          <w:rFonts w:ascii="Arial" w:hAnsi="Arial" w:cs="Arial"/>
+        </w:rPr>
+        <w:t>, b’s and c?</w:t>
       </w:r>
     </w:p>
     <w:p>
       <w:pPr>
         <w:pStyle w:val="Body"/>
         <w:ind w:left="720"/>
+        <w:rPr>
+          <w:rFonts w:ascii="Arial" w:hAnsi="Arial" w:cs="Arial"/>
+        </w:rPr>
       </w:pPr>
     </w:p>
     <w:p>
       <w:pPr>
         <w:pStyle w:val="Body"/>
         <w:ind w:left="720"/>
-      </w:pPr>
-      <w:r>
-        <w:t xml:space="preserve">The a’s, b’s and c’s are all covariates in our models. The three models given in the </w:t>
-      </w:r>
-      <w:proofErr w:type="spellStart"/>
-      <w:r>
-        <w:t>powerpoint</w:t>
-      </w:r>
-      <w:proofErr w:type="spellEnd"/>
-      <w:r>
+        <w:rPr>
+          <w:rFonts w:ascii="Arial" w:hAnsi="Arial" w:cs="Arial"/>
+        </w:rPr>
+      </w:pPr>
+      <w:r>
+        <w:rPr>
+          <w:rFonts w:ascii="Arial" w:hAnsi="Arial" w:cs="Arial"/>
+        </w:rPr>
+        <w:t xml:space="preserve">a’s, b’s and c’s are all covariates in our models. The three models given in the </w:t>
+      </w:r>
+      <w:r>
+        <w:rPr>
+          <w:rFonts w:ascii="Arial" w:hAnsi="Arial" w:cs="Arial"/>
+        </w:rPr>
+        <w:t>PowerPoint</w:t>
+      </w:r>
+      <w:r>
+        <w:rPr>
+          <w:rFonts w:ascii="Arial" w:hAnsi="Arial" w:cs="Arial"/>
+        </w:rPr>
         <w:t xml:space="preserve"> are as follows:</w:t>
       </w:r>
       <w:r>
         <w:rPr>
+          <w:rFonts w:ascii="Arial" w:hAnsi="Arial" w:cs="Arial"/>
           <w:noProof/>
+          <w:lang w:val="en-GB"/>
         </w:rPr>
         <w:drawing>
           <wp:anchor distT="152400" distB="152400" distL="152400" distR="152400" simplePos="0" relativeHeight="251688960" behindDoc="0" locked="0" layoutInCell="1" allowOverlap="1" wp14:anchorId="573E7AEC" wp14:editId="12FE93EB">
@@ -717,7 +1049,7 @@
                     </pic:cNvPicPr>
                   </pic:nvPicPr>
                   <pic:blipFill>
-                    <a:blip r:embed="rId9"/>
+                    <a:blip r:embed="rId8"/>
                     <a:stretch>
                       <a:fillRect/>
                     </a:stretch>
@@ -747,6 +1079,9 @@
       <w:pPr>
         <w:pStyle w:val="Body"/>
         <w:ind w:left="720"/>
+        <w:rPr>
+          <w:rFonts w:ascii="Arial" w:hAnsi="Arial" w:cs="Arial"/>
+        </w:rPr>
       </w:pPr>
     </w:p>
     <w:p>
@@ -754,32 +1089,14 @@
         <w:pStyle w:val="Body"/>
         <w:ind w:left="720"/>
         <w:rPr>
-          <w:sz w:val="18"/>
-          <w:szCs w:val="18"/>
-        </w:rPr>
-      </w:pPr>
-      <w:r>
-        <w:rPr>
-          <w:sz w:val="18"/>
-          <w:szCs w:val="18"/>
-        </w:rPr>
-        <w:t>*</w:t>
-      </w:r>
-      <w:proofErr w:type="gramStart"/>
-      <w:r>
-        <w:rPr>
-          <w:sz w:val="18"/>
-          <w:szCs w:val="18"/>
-        </w:rPr>
-        <w:t>model</w:t>
-      </w:r>
-      <w:proofErr w:type="gramEnd"/>
-      <w:r>
-        <w:rPr>
-          <w:sz w:val="18"/>
-          <w:szCs w:val="18"/>
-        </w:rPr>
-        <w:t xml:space="preserve"> a</w:t>
+          <w:rFonts w:ascii="Arial" w:hAnsi="Arial" w:cs="Arial"/>
+        </w:rPr>
+      </w:pPr>
+      <w:r>
+        <w:rPr>
+          <w:rFonts w:ascii="Arial" w:hAnsi="Arial" w:cs="Arial"/>
+        </w:rPr>
+        <w:t>*model A</w:t>
       </w:r>
     </w:p>
     <w:p>
@@ -787,8 +1104,7 @@
         <w:pStyle w:val="Body"/>
         <w:ind w:left="720"/>
         <w:rPr>
-          <w:sz w:val="18"/>
-          <w:szCs w:val="18"/>
+          <w:rFonts w:ascii="Arial" w:hAnsi="Arial" w:cs="Arial"/>
         </w:rPr>
       </w:pPr>
     </w:p>
@@ -797,32 +1113,14 @@
         <w:pStyle w:val="Body"/>
         <w:ind w:left="720"/>
         <w:rPr>
-          <w:sz w:val="18"/>
-          <w:szCs w:val="18"/>
-        </w:rPr>
-      </w:pPr>
-      <w:r>
-        <w:rPr>
-          <w:sz w:val="18"/>
-          <w:szCs w:val="18"/>
-        </w:rPr>
-        <w:t>*</w:t>
-      </w:r>
-      <w:proofErr w:type="gramStart"/>
-      <w:r>
-        <w:rPr>
-          <w:sz w:val="18"/>
-          <w:szCs w:val="18"/>
-        </w:rPr>
-        <w:t>model</w:t>
-      </w:r>
-      <w:proofErr w:type="gramEnd"/>
-      <w:r>
-        <w:rPr>
-          <w:sz w:val="18"/>
-          <w:szCs w:val="18"/>
-        </w:rPr>
-        <w:t xml:space="preserve"> b</w:t>
+          <w:rFonts w:ascii="Arial" w:hAnsi="Arial" w:cs="Arial"/>
+        </w:rPr>
+      </w:pPr>
+      <w:r>
+        <w:rPr>
+          <w:rFonts w:ascii="Arial" w:hAnsi="Arial" w:cs="Arial"/>
+        </w:rPr>
+        <w:t>*model B</w:t>
       </w:r>
     </w:p>
     <w:p>
@@ -830,8 +1128,7 @@
         <w:pStyle w:val="Body"/>
         <w:ind w:left="720"/>
         <w:rPr>
-          <w:sz w:val="18"/>
-          <w:szCs w:val="18"/>
+          <w:rFonts w:ascii="Arial" w:hAnsi="Arial" w:cs="Arial"/>
         </w:rPr>
       </w:pPr>
     </w:p>
@@ -840,51 +1137,129 @@
         <w:pStyle w:val="Body"/>
         <w:ind w:left="720"/>
         <w:rPr>
-          <w:sz w:val="18"/>
-          <w:szCs w:val="18"/>
-        </w:rPr>
-      </w:pPr>
-      <w:r>
-        <w:rPr>
-          <w:sz w:val="18"/>
-          <w:szCs w:val="18"/>
-        </w:rPr>
-        <w:t>*</w:t>
-      </w:r>
-      <w:proofErr w:type="gramStart"/>
-      <w:r>
-        <w:rPr>
-          <w:sz w:val="18"/>
-          <w:szCs w:val="18"/>
-        </w:rPr>
-        <w:t>model</w:t>
-      </w:r>
-      <w:proofErr w:type="gramEnd"/>
-      <w:r>
-        <w:rPr>
-          <w:sz w:val="18"/>
-          <w:szCs w:val="18"/>
-        </w:rPr>
-        <w:t xml:space="preserve"> c</w:t>
+          <w:rFonts w:ascii="Arial" w:hAnsi="Arial" w:cs="Arial"/>
+        </w:rPr>
+      </w:pPr>
+      <w:r>
+        <w:rPr>
+          <w:rFonts w:ascii="Arial" w:hAnsi="Arial" w:cs="Arial"/>
+        </w:rPr>
+        <w:t>*model C</w:t>
       </w:r>
     </w:p>
     <w:p>
       <w:pPr>
         <w:pStyle w:val="Body"/>
+        <w:rPr>
+          <w:rFonts w:ascii="Arial" w:hAnsi="Arial" w:cs="Arial"/>
+        </w:rPr>
       </w:pPr>
     </w:p>
     <w:p>
       <w:pPr>
         <w:pStyle w:val="Body"/>
         <w:ind w:left="720"/>
-      </w:pPr>
-      <w:r>
-        <w:t xml:space="preserve">Here we can see that model a is the full model for all other models containing the terms of both model b and c while also having an additional term. Model b could also be considered a full model in relation to model c (reduced model). If we were to compare model b to model c or model a to model b (but not model a to model c) we could use a t- test as the difference between the two models is only one term. To compare model a to model c we would therefore be required to the f- test. </w:t>
+        <w:rPr>
+          <w:rFonts w:ascii="Arial" w:hAnsi="Arial" w:cs="Arial"/>
+        </w:rPr>
+      </w:pPr>
+      <w:r>
+        <w:rPr>
+          <w:rFonts w:ascii="Arial" w:hAnsi="Arial" w:cs="Arial"/>
+        </w:rPr>
+        <w:t xml:space="preserve">Here we can see that </w:t>
+      </w:r>
+      <w:r>
+        <w:rPr>
+          <w:rFonts w:ascii="Arial" w:hAnsi="Arial" w:cs="Arial"/>
+        </w:rPr>
+        <w:t>the model A</w:t>
+      </w:r>
+      <w:r>
+        <w:rPr>
+          <w:rFonts w:ascii="Arial" w:hAnsi="Arial" w:cs="Arial"/>
+        </w:rPr>
+        <w:t xml:space="preserve"> is the full model for all other models cont</w:t>
+      </w:r>
+      <w:r>
+        <w:rPr>
+          <w:rFonts w:ascii="Arial" w:hAnsi="Arial" w:cs="Arial"/>
+        </w:rPr>
+        <w:t>aining the terms of both model B and C</w:t>
+      </w:r>
+      <w:r>
+        <w:rPr>
+          <w:rFonts w:ascii="Arial" w:hAnsi="Arial" w:cs="Arial"/>
+        </w:rPr>
+        <w:t xml:space="preserve"> while also ha</w:t>
+      </w:r>
+      <w:r>
+        <w:rPr>
+          <w:rFonts w:ascii="Arial" w:hAnsi="Arial" w:cs="Arial"/>
+        </w:rPr>
+        <w:t>ving an additional term. Model B</w:t>
+      </w:r>
+      <w:r>
+        <w:rPr>
+          <w:rFonts w:ascii="Arial" w:hAnsi="Arial" w:cs="Arial"/>
+        </w:rPr>
+        <w:t xml:space="preserve"> could also be considered a full model in relation to model c (reduced model). If we were to compare</w:t>
+      </w:r>
+      <w:r>
+        <w:rPr>
+          <w:rFonts w:ascii="Arial" w:hAnsi="Arial" w:cs="Arial"/>
+        </w:rPr>
+        <w:t xml:space="preserve"> model B to model C or model A to model B</w:t>
+      </w:r>
+      <w:r>
+        <w:rPr>
+          <w:rFonts w:ascii="Arial" w:hAnsi="Arial" w:cs="Arial"/>
+        </w:rPr>
+        <w:t xml:space="preserve"> (but not model </w:t>
+      </w:r>
+      <w:r>
+        <w:rPr>
+          <w:rFonts w:ascii="Arial" w:hAnsi="Arial" w:cs="Arial"/>
+        </w:rPr>
+        <w:t>A to model C) we could use a t-</w:t>
+      </w:r>
+      <w:r>
+        <w:rPr>
+          <w:rFonts w:ascii="Arial" w:hAnsi="Arial" w:cs="Arial"/>
+        </w:rPr>
+        <w:t>test as the difference between the two models is o</w:t>
+      </w:r>
+      <w:r>
+        <w:rPr>
+          <w:rFonts w:ascii="Arial" w:hAnsi="Arial" w:cs="Arial"/>
+        </w:rPr>
+        <w:t>nly one term. To compare model A to model C</w:t>
+      </w:r>
+      <w:r>
+        <w:rPr>
+          <w:rFonts w:ascii="Arial" w:hAnsi="Arial" w:cs="Arial"/>
+        </w:rPr>
+        <w:t xml:space="preserve"> we would </w:t>
+      </w:r>
+      <w:r>
+        <w:rPr>
+          <w:rFonts w:ascii="Arial" w:hAnsi="Arial" w:cs="Arial"/>
+        </w:rPr>
+        <w:t>therefore be required to the f-</w:t>
+      </w:r>
+      <w:r>
+        <w:rPr>
+          <w:rFonts w:ascii="Arial" w:hAnsi="Arial" w:cs="Arial"/>
+        </w:rPr>
+        <w:t xml:space="preserve">test. </w:t>
       </w:r>
     </w:p>
     <w:p>
       <w:pPr>
         <w:pStyle w:val="Body"/>
+        <w:rPr>
+          <w:rFonts w:ascii="Arial" w:hAnsi="Arial" w:cs="Arial"/>
+        </w:rPr>
       </w:pPr>
     </w:p>
     <w:p>
@@ -894,8 +1269,14 @@
           <w:ilvl w:val="1"/>
           <w:numId w:val="2"/>
         </w:numPr>
-      </w:pPr>
-      <w:r>
+        <w:rPr>
+          <w:rFonts w:ascii="Arial" w:hAnsi="Arial" w:cs="Arial"/>
+        </w:rPr>
+      </w:pPr>
+      <w:r>
+        <w:rPr>
+          <w:rFonts w:ascii="Arial" w:hAnsi="Arial" w:cs="Arial"/>
+        </w:rPr>
         <w:t>How the dependencies between the covariates affect these relations?</w:t>
       </w:r>
     </w:p>
@@ -903,14 +1284,23 @@
       <w:pPr>
         <w:pStyle w:val="Body"/>
         <w:ind w:left="720"/>
+        <w:rPr>
+          <w:rFonts w:ascii="Arial" w:hAnsi="Arial" w:cs="Arial"/>
+        </w:rPr>
       </w:pPr>
     </w:p>
     <w:p>
       <w:pPr>
         <w:pStyle w:val="Body"/>
         <w:ind w:left="720"/>
-      </w:pPr>
-      <w:r>
+        <w:rPr>
+          <w:rFonts w:ascii="Arial" w:hAnsi="Arial" w:cs="Arial"/>
+        </w:rPr>
+      </w:pPr>
+      <w:r>
+        <w:rPr>
+          <w:rFonts w:ascii="Arial" w:hAnsi="Arial" w:cs="Arial"/>
+        </w:rPr>
         <w:t xml:space="preserve">The importance of the covariate will define the magnitude of the coefficients in the models and will therefore alter the resulting phenomenon seen. Looking at our models it appears to me that the x^3 covariate is the most defining one as we see it in all our models. </w:t>
       </w:r>
     </w:p>
@@ -918,6 +1308,9 @@
       <w:pPr>
         <w:pStyle w:val="Body"/>
         <w:ind w:left="720"/>
+        <w:rPr>
+          <w:rFonts w:ascii="Arial" w:hAnsi="Arial" w:cs="Arial"/>
+        </w:rPr>
       </w:pPr>
     </w:p>
     <w:p>
@@ -927,69 +1320,138 @@
           <w:ilvl w:val="0"/>
           <w:numId w:val="2"/>
         </w:numPr>
-      </w:pPr>
-      <w:r>
-        <w:t>Discuss the difference between interpreting the importance of each covariate in terms of the magnitude of its coefficient or using nested models.</w:t>
+        <w:rPr>
+          <w:rFonts w:ascii="Arial" w:hAnsi="Arial" w:cs="Arial"/>
+        </w:rPr>
+      </w:pPr>
+      <w:r>
+        <w:rPr>
+          <w:rFonts w:ascii="Arial" w:hAnsi="Arial" w:cs="Arial"/>
+        </w:rPr>
+        <w:t xml:space="preserve">Discuss the difference between interpreting the importance of each covariate in terms of the magnitude of its coefficient </w:t>
+      </w:r>
+      <w:r>
+        <w:rPr>
+          <w:rFonts w:ascii="Arial" w:hAnsi="Arial" w:cs="Arial"/>
+        </w:rPr>
+        <w:t>and</w:t>
+      </w:r>
+      <w:r>
+        <w:rPr>
+          <w:rFonts w:ascii="Arial" w:hAnsi="Arial" w:cs="Arial"/>
+        </w:rPr>
+        <w:t xml:space="preserve"> using nested models.</w:t>
       </w:r>
     </w:p>
     <w:p>
       <w:pPr>
         <w:pStyle w:val="Body"/>
         <w:ind w:left="720"/>
-      </w:pPr>
-    </w:p>
-    <w:p>
-      <w:r>
-        <w:t xml:space="preserve">When we interpret the importance of a covariate based on the magnitude of the </w:t>
-      </w:r>
-      <w:proofErr w:type="gramStart"/>
-      <w:r>
-        <w:t>coefficient</w:t>
-      </w:r>
-      <w:proofErr w:type="gramEnd"/>
-      <w:r>
-        <w:t xml:space="preserve"> we are using a </w:t>
+        <w:rPr>
+          <w:rFonts w:ascii="Arial" w:hAnsi="Arial" w:cs="Arial"/>
+        </w:rPr>
+      </w:pPr>
+    </w:p>
+    <w:p>
+      <w:pPr>
+        <w:rPr>
+          <w:rFonts w:ascii="Arial" w:hAnsi="Arial" w:cs="Arial"/>
+        </w:rPr>
+      </w:pPr>
+      <w:r>
+        <w:rPr>
+          <w:rFonts w:ascii="Arial" w:hAnsi="Arial" w:cs="Arial"/>
+        </w:rPr>
+        <w:t xml:space="preserve">When we interpret the importance of a covariate based on the magnitude of the coefficient we are using a </w:t>
+      </w:r>
+      <w:r>
+        <w:rPr>
+          <w:rFonts w:ascii="Arial" w:hAnsi="Arial" w:cs="Arial"/>
+        </w:rPr>
+        <w:t>non-comparative</w:t>
+      </w:r>
+      <w:r>
+        <w:rPr>
+          <w:rFonts w:ascii="Arial" w:hAnsi="Arial" w:cs="Arial"/>
+        </w:rPr>
+        <w:t xml:space="preserve"> method to assess its impact on the overall model. When we are dealing with nested linear model we can compare the change in magnitude of the coefficients as the covariates are added or removed. Comparing the coefficients when the same set of covariates are used in a nested models are used in fields such as medical research e.g. (</w:t>
       </w:r>
       <w:proofErr w:type="spellStart"/>
       <w:r>
-        <w:t>non comparative</w:t>
+        <w:rPr>
+          <w:rFonts w:ascii="Arial" w:hAnsi="Arial" w:cs="Arial"/>
+        </w:rPr>
+        <w:t>Fiesella</w:t>
       </w:r>
       <w:proofErr w:type="spellEnd"/>
       <w:r>
-        <w:t xml:space="preserve"> method to assess its impact on the overall model. When we are dealing with nested linear </w:t>
-      </w:r>
-      <w:proofErr w:type="gramStart"/>
-      <w:r>
-        <w:t>model</w:t>
-      </w:r>
-      <w:proofErr w:type="gramEnd"/>
-      <w:r>
-        <w:t xml:space="preserve"> we can compare the change in magnitude of the coefficients as the covariates are added or removed. Comparing the coefficients when the same set of covariates are used in a nested models are used in fields such as medical research e.g. (</w:t>
-      </w:r>
-      <w:proofErr w:type="spellStart"/>
-      <w:r>
-        <w:t>Fiesella</w:t>
-      </w:r>
-      <w:proofErr w:type="spellEnd"/>
-      <w:r>
-        <w:t xml:space="preserve"> and Franks, 2010). Such comparisons arise when two explanations of a phenomenon are </w:t>
-      </w:r>
-      <w:proofErr w:type="gramStart"/>
-      <w:r>
-        <w:t>given</w:t>
-      </w:r>
-      <w:proofErr w:type="gramEnd"/>
-      <w:r>
-        <w:t xml:space="preserve"> and researchers are interested in </w:t>
-      </w:r>
-      <w:proofErr w:type="spellStart"/>
-      <w:r>
-        <w:t>wether</w:t>
-      </w:r>
-      <w:proofErr w:type="spellEnd"/>
-      <w:r>
+        <w:rPr>
+          <w:rFonts w:ascii="Arial" w:hAnsi="Arial" w:cs="Arial"/>
+        </w:rPr>
+        <w:t xml:space="preserve"> and Franks, 2010). Such comparisons arise when two explanations of a phenomenon are given and researchers are interested in </w:t>
+      </w:r>
+      <w:r>
+        <w:rPr>
+          <w:rFonts w:ascii="Arial" w:hAnsi="Arial" w:cs="Arial"/>
+        </w:rPr>
+        <w:t>whether</w:t>
+      </w:r>
+      <w:r>
+        <w:rPr>
+          <w:rFonts w:ascii="Arial" w:hAnsi="Arial" w:cs="Arial"/>
+        </w:rPr>
         <w:t xml:space="preserve"> the coefficients associated with a given set of covariates will differ significantly when additional covariates are added into the model.</w:t>
       </w:r>
+    </w:p>
+    <w:p>
+      <w:pPr>
+        <w:rPr>
+          <w:rFonts w:ascii="Arial" w:hAnsi="Arial" w:cs="Arial"/>
+          <w:u w:val="single"/>
+        </w:rPr>
+      </w:pPr>
+      <w:r>
+        <w:rPr>
+          <w:rFonts w:ascii="Arial" w:hAnsi="Arial" w:cs="Arial"/>
+          <w:u w:val="single"/>
+        </w:rPr>
+        <w:t>Evaluation:</w:t>
+      </w:r>
+    </w:p>
+    <w:p>
+      <w:pPr>
+        <w:rPr>
+          <w:rFonts w:ascii="Arial" w:hAnsi="Arial" w:cs="Arial"/>
+        </w:rPr>
+      </w:pPr>
+      <w:r>
+        <w:rPr>
+          <w:rFonts w:ascii="Arial" w:hAnsi="Arial" w:cs="Arial"/>
+        </w:rPr>
+        <w:t xml:space="preserve">Overall this task has allowed us to understand the different factors that affect the performance and interpretation of a simple linear regression model and we studied the outliers and the nested models. The </w:t>
+      </w:r>
+      <w:r>
+        <w:rPr>
+          <w:rFonts w:ascii="Arial" w:hAnsi="Arial" w:cs="Arial"/>
+        </w:rPr>
+        <w:t xml:space="preserve">outliers showed that they can affect the regression coefficient so the model could become more correlated or less dependent on where the outlier is found either below or above the correlation </w:t>
+      </w:r>
+      <w:r>
+        <w:rPr>
+          <w:rFonts w:ascii="Arial" w:hAnsi="Arial" w:cs="Arial"/>
+        </w:rPr>
+        <w:t>line. We also discussed how nested models affect the linear regression model.</w:t>
+      </w:r>
+      <w:bookmarkStart w:id="0" w:name="_GoBack"/>
+      <w:bookmarkEnd w:id="0"/>
+    </w:p>
+    <w:p>
+      <w:pPr>
+        <w:rPr>
+          <w:rFonts w:ascii="Arial" w:hAnsi="Arial" w:cs="Arial"/>
+          <w:u w:val="single"/>
+        </w:rPr>
+      </w:pPr>
     </w:p>
     <w:p>
       <w:pPr>
@@ -1091,13 +1553,13 @@
               </wp:anchor>
             </w:drawing>
           </mc:Choice>
-          <mc:Fallback>
+          <mc:Fallback xmlns:w16sdtdh="http://schemas.microsoft.com/office/word/2020/wordml/sdtdatahash" xmlns:w16="http://schemas.microsoft.com/office/word/2018/wordml" xmlns:w16cid="http://schemas.microsoft.com/office/word/2016/wordml/cid" xmlns:w16cex="http://schemas.microsoft.com/office/word/2018/wordml/cex" xmlns:am3d="http://schemas.microsoft.com/office/drawing/2017/model3d" xmlns:aink="http://schemas.microsoft.com/office/drawing/2016/ink" xmlns:cx8="http://schemas.microsoft.com/office/drawing/2016/5/14/chartex" xmlns:cx7="http://schemas.microsoft.com/office/drawing/2016/5/13/chartex" xmlns:cx6="http://schemas.microsoft.com/office/drawing/2016/5/12/chartex" xmlns:cx5="http://schemas.microsoft.com/office/drawing/2016/5/11/chartex" xmlns:cx4="http://schemas.microsoft.com/office/drawing/2016/5/10/chartex" xmlns:cx3="http://schemas.microsoft.com/office/drawing/2016/5/9/chartex" xmlns:cx2="http://schemas.microsoft.com/office/drawing/2015/10/21/chartex">
             <w:pict>
               <v:shapetype w14:anchorId="404BCF7C" id="_x0000_t202" coordsize="21600,21600" o:spt="202" path="m,l,21600r21600,l21600,xe">
                 <v:stroke joinstyle="miter"/>
                 <v:path gradientshapeok="t" o:connecttype="rect"/>
               </v:shapetype>
-              <v:shape id="Text Box 2" o:spid="_x0000_s1026" type="#_x0000_t202" style="position:absolute;margin-left:0;margin-top:1.1pt;width:36.25pt;height:17pt;z-index:251684864;visibility:visible;mso-wrap-style:square;mso-width-percent:0;mso-height-percent:0;mso-wrap-distance-left:9pt;mso-wrap-distance-top:3.6pt;mso-wrap-distance-right:9pt;mso-wrap-distance-bottom:3.6pt;mso-position-horizontal:left;mso-position-horizontal-relative:margin;mso-position-vertical:absolute;mso-position-vertical-relative:text;mso-width-percent:0;mso-height-percent:0;mso-width-relative:margin;mso-height-relative:margin;v-text-anchor:top" o:gfxdata="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">
+              <v:shape id="Text Box 2" o:spid="_x0000_s1026" type="#_x0000_t202" style="position:absolute;margin-left:0;margin-top:1.1pt;width:36.25pt;height:17pt;z-index:251684864;visibility:visible;mso-wrap-style:square;mso-width-percent:0;mso-height-percent:0;mso-wrap-distance-left:9pt;mso-wrap-distance-top:3.6pt;mso-wrap-distance-right:9pt;mso-wrap-distance-bottom:3.6pt;mso-position-horizontal:left;mso-position-horizontal-relative:margin;mso-position-vertical:absolute;mso-position-vertical-relative:text;mso-width-percent:0;mso-height-percent:0;mso-width-relative:margin;mso-height-relative:margin;v-text-anchor:top" o:gfxdata="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">
                 <v:textbox>
                   <w:txbxContent>
                     <w:p>
@@ -1215,9 +1677,9 @@
               </wp:anchor>
             </w:drawing>
           </mc:Choice>
-          <mc:Fallback>
+          <mc:Fallback xmlns:w16sdtdh="http://schemas.microsoft.com/office/word/2020/wordml/sdtdatahash" xmlns:w16="http://schemas.microsoft.com/office/word/2018/wordml" xmlns:w16cid="http://schemas.microsoft.com/office/word/2016/wordml/cid" xmlns:w16cex="http://schemas.microsoft.com/office/word/2018/wordml/cex" xmlns:am3d="http://schemas.microsoft.com/office/drawing/2017/model3d" xmlns:aink="http://schemas.microsoft.com/office/drawing/2016/ink" xmlns:cx8="http://schemas.microsoft.com/office/drawing/2016/5/14/chartex" xmlns:cx7="http://schemas.microsoft.com/office/drawing/2016/5/13/chartex" xmlns:cx6="http://schemas.microsoft.com/office/drawing/2016/5/12/chartex" xmlns:cx5="http://schemas.microsoft.com/office/drawing/2016/5/11/chartex" xmlns:cx4="http://schemas.microsoft.com/office/drawing/2016/5/10/chartex" xmlns:cx3="http://schemas.microsoft.com/office/drawing/2016/5/9/chartex" xmlns:cx2="http://schemas.microsoft.com/office/drawing/2015/10/21/chartex">
             <w:pict>
-              <v:shape w14:anchorId="04DBE36B" id="_x0000_s1027" type="#_x0000_t202" style="position:absolute;margin-left:259.05pt;margin-top:0;width:54.95pt;height:19.8pt;z-index:251667454;visibility:visible;mso-wrap-style:square;mso-width-percent:0;mso-height-percent:0;mso-wrap-distance-left:9pt;mso-wrap-distance-top:3.6pt;mso-wrap-distance-right:9pt;mso-wrap-distance-bottom:3.6pt;mso-position-horizontal:absolute;mso-position-horizontal-relative:text;mso-position-vertical:absolute;mso-position-vertical-relative:text;mso-width-percent:0;mso-height-percent:0;mso-width-relative:margin;mso-height-relative:margin;v-text-anchor:top" o:gfxdata="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">
+              <v:shape w14:anchorId="04DBE36B" id="_x0000_s1027" type="#_x0000_t202" style="position:absolute;margin-left:259.05pt;margin-top:0;width:54.95pt;height:19.8pt;z-index:251667454;visibility:visible;mso-wrap-style:square;mso-width-percent:0;mso-height-percent:0;mso-wrap-distance-left:9pt;mso-wrap-distance-top:3.6pt;mso-wrap-distance-right:9pt;mso-wrap-distance-bottom:3.6pt;mso-position-horizontal:absolute;mso-position-horizontal-relative:text;mso-position-vertical:absolute;mso-position-vertical-relative:text;mso-width-percent:0;mso-height-percent:0;mso-width-relative:margin;mso-height-relative:margin;v-text-anchor:top" o:gfxdata="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">
                 <v:textbox>
                   <w:txbxContent>
                     <w:p>
@@ -1280,7 +1742,7 @@
                     <pic:cNvPicPr/>
                   </pic:nvPicPr>
                   <pic:blipFill>
-                    <a:blip r:embed="rId10">
+                    <a:blip r:embed="rId9">
                       <a:extLst>
                         <a:ext uri="{28A0092B-C50C-407E-A947-70E740481C1C}">
                           <a14:useLocalDpi xmlns:a14="http://schemas.microsoft.com/office/drawing/2010/main" val="0"/>
@@ -1335,7 +1797,7 @@
                     <pic:cNvPicPr/>
                   </pic:nvPicPr>
                   <pic:blipFill>
-                    <a:blip r:embed="rId11">
+                    <a:blip r:embed="rId10">
                       <a:extLst>
                         <a:ext uri="{28A0092B-C50C-407E-A947-70E740481C1C}">
                           <a14:useLocalDpi xmlns:a14="http://schemas.microsoft.com/office/drawing/2010/main" val="0"/>
@@ -1453,9 +1915,9 @@
               </wp:anchor>
             </w:drawing>
           </mc:Choice>
-          <mc:Fallback>
+          <mc:Fallback xmlns:w16sdtdh="http://schemas.microsoft.com/office/word/2020/wordml/sdtdatahash" xmlns:w16="http://schemas.microsoft.com/office/word/2018/wordml" xmlns:w16cid="http://schemas.microsoft.com/office/word/2016/wordml/cid" xmlns:w16cex="http://schemas.microsoft.com/office/word/2018/wordml/cex" xmlns:am3d="http://schemas.microsoft.com/office/drawing/2017/model3d" xmlns:aink="http://schemas.microsoft.com/office/drawing/2016/ink" xmlns:cx8="http://schemas.microsoft.com/office/drawing/2016/5/14/chartex" xmlns:cx7="http://schemas.microsoft.com/office/drawing/2016/5/13/chartex" xmlns:cx6="http://schemas.microsoft.com/office/drawing/2016/5/12/chartex" xmlns:cx5="http://schemas.microsoft.com/office/drawing/2016/5/11/chartex" xmlns:cx4="http://schemas.microsoft.com/office/drawing/2016/5/10/chartex" xmlns:cx3="http://schemas.microsoft.com/office/drawing/2016/5/9/chartex" xmlns:cx2="http://schemas.microsoft.com/office/drawing/2015/10/21/chartex">
             <w:pict>
-              <v:shape w14:anchorId="08140DE2" id="_x0000_s1028" type="#_x0000_t202" style="position:absolute;margin-left:124.15pt;margin-top:0;width:56.65pt;height:18.1pt;z-index:251668479;visibility:visible;mso-wrap-style:square;mso-width-percent:0;mso-height-percent:0;mso-wrap-distance-left:9pt;mso-wrap-distance-top:3.6pt;mso-wrap-distance-right:9pt;mso-wrap-distance-bottom:3.6pt;mso-position-horizontal:absolute;mso-position-horizontal-relative:text;mso-position-vertical:absolute;mso-position-vertical-relative:text;mso-width-percent:0;mso-height-percent:0;mso-width-relative:margin;mso-height-relative:margin;v-text-anchor:top" o:gfxdata="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">
+              <v:shape w14:anchorId="08140DE2" id="_x0000_s1028" type="#_x0000_t202" style="position:absolute;margin-left:124.15pt;margin-top:0;width:56.65pt;height:18.1pt;z-index:251668479;visibility:visible;mso-wrap-style:square;mso-width-percent:0;mso-height-percent:0;mso-wrap-distance-left:9pt;mso-wrap-distance-top:3.6pt;mso-wrap-distance-right:9pt;mso-wrap-distance-bottom:3.6pt;mso-position-horizontal:absolute;mso-position-horizontal-relative:text;mso-position-vertical:absolute;mso-position-vertical-relative:text;mso-width-percent:0;mso-height-percent:0;mso-width-relative:margin;mso-height-relative:margin;v-text-anchor:top" o:gfxdata="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">
                 <v:fill opacity="0"/>
                 <v:textbox>
                   <w:txbxContent>
@@ -1518,7 +1980,7 @@
                     <pic:cNvPicPr/>
                   </pic:nvPicPr>
                   <pic:blipFill>
-                    <a:blip r:embed="rId12">
+                    <a:blip r:embed="rId11">
                       <a:extLst>
                         <a:ext uri="{28A0092B-C50C-407E-A947-70E740481C1C}">
                           <a14:useLocalDpi xmlns:a14="http://schemas.microsoft.com/office/drawing/2010/main" val="0"/>
@@ -1634,9 +2096,9 @@
               </wp:anchor>
             </w:drawing>
           </mc:Choice>
-          <mc:Fallback>
+          <mc:Fallback xmlns:w16sdtdh="http://schemas.microsoft.com/office/word/2020/wordml/sdtdatahash" xmlns:w16="http://schemas.microsoft.com/office/word/2018/wordml" xmlns:w16cid="http://schemas.microsoft.com/office/word/2016/wordml/cid" xmlns:w16cex="http://schemas.microsoft.com/office/word/2018/wordml/cex" xmlns:am3d="http://schemas.microsoft.com/office/drawing/2017/model3d" xmlns:aink="http://schemas.microsoft.com/office/drawing/2016/ink" xmlns:cx8="http://schemas.microsoft.com/office/drawing/2016/5/14/chartex" xmlns:cx7="http://schemas.microsoft.com/office/drawing/2016/5/13/chartex" xmlns:cx6="http://schemas.microsoft.com/office/drawing/2016/5/12/chartex" xmlns:cx5="http://schemas.microsoft.com/office/drawing/2016/5/11/chartex" xmlns:cx4="http://schemas.microsoft.com/office/drawing/2016/5/10/chartex" xmlns:cx3="http://schemas.microsoft.com/office/drawing/2016/5/9/chartex" xmlns:cx2="http://schemas.microsoft.com/office/drawing/2015/10/21/chartex">
             <w:pict>
-              <v:shape w14:anchorId="271492F7" id="_x0000_s1029" type="#_x0000_t202" style="position:absolute;margin-left:0;margin-top:108.45pt;width:52.15pt;height:20.4pt;z-index:251666429;visibility:visible;mso-wrap-style:square;mso-width-percent:0;mso-height-percent:0;mso-wrap-distance-left:9pt;mso-wrap-distance-top:3.6pt;mso-wrap-distance-right:9pt;mso-wrap-distance-bottom:3.6pt;mso-position-horizontal:left;mso-position-horizontal-relative:margin;mso-position-vertical:absolute;mso-position-vertical-relative:text;mso-width-percent:0;mso-height-percent:0;mso-width-relative:margin;mso-height-relative:margin;v-text-anchor:top" o:gfxdata="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">
+              <v:shape w14:anchorId="271492F7" id="_x0000_s1029" type="#_x0000_t202" style="position:absolute;margin-left:0;margin-top:108.45pt;width:52.15pt;height:20.4pt;z-index:251666429;visibility:visible;mso-wrap-style:square;mso-width-percent:0;mso-height-percent:0;mso-wrap-distance-left:9pt;mso-wrap-distance-top:3.6pt;mso-wrap-distance-right:9pt;mso-wrap-distance-bottom:3.6pt;mso-position-horizontal:left;mso-position-horizontal-relative:margin;mso-position-vertical:absolute;mso-position-vertical-relative:text;mso-width-percent:0;mso-height-percent:0;mso-width-relative:margin;mso-height-relative:margin;v-text-anchor:top" o:gfxdata="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">
                 <v:textbox>
                   <w:txbxContent>
                     <w:p>
@@ -1735,7 +2197,7 @@
               </wp:anchor>
             </w:drawing>
           </mc:Choice>
-          <mc:Fallback>
+          <mc:Fallback xmlns:w16sdtdh="http://schemas.microsoft.com/office/word/2020/wordml/sdtdatahash" xmlns:w16="http://schemas.microsoft.com/office/word/2018/wordml" xmlns:w16cid="http://schemas.microsoft.com/office/word/2016/wordml/cid" xmlns:w16cex="http://schemas.microsoft.com/office/word/2018/wordml/cex" xmlns:am3d="http://schemas.microsoft.com/office/drawing/2017/model3d" xmlns:aink="http://schemas.microsoft.com/office/drawing/2016/ink" xmlns:cx8="http://schemas.microsoft.com/office/drawing/2016/5/14/chartex" xmlns:cx7="http://schemas.microsoft.com/office/drawing/2016/5/13/chartex" xmlns:cx6="http://schemas.microsoft.com/office/drawing/2016/5/12/chartex" xmlns:cx5="http://schemas.microsoft.com/office/drawing/2016/5/11/chartex" xmlns:cx4="http://schemas.microsoft.com/office/drawing/2016/5/10/chartex" xmlns:cx3="http://schemas.microsoft.com/office/drawing/2016/5/9/chartex" xmlns:cx2="http://schemas.microsoft.com/office/drawing/2015/10/21/chartex">
             <w:pict>
               <v:rect w14:anchorId="57B66659" id="Rectangle 11" o:spid="_x0000_s1026" style="position:absolute;margin-left:0;margin-top:201.65pt;width:28.9pt;height:9.1pt;flip:y;z-index:251678720;visibility:visible;mso-wrap-style:square;mso-width-percent:0;mso-height-percent:0;mso-wrap-distance-left:9pt;mso-wrap-distance-top:0;mso-wrap-distance-right:9pt;mso-wrap-distance-bottom:0;mso-position-horizontal:left;mso-position-horizontal-relative:margin;mso-position-vertical:absolute;mso-position-vertical-relative:text;mso-width-percent:0;mso-height-percent:0;mso-width-relative:margin;mso-height-relative:margin;v-text-anchor:middle" o:gfxdata="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" fillcolor="#5b9bd5 [3204]" strokecolor="#1f4d78 [1604]" strokeweight="1pt">
                 <v:fill opacity="9766f"/>
@@ -1774,7 +2236,7 @@
                     <pic:cNvPicPr/>
                   </pic:nvPicPr>
                   <pic:blipFill>
-                    <a:blip r:embed="rId13">
+                    <a:blip r:embed="rId12">
                       <a:extLst>
                         <a:ext uri="{28A0092B-C50C-407E-A947-70E740481C1C}">
                           <a14:useLocalDpi xmlns:a14="http://schemas.microsoft.com/office/drawing/2010/main" val="0"/>
@@ -1895,9 +2357,9 @@
               </wp:anchor>
             </w:drawing>
           </mc:Choice>
-          <mc:Fallback>
+          <mc:Fallback xmlns:w16sdtdh="http://schemas.microsoft.com/office/word/2020/wordml/sdtdatahash" xmlns:w16="http://schemas.microsoft.com/office/word/2018/wordml" xmlns:w16cid="http://schemas.microsoft.com/office/word/2016/wordml/cid" xmlns:w16cex="http://schemas.microsoft.com/office/word/2018/wordml/cex" xmlns:am3d="http://schemas.microsoft.com/office/drawing/2017/model3d" xmlns:aink="http://schemas.microsoft.com/office/drawing/2016/ink" xmlns:cx8="http://schemas.microsoft.com/office/drawing/2016/5/14/chartex" xmlns:cx7="http://schemas.microsoft.com/office/drawing/2016/5/13/chartex" xmlns:cx6="http://schemas.microsoft.com/office/drawing/2016/5/12/chartex" xmlns:cx5="http://schemas.microsoft.com/office/drawing/2016/5/11/chartex" xmlns:cx4="http://schemas.microsoft.com/office/drawing/2016/5/10/chartex" xmlns:cx3="http://schemas.microsoft.com/office/drawing/2016/5/9/chartex" xmlns:cx2="http://schemas.microsoft.com/office/drawing/2015/10/21/chartex">
             <w:pict>
-              <v:shape w14:anchorId="5F2D67C2" id="_x0000_s1030" type="#_x0000_t202" style="position:absolute;margin-left:279.05pt;margin-top:22.55pt;width:59.5pt;height:22.65pt;z-index:251663354;visibility:visible;mso-wrap-style:square;mso-width-percent:0;mso-height-percent:0;mso-wrap-distance-left:9pt;mso-wrap-distance-top:3.6pt;mso-wrap-distance-right:9pt;mso-wrap-distance-bottom:3.6pt;mso-position-horizontal:absolute;mso-position-horizontal-relative:text;mso-position-vertical:absolute;mso-position-vertical-relative:text;mso-width-percent:0;mso-height-percent:0;mso-width-relative:margin;mso-height-relative:margin;v-text-anchor:top" o:gfxdata="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">
+              <v:shape w14:anchorId="5F2D67C2" id="_x0000_s1030" type="#_x0000_t202" style="position:absolute;margin-left:279.05pt;margin-top:22.55pt;width:59.5pt;height:22.65pt;z-index:251663354;visibility:visible;mso-wrap-style:square;mso-width-percent:0;mso-height-percent:0;mso-wrap-distance-left:9pt;mso-wrap-distance-top:3.6pt;mso-wrap-distance-right:9pt;mso-wrap-distance-bottom:3.6pt;mso-position-horizontal:absolute;mso-position-horizontal-relative:text;mso-position-vertical:absolute;mso-position-vertical-relative:text;mso-width-percent:0;mso-height-percent:0;mso-width-relative:margin;mso-height-relative:margin;v-text-anchor:top" o:gfxdata="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">
                 <v:textbox>
                   <w:txbxContent>
                     <w:p>
@@ -1996,7 +2458,7 @@
               </wp:anchor>
             </w:drawing>
           </mc:Choice>
-          <mc:Fallback>
+          <mc:Fallback xmlns:w16sdtdh="http://schemas.microsoft.com/office/word/2020/wordml/sdtdatahash" xmlns:w16="http://schemas.microsoft.com/office/word/2018/wordml" xmlns:w16cid="http://schemas.microsoft.com/office/word/2016/wordml/cid" xmlns:w16cex="http://schemas.microsoft.com/office/word/2018/wordml/cex" xmlns:am3d="http://schemas.microsoft.com/office/drawing/2017/model3d" xmlns:aink="http://schemas.microsoft.com/office/drawing/2016/ink" xmlns:cx8="http://schemas.microsoft.com/office/drawing/2016/5/14/chartex" xmlns:cx7="http://schemas.microsoft.com/office/drawing/2016/5/13/chartex" xmlns:cx6="http://schemas.microsoft.com/office/drawing/2016/5/12/chartex" xmlns:cx5="http://schemas.microsoft.com/office/drawing/2016/5/11/chartex" xmlns:cx4="http://schemas.microsoft.com/office/drawing/2016/5/10/chartex" xmlns:cx3="http://schemas.microsoft.com/office/drawing/2016/5/9/chartex" xmlns:cx2="http://schemas.microsoft.com/office/drawing/2015/10/21/chartex">
             <w:pict>
               <v:shapetype w14:anchorId="4D5E295C" id="_x0000_t23" coordsize="21600,21600" o:spt="23" adj="5400" path="m,10800qy10800,,21600,10800,10800,21600,,10800xm@0,10800qy10800@2@1,10800,10800@0@0,10800xe">
                 <v:formulas>
@@ -2048,7 +2510,7 @@
                     <pic:cNvPicPr/>
                   </pic:nvPicPr>
                   <pic:blipFill>
-                    <a:blip r:embed="rId14">
+                    <a:blip r:embed="rId13">
                       <a:extLst>
                         <a:ext uri="{28A0092B-C50C-407E-A947-70E740481C1C}">
                           <a14:useLocalDpi xmlns:a14="http://schemas.microsoft.com/office/drawing/2010/main" val="0"/>
@@ -2158,9 +2620,9 @@
               </wp:anchor>
             </w:drawing>
           </mc:Choice>
-          <mc:Fallback>
+          <mc:Fallback xmlns:w16sdtdh="http://schemas.microsoft.com/office/word/2020/wordml/sdtdatahash" xmlns:w16="http://schemas.microsoft.com/office/word/2018/wordml" xmlns:w16cid="http://schemas.microsoft.com/office/word/2016/wordml/cid" xmlns:w16cex="http://schemas.microsoft.com/office/word/2018/wordml/cex" xmlns:am3d="http://schemas.microsoft.com/office/drawing/2017/model3d" xmlns:aink="http://schemas.microsoft.com/office/drawing/2016/ink" xmlns:cx8="http://schemas.microsoft.com/office/drawing/2016/5/14/chartex" xmlns:cx7="http://schemas.microsoft.com/office/drawing/2016/5/13/chartex" xmlns:cx6="http://schemas.microsoft.com/office/drawing/2016/5/12/chartex" xmlns:cx5="http://schemas.microsoft.com/office/drawing/2016/5/11/chartex" xmlns:cx4="http://schemas.microsoft.com/office/drawing/2016/5/10/chartex" xmlns:cx3="http://schemas.microsoft.com/office/drawing/2016/5/9/chartex" xmlns:cx2="http://schemas.microsoft.com/office/drawing/2015/10/21/chartex">
             <w:pict>
-              <v:shape w14:anchorId="46DEB199" id="_x0000_s1031" type="#_x0000_t202" style="position:absolute;margin-left:199.15pt;margin-top:1.1pt;width:57.8pt;height:21.5pt;z-index:251664379;visibility:visible;mso-wrap-style:square;mso-width-percent:0;mso-height-percent:0;mso-wrap-distance-left:9pt;mso-wrap-distance-top:3.6pt;mso-wrap-distance-right:9pt;mso-wrap-distance-bottom:3.6pt;mso-position-horizontal:absolute;mso-position-horizontal-relative:text;mso-position-vertical:absolute;mso-position-vertical-relative:text;mso-width-percent:0;mso-height-percent:0;mso-width-relative:margin;mso-height-relative:margin;v-text-anchor:top" o:gfxdata="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">
+              <v:shape w14:anchorId="46DEB199" id="_x0000_s1031" type="#_x0000_t202" style="position:absolute;margin-left:199.15pt;margin-top:1.1pt;width:57.8pt;height:21.5pt;z-index:251664379;visibility:visible;mso-wrap-style:square;mso-width-percent:0;mso-height-percent:0;mso-wrap-distance-left:9pt;mso-wrap-distance-top:3.6pt;mso-wrap-distance-right:9pt;mso-wrap-distance-bottom:3.6pt;mso-position-horizontal:absolute;mso-position-horizontal-relative:text;mso-position-vertical:absolute;mso-position-vertical-relative:text;mso-width-percent:0;mso-height-percent:0;mso-width-relative:margin;mso-height-relative:margin;v-text-anchor:top" o:gfxdata="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">
                 <v:textbox>
                   <w:txbxContent>
                     <w:p>
@@ -2270,9 +2732,9 @@
               </wp:anchor>
             </w:drawing>
           </mc:Choice>
-          <mc:Fallback>
+          <mc:Fallback xmlns:w16sdtdh="http://schemas.microsoft.com/office/word/2020/wordml/sdtdatahash" xmlns:w16="http://schemas.microsoft.com/office/word/2018/wordml" xmlns:w16cid="http://schemas.microsoft.com/office/word/2016/wordml/cid" xmlns:w16cex="http://schemas.microsoft.com/office/word/2018/wordml/cex" xmlns:am3d="http://schemas.microsoft.com/office/drawing/2017/model3d" xmlns:aink="http://schemas.microsoft.com/office/drawing/2016/ink" xmlns:cx8="http://schemas.microsoft.com/office/drawing/2016/5/14/chartex" xmlns:cx7="http://schemas.microsoft.com/office/drawing/2016/5/13/chartex" xmlns:cx6="http://schemas.microsoft.com/office/drawing/2016/5/12/chartex" xmlns:cx5="http://schemas.microsoft.com/office/drawing/2016/5/11/chartex" xmlns:cx4="http://schemas.microsoft.com/office/drawing/2016/5/10/chartex" xmlns:cx3="http://schemas.microsoft.com/office/drawing/2016/5/9/chartex" xmlns:cx2="http://schemas.microsoft.com/office/drawing/2015/10/21/chartex">
             <w:pict>
-              <v:shape w14:anchorId="65D86620" id="_x0000_s1032" type="#_x0000_t202" style="position:absolute;margin-left:78.15pt;margin-top:.6pt;width:54.95pt;height:19.8pt;z-index:251665404;visibility:visible;mso-wrap-style:square;mso-width-percent:0;mso-height-percent:0;mso-wrap-distance-left:9pt;mso-wrap-distance-top:3.6pt;mso-wrap-distance-right:9pt;mso-wrap-distance-bottom:3.6pt;mso-position-horizontal:absolute;mso-position-horizontal-relative:text;mso-position-vertical:absolute;mso-position-vertical-relative:text;mso-width-percent:0;mso-height-percent:0;mso-width-relative:margin;mso-height-relative:margin;v-text-anchor:top" o:gfxdata="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">
+              <v:shape w14:anchorId="65D86620" id="_x0000_s1032" type="#_x0000_t202" style="position:absolute;margin-left:78.15pt;margin-top:.6pt;width:54.95pt;height:19.8pt;z-index:251665404;visibility:visible;mso-wrap-style:square;mso-width-percent:0;mso-height-percent:0;mso-wrap-distance-left:9pt;mso-wrap-distance-top:3.6pt;mso-wrap-distance-right:9pt;mso-wrap-distance-bottom:3.6pt;mso-position-horizontal:absolute;mso-position-horizontal-relative:text;mso-position-vertical:absolute;mso-position-vertical-relative:text;mso-width-percent:0;mso-height-percent:0;mso-width-relative:margin;mso-height-relative:margin;v-text-anchor:top" o:gfxdata="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">
                 <v:textbox>
                   <w:txbxContent>
                     <w:p>
@@ -2327,7 +2789,7 @@
                     <pic:cNvPicPr/>
                   </pic:nvPicPr>
                   <pic:blipFill>
-                    <a:blip r:embed="rId15">
+                    <a:blip r:embed="rId14">
                       <a:extLst>
                         <a:ext uri="{28A0092B-C50C-407E-A947-70E740481C1C}">
                           <a14:useLocalDpi xmlns:a14="http://schemas.microsoft.com/office/drawing/2010/main" val="0"/>
@@ -2384,7 +2846,7 @@
                     <pic:cNvPicPr/>
                   </pic:nvPicPr>
                   <pic:blipFill>
-                    <a:blip r:embed="rId16" cstate="print">
+                    <a:blip r:embed="rId15" cstate="print">
                       <a:extLst>
                         <a:ext uri="{28A0092B-C50C-407E-A947-70E740481C1C}">
                           <a14:useLocalDpi xmlns:a14="http://schemas.microsoft.com/office/drawing/2010/main" val="0"/>
@@ -2484,7 +2946,7 @@
               </wp:anchor>
             </w:drawing>
           </mc:Choice>
-          <mc:Fallback>
+          <mc:Fallback xmlns:w16sdtdh="http://schemas.microsoft.com/office/word/2020/wordml/sdtdatahash" xmlns:w16="http://schemas.microsoft.com/office/word/2018/wordml" xmlns:w16cid="http://schemas.microsoft.com/office/word/2016/wordml/cid" xmlns:w16cex="http://schemas.microsoft.com/office/word/2018/wordml/cex" xmlns:am3d="http://schemas.microsoft.com/office/drawing/2017/model3d" xmlns:aink="http://schemas.microsoft.com/office/drawing/2016/ink" xmlns:cx8="http://schemas.microsoft.com/office/drawing/2016/5/14/chartex" xmlns:cx7="http://schemas.microsoft.com/office/drawing/2016/5/13/chartex" xmlns:cx6="http://schemas.microsoft.com/office/drawing/2016/5/12/chartex" xmlns:cx5="http://schemas.microsoft.com/office/drawing/2016/5/11/chartex" xmlns:cx4="http://schemas.microsoft.com/office/drawing/2016/5/10/chartex" xmlns:cx3="http://schemas.microsoft.com/office/drawing/2016/5/9/chartex" xmlns:cx2="http://schemas.microsoft.com/office/drawing/2015/10/21/chartex">
             <w:pict>
               <v:shape w14:anchorId="106ABA53" id="Donut 10" o:spid="_x0000_s1026" type="#_x0000_t23" style="position:absolute;margin-left:181.35pt;margin-top:17.95pt;width:18.15pt;height:18.7pt;z-index:251677696;visibility:visible;mso-wrap-style:square;mso-wrap-distance-left:9pt;mso-wrap-distance-top:0;mso-wrap-distance-right:9pt;mso-wrap-distance-bottom:0;mso-position-horizontal:absolute;mso-position-horizontal-relative:text;mso-position-vertical:absolute;mso-position-vertical-relative:text;v-text-anchor:middle" o:gfxdata="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" fillcolor="red" strokecolor="#1f4d78 [1604]" strokeweight="1pt">
                 <v:stroke joinstyle="miter"/>
@@ -2568,7 +3030,7 @@
               </wp:anchor>
             </w:drawing>
           </mc:Choice>
-          <mc:Fallback>
+          <mc:Fallback xmlns:w16sdtdh="http://schemas.microsoft.com/office/word/2020/wordml/sdtdatahash" xmlns:w16="http://schemas.microsoft.com/office/word/2018/wordml" xmlns:w16cid="http://schemas.microsoft.com/office/word/2016/wordml/cid" xmlns:w16cex="http://schemas.microsoft.com/office/word/2018/wordml/cex" xmlns:am3d="http://schemas.microsoft.com/office/drawing/2017/model3d" xmlns:aink="http://schemas.microsoft.com/office/drawing/2016/ink" xmlns:cx8="http://schemas.microsoft.com/office/drawing/2016/5/14/chartex" xmlns:cx7="http://schemas.microsoft.com/office/drawing/2016/5/13/chartex" xmlns:cx6="http://schemas.microsoft.com/office/drawing/2016/5/12/chartex" xmlns:cx5="http://schemas.microsoft.com/office/drawing/2016/5/11/chartex" xmlns:cx4="http://schemas.microsoft.com/office/drawing/2016/5/10/chartex" xmlns:cx3="http://schemas.microsoft.com/office/drawing/2016/5/9/chartex" xmlns:cx2="http://schemas.microsoft.com/office/drawing/2015/10/21/chartex">
             <w:pict>
               <v:rect w14:anchorId="65F99C6C" id="Rectangle 12" o:spid="_x0000_s1026" style="position:absolute;margin-left:216.85pt;margin-top:4.45pt;width:28.9pt;height:9.1pt;flip:y;z-index:251680768;visibility:visible;mso-wrap-style:square;mso-width-percent:0;mso-height-percent:0;mso-wrap-distance-left:9pt;mso-wrap-distance-top:0;mso-wrap-distance-right:9pt;mso-wrap-distance-bottom:0;mso-position-horizontal:absolute;mso-position-horizontal-relative:margin;mso-position-vertical:absolute;mso-position-vertical-relative:text;mso-width-percent:0;mso-height-percent:0;mso-width-relative:margin;mso-height-relative:margin;v-text-anchor:middle" o:gfxdata="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" fillcolor="#5b9bd5 [3204]" strokecolor="#1f4d78 [1604]" strokeweight="1pt">
                 <v:fill opacity="9766f"/>
@@ -2583,6 +3045,7 @@
       <w:r>
         <w:rPr>
           <w:noProof/>
+          <w:lang w:eastAsia="en-GB"/>
         </w:rPr>
         <w:drawing>
           <wp:anchor distT="0" distB="0" distL="114300" distR="114300" simplePos="0" relativeHeight="251685888" behindDoc="0" locked="0" layoutInCell="1" allowOverlap="1" wp14:anchorId="14602479" wp14:editId="4763F51F">
@@ -2608,7 +3071,7 @@
                     <pic:cNvPicPr/>
                   </pic:nvPicPr>
                   <pic:blipFill>
-                    <a:blip r:embed="rId17">
+                    <a:blip r:embed="rId16">
                       <a:extLst>
                         <a:ext uri="{28A0092B-C50C-407E-A947-70E740481C1C}">
                           <a14:useLocalDpi xmlns:a14="http://schemas.microsoft.com/office/drawing/2010/main" val="0"/>
@@ -2724,9 +3187,9 @@
               </wp:anchor>
             </w:drawing>
           </mc:Choice>
-          <mc:Fallback>
+          <mc:Fallback xmlns:w16sdtdh="http://schemas.microsoft.com/office/word/2020/wordml/sdtdatahash" xmlns:w16="http://schemas.microsoft.com/office/word/2018/wordml" xmlns:w16cid="http://schemas.microsoft.com/office/word/2016/wordml/cid" xmlns:w16cex="http://schemas.microsoft.com/office/word/2018/wordml/cex" xmlns:am3d="http://schemas.microsoft.com/office/drawing/2017/model3d" xmlns:aink="http://schemas.microsoft.com/office/drawing/2016/ink" xmlns:cx8="http://schemas.microsoft.com/office/drawing/2016/5/14/chartex" xmlns:cx7="http://schemas.microsoft.com/office/drawing/2016/5/13/chartex" xmlns:cx6="http://schemas.microsoft.com/office/drawing/2016/5/12/chartex" xmlns:cx5="http://schemas.microsoft.com/office/drawing/2016/5/11/chartex" xmlns:cx4="http://schemas.microsoft.com/office/drawing/2016/5/10/chartex" xmlns:cx3="http://schemas.microsoft.com/office/drawing/2016/5/9/chartex" xmlns:cx2="http://schemas.microsoft.com/office/drawing/2015/10/21/chartex">
             <w:pict>
-              <v:shape w14:anchorId="60BF84D2" id="_x0000_s1033" type="#_x0000_t202" style="position:absolute;margin-left:0;margin-top:8.45pt;width:43.65pt;height:20.4pt;z-index:251662329;visibility:visible;mso-wrap-style:square;mso-width-percent:0;mso-height-percent:0;mso-wrap-distance-left:9pt;mso-wrap-distance-top:3.6pt;mso-wrap-distance-right:9pt;mso-wrap-distance-bottom:3.6pt;mso-position-horizontal:left;mso-position-horizontal-relative:margin;mso-position-vertical:absolute;mso-position-vertical-relative:text;mso-width-percent:0;mso-height-percent:0;mso-width-relative:margin;mso-height-relative:margin;v-text-anchor:top" o:gfxdata="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">
+              <v:shape w14:anchorId="60BF84D2" id="_x0000_s1033" type="#_x0000_t202" style="position:absolute;margin-left:0;margin-top:8.45pt;width:43.65pt;height:20.4pt;z-index:251662329;visibility:visible;mso-wrap-style:square;mso-width-percent:0;mso-height-percent:0;mso-wrap-distance-left:9pt;mso-wrap-distance-top:3.6pt;mso-wrap-distance-right:9pt;mso-wrap-distance-bottom:3.6pt;mso-position-horizontal:left;mso-position-horizontal-relative:margin;mso-position-vertical:absolute;mso-position-vertical-relative:text;mso-width-percent:0;mso-height-percent:0;mso-width-relative:margin;mso-height-relative:margin;v-text-anchor:top" o:gfxdata="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">
                 <v:textbox>
                   <w:txbxContent>
                     <w:p>
@@ -2753,7 +3216,163 @@
         </mc:AlternateContent>
       </w:r>
     </w:p>
-    <w:p/>
+    <w:p>
+      <w:r>
+        <w:rPr>
+          <w:noProof/>
+          <w:lang w:eastAsia="en-GB"/>
+        </w:rPr>
+        <mc:AlternateContent>
+          <mc:Choice Requires="wps">
+            <w:drawing>
+              <wp:anchor distT="45720" distB="45720" distL="114300" distR="114300" simplePos="0" relativeHeight="251693056" behindDoc="0" locked="0" layoutInCell="1" allowOverlap="1" wp14:anchorId="3788EA74" wp14:editId="2278BD5C">
+                <wp:simplePos x="0" y="0"/>
+                <wp:positionH relativeFrom="column">
+                  <wp:posOffset>2664219</wp:posOffset>
+                </wp:positionH>
+                <wp:positionV relativeFrom="paragraph">
+                  <wp:posOffset>1652864</wp:posOffset>
+                </wp:positionV>
+                <wp:extent cx="2360930" cy="1404620"/>
+                <wp:effectExtent l="0" t="0" r="22860" b="11430"/>
+                <wp:wrapSquare wrapText="bothSides"/>
+                <wp:docPr id="5" name="Text Box 2"/>
+                <wp:cNvGraphicFramePr>
+                  <a:graphicFrameLocks xmlns:a="http://schemas.openxmlformats.org/drawingml/2006/main"/>
+                </wp:cNvGraphicFramePr>
+                <a:graphic xmlns:a="http://schemas.openxmlformats.org/drawingml/2006/main">
+                  <a:graphicData uri="http://schemas.microsoft.com/office/word/2010/wordprocessingShape">
+                    <wps:wsp>
+                      <wps:cNvSpPr txBox="1">
+                        <a:spLocks noChangeArrowheads="1"/>
+                      </wps:cNvSpPr>
+                      <wps:spPr bwMode="auto">
+                        <a:xfrm>
+                          <a:off x="0" y="0"/>
+                          <a:ext cx="2360930" cy="1404620"/>
+                        </a:xfrm>
+                        <a:prstGeom prst="rect">
+                          <a:avLst/>
+                        </a:prstGeom>
+                        <a:solidFill>
+                          <a:srgbClr val="FFFFFF"/>
+                        </a:solidFill>
+                        <a:ln w="9525">
+                          <a:solidFill>
+                            <a:srgbClr val="000000"/>
+                          </a:solidFill>
+                          <a:miter lim="800000"/>
+                          <a:headEnd/>
+                          <a:tailEnd/>
+                        </a:ln>
+                      </wps:spPr>
+                      <wps:txbx>
+                        <w:txbxContent>
+                          <w:p>
+                            <w:r>
+                              <w:t>Fig 4</w:t>
+                            </w:r>
+                          </w:p>
+                        </w:txbxContent>
+                      </wps:txbx>
+                      <wps:bodyPr rot="0" vert="horz" wrap="square" lIns="91440" tIns="45720" rIns="91440" bIns="45720" anchor="t" anchorCtr="0">
+                        <a:spAutoFit/>
+                      </wps:bodyPr>
+                    </wps:wsp>
+                  </a:graphicData>
+                </a:graphic>
+                <wp14:sizeRelH relativeFrom="margin">
+                  <wp14:pctWidth>40000</wp14:pctWidth>
+                </wp14:sizeRelH>
+                <wp14:sizeRelV relativeFrom="margin">
+                  <wp14:pctHeight>20000</wp14:pctHeight>
+                </wp14:sizeRelV>
+              </wp:anchor>
+            </w:drawing>
+          </mc:Choice>
+          <mc:Fallback>
+            <w:pict>
+              <v:shapetype w14:anchorId="3788EA74" id="_x0000_t202" coordsize="21600,21600" o:spt="202" path="m,l,21600r21600,l21600,xe">
+                <v:stroke joinstyle="miter"/>
+                <v:path gradientshapeok="t" o:connecttype="rect"/>
+              </v:shapetype>
+              <v:shape id="_x0000_s1034" type="#_x0000_t202" style="position:absolute;margin-left:209.8pt;margin-top:130.15pt;width:185.9pt;height:110.6pt;z-index:251693056;visibility:visible;mso-wrap-style:square;mso-width-percent:400;mso-height-percent:200;mso-wrap-distance-left:9pt;mso-wrap-distance-top:3.6pt;mso-wrap-distance-right:9pt;mso-wrap-distance-bottom:3.6pt;mso-position-horizontal:absolute;mso-position-horizontal-relative:text;mso-position-vertical:absolute;mso-position-vertical-relative:text;mso-width-percent:400;mso-height-percent:200;mso-width-relative:margin;mso-height-relative:margin;v-text-anchor:top" o:gfxdata="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">
+                <v:textbox style="mso-fit-shape-to-text:t">
+                  <w:txbxContent>
+                    <w:p>
+                      <w:r>
+                        <w:t>Fig 4</w:t>
+                      </w:r>
+                    </w:p>
+                  </w:txbxContent>
+                </v:textbox>
+                <w10:wrap type="square"/>
+              </v:shape>
+            </w:pict>
+          </mc:Fallback>
+        </mc:AlternateContent>
+      </w:r>
+      <w:r>
+        <w:rPr>
+          <w:rFonts w:ascii="Arial" w:hAnsi="Arial" w:cs="Arial"/>
+          <w:noProof/>
+        </w:rPr>
+        <w:drawing>
+          <wp:anchor distT="152400" distB="152400" distL="152400" distR="152400" simplePos="0" relativeHeight="251691008" behindDoc="0" locked="0" layoutInCell="1" allowOverlap="1" wp14:anchorId="0EE01C53" wp14:editId="6307818B">
+            <wp:simplePos x="0" y="0"/>
+            <wp:positionH relativeFrom="margin">
+              <wp:posOffset>1552406</wp:posOffset>
+            </wp:positionH>
+            <wp:positionV relativeFrom="line">
+              <wp:posOffset>383452</wp:posOffset>
+            </wp:positionV>
+            <wp:extent cx="4336415" cy="1249045"/>
+            <wp:effectExtent l="0" t="0" r="0" b="0"/>
+            <wp:wrapTopAndBottom distT="152400" distB="152400"/>
+            <wp:docPr id="1073741825" name="officeArt object" descr="Diagram&#10;&#10;Description automatically generated"/>
+            <wp:cNvGraphicFramePr/>
+            <a:graphic xmlns:a="http://schemas.openxmlformats.org/drawingml/2006/main">
+              <a:graphicData uri="http://schemas.openxmlformats.org/drawingml/2006/picture">
+                <pic:pic xmlns:pic="http://schemas.openxmlformats.org/drawingml/2006/picture">
+                  <pic:nvPicPr>
+                    <pic:cNvPr id="1073741825" name="officeArt object" descr="Diagram&#10;&#10;Description automatically generated"/>
+                    <pic:cNvPicPr>
+                      <a:picLocks noChangeAspect="1"/>
+                    </pic:cNvPicPr>
+                  </pic:nvPicPr>
+                  <pic:blipFill>
+                    <a:blip r:embed="rId17"/>
+                    <a:stretch>
+                      <a:fillRect/>
+                    </a:stretch>
+                  </pic:blipFill>
+                  <pic:spPr>
+                    <a:xfrm>
+                      <a:off x="0" y="0"/>
+                      <a:ext cx="4336415" cy="1249045"/>
+                    </a:xfrm>
+                    <a:prstGeom prst="rect">
+                      <a:avLst/>
+                    </a:prstGeom>
+                    <a:ln w="12700" cap="flat">
+                      <a:noFill/>
+                      <a:miter lim="400000"/>
+                    </a:ln>
+                    <a:effectLst/>
+                  </pic:spPr>
+                </pic:pic>
+              </a:graphicData>
+            </a:graphic>
+            <wp14:sizeRelH relativeFrom="margin">
+              <wp14:pctWidth>0</wp14:pctWidth>
+            </wp14:sizeRelH>
+            <wp14:sizeRelV relativeFrom="margin">
+              <wp14:pctHeight>0</wp14:pctHeight>
+            </wp14:sizeRelV>
+          </wp:anchor>
+        </w:drawing>
+      </w:r>
+    </w:p>
     <w:sectPr>
       <w:headerReference w:type="default" r:id="rId18"/>
       <w:pgSz w:w="11906" w:h="16838"/>
@@ -2766,7 +3385,7 @@
 </file>
 
 <file path=word/endnotes.xml><?xml version="1.0" encoding="utf-8"?>
-<w:endnotes xmlns:wpc="http://schemas.microsoft.com/office/word/2010/wordprocessingCanvas" xmlns:cx="http://schemas.microsoft.com/office/drawing/2014/chartex" xmlns:cx1="http://schemas.microsoft.com/office/drawing/2015/9/8/chartex" xmlns:cx2="http://schemas.microsoft.com/office/drawing/2015/10/21/chartex" xmlns:cx3="http://schemas.microsoft.com/office/drawing/2016/5/9/chartex" xmlns:cx4="http://schemas.microsoft.com/office/drawing/2016/5/10/chartex" xmlns:cx5="http://schemas.microsoft.com/office/drawing/2016/5/11/chartex" xmlns:cx6="http://schemas.microsoft.com/office/drawing/2016/5/12/chartex" xmlns:cx7="http://schemas.microsoft.com/office/drawing/2016/5/13/chartex" xmlns:cx8="http://schemas.microsoft.com/office/drawing/2016/5/14/chartex" xmlns:mc="http://schemas.openxmlformats.org/markup-compatibility/2006" xmlns:aink="http://schemas.microsoft.com/office/drawing/2016/ink" xmlns:am3d="http://schemas.microsoft.com/office/drawing/2017/model3d" xmlns:o="urn:schemas-microsoft-com:office:office" xmlns:r="http://schemas.openxmlformats.org/officeDocument/2006/relationships" xmlns:m="http://schemas.openxmlformats.org/officeDocument/2006/math" xmlns:v="urn:schemas-microsoft-com:vml" xmlns:wp14="http://schemas.microsoft.com/office/word/2010/wordprocessingDrawing" xmlns:wp="http://schemas.openxmlformats.org/drawingml/2006/wordprocessingDrawing" xmlns:w10="urn:schemas-microsoft-com:office:word" xmlns:w="http://schemas.openxmlformats.org/wordprocessingml/2006/main" xmlns:w14="http://schemas.microsoft.com/office/word/2010/wordml" xmlns:w15="http://schemas.microsoft.com/office/word/2012/wordml" xmlns:w16cex="http://schemas.microsoft.com/office/word/2018/wordml/cex" xmlns:w16cid="http://schemas.microsoft.com/office/word/2016/wordml/cid" xmlns:w16="http://schemas.microsoft.com/office/word/2018/wordml" xmlns:w16sdtdh="http://schemas.microsoft.com/office/word/2020/wordml/sdtdatahash" xmlns:w16se="http://schemas.microsoft.com/office/word/2015/wordml/symex" xmlns:wpg="http://schemas.microsoft.com/office/word/2010/wordprocessingGroup" xmlns:wpi="http://schemas.microsoft.com/office/word/2010/wordprocessingInk" xmlns:wne="http://schemas.microsoft.com/office/word/2006/wordml" xmlns:wps="http://schemas.microsoft.com/office/word/2010/wordprocessingShape" mc:Ignorable="w14 w15 w16se w16cid w16 w16cex w16sdtdh wp14">
+<w:endnotes xmlns:wpc="http://schemas.microsoft.com/office/word/2010/wordprocessingCanvas" xmlns:cx="http://schemas.microsoft.com/office/drawing/2014/chartex" xmlns:cx1="http://schemas.microsoft.com/office/drawing/2015/9/8/chartex" xmlns:mc="http://schemas.openxmlformats.org/markup-compatibility/2006" xmlns:o="urn:schemas-microsoft-com:office:office" xmlns:r="http://schemas.openxmlformats.org/officeDocument/2006/relationships" xmlns:m="http://schemas.openxmlformats.org/officeDocument/2006/math" xmlns:v="urn:schemas-microsoft-com:vml" xmlns:wp14="http://schemas.microsoft.com/office/word/2010/wordprocessingDrawing" xmlns:wp="http://schemas.openxmlformats.org/drawingml/2006/wordprocessingDrawing" xmlns:w10="urn:schemas-microsoft-com:office:word" xmlns:w="http://schemas.openxmlformats.org/wordprocessingml/2006/main" xmlns:w14="http://schemas.microsoft.com/office/word/2010/wordml" xmlns:w15="http://schemas.microsoft.com/office/word/2012/wordml" xmlns:w16se="http://schemas.microsoft.com/office/word/2015/wordml/symex" xmlns:wpg="http://schemas.microsoft.com/office/word/2010/wordprocessingGroup" xmlns:wpi="http://schemas.microsoft.com/office/word/2010/wordprocessingInk" xmlns:wne="http://schemas.microsoft.com/office/word/2006/wordml" xmlns:wps="http://schemas.microsoft.com/office/word/2010/wordprocessingShape" mc:Ignorable="w14 w15 w16se wp14">
   <w:endnote w:type="separator" w:id="-1">
     <w:p>
       <w:pPr>
@@ -2791,7 +3410,7 @@
 </file>
 
 <file path=word/footnotes.xml><?xml version="1.0" encoding="utf-8"?>
-<w:footnotes xmlns:wpc="http://schemas.microsoft.com/office/word/2010/wordprocessingCanvas" xmlns:cx="http://schemas.microsoft.com/office/drawing/2014/chartex" xmlns:cx1="http://schemas.microsoft.com/office/drawing/2015/9/8/chartex" xmlns:cx2="http://schemas.microsoft.com/office/drawing/2015/10/21/chartex" xmlns:cx3="http://schemas.microsoft.com/office/drawing/2016/5/9/chartex" xmlns:cx4="http://schemas.microsoft.com/office/drawing/2016/5/10/chartex" xmlns:cx5="http://schemas.microsoft.com/office/drawing/2016/5/11/chartex" xmlns:cx6="http://schemas.microsoft.com/office/drawing/2016/5/12/chartex" xmlns:cx7="http://schemas.microsoft.com/office/drawing/2016/5/13/chartex" xmlns:cx8="http://schemas.microsoft.com/office/drawing/2016/5/14/chartex" xmlns:mc="http://schemas.openxmlformats.org/markup-compatibility/2006" xmlns:aink="http://schemas.microsoft.com/office/drawing/2016/ink" xmlns:am3d="http://schemas.microsoft.com/office/drawing/2017/model3d" xmlns:o="urn:schemas-microsoft-com:office:office" xmlns:r="http://schemas.openxmlformats.org/officeDocument/2006/relationships" xmlns:m="http://schemas.openxmlformats.org/officeDocument/2006/math" xmlns:v="urn:schemas-microsoft-com:vml" xmlns:wp14="http://schemas.microsoft.com/office/word/2010/wordprocessingDrawing" xmlns:wp="http://schemas.openxmlformats.org/drawingml/2006/wordprocessingDrawing" xmlns:w10="urn:schemas-microsoft-com:office:word" xmlns:w="http://schemas.openxmlformats.org/wordprocessingml/2006/main" xmlns:w14="http://schemas.microsoft.com/office/word/2010/wordml" xmlns:w15="http://schemas.microsoft.com/office/word/2012/wordml" xmlns:w16cex="http://schemas.microsoft.com/office/word/2018/wordml/cex" xmlns:w16cid="http://schemas.microsoft.com/office/word/2016/wordml/cid" xmlns:w16="http://schemas.microsoft.com/office/word/2018/wordml" xmlns:w16sdtdh="http://schemas.microsoft.com/office/word/2020/wordml/sdtdatahash" xmlns:w16se="http://schemas.microsoft.com/office/word/2015/wordml/symex" xmlns:wpg="http://schemas.microsoft.com/office/word/2010/wordprocessingGroup" xmlns:wpi="http://schemas.microsoft.com/office/word/2010/wordprocessingInk" xmlns:wne="http://schemas.microsoft.com/office/word/2006/wordml" xmlns:wps="http://schemas.microsoft.com/office/word/2010/wordprocessingShape" mc:Ignorable="w14 w15 w16se w16cid w16 w16cex w16sdtdh wp14">
+<w:footnotes xmlns:wpc="http://schemas.microsoft.com/office/word/2010/wordprocessingCanvas" xmlns:cx="http://schemas.microsoft.com/office/drawing/2014/chartex" xmlns:cx1="http://schemas.microsoft.com/office/drawing/2015/9/8/chartex" xmlns:mc="http://schemas.openxmlformats.org/markup-compatibility/2006" xmlns:o="urn:schemas-microsoft-com:office:office" xmlns:r="http://schemas.openxmlformats.org/officeDocument/2006/relationships" xmlns:m="http://schemas.openxmlformats.org/officeDocument/2006/math" xmlns:v="urn:schemas-microsoft-com:vml" xmlns:wp14="http://schemas.microsoft.com/office/word/2010/wordprocessingDrawing" xmlns:wp="http://schemas.openxmlformats.org/drawingml/2006/wordprocessingDrawing" xmlns:w10="urn:schemas-microsoft-com:office:word" xmlns:w="http://schemas.openxmlformats.org/wordprocessingml/2006/main" xmlns:w14="http://schemas.microsoft.com/office/word/2010/wordml" xmlns:w15="http://schemas.microsoft.com/office/word/2012/wordml" xmlns:w16se="http://schemas.microsoft.com/office/word/2015/wordml/symex" xmlns:wpg="http://schemas.microsoft.com/office/word/2010/wordprocessingGroup" xmlns:wpi="http://schemas.microsoft.com/office/word/2010/wordprocessingInk" xmlns:wne="http://schemas.microsoft.com/office/word/2006/wordml" xmlns:wps="http://schemas.microsoft.com/office/word/2010/wordprocessingShape" mc:Ignorable="w14 w15 w16se wp14">
   <w:footnote w:type="separator" w:id="-1">
     <w:p>
       <w:pPr>
@@ -2816,7 +3435,7 @@
 </file>
 
 <file path=word/header1.xml><?xml version="1.0" encoding="utf-8"?>
-<w:hdr xmlns:wpc="http://schemas.microsoft.com/office/word/2010/wordprocessingCanvas" xmlns:cx="http://schemas.microsoft.com/office/drawing/2014/chartex" xmlns:cx1="http://schemas.microsoft.com/office/drawing/2015/9/8/chartex" xmlns:cx2="http://schemas.microsoft.com/office/drawing/2015/10/21/chartex" xmlns:cx3="http://schemas.microsoft.com/office/drawing/2016/5/9/chartex" xmlns:cx4="http://schemas.microsoft.com/office/drawing/2016/5/10/chartex" xmlns:cx5="http://schemas.microsoft.com/office/drawing/2016/5/11/chartex" xmlns:cx6="http://schemas.microsoft.com/office/drawing/2016/5/12/chartex" xmlns:cx7="http://schemas.microsoft.com/office/drawing/2016/5/13/chartex" xmlns:cx8="http://schemas.microsoft.com/office/drawing/2016/5/14/chartex" xmlns:mc="http://schemas.openxmlformats.org/markup-compatibility/2006" xmlns:aink="http://schemas.microsoft.com/office/drawing/2016/ink" xmlns:am3d="http://schemas.microsoft.com/office/drawing/2017/model3d" xmlns:o="urn:schemas-microsoft-com:office:office" xmlns:r="http://schemas.openxmlformats.org/officeDocument/2006/relationships" xmlns:m="http://schemas.openxmlformats.org/officeDocument/2006/math" xmlns:v="urn:schemas-microsoft-com:vml" xmlns:wp14="http://schemas.microsoft.com/office/word/2010/wordprocessingDrawing" xmlns:wp="http://schemas.openxmlformats.org/drawingml/2006/wordprocessingDrawing" xmlns:w10="urn:schemas-microsoft-com:office:word" xmlns:w="http://schemas.openxmlformats.org/wordprocessingml/2006/main" xmlns:w14="http://schemas.microsoft.com/office/word/2010/wordml" xmlns:w15="http://schemas.microsoft.com/office/word/2012/wordml" xmlns:w16cex="http://schemas.microsoft.com/office/word/2018/wordml/cex" xmlns:w16cid="http://schemas.microsoft.com/office/word/2016/wordml/cid" xmlns:w16="http://schemas.microsoft.com/office/word/2018/wordml" xmlns:w16sdtdh="http://schemas.microsoft.com/office/word/2020/wordml/sdtdatahash" xmlns:w16se="http://schemas.microsoft.com/office/word/2015/wordml/symex" xmlns:wpg="http://schemas.microsoft.com/office/word/2010/wordprocessingGroup" xmlns:wpi="http://schemas.microsoft.com/office/word/2010/wordprocessingInk" xmlns:wne="http://schemas.microsoft.com/office/word/2006/wordml" xmlns:wps="http://schemas.microsoft.com/office/word/2010/wordprocessingShape" mc:Ignorable="w14 w15 w16se w16cid w16 w16cex w16sdtdh wp14">
+<w:hdr xmlns:wpc="http://schemas.microsoft.com/office/word/2010/wordprocessingCanvas" xmlns:cx="http://schemas.microsoft.com/office/drawing/2014/chartex" xmlns:cx1="http://schemas.microsoft.com/office/drawing/2015/9/8/chartex" xmlns:mc="http://schemas.openxmlformats.org/markup-compatibility/2006" xmlns:o="urn:schemas-microsoft-com:office:office" xmlns:r="http://schemas.openxmlformats.org/officeDocument/2006/relationships" xmlns:m="http://schemas.openxmlformats.org/officeDocument/2006/math" xmlns:v="urn:schemas-microsoft-com:vml" xmlns:wp14="http://schemas.microsoft.com/office/word/2010/wordprocessingDrawing" xmlns:wp="http://schemas.openxmlformats.org/drawingml/2006/wordprocessingDrawing" xmlns:w10="urn:schemas-microsoft-com:office:word" xmlns:w="http://schemas.openxmlformats.org/wordprocessingml/2006/main" xmlns:w14="http://schemas.microsoft.com/office/word/2010/wordml" xmlns:w15="http://schemas.microsoft.com/office/word/2012/wordml" xmlns:w16se="http://schemas.microsoft.com/office/word/2015/wordml/symex" xmlns:wpg="http://schemas.microsoft.com/office/word/2010/wordprocessingGroup" xmlns:wpi="http://schemas.microsoft.com/office/word/2010/wordprocessingInk" xmlns:wne="http://schemas.microsoft.com/office/word/2006/wordml" xmlns:wps="http://schemas.microsoft.com/office/word/2010/wordprocessingShape" mc:Ignorable="w14 w15 w16se wp14">
   <w:p>
     <w:pPr>
       <w:pStyle w:val="Header"/>
@@ -2841,7 +3460,7 @@
 </file>
 
 <file path=word/numbering.xml><?xml version="1.0" encoding="utf-8"?>
-<w:numbering xmlns:wpc="http://schemas.microsoft.com/office/word/2010/wordprocessingCanvas" xmlns:cx="http://schemas.microsoft.com/office/drawing/2014/chartex" xmlns:cx1="http://schemas.microsoft.com/office/drawing/2015/9/8/chartex" xmlns:cx2="http://schemas.microsoft.com/office/drawing/2015/10/21/chartex" xmlns:cx3="http://schemas.microsoft.com/office/drawing/2016/5/9/chartex" xmlns:cx4="http://schemas.microsoft.com/office/drawing/2016/5/10/chartex" xmlns:cx5="http://schemas.microsoft.com/office/drawing/2016/5/11/chartex" xmlns:cx6="http://schemas.microsoft.com/office/drawing/2016/5/12/chartex" xmlns:cx7="http://schemas.microsoft.com/office/drawing/2016/5/13/chartex" xmlns:cx8="http://schemas.microsoft.com/office/drawing/2016/5/14/chartex" xmlns:mc="http://schemas.openxmlformats.org/markup-compatibility/2006" xmlns:aink="http://schemas.microsoft.com/office/drawing/2016/ink" xmlns:am3d="http://schemas.microsoft.com/office/drawing/2017/model3d" xmlns:o="urn:schemas-microsoft-com:office:office" xmlns:r="http://schemas.openxmlformats.org/officeDocument/2006/relationships" xmlns:m="http://schemas.openxmlformats.org/officeDocument/2006/math" xmlns:v="urn:schemas-microsoft-com:vml" xmlns:wp14="http://schemas.microsoft.com/office/word/2010/wordprocessingDrawing" xmlns:wp="http://schemas.openxmlformats.org/drawingml/2006/wordprocessingDrawing" xmlns:w10="urn:schemas-microsoft-com:office:word" xmlns:w="http://schemas.openxmlformats.org/wordprocessingml/2006/main" xmlns:w14="http://schemas.microsoft.com/office/word/2010/wordml" xmlns:w15="http://schemas.microsoft.com/office/word/2012/wordml" xmlns:w16cex="http://schemas.microsoft.com/office/word/2018/wordml/cex" xmlns:w16cid="http://schemas.microsoft.com/office/word/2016/wordml/cid" xmlns:w16="http://schemas.microsoft.com/office/word/2018/wordml" xmlns:w16sdtdh="http://schemas.microsoft.com/office/word/2020/wordml/sdtdatahash" xmlns:w16se="http://schemas.microsoft.com/office/word/2015/wordml/symex" xmlns:wpg="http://schemas.microsoft.com/office/word/2010/wordprocessingGroup" xmlns:wpi="http://schemas.microsoft.com/office/word/2010/wordprocessingInk" xmlns:wne="http://schemas.microsoft.com/office/word/2006/wordml" xmlns:wps="http://schemas.microsoft.com/office/word/2010/wordprocessingShape" mc:Ignorable="w14 w15 w16se w16cid w16 w16cex w16sdtdh wp14">
+<w:numbering xmlns:wpc="http://schemas.microsoft.com/office/word/2010/wordprocessingCanvas" xmlns:cx="http://schemas.microsoft.com/office/drawing/2014/chartex" xmlns:cx1="http://schemas.microsoft.com/office/drawing/2015/9/8/chartex" xmlns:mc="http://schemas.openxmlformats.org/markup-compatibility/2006" xmlns:o="urn:schemas-microsoft-com:office:office" xmlns:r="http://schemas.openxmlformats.org/officeDocument/2006/relationships" xmlns:m="http://schemas.openxmlformats.org/officeDocument/2006/math" xmlns:v="urn:schemas-microsoft-com:vml" xmlns:wp14="http://schemas.microsoft.com/office/word/2010/wordprocessingDrawing" xmlns:wp="http://schemas.openxmlformats.org/drawingml/2006/wordprocessingDrawing" xmlns:w10="urn:schemas-microsoft-com:office:word" xmlns:w="http://schemas.openxmlformats.org/wordprocessingml/2006/main" xmlns:w14="http://schemas.microsoft.com/office/word/2010/wordml" xmlns:w15="http://schemas.microsoft.com/office/word/2012/wordml" xmlns:w16se="http://schemas.microsoft.com/office/word/2015/wordml/symex" xmlns:wpg="http://schemas.microsoft.com/office/word/2010/wordprocessingGroup" xmlns:wpi="http://schemas.microsoft.com/office/word/2010/wordprocessingInk" xmlns:wne="http://schemas.microsoft.com/office/word/2006/wordml" xmlns:wps="http://schemas.microsoft.com/office/word/2010/wordprocessingShape" mc:Ignorable="w14 w15 w16se wp14">
   <w:abstractNum w:abstractNumId="0" w15:restartNumberingAfterBreak="0">
     <w:nsid w:val="3B706DC3"/>
     <w:multiLevelType w:val="hybridMultilevel"/>
@@ -3107,7 +3726,7 @@
 </file>
 
 <file path=word/styles.xml><?xml version="1.0" encoding="utf-8"?>
-<w:styles xmlns:mc="http://schemas.openxmlformats.org/markup-compatibility/2006" xmlns:r="http://schemas.openxmlformats.org/officeDocument/2006/relationships" xmlns:w="http://schemas.openxmlformats.org/wordprocessingml/2006/main" xmlns:w14="http://schemas.microsoft.com/office/word/2010/wordml" xmlns:w15="http://schemas.microsoft.com/office/word/2012/wordml" xmlns:w16cex="http://schemas.microsoft.com/office/word/2018/wordml/cex" xmlns:w16cid="http://schemas.microsoft.com/office/word/2016/wordml/cid" xmlns:w16="http://schemas.microsoft.com/office/word/2018/wordml" xmlns:w16sdtdh="http://schemas.microsoft.com/office/word/2020/wordml/sdtdatahash" xmlns:w16se="http://schemas.microsoft.com/office/word/2015/wordml/symex" mc:Ignorable="w14 w15 w16se w16cid w16 w16cex w16sdtdh">
+<w:styles xmlns:mc="http://schemas.openxmlformats.org/markup-compatibility/2006" xmlns:r="http://schemas.openxmlformats.org/officeDocument/2006/relationships" xmlns:w="http://schemas.openxmlformats.org/wordprocessingml/2006/main" xmlns:w14="http://schemas.microsoft.com/office/word/2010/wordml" xmlns:w15="http://schemas.microsoft.com/office/word/2012/wordml" xmlns:w16se="http://schemas.microsoft.com/office/word/2015/wordml/symex" mc:Ignorable="w14 w15 w16se">
   <w:docDefaults>
     <w:rPrDefault>
       <w:rPr>
@@ -3123,7 +3742,7 @@
       </w:pPr>
     </w:pPrDefault>
   </w:docDefaults>
-  <w:latentStyles w:defLockedState="0" w:defUIPriority="99" w:defSemiHidden="0" w:defUnhideWhenUsed="0" w:defQFormat="0" w:count="376">
+  <w:latentStyles w:defLockedState="0" w:defUIPriority="99" w:defSemiHidden="0" w:defUnhideWhenUsed="0" w:defQFormat="0" w:count="371">
     <w:lsdException w:name="Normal" w:uiPriority="0" w:qFormat="1"/>
     <w:lsdException w:name="heading 1" w:uiPriority="9" w:qFormat="1"/>
     <w:lsdException w:name="heading 2" w:semiHidden="1" w:uiPriority="9" w:unhideWhenUsed="1" w:qFormat="1"/>
@@ -3495,11 +4114,6 @@
     <w:lsdException w:name="List Table 5 Dark Accent 6" w:uiPriority="50"/>
     <w:lsdException w:name="List Table 6 Colorful Accent 6" w:uiPriority="51"/>
     <w:lsdException w:name="List Table 7 Colorful Accent 6" w:uiPriority="52"/>
-    <w:lsdException w:name="Mention" w:semiHidden="1" w:unhideWhenUsed="1"/>
-    <w:lsdException w:name="Smart Hyperlink" w:semiHidden="1" w:unhideWhenUsed="1"/>
-    <w:lsdException w:name="Hashtag" w:semiHidden="1" w:unhideWhenUsed="1"/>
-    <w:lsdException w:name="Unresolved Mention" w:semiHidden="1" w:unhideWhenUsed="1"/>
-    <w:lsdException w:name="Smart Link" w:semiHidden="1" w:unhideWhenUsed="1"/>
   </w:latentStyles>
   <w:style w:type="paragraph" w:default="1" w:styleId="Normal">
     <w:name w:val="Normal"/>
@@ -3964,7 +4578,7 @@
 </file>
 
 <file path=customXml/itemProps1.xml><?xml version="1.0" encoding="utf-8"?>
-<ds:datastoreItem xmlns:ds="http://schemas.openxmlformats.org/officeDocument/2006/customXml" ds:itemID="{BDD29B9E-0800-4F54-8B83-78CCEA7DA6D6}">
+<ds:datastoreItem xmlns:ds="http://schemas.openxmlformats.org/officeDocument/2006/customXml" ds:itemID="{BCCD2979-A135-48B8-9EC1-0AEF15DC6356}">
   <ds:schemaRefs>
     <ds:schemaRef ds:uri="http://schemas.openxmlformats.org/officeDocument/2006/bibliography"/>
   </ds:schemaRefs>

</xml_diff>

<commit_message>
task 2,3 and 4 done for now
</commit_message>
<xml_diff>
--- a/task2/Task2.docx
+++ b/task2/Task2.docx
@@ -1,6 +1,6 @@
 
 <file path=word/document.xml><?xml version="1.0" encoding="utf-8"?>
-<w:document xmlns:wpc="http://schemas.microsoft.com/office/word/2010/wordprocessingCanvas" xmlns:cx="http://schemas.microsoft.com/office/drawing/2014/chartex" xmlns:cx1="http://schemas.microsoft.com/office/drawing/2015/9/8/chartex" xmlns:mc="http://schemas.openxmlformats.org/markup-compatibility/2006" xmlns:o="urn:schemas-microsoft-com:office:office" xmlns:r="http://schemas.openxmlformats.org/officeDocument/2006/relationships" xmlns:m="http://schemas.openxmlformats.org/officeDocument/2006/math" xmlns:v="urn:schemas-microsoft-com:vml" xmlns:wp14="http://schemas.microsoft.com/office/word/2010/wordprocessingDrawing" xmlns:wp="http://schemas.openxmlformats.org/drawingml/2006/wordprocessingDrawing" xmlns:w10="urn:schemas-microsoft-com:office:word" xmlns:w="http://schemas.openxmlformats.org/wordprocessingml/2006/main" xmlns:w14="http://schemas.microsoft.com/office/word/2010/wordml" xmlns:w15="http://schemas.microsoft.com/office/word/2012/wordml" xmlns:w16se="http://schemas.microsoft.com/office/word/2015/wordml/symex" xmlns:wpg="http://schemas.microsoft.com/office/word/2010/wordprocessingGroup" xmlns:wpi="http://schemas.microsoft.com/office/word/2010/wordprocessingInk" xmlns:wne="http://schemas.microsoft.com/office/word/2006/wordml" xmlns:wps="http://schemas.microsoft.com/office/word/2010/wordprocessingShape" mc:Ignorable="w14 w15 w16se wp14">
+<w:document xmlns:wpc="http://schemas.microsoft.com/office/word/2010/wordprocessingCanvas" xmlns:cx="http://schemas.microsoft.com/office/drawing/2014/chartex" xmlns:cx1="http://schemas.microsoft.com/office/drawing/2015/9/8/chartex" xmlns:cx2="http://schemas.microsoft.com/office/drawing/2015/10/21/chartex" xmlns:cx3="http://schemas.microsoft.com/office/drawing/2016/5/9/chartex" xmlns:cx4="http://schemas.microsoft.com/office/drawing/2016/5/10/chartex" xmlns:cx5="http://schemas.microsoft.com/office/drawing/2016/5/11/chartex" xmlns:cx6="http://schemas.microsoft.com/office/drawing/2016/5/12/chartex" xmlns:cx7="http://schemas.microsoft.com/office/drawing/2016/5/13/chartex" xmlns:cx8="http://schemas.microsoft.com/office/drawing/2016/5/14/chartex" xmlns:mc="http://schemas.openxmlformats.org/markup-compatibility/2006" xmlns:aink="http://schemas.microsoft.com/office/drawing/2016/ink" xmlns:am3d="http://schemas.microsoft.com/office/drawing/2017/model3d" xmlns:o="urn:schemas-microsoft-com:office:office" xmlns:r="http://schemas.openxmlformats.org/officeDocument/2006/relationships" xmlns:m="http://schemas.openxmlformats.org/officeDocument/2006/math" xmlns:v="urn:schemas-microsoft-com:vml" xmlns:wp14="http://schemas.microsoft.com/office/word/2010/wordprocessingDrawing" xmlns:wp="http://schemas.openxmlformats.org/drawingml/2006/wordprocessingDrawing" xmlns:w10="urn:schemas-microsoft-com:office:word" xmlns:w="http://schemas.openxmlformats.org/wordprocessingml/2006/main" xmlns:w14="http://schemas.microsoft.com/office/word/2010/wordml" xmlns:w15="http://schemas.microsoft.com/office/word/2012/wordml" xmlns:w16cex="http://schemas.microsoft.com/office/word/2018/wordml/cex" xmlns:w16cid="http://schemas.microsoft.com/office/word/2016/wordml/cid" xmlns:w16="http://schemas.microsoft.com/office/word/2018/wordml" xmlns:w16sdtdh="http://schemas.microsoft.com/office/word/2020/wordml/sdtdatahash" xmlns:w16se="http://schemas.microsoft.com/office/word/2015/wordml/symex" xmlns:wpg="http://schemas.microsoft.com/office/word/2010/wordprocessingGroup" xmlns:wpi="http://schemas.microsoft.com/office/word/2010/wordprocessingInk" xmlns:wne="http://schemas.microsoft.com/office/word/2006/wordml" xmlns:wps="http://schemas.microsoft.com/office/word/2010/wordprocessingShape" mc:Ignorable="w14 w15 w16se w16cid w16 w16cex w16sdtdh wp14">
   <w:body>
     <w:p>
       <w:pPr>
@@ -626,14 +626,14 @@
         <w:rPr>
           <w:rFonts w:ascii="Arial" w:hAnsi="Arial" w:cs="Arial"/>
         </w:rPr>
-        <w:t xml:space="preserve">y = ax + c                 </w:t>
+        <w:t xml:space="preserve">y = ax + c               </w:t>
       </w:r>
       <w:proofErr w:type="gramStart"/>
       <w:r>
         <w:rPr>
           <w:rFonts w:ascii="Arial" w:hAnsi="Arial" w:cs="Arial"/>
         </w:rPr>
-        <w:t>;is</w:t>
+        <w:t xml:space="preserve">  ;is</w:t>
       </w:r>
       <w:proofErr w:type="gramEnd"/>
       <w:r>
@@ -935,6 +935,7 @@
         <w:rPr>
           <w:rFonts w:ascii="Arial" w:hAnsi="Arial" w:cs="Arial"/>
         </w:rPr>
+        <w:lastRenderedPageBreak/>
         <w:t>Can we compare the coefficients obtain for different nested models?</w:t>
       </w:r>
     </w:p>
@@ -1442,8 +1443,6 @@
         </w:rPr>
         <w:t>line. We also discussed how nested models affect the linear regression model.</w:t>
       </w:r>
-      <w:bookmarkStart w:id="0" w:name="_GoBack"/>
-      <w:bookmarkEnd w:id="0"/>
     </w:p>
     <w:p>
       <w:pPr>
@@ -1474,7 +1473,6 @@
           <w:u w:val="single"/>
           <w:lang w:eastAsia="en-GB"/>
         </w:rPr>
-        <w:lastRenderedPageBreak/>
         <mc:AlternateContent>
           <mc:Choice Requires="wps">
             <w:drawing>
@@ -1553,7 +1551,7 @@
               </wp:anchor>
             </w:drawing>
           </mc:Choice>
-          <mc:Fallback xmlns:w16sdtdh="http://schemas.microsoft.com/office/word/2020/wordml/sdtdatahash" xmlns:w16="http://schemas.microsoft.com/office/word/2018/wordml" xmlns:w16cid="http://schemas.microsoft.com/office/word/2016/wordml/cid" xmlns:w16cex="http://schemas.microsoft.com/office/word/2018/wordml/cex" xmlns:am3d="http://schemas.microsoft.com/office/drawing/2017/model3d" xmlns:aink="http://schemas.microsoft.com/office/drawing/2016/ink" xmlns:cx8="http://schemas.microsoft.com/office/drawing/2016/5/14/chartex" xmlns:cx7="http://schemas.microsoft.com/office/drawing/2016/5/13/chartex" xmlns:cx6="http://schemas.microsoft.com/office/drawing/2016/5/12/chartex" xmlns:cx5="http://schemas.microsoft.com/office/drawing/2016/5/11/chartex" xmlns:cx4="http://schemas.microsoft.com/office/drawing/2016/5/10/chartex" xmlns:cx3="http://schemas.microsoft.com/office/drawing/2016/5/9/chartex" xmlns:cx2="http://schemas.microsoft.com/office/drawing/2015/10/21/chartex">
+          <mc:Fallback>
             <w:pict>
               <v:shapetype w14:anchorId="404BCF7C" id="_x0000_t202" coordsize="21600,21600" o:spt="202" path="m,l,21600r21600,l21600,xe">
                 <v:stroke joinstyle="miter"/>
@@ -1677,7 +1675,7 @@
               </wp:anchor>
             </w:drawing>
           </mc:Choice>
-          <mc:Fallback xmlns:w16sdtdh="http://schemas.microsoft.com/office/word/2020/wordml/sdtdatahash" xmlns:w16="http://schemas.microsoft.com/office/word/2018/wordml" xmlns:w16cid="http://schemas.microsoft.com/office/word/2016/wordml/cid" xmlns:w16cex="http://schemas.microsoft.com/office/word/2018/wordml/cex" xmlns:am3d="http://schemas.microsoft.com/office/drawing/2017/model3d" xmlns:aink="http://schemas.microsoft.com/office/drawing/2016/ink" xmlns:cx8="http://schemas.microsoft.com/office/drawing/2016/5/14/chartex" xmlns:cx7="http://schemas.microsoft.com/office/drawing/2016/5/13/chartex" xmlns:cx6="http://schemas.microsoft.com/office/drawing/2016/5/12/chartex" xmlns:cx5="http://schemas.microsoft.com/office/drawing/2016/5/11/chartex" xmlns:cx4="http://schemas.microsoft.com/office/drawing/2016/5/10/chartex" xmlns:cx3="http://schemas.microsoft.com/office/drawing/2016/5/9/chartex" xmlns:cx2="http://schemas.microsoft.com/office/drawing/2015/10/21/chartex">
+          <mc:Fallback>
             <w:pict>
               <v:shape w14:anchorId="04DBE36B" id="_x0000_s1027" type="#_x0000_t202" style="position:absolute;margin-left:259.05pt;margin-top:0;width:54.95pt;height:19.8pt;z-index:251667454;visibility:visible;mso-wrap-style:square;mso-width-percent:0;mso-height-percent:0;mso-wrap-distance-left:9pt;mso-wrap-distance-top:3.6pt;mso-wrap-distance-right:9pt;mso-wrap-distance-bottom:3.6pt;mso-position-horizontal:absolute;mso-position-horizontal-relative:text;mso-position-vertical:absolute;mso-position-vertical-relative:text;mso-width-percent:0;mso-height-percent:0;mso-width-relative:margin;mso-height-relative:margin;v-text-anchor:top" o:gfxdata="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">
                 <v:textbox>
@@ -1915,7 +1913,7 @@
               </wp:anchor>
             </w:drawing>
           </mc:Choice>
-          <mc:Fallback xmlns:w16sdtdh="http://schemas.microsoft.com/office/word/2020/wordml/sdtdatahash" xmlns:w16="http://schemas.microsoft.com/office/word/2018/wordml" xmlns:w16cid="http://schemas.microsoft.com/office/word/2016/wordml/cid" xmlns:w16cex="http://schemas.microsoft.com/office/word/2018/wordml/cex" xmlns:am3d="http://schemas.microsoft.com/office/drawing/2017/model3d" xmlns:aink="http://schemas.microsoft.com/office/drawing/2016/ink" xmlns:cx8="http://schemas.microsoft.com/office/drawing/2016/5/14/chartex" xmlns:cx7="http://schemas.microsoft.com/office/drawing/2016/5/13/chartex" xmlns:cx6="http://schemas.microsoft.com/office/drawing/2016/5/12/chartex" xmlns:cx5="http://schemas.microsoft.com/office/drawing/2016/5/11/chartex" xmlns:cx4="http://schemas.microsoft.com/office/drawing/2016/5/10/chartex" xmlns:cx3="http://schemas.microsoft.com/office/drawing/2016/5/9/chartex" xmlns:cx2="http://schemas.microsoft.com/office/drawing/2015/10/21/chartex">
+          <mc:Fallback>
             <w:pict>
               <v:shape w14:anchorId="08140DE2" id="_x0000_s1028" type="#_x0000_t202" style="position:absolute;margin-left:124.15pt;margin-top:0;width:56.65pt;height:18.1pt;z-index:251668479;visibility:visible;mso-wrap-style:square;mso-width-percent:0;mso-height-percent:0;mso-wrap-distance-left:9pt;mso-wrap-distance-top:3.6pt;mso-wrap-distance-right:9pt;mso-wrap-distance-bottom:3.6pt;mso-position-horizontal:absolute;mso-position-horizontal-relative:text;mso-position-vertical:absolute;mso-position-vertical-relative:text;mso-width-percent:0;mso-height-percent:0;mso-width-relative:margin;mso-height-relative:margin;v-text-anchor:top" o:gfxdata="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">
                 <v:fill opacity="0"/>
@@ -2096,7 +2094,7 @@
               </wp:anchor>
             </w:drawing>
           </mc:Choice>
-          <mc:Fallback xmlns:w16sdtdh="http://schemas.microsoft.com/office/word/2020/wordml/sdtdatahash" xmlns:w16="http://schemas.microsoft.com/office/word/2018/wordml" xmlns:w16cid="http://schemas.microsoft.com/office/word/2016/wordml/cid" xmlns:w16cex="http://schemas.microsoft.com/office/word/2018/wordml/cex" xmlns:am3d="http://schemas.microsoft.com/office/drawing/2017/model3d" xmlns:aink="http://schemas.microsoft.com/office/drawing/2016/ink" xmlns:cx8="http://schemas.microsoft.com/office/drawing/2016/5/14/chartex" xmlns:cx7="http://schemas.microsoft.com/office/drawing/2016/5/13/chartex" xmlns:cx6="http://schemas.microsoft.com/office/drawing/2016/5/12/chartex" xmlns:cx5="http://schemas.microsoft.com/office/drawing/2016/5/11/chartex" xmlns:cx4="http://schemas.microsoft.com/office/drawing/2016/5/10/chartex" xmlns:cx3="http://schemas.microsoft.com/office/drawing/2016/5/9/chartex" xmlns:cx2="http://schemas.microsoft.com/office/drawing/2015/10/21/chartex">
+          <mc:Fallback>
             <w:pict>
               <v:shape w14:anchorId="271492F7" id="_x0000_s1029" type="#_x0000_t202" style="position:absolute;margin-left:0;margin-top:108.45pt;width:52.15pt;height:20.4pt;z-index:251666429;visibility:visible;mso-wrap-style:square;mso-width-percent:0;mso-height-percent:0;mso-wrap-distance-left:9pt;mso-wrap-distance-top:3.6pt;mso-wrap-distance-right:9pt;mso-wrap-distance-bottom:3.6pt;mso-position-horizontal:left;mso-position-horizontal-relative:margin;mso-position-vertical:absolute;mso-position-vertical-relative:text;mso-width-percent:0;mso-height-percent:0;mso-width-relative:margin;mso-height-relative:margin;v-text-anchor:top" o:gfxdata="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">
                 <v:textbox>
@@ -2197,7 +2195,7 @@
               </wp:anchor>
             </w:drawing>
           </mc:Choice>
-          <mc:Fallback xmlns:w16sdtdh="http://schemas.microsoft.com/office/word/2020/wordml/sdtdatahash" xmlns:w16="http://schemas.microsoft.com/office/word/2018/wordml" xmlns:w16cid="http://schemas.microsoft.com/office/word/2016/wordml/cid" xmlns:w16cex="http://schemas.microsoft.com/office/word/2018/wordml/cex" xmlns:am3d="http://schemas.microsoft.com/office/drawing/2017/model3d" xmlns:aink="http://schemas.microsoft.com/office/drawing/2016/ink" xmlns:cx8="http://schemas.microsoft.com/office/drawing/2016/5/14/chartex" xmlns:cx7="http://schemas.microsoft.com/office/drawing/2016/5/13/chartex" xmlns:cx6="http://schemas.microsoft.com/office/drawing/2016/5/12/chartex" xmlns:cx5="http://schemas.microsoft.com/office/drawing/2016/5/11/chartex" xmlns:cx4="http://schemas.microsoft.com/office/drawing/2016/5/10/chartex" xmlns:cx3="http://schemas.microsoft.com/office/drawing/2016/5/9/chartex" xmlns:cx2="http://schemas.microsoft.com/office/drawing/2015/10/21/chartex">
+          <mc:Fallback>
             <w:pict>
               <v:rect w14:anchorId="57B66659" id="Rectangle 11" o:spid="_x0000_s1026" style="position:absolute;margin-left:0;margin-top:201.65pt;width:28.9pt;height:9.1pt;flip:y;z-index:251678720;visibility:visible;mso-wrap-style:square;mso-width-percent:0;mso-height-percent:0;mso-wrap-distance-left:9pt;mso-wrap-distance-top:0;mso-wrap-distance-right:9pt;mso-wrap-distance-bottom:0;mso-position-horizontal:left;mso-position-horizontal-relative:margin;mso-position-vertical:absolute;mso-position-vertical-relative:text;mso-width-percent:0;mso-height-percent:0;mso-width-relative:margin;mso-height-relative:margin;v-text-anchor:middle" o:gfxdata="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" fillcolor="#5b9bd5 [3204]" strokecolor="#1f4d78 [1604]" strokeweight="1pt">
                 <v:fill opacity="9766f"/>
@@ -2357,7 +2355,7 @@
               </wp:anchor>
             </w:drawing>
           </mc:Choice>
-          <mc:Fallback xmlns:w16sdtdh="http://schemas.microsoft.com/office/word/2020/wordml/sdtdatahash" xmlns:w16="http://schemas.microsoft.com/office/word/2018/wordml" xmlns:w16cid="http://schemas.microsoft.com/office/word/2016/wordml/cid" xmlns:w16cex="http://schemas.microsoft.com/office/word/2018/wordml/cex" xmlns:am3d="http://schemas.microsoft.com/office/drawing/2017/model3d" xmlns:aink="http://schemas.microsoft.com/office/drawing/2016/ink" xmlns:cx8="http://schemas.microsoft.com/office/drawing/2016/5/14/chartex" xmlns:cx7="http://schemas.microsoft.com/office/drawing/2016/5/13/chartex" xmlns:cx6="http://schemas.microsoft.com/office/drawing/2016/5/12/chartex" xmlns:cx5="http://schemas.microsoft.com/office/drawing/2016/5/11/chartex" xmlns:cx4="http://schemas.microsoft.com/office/drawing/2016/5/10/chartex" xmlns:cx3="http://schemas.microsoft.com/office/drawing/2016/5/9/chartex" xmlns:cx2="http://schemas.microsoft.com/office/drawing/2015/10/21/chartex">
+          <mc:Fallback>
             <w:pict>
               <v:shape w14:anchorId="5F2D67C2" id="_x0000_s1030" type="#_x0000_t202" style="position:absolute;margin-left:279.05pt;margin-top:22.55pt;width:59.5pt;height:22.65pt;z-index:251663354;visibility:visible;mso-wrap-style:square;mso-width-percent:0;mso-height-percent:0;mso-wrap-distance-left:9pt;mso-wrap-distance-top:3.6pt;mso-wrap-distance-right:9pt;mso-wrap-distance-bottom:3.6pt;mso-position-horizontal:absolute;mso-position-horizontal-relative:text;mso-position-vertical:absolute;mso-position-vertical-relative:text;mso-width-percent:0;mso-height-percent:0;mso-width-relative:margin;mso-height-relative:margin;v-text-anchor:top" o:gfxdata="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">
                 <v:textbox>
@@ -2458,7 +2456,7 @@
               </wp:anchor>
             </w:drawing>
           </mc:Choice>
-          <mc:Fallback xmlns:w16sdtdh="http://schemas.microsoft.com/office/word/2020/wordml/sdtdatahash" xmlns:w16="http://schemas.microsoft.com/office/word/2018/wordml" xmlns:w16cid="http://schemas.microsoft.com/office/word/2016/wordml/cid" xmlns:w16cex="http://schemas.microsoft.com/office/word/2018/wordml/cex" xmlns:am3d="http://schemas.microsoft.com/office/drawing/2017/model3d" xmlns:aink="http://schemas.microsoft.com/office/drawing/2016/ink" xmlns:cx8="http://schemas.microsoft.com/office/drawing/2016/5/14/chartex" xmlns:cx7="http://schemas.microsoft.com/office/drawing/2016/5/13/chartex" xmlns:cx6="http://schemas.microsoft.com/office/drawing/2016/5/12/chartex" xmlns:cx5="http://schemas.microsoft.com/office/drawing/2016/5/11/chartex" xmlns:cx4="http://schemas.microsoft.com/office/drawing/2016/5/10/chartex" xmlns:cx3="http://schemas.microsoft.com/office/drawing/2016/5/9/chartex" xmlns:cx2="http://schemas.microsoft.com/office/drawing/2015/10/21/chartex">
+          <mc:Fallback>
             <w:pict>
               <v:shapetype w14:anchorId="4D5E295C" id="_x0000_t23" coordsize="21600,21600" o:spt="23" adj="5400" path="m,10800qy10800,,21600,10800,10800,21600,,10800xm@0,10800qy10800@2@1,10800,10800@0@0,10800xe">
                 <v:formulas>
@@ -2620,7 +2618,7 @@
               </wp:anchor>
             </w:drawing>
           </mc:Choice>
-          <mc:Fallback xmlns:w16sdtdh="http://schemas.microsoft.com/office/word/2020/wordml/sdtdatahash" xmlns:w16="http://schemas.microsoft.com/office/word/2018/wordml" xmlns:w16cid="http://schemas.microsoft.com/office/word/2016/wordml/cid" xmlns:w16cex="http://schemas.microsoft.com/office/word/2018/wordml/cex" xmlns:am3d="http://schemas.microsoft.com/office/drawing/2017/model3d" xmlns:aink="http://schemas.microsoft.com/office/drawing/2016/ink" xmlns:cx8="http://schemas.microsoft.com/office/drawing/2016/5/14/chartex" xmlns:cx7="http://schemas.microsoft.com/office/drawing/2016/5/13/chartex" xmlns:cx6="http://schemas.microsoft.com/office/drawing/2016/5/12/chartex" xmlns:cx5="http://schemas.microsoft.com/office/drawing/2016/5/11/chartex" xmlns:cx4="http://schemas.microsoft.com/office/drawing/2016/5/10/chartex" xmlns:cx3="http://schemas.microsoft.com/office/drawing/2016/5/9/chartex" xmlns:cx2="http://schemas.microsoft.com/office/drawing/2015/10/21/chartex">
+          <mc:Fallback>
             <w:pict>
               <v:shape w14:anchorId="46DEB199" id="_x0000_s1031" type="#_x0000_t202" style="position:absolute;margin-left:199.15pt;margin-top:1.1pt;width:57.8pt;height:21.5pt;z-index:251664379;visibility:visible;mso-wrap-style:square;mso-width-percent:0;mso-height-percent:0;mso-wrap-distance-left:9pt;mso-wrap-distance-top:3.6pt;mso-wrap-distance-right:9pt;mso-wrap-distance-bottom:3.6pt;mso-position-horizontal:absolute;mso-position-horizontal-relative:text;mso-position-vertical:absolute;mso-position-vertical-relative:text;mso-width-percent:0;mso-height-percent:0;mso-width-relative:margin;mso-height-relative:margin;v-text-anchor:top" o:gfxdata="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">
                 <v:textbox>
@@ -2732,7 +2730,7 @@
               </wp:anchor>
             </w:drawing>
           </mc:Choice>
-          <mc:Fallback xmlns:w16sdtdh="http://schemas.microsoft.com/office/word/2020/wordml/sdtdatahash" xmlns:w16="http://schemas.microsoft.com/office/word/2018/wordml" xmlns:w16cid="http://schemas.microsoft.com/office/word/2016/wordml/cid" xmlns:w16cex="http://schemas.microsoft.com/office/word/2018/wordml/cex" xmlns:am3d="http://schemas.microsoft.com/office/drawing/2017/model3d" xmlns:aink="http://schemas.microsoft.com/office/drawing/2016/ink" xmlns:cx8="http://schemas.microsoft.com/office/drawing/2016/5/14/chartex" xmlns:cx7="http://schemas.microsoft.com/office/drawing/2016/5/13/chartex" xmlns:cx6="http://schemas.microsoft.com/office/drawing/2016/5/12/chartex" xmlns:cx5="http://schemas.microsoft.com/office/drawing/2016/5/11/chartex" xmlns:cx4="http://schemas.microsoft.com/office/drawing/2016/5/10/chartex" xmlns:cx3="http://schemas.microsoft.com/office/drawing/2016/5/9/chartex" xmlns:cx2="http://schemas.microsoft.com/office/drawing/2015/10/21/chartex">
+          <mc:Fallback>
             <w:pict>
               <v:shape w14:anchorId="65D86620" id="_x0000_s1032" type="#_x0000_t202" style="position:absolute;margin-left:78.15pt;margin-top:.6pt;width:54.95pt;height:19.8pt;z-index:251665404;visibility:visible;mso-wrap-style:square;mso-width-percent:0;mso-height-percent:0;mso-wrap-distance-left:9pt;mso-wrap-distance-top:3.6pt;mso-wrap-distance-right:9pt;mso-wrap-distance-bottom:3.6pt;mso-position-horizontal:absolute;mso-position-horizontal-relative:text;mso-position-vertical:absolute;mso-position-vertical-relative:text;mso-width-percent:0;mso-height-percent:0;mso-width-relative:margin;mso-height-relative:margin;v-text-anchor:top" o:gfxdata="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">
                 <v:textbox>
@@ -2946,7 +2944,7 @@
               </wp:anchor>
             </w:drawing>
           </mc:Choice>
-          <mc:Fallback xmlns:w16sdtdh="http://schemas.microsoft.com/office/word/2020/wordml/sdtdatahash" xmlns:w16="http://schemas.microsoft.com/office/word/2018/wordml" xmlns:w16cid="http://schemas.microsoft.com/office/word/2016/wordml/cid" xmlns:w16cex="http://schemas.microsoft.com/office/word/2018/wordml/cex" xmlns:am3d="http://schemas.microsoft.com/office/drawing/2017/model3d" xmlns:aink="http://schemas.microsoft.com/office/drawing/2016/ink" xmlns:cx8="http://schemas.microsoft.com/office/drawing/2016/5/14/chartex" xmlns:cx7="http://schemas.microsoft.com/office/drawing/2016/5/13/chartex" xmlns:cx6="http://schemas.microsoft.com/office/drawing/2016/5/12/chartex" xmlns:cx5="http://schemas.microsoft.com/office/drawing/2016/5/11/chartex" xmlns:cx4="http://schemas.microsoft.com/office/drawing/2016/5/10/chartex" xmlns:cx3="http://schemas.microsoft.com/office/drawing/2016/5/9/chartex" xmlns:cx2="http://schemas.microsoft.com/office/drawing/2015/10/21/chartex">
+          <mc:Fallback>
             <w:pict>
               <v:shape w14:anchorId="106ABA53" id="Donut 10" o:spid="_x0000_s1026" type="#_x0000_t23" style="position:absolute;margin-left:181.35pt;margin-top:17.95pt;width:18.15pt;height:18.7pt;z-index:251677696;visibility:visible;mso-wrap-style:square;mso-wrap-distance-left:9pt;mso-wrap-distance-top:0;mso-wrap-distance-right:9pt;mso-wrap-distance-bottom:0;mso-position-horizontal:absolute;mso-position-horizontal-relative:text;mso-position-vertical:absolute;mso-position-vertical-relative:text;v-text-anchor:middle" o:gfxdata="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" fillcolor="red" strokecolor="#1f4d78 [1604]" strokeweight="1pt">
                 <v:stroke joinstyle="miter"/>
@@ -3030,7 +3028,7 @@
               </wp:anchor>
             </w:drawing>
           </mc:Choice>
-          <mc:Fallback xmlns:w16sdtdh="http://schemas.microsoft.com/office/word/2020/wordml/sdtdatahash" xmlns:w16="http://schemas.microsoft.com/office/word/2018/wordml" xmlns:w16cid="http://schemas.microsoft.com/office/word/2016/wordml/cid" xmlns:w16cex="http://schemas.microsoft.com/office/word/2018/wordml/cex" xmlns:am3d="http://schemas.microsoft.com/office/drawing/2017/model3d" xmlns:aink="http://schemas.microsoft.com/office/drawing/2016/ink" xmlns:cx8="http://schemas.microsoft.com/office/drawing/2016/5/14/chartex" xmlns:cx7="http://schemas.microsoft.com/office/drawing/2016/5/13/chartex" xmlns:cx6="http://schemas.microsoft.com/office/drawing/2016/5/12/chartex" xmlns:cx5="http://schemas.microsoft.com/office/drawing/2016/5/11/chartex" xmlns:cx4="http://schemas.microsoft.com/office/drawing/2016/5/10/chartex" xmlns:cx3="http://schemas.microsoft.com/office/drawing/2016/5/9/chartex" xmlns:cx2="http://schemas.microsoft.com/office/drawing/2015/10/21/chartex">
+          <mc:Fallback>
             <w:pict>
               <v:rect w14:anchorId="65F99C6C" id="Rectangle 12" o:spid="_x0000_s1026" style="position:absolute;margin-left:216.85pt;margin-top:4.45pt;width:28.9pt;height:9.1pt;flip:y;z-index:251680768;visibility:visible;mso-wrap-style:square;mso-width-percent:0;mso-height-percent:0;mso-wrap-distance-left:9pt;mso-wrap-distance-top:0;mso-wrap-distance-right:9pt;mso-wrap-distance-bottom:0;mso-position-horizontal:absolute;mso-position-horizontal-relative:margin;mso-position-vertical:absolute;mso-position-vertical-relative:text;mso-width-percent:0;mso-height-percent:0;mso-width-relative:margin;mso-height-relative:margin;v-text-anchor:middle" o:gfxdata="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" fillcolor="#5b9bd5 [3204]" strokecolor="#1f4d78 [1604]" strokeweight="1pt">
                 <v:fill opacity="9766f"/>
@@ -3187,7 +3185,7 @@
               </wp:anchor>
             </w:drawing>
           </mc:Choice>
-          <mc:Fallback xmlns:w16sdtdh="http://schemas.microsoft.com/office/word/2020/wordml/sdtdatahash" xmlns:w16="http://schemas.microsoft.com/office/word/2018/wordml" xmlns:w16cid="http://schemas.microsoft.com/office/word/2016/wordml/cid" xmlns:w16cex="http://schemas.microsoft.com/office/word/2018/wordml/cex" xmlns:am3d="http://schemas.microsoft.com/office/drawing/2017/model3d" xmlns:aink="http://schemas.microsoft.com/office/drawing/2016/ink" xmlns:cx8="http://schemas.microsoft.com/office/drawing/2016/5/14/chartex" xmlns:cx7="http://schemas.microsoft.com/office/drawing/2016/5/13/chartex" xmlns:cx6="http://schemas.microsoft.com/office/drawing/2016/5/12/chartex" xmlns:cx5="http://schemas.microsoft.com/office/drawing/2016/5/11/chartex" xmlns:cx4="http://schemas.microsoft.com/office/drawing/2016/5/10/chartex" xmlns:cx3="http://schemas.microsoft.com/office/drawing/2016/5/9/chartex" xmlns:cx2="http://schemas.microsoft.com/office/drawing/2015/10/21/chartex">
+          <mc:Fallback>
             <w:pict>
               <v:shape w14:anchorId="60BF84D2" id="_x0000_s1033" type="#_x0000_t202" style="position:absolute;margin-left:0;margin-top:8.45pt;width:43.65pt;height:20.4pt;z-index:251662329;visibility:visible;mso-wrap-style:square;mso-width-percent:0;mso-height-percent:0;mso-wrap-distance-left:9pt;mso-wrap-distance-top:3.6pt;mso-wrap-distance-right:9pt;mso-wrap-distance-bottom:3.6pt;mso-position-horizontal:left;mso-position-horizontal-relative:margin;mso-position-vertical:absolute;mso-position-vertical-relative:text;mso-width-percent:0;mso-height-percent:0;mso-width-relative:margin;mso-height-relative:margin;v-text-anchor:top" o:gfxdata="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">
                 <v:textbox>
@@ -3385,7 +3383,7 @@
 </file>
 
 <file path=word/endnotes.xml><?xml version="1.0" encoding="utf-8"?>
-<w:endnotes xmlns:wpc="http://schemas.microsoft.com/office/word/2010/wordprocessingCanvas" xmlns:cx="http://schemas.microsoft.com/office/drawing/2014/chartex" xmlns:cx1="http://schemas.microsoft.com/office/drawing/2015/9/8/chartex" xmlns:mc="http://schemas.openxmlformats.org/markup-compatibility/2006" xmlns:o="urn:schemas-microsoft-com:office:office" xmlns:r="http://schemas.openxmlformats.org/officeDocument/2006/relationships" xmlns:m="http://schemas.openxmlformats.org/officeDocument/2006/math" xmlns:v="urn:schemas-microsoft-com:vml" xmlns:wp14="http://schemas.microsoft.com/office/word/2010/wordprocessingDrawing" xmlns:wp="http://schemas.openxmlformats.org/drawingml/2006/wordprocessingDrawing" xmlns:w10="urn:schemas-microsoft-com:office:word" xmlns:w="http://schemas.openxmlformats.org/wordprocessingml/2006/main" xmlns:w14="http://schemas.microsoft.com/office/word/2010/wordml" xmlns:w15="http://schemas.microsoft.com/office/word/2012/wordml" xmlns:w16se="http://schemas.microsoft.com/office/word/2015/wordml/symex" xmlns:wpg="http://schemas.microsoft.com/office/word/2010/wordprocessingGroup" xmlns:wpi="http://schemas.microsoft.com/office/word/2010/wordprocessingInk" xmlns:wne="http://schemas.microsoft.com/office/word/2006/wordml" xmlns:wps="http://schemas.microsoft.com/office/word/2010/wordprocessingShape" mc:Ignorable="w14 w15 w16se wp14">
+<w:endnotes xmlns:wpc="http://schemas.microsoft.com/office/word/2010/wordprocessingCanvas" xmlns:cx="http://schemas.microsoft.com/office/drawing/2014/chartex" xmlns:cx1="http://schemas.microsoft.com/office/drawing/2015/9/8/chartex" xmlns:cx2="http://schemas.microsoft.com/office/drawing/2015/10/21/chartex" xmlns:cx3="http://schemas.microsoft.com/office/drawing/2016/5/9/chartex" xmlns:cx4="http://schemas.microsoft.com/office/drawing/2016/5/10/chartex" xmlns:cx5="http://schemas.microsoft.com/office/drawing/2016/5/11/chartex" xmlns:cx6="http://schemas.microsoft.com/office/drawing/2016/5/12/chartex" xmlns:cx7="http://schemas.microsoft.com/office/drawing/2016/5/13/chartex" xmlns:cx8="http://schemas.microsoft.com/office/drawing/2016/5/14/chartex" xmlns:mc="http://schemas.openxmlformats.org/markup-compatibility/2006" xmlns:aink="http://schemas.microsoft.com/office/drawing/2016/ink" xmlns:am3d="http://schemas.microsoft.com/office/drawing/2017/model3d" xmlns:o="urn:schemas-microsoft-com:office:office" xmlns:r="http://schemas.openxmlformats.org/officeDocument/2006/relationships" xmlns:m="http://schemas.openxmlformats.org/officeDocument/2006/math" xmlns:v="urn:schemas-microsoft-com:vml" xmlns:wp14="http://schemas.microsoft.com/office/word/2010/wordprocessingDrawing" xmlns:wp="http://schemas.openxmlformats.org/drawingml/2006/wordprocessingDrawing" xmlns:w10="urn:schemas-microsoft-com:office:word" xmlns:w="http://schemas.openxmlformats.org/wordprocessingml/2006/main" xmlns:w14="http://schemas.microsoft.com/office/word/2010/wordml" xmlns:w15="http://schemas.microsoft.com/office/word/2012/wordml" xmlns:w16cex="http://schemas.microsoft.com/office/word/2018/wordml/cex" xmlns:w16cid="http://schemas.microsoft.com/office/word/2016/wordml/cid" xmlns:w16="http://schemas.microsoft.com/office/word/2018/wordml" xmlns:w16sdtdh="http://schemas.microsoft.com/office/word/2020/wordml/sdtdatahash" xmlns:w16se="http://schemas.microsoft.com/office/word/2015/wordml/symex" xmlns:wpg="http://schemas.microsoft.com/office/word/2010/wordprocessingGroup" xmlns:wpi="http://schemas.microsoft.com/office/word/2010/wordprocessingInk" xmlns:wne="http://schemas.microsoft.com/office/word/2006/wordml" xmlns:wps="http://schemas.microsoft.com/office/word/2010/wordprocessingShape" mc:Ignorable="w14 w15 w16se w16cid w16 w16cex w16sdtdh wp14">
   <w:endnote w:type="separator" w:id="-1">
     <w:p>
       <w:pPr>
@@ -3410,7 +3408,7 @@
 </file>
 
 <file path=word/footnotes.xml><?xml version="1.0" encoding="utf-8"?>
-<w:footnotes xmlns:wpc="http://schemas.microsoft.com/office/word/2010/wordprocessingCanvas" xmlns:cx="http://schemas.microsoft.com/office/drawing/2014/chartex" xmlns:cx1="http://schemas.microsoft.com/office/drawing/2015/9/8/chartex" xmlns:mc="http://schemas.openxmlformats.org/markup-compatibility/2006" xmlns:o="urn:schemas-microsoft-com:office:office" xmlns:r="http://schemas.openxmlformats.org/officeDocument/2006/relationships" xmlns:m="http://schemas.openxmlformats.org/officeDocument/2006/math" xmlns:v="urn:schemas-microsoft-com:vml" xmlns:wp14="http://schemas.microsoft.com/office/word/2010/wordprocessingDrawing" xmlns:wp="http://schemas.openxmlformats.org/drawingml/2006/wordprocessingDrawing" xmlns:w10="urn:schemas-microsoft-com:office:word" xmlns:w="http://schemas.openxmlformats.org/wordprocessingml/2006/main" xmlns:w14="http://schemas.microsoft.com/office/word/2010/wordml" xmlns:w15="http://schemas.microsoft.com/office/word/2012/wordml" xmlns:w16se="http://schemas.microsoft.com/office/word/2015/wordml/symex" xmlns:wpg="http://schemas.microsoft.com/office/word/2010/wordprocessingGroup" xmlns:wpi="http://schemas.microsoft.com/office/word/2010/wordprocessingInk" xmlns:wne="http://schemas.microsoft.com/office/word/2006/wordml" xmlns:wps="http://schemas.microsoft.com/office/word/2010/wordprocessingShape" mc:Ignorable="w14 w15 w16se wp14">
+<w:footnotes xmlns:wpc="http://schemas.microsoft.com/office/word/2010/wordprocessingCanvas" xmlns:cx="http://schemas.microsoft.com/office/drawing/2014/chartex" xmlns:cx1="http://schemas.microsoft.com/office/drawing/2015/9/8/chartex" xmlns:cx2="http://schemas.microsoft.com/office/drawing/2015/10/21/chartex" xmlns:cx3="http://schemas.microsoft.com/office/drawing/2016/5/9/chartex" xmlns:cx4="http://schemas.microsoft.com/office/drawing/2016/5/10/chartex" xmlns:cx5="http://schemas.microsoft.com/office/drawing/2016/5/11/chartex" xmlns:cx6="http://schemas.microsoft.com/office/drawing/2016/5/12/chartex" xmlns:cx7="http://schemas.microsoft.com/office/drawing/2016/5/13/chartex" xmlns:cx8="http://schemas.microsoft.com/office/drawing/2016/5/14/chartex" xmlns:mc="http://schemas.openxmlformats.org/markup-compatibility/2006" xmlns:aink="http://schemas.microsoft.com/office/drawing/2016/ink" xmlns:am3d="http://schemas.microsoft.com/office/drawing/2017/model3d" xmlns:o="urn:schemas-microsoft-com:office:office" xmlns:r="http://schemas.openxmlformats.org/officeDocument/2006/relationships" xmlns:m="http://schemas.openxmlformats.org/officeDocument/2006/math" xmlns:v="urn:schemas-microsoft-com:vml" xmlns:wp14="http://schemas.microsoft.com/office/word/2010/wordprocessingDrawing" xmlns:wp="http://schemas.openxmlformats.org/drawingml/2006/wordprocessingDrawing" xmlns:w10="urn:schemas-microsoft-com:office:word" xmlns:w="http://schemas.openxmlformats.org/wordprocessingml/2006/main" xmlns:w14="http://schemas.microsoft.com/office/word/2010/wordml" xmlns:w15="http://schemas.microsoft.com/office/word/2012/wordml" xmlns:w16cex="http://schemas.microsoft.com/office/word/2018/wordml/cex" xmlns:w16cid="http://schemas.microsoft.com/office/word/2016/wordml/cid" xmlns:w16="http://schemas.microsoft.com/office/word/2018/wordml" xmlns:w16sdtdh="http://schemas.microsoft.com/office/word/2020/wordml/sdtdatahash" xmlns:w16se="http://schemas.microsoft.com/office/word/2015/wordml/symex" xmlns:wpg="http://schemas.microsoft.com/office/word/2010/wordprocessingGroup" xmlns:wpi="http://schemas.microsoft.com/office/word/2010/wordprocessingInk" xmlns:wne="http://schemas.microsoft.com/office/word/2006/wordml" xmlns:wps="http://schemas.microsoft.com/office/word/2010/wordprocessingShape" mc:Ignorable="w14 w15 w16se w16cid w16 w16cex w16sdtdh wp14">
   <w:footnote w:type="separator" w:id="-1">
     <w:p>
       <w:pPr>
@@ -3435,7 +3433,7 @@
 </file>
 
 <file path=word/header1.xml><?xml version="1.0" encoding="utf-8"?>
-<w:hdr xmlns:wpc="http://schemas.microsoft.com/office/word/2010/wordprocessingCanvas" xmlns:cx="http://schemas.microsoft.com/office/drawing/2014/chartex" xmlns:cx1="http://schemas.microsoft.com/office/drawing/2015/9/8/chartex" xmlns:mc="http://schemas.openxmlformats.org/markup-compatibility/2006" xmlns:o="urn:schemas-microsoft-com:office:office" xmlns:r="http://schemas.openxmlformats.org/officeDocument/2006/relationships" xmlns:m="http://schemas.openxmlformats.org/officeDocument/2006/math" xmlns:v="urn:schemas-microsoft-com:vml" xmlns:wp14="http://schemas.microsoft.com/office/word/2010/wordprocessingDrawing" xmlns:wp="http://schemas.openxmlformats.org/drawingml/2006/wordprocessingDrawing" xmlns:w10="urn:schemas-microsoft-com:office:word" xmlns:w="http://schemas.openxmlformats.org/wordprocessingml/2006/main" xmlns:w14="http://schemas.microsoft.com/office/word/2010/wordml" xmlns:w15="http://schemas.microsoft.com/office/word/2012/wordml" xmlns:w16se="http://schemas.microsoft.com/office/word/2015/wordml/symex" xmlns:wpg="http://schemas.microsoft.com/office/word/2010/wordprocessingGroup" xmlns:wpi="http://schemas.microsoft.com/office/word/2010/wordprocessingInk" xmlns:wne="http://schemas.microsoft.com/office/word/2006/wordml" xmlns:wps="http://schemas.microsoft.com/office/word/2010/wordprocessingShape" mc:Ignorable="w14 w15 w16se wp14">
+<w:hdr xmlns:wpc="http://schemas.microsoft.com/office/word/2010/wordprocessingCanvas" xmlns:cx="http://schemas.microsoft.com/office/drawing/2014/chartex" xmlns:cx1="http://schemas.microsoft.com/office/drawing/2015/9/8/chartex" xmlns:cx2="http://schemas.microsoft.com/office/drawing/2015/10/21/chartex" xmlns:cx3="http://schemas.microsoft.com/office/drawing/2016/5/9/chartex" xmlns:cx4="http://schemas.microsoft.com/office/drawing/2016/5/10/chartex" xmlns:cx5="http://schemas.microsoft.com/office/drawing/2016/5/11/chartex" xmlns:cx6="http://schemas.microsoft.com/office/drawing/2016/5/12/chartex" xmlns:cx7="http://schemas.microsoft.com/office/drawing/2016/5/13/chartex" xmlns:cx8="http://schemas.microsoft.com/office/drawing/2016/5/14/chartex" xmlns:mc="http://schemas.openxmlformats.org/markup-compatibility/2006" xmlns:aink="http://schemas.microsoft.com/office/drawing/2016/ink" xmlns:am3d="http://schemas.microsoft.com/office/drawing/2017/model3d" xmlns:o="urn:schemas-microsoft-com:office:office" xmlns:r="http://schemas.openxmlformats.org/officeDocument/2006/relationships" xmlns:m="http://schemas.openxmlformats.org/officeDocument/2006/math" xmlns:v="urn:schemas-microsoft-com:vml" xmlns:wp14="http://schemas.microsoft.com/office/word/2010/wordprocessingDrawing" xmlns:wp="http://schemas.openxmlformats.org/drawingml/2006/wordprocessingDrawing" xmlns:w10="urn:schemas-microsoft-com:office:word" xmlns:w="http://schemas.openxmlformats.org/wordprocessingml/2006/main" xmlns:w14="http://schemas.microsoft.com/office/word/2010/wordml" xmlns:w15="http://schemas.microsoft.com/office/word/2012/wordml" xmlns:w16cex="http://schemas.microsoft.com/office/word/2018/wordml/cex" xmlns:w16cid="http://schemas.microsoft.com/office/word/2016/wordml/cid" xmlns:w16="http://schemas.microsoft.com/office/word/2018/wordml" xmlns:w16sdtdh="http://schemas.microsoft.com/office/word/2020/wordml/sdtdatahash" xmlns:w16se="http://schemas.microsoft.com/office/word/2015/wordml/symex" xmlns:wpg="http://schemas.microsoft.com/office/word/2010/wordprocessingGroup" xmlns:wpi="http://schemas.microsoft.com/office/word/2010/wordprocessingInk" xmlns:wne="http://schemas.microsoft.com/office/word/2006/wordml" xmlns:wps="http://schemas.microsoft.com/office/word/2010/wordprocessingShape" mc:Ignorable="w14 w15 w16se w16cid w16 w16cex w16sdtdh wp14">
   <w:p>
     <w:pPr>
       <w:pStyle w:val="Header"/>
@@ -3455,12 +3453,23 @@
     <w:pPr>
       <w:pStyle w:val="Header"/>
     </w:pPr>
+    <w:r>
+      <w:t>The outliers section and code was done by Dardan Gashi</w:t>
+    </w:r>
+  </w:p>
+  <w:p>
+    <w:pPr>
+      <w:pStyle w:val="Header"/>
+    </w:pPr>
+    <w:r>
+      <w:t>The Nested models section was done by Osman Murad</w:t>
+    </w:r>
   </w:p>
 </w:hdr>
 </file>
 
 <file path=word/numbering.xml><?xml version="1.0" encoding="utf-8"?>
-<w:numbering xmlns:wpc="http://schemas.microsoft.com/office/word/2010/wordprocessingCanvas" xmlns:cx="http://schemas.microsoft.com/office/drawing/2014/chartex" xmlns:cx1="http://schemas.microsoft.com/office/drawing/2015/9/8/chartex" xmlns:mc="http://schemas.openxmlformats.org/markup-compatibility/2006" xmlns:o="urn:schemas-microsoft-com:office:office" xmlns:r="http://schemas.openxmlformats.org/officeDocument/2006/relationships" xmlns:m="http://schemas.openxmlformats.org/officeDocument/2006/math" xmlns:v="urn:schemas-microsoft-com:vml" xmlns:wp14="http://schemas.microsoft.com/office/word/2010/wordprocessingDrawing" xmlns:wp="http://schemas.openxmlformats.org/drawingml/2006/wordprocessingDrawing" xmlns:w10="urn:schemas-microsoft-com:office:word" xmlns:w="http://schemas.openxmlformats.org/wordprocessingml/2006/main" xmlns:w14="http://schemas.microsoft.com/office/word/2010/wordml" xmlns:w15="http://schemas.microsoft.com/office/word/2012/wordml" xmlns:w16se="http://schemas.microsoft.com/office/word/2015/wordml/symex" xmlns:wpg="http://schemas.microsoft.com/office/word/2010/wordprocessingGroup" xmlns:wpi="http://schemas.microsoft.com/office/word/2010/wordprocessingInk" xmlns:wne="http://schemas.microsoft.com/office/word/2006/wordml" xmlns:wps="http://schemas.microsoft.com/office/word/2010/wordprocessingShape" mc:Ignorable="w14 w15 w16se wp14">
+<w:numbering xmlns:wpc="http://schemas.microsoft.com/office/word/2010/wordprocessingCanvas" xmlns:cx="http://schemas.microsoft.com/office/drawing/2014/chartex" xmlns:cx1="http://schemas.microsoft.com/office/drawing/2015/9/8/chartex" xmlns:cx2="http://schemas.microsoft.com/office/drawing/2015/10/21/chartex" xmlns:cx3="http://schemas.microsoft.com/office/drawing/2016/5/9/chartex" xmlns:cx4="http://schemas.microsoft.com/office/drawing/2016/5/10/chartex" xmlns:cx5="http://schemas.microsoft.com/office/drawing/2016/5/11/chartex" xmlns:cx6="http://schemas.microsoft.com/office/drawing/2016/5/12/chartex" xmlns:cx7="http://schemas.microsoft.com/office/drawing/2016/5/13/chartex" xmlns:cx8="http://schemas.microsoft.com/office/drawing/2016/5/14/chartex" xmlns:mc="http://schemas.openxmlformats.org/markup-compatibility/2006" xmlns:aink="http://schemas.microsoft.com/office/drawing/2016/ink" xmlns:am3d="http://schemas.microsoft.com/office/drawing/2017/model3d" xmlns:o="urn:schemas-microsoft-com:office:office" xmlns:r="http://schemas.openxmlformats.org/officeDocument/2006/relationships" xmlns:m="http://schemas.openxmlformats.org/officeDocument/2006/math" xmlns:v="urn:schemas-microsoft-com:vml" xmlns:wp14="http://schemas.microsoft.com/office/word/2010/wordprocessingDrawing" xmlns:wp="http://schemas.openxmlformats.org/drawingml/2006/wordprocessingDrawing" xmlns:w10="urn:schemas-microsoft-com:office:word" xmlns:w="http://schemas.openxmlformats.org/wordprocessingml/2006/main" xmlns:w14="http://schemas.microsoft.com/office/word/2010/wordml" xmlns:w15="http://schemas.microsoft.com/office/word/2012/wordml" xmlns:w16cex="http://schemas.microsoft.com/office/word/2018/wordml/cex" xmlns:w16cid="http://schemas.microsoft.com/office/word/2016/wordml/cid" xmlns:w16="http://schemas.microsoft.com/office/word/2018/wordml" xmlns:w16sdtdh="http://schemas.microsoft.com/office/word/2020/wordml/sdtdatahash" xmlns:w16se="http://schemas.microsoft.com/office/word/2015/wordml/symex" xmlns:wpg="http://schemas.microsoft.com/office/word/2010/wordprocessingGroup" xmlns:wpi="http://schemas.microsoft.com/office/word/2010/wordprocessingInk" xmlns:wne="http://schemas.microsoft.com/office/word/2006/wordml" xmlns:wps="http://schemas.microsoft.com/office/word/2010/wordprocessingShape" mc:Ignorable="w14 w15 w16se w16cid w16 w16cex w16sdtdh wp14">
   <w:abstractNum w:abstractNumId="0" w15:restartNumberingAfterBreak="0">
     <w:nsid w:val="3B706DC3"/>
     <w:multiLevelType w:val="hybridMultilevel"/>
@@ -3726,7 +3735,7 @@
 </file>
 
 <file path=word/styles.xml><?xml version="1.0" encoding="utf-8"?>
-<w:styles xmlns:mc="http://schemas.openxmlformats.org/markup-compatibility/2006" xmlns:r="http://schemas.openxmlformats.org/officeDocument/2006/relationships" xmlns:w="http://schemas.openxmlformats.org/wordprocessingml/2006/main" xmlns:w14="http://schemas.microsoft.com/office/word/2010/wordml" xmlns:w15="http://schemas.microsoft.com/office/word/2012/wordml" xmlns:w16se="http://schemas.microsoft.com/office/word/2015/wordml/symex" mc:Ignorable="w14 w15 w16se">
+<w:styles xmlns:mc="http://schemas.openxmlformats.org/markup-compatibility/2006" xmlns:r="http://schemas.openxmlformats.org/officeDocument/2006/relationships" xmlns:w="http://schemas.openxmlformats.org/wordprocessingml/2006/main" xmlns:w14="http://schemas.microsoft.com/office/word/2010/wordml" xmlns:w15="http://schemas.microsoft.com/office/word/2012/wordml" xmlns:w16cex="http://schemas.microsoft.com/office/word/2018/wordml/cex" xmlns:w16cid="http://schemas.microsoft.com/office/word/2016/wordml/cid" xmlns:w16="http://schemas.microsoft.com/office/word/2018/wordml" xmlns:w16sdtdh="http://schemas.microsoft.com/office/word/2020/wordml/sdtdatahash" xmlns:w16se="http://schemas.microsoft.com/office/word/2015/wordml/symex" mc:Ignorable="w14 w15 w16se w16cid w16 w16cex w16sdtdh">
   <w:docDefaults>
     <w:rPrDefault>
       <w:rPr>
@@ -3742,7 +3751,7 @@
       </w:pPr>
     </w:pPrDefault>
   </w:docDefaults>
-  <w:latentStyles w:defLockedState="0" w:defUIPriority="99" w:defSemiHidden="0" w:defUnhideWhenUsed="0" w:defQFormat="0" w:count="371">
+  <w:latentStyles w:defLockedState="0" w:defUIPriority="99" w:defSemiHidden="0" w:defUnhideWhenUsed="0" w:defQFormat="0" w:count="376">
     <w:lsdException w:name="Normal" w:uiPriority="0" w:qFormat="1"/>
     <w:lsdException w:name="heading 1" w:uiPriority="9" w:qFormat="1"/>
     <w:lsdException w:name="heading 2" w:semiHidden="1" w:uiPriority="9" w:unhideWhenUsed="1" w:qFormat="1"/>
@@ -3848,7 +3857,6 @@
     <w:lsdException w:name="HTML Sample" w:semiHidden="1" w:unhideWhenUsed="1"/>
     <w:lsdException w:name="HTML Typewriter" w:semiHidden="1" w:unhideWhenUsed="1"/>
     <w:lsdException w:name="HTML Variable" w:semiHidden="1" w:unhideWhenUsed="1"/>
-    <w:lsdException w:name="Normal Table" w:semiHidden="1" w:unhideWhenUsed="1"/>
     <w:lsdException w:name="annotation subject" w:semiHidden="1" w:unhideWhenUsed="1"/>
     <w:lsdException w:name="No List" w:semiHidden="1" w:unhideWhenUsed="1"/>
     <w:lsdException w:name="Outline List 1" w:semiHidden="1" w:unhideWhenUsed="1"/>
@@ -3891,11 +3899,8 @@
     <w:lsdException w:name="Table Contemporary" w:semiHidden="1" w:unhideWhenUsed="1"/>
     <w:lsdException w:name="Table Elegant" w:semiHidden="1" w:unhideWhenUsed="1"/>
     <w:lsdException w:name="Table Professional" w:semiHidden="1" w:unhideWhenUsed="1"/>
-    <w:lsdException w:name="Table Subtle 1" w:semiHidden="1" w:unhideWhenUsed="1"/>
     <w:lsdException w:name="Table Subtle 2" w:semiHidden="1" w:unhideWhenUsed="1"/>
     <w:lsdException w:name="Table Web 1" w:semiHidden="1" w:unhideWhenUsed="1"/>
-    <w:lsdException w:name="Table Web 2" w:semiHidden="1" w:unhideWhenUsed="1"/>
-    <w:lsdException w:name="Table Web 3" w:semiHidden="1" w:unhideWhenUsed="1"/>
     <w:lsdException w:name="Balloon Text" w:semiHidden="1" w:unhideWhenUsed="1"/>
     <w:lsdException w:name="Table Grid" w:uiPriority="39"/>
     <w:lsdException w:name="Table Theme" w:semiHidden="1" w:unhideWhenUsed="1"/>
@@ -4114,6 +4119,11 @@
     <w:lsdException w:name="List Table 5 Dark Accent 6" w:uiPriority="50"/>
     <w:lsdException w:name="List Table 6 Colorful Accent 6" w:uiPriority="51"/>
     <w:lsdException w:name="List Table 7 Colorful Accent 6" w:uiPriority="52"/>
+    <w:lsdException w:name="Mention" w:semiHidden="1" w:unhideWhenUsed="1"/>
+    <w:lsdException w:name="Smart Hyperlink" w:semiHidden="1" w:unhideWhenUsed="1"/>
+    <w:lsdException w:name="Hashtag" w:semiHidden="1" w:unhideWhenUsed="1"/>
+    <w:lsdException w:name="Unresolved Mention" w:semiHidden="1" w:unhideWhenUsed="1"/>
+    <w:lsdException w:name="Smart Link" w:semiHidden="1" w:unhideWhenUsed="1"/>
   </w:latentStyles>
   <w:style w:type="paragraph" w:default="1" w:styleId="Normal">
     <w:name w:val="Normal"/>

</xml_diff>